<commit_message>
thermal update and fluid start, sent to ross
</commit_message>
<xml_diff>
--- a/Fall 2018/Thermal Systems/Project 2B/Project2B_Final.docx
+++ b/Fall 2018/Thermal Systems/Project 2B/Project2B_Final.docx
@@ -353,6 +353,7 @@
           <w:sz w:val="24"/>
         </w:rPr>
         <w:sectPr>
+          <w:footerReference w:type="default" r:id="rId8"/>
           <w:pgSz w:w="12240" w:h="15840"/>
           <w:pgMar w:top="1440" w:right="1440" w:bottom="1440" w:left="1440" w:header="720" w:footer="720" w:gutter="0"/>
           <w:cols w:space="720"/>
@@ -680,7 +681,21 @@
           <w:rFonts w:ascii="Times New Roman" w:eastAsia="Times New Roman" w:hAnsi="Times New Roman" w:cs="Times New Roman"/>
           <w:szCs w:val="20"/>
         </w:rPr>
-        <w:t xml:space="preserve"> respectively, resulting in an overall cycle efficiency of 50.19%. </w:t>
+        <w:t xml:space="preserve"> respectively, resulting in a</w:t>
+      </w:r>
+      <w:r>
+        <w:rPr>
+          <w:rFonts w:ascii="Times New Roman" w:eastAsia="Times New Roman" w:hAnsi="Times New Roman" w:cs="Times New Roman"/>
+          <w:szCs w:val="20"/>
+        </w:rPr>
+        <w:t>n overall cycle efficiency of 52.7</w:t>
+      </w:r>
+      <w:r>
+        <w:rPr>
+          <w:rFonts w:ascii="Times New Roman" w:eastAsia="Times New Roman" w:hAnsi="Times New Roman" w:cs="Times New Roman"/>
+          <w:szCs w:val="20"/>
+        </w:rPr>
+        <w:t xml:space="preserve">%. </w:t>
       </w:r>
       <w:r>
         <w:rPr>
@@ -787,14 +802,14 @@
           <w:rFonts w:ascii="Times New Roman" w:eastAsia="Times New Roman" w:hAnsi="Times New Roman" w:cs="Times New Roman"/>
           <w:szCs w:val="20"/>
         </w:rPr>
-        <w:t xml:space="preserve">855km when traveling at 39m/s, as any velocity greater than 39m/s contributed to a decrease </w:t>
-      </w:r>
-      <w:r>
-        <w:rPr>
-          <w:rFonts w:ascii="Times New Roman" w:eastAsia="Times New Roman" w:hAnsi="Times New Roman" w:cs="Times New Roman"/>
-          <w:szCs w:val="20"/>
-        </w:rPr>
-        <w:t>in range. We also determined that the optimal cruising altitude for the UAV to be at 14</w:t>
+        <w:t xml:space="preserve">855km when traveling at 39m/s, as any velocity greater than 39m/s contributed to a decrease in range. We also determined that the optimal cruising </w:t>
+      </w:r>
+      <w:r>
+        <w:rPr>
+          <w:rFonts w:ascii="Times New Roman" w:eastAsia="Times New Roman" w:hAnsi="Times New Roman" w:cs="Times New Roman"/>
+          <w:szCs w:val="20"/>
+        </w:rPr>
+        <w:t>altitude for the UAV to be at 13</w:t>
       </w:r>
       <w:r>
         <w:rPr>
@@ -953,16 +968,14 @@
         <w:textAlignment w:val="baseline"/>
         <w:rPr>
           <w:rFonts w:ascii="Times New Roman" w:eastAsia="Times New Roman" w:hAnsi="Times New Roman" w:cs="Times New Roman"/>
-          <w:b/>
-          <w:bCs/>
+          <w:szCs w:val="20"/>
+        </w:rPr>
+      </w:pPr>
+      <w:r>
+        <w:rPr>
+          <w:rFonts w:ascii="Times New Roman" w:eastAsia="Times New Roman" w:hAnsi="Times New Roman" w:cs="Times New Roman"/>
           <w:sz w:val="24"/>
         </w:rPr>
-      </w:pPr>
-      <w:r>
-        <w:rPr>
-          <w:rFonts w:ascii="Times New Roman" w:eastAsia="Times New Roman" w:hAnsi="Times New Roman" w:cs="Times New Roman"/>
-          <w:sz w:val="24"/>
-        </w:rPr>
         <w:t> </w:t>
       </w:r>
       <w:r>
@@ -1095,137 +1108,135 @@
           <w:szCs w:val="20"/>
         </w:rPr>
       </w:pPr>
-      <m:oMath>
-        <m:r>
-          <w:rPr>
-            <w:rFonts w:ascii="Cambria Math" w:eastAsia="Times New Roman" w:hAnsi="Cambria Math" w:cs="Times New Roman"/>
-            <w:i/>
-            <w:noProof/>
-            <w:szCs w:val="20"/>
-          </w:rPr>
-          <mc:AlternateContent>
-            <mc:Choice Requires="wps">
-              <w:drawing>
-                <wp:anchor distT="45720" distB="45720" distL="114300" distR="114300" simplePos="0" relativeHeight="251659264" behindDoc="1" locked="0" layoutInCell="1" allowOverlap="1">
-                  <wp:simplePos x="0" y="0"/>
-                  <wp:positionH relativeFrom="rightMargin">
-                    <wp:align>left</wp:align>
-                  </wp:positionH>
-                  <wp:positionV relativeFrom="paragraph">
-                    <wp:posOffset>158750</wp:posOffset>
-                  </wp:positionV>
-                  <wp:extent cx="409575" cy="1466850"/>
-                  <wp:effectExtent l="0" t="0" r="28575" b="19050"/>
-                  <wp:wrapNone/>
-                  <wp:docPr id="217" name="Text Box 2"/>
-                  <wp:cNvGraphicFramePr>
-                    <a:graphicFrameLocks xmlns:a="http://schemas.openxmlformats.org/drawingml/2006/main"/>
-                  </wp:cNvGraphicFramePr>
-                  <a:graphic xmlns:a="http://schemas.openxmlformats.org/drawingml/2006/main">
-                    <a:graphicData uri="http://schemas.microsoft.com/office/word/2010/wordprocessingShape">
-                      <wps:wsp>
-                        <wps:cNvSpPr txBox="1">
-                          <a:spLocks noChangeArrowheads="1"/>
-                        </wps:cNvSpPr>
-                        <wps:spPr bwMode="auto">
-                          <a:xfrm>
-                            <a:off x="0" y="0"/>
-                            <a:ext cx="409575" cy="1466850"/>
-                          </a:xfrm>
-                          <a:prstGeom prst="rect">
-                            <a:avLst/>
-                          </a:prstGeom>
+      <w:r>
+        <w:rPr>
+          <w:rFonts w:ascii="Cambria Math" w:eastAsia="Times New Roman" w:hAnsi="Cambria Math" w:cs="Times New Roman"/>
+          <w:i/>
+          <w:noProof/>
+          <w:szCs w:val="20"/>
+        </w:rPr>
+        <mc:AlternateContent>
+          <mc:Choice Requires="wps">
+            <w:drawing>
+              <wp:anchor distT="45720" distB="45720" distL="114300" distR="114300" simplePos="0" relativeHeight="251659264" behindDoc="1" locked="0" layoutInCell="1" allowOverlap="1">
+                <wp:simplePos x="0" y="0"/>
+                <wp:positionH relativeFrom="rightMargin">
+                  <wp:align>left</wp:align>
+                </wp:positionH>
+                <wp:positionV relativeFrom="paragraph">
+                  <wp:posOffset>158750</wp:posOffset>
+                </wp:positionV>
+                <wp:extent cx="409575" cy="1466850"/>
+                <wp:effectExtent l="0" t="0" r="28575" b="19050"/>
+                <wp:wrapNone/>
+                <wp:docPr id="217" name="Text Box 2"/>
+                <wp:cNvGraphicFramePr>
+                  <a:graphicFrameLocks xmlns:a="http://schemas.openxmlformats.org/drawingml/2006/main"/>
+                </wp:cNvGraphicFramePr>
+                <a:graphic xmlns:a="http://schemas.openxmlformats.org/drawingml/2006/main">
+                  <a:graphicData uri="http://schemas.microsoft.com/office/word/2010/wordprocessingShape">
+                    <wps:wsp>
+                      <wps:cNvSpPr txBox="1">
+                        <a:spLocks noChangeArrowheads="1"/>
+                      </wps:cNvSpPr>
+                      <wps:spPr bwMode="auto">
+                        <a:xfrm>
+                          <a:off x="0" y="0"/>
+                          <a:ext cx="409575" cy="1466850"/>
+                        </a:xfrm>
+                        <a:prstGeom prst="rect">
+                          <a:avLst/>
+                        </a:prstGeom>
+                        <a:solidFill>
+                          <a:srgbClr val="FFFFFF"/>
+                        </a:solidFill>
+                        <a:ln w="9525">
                           <a:solidFill>
-                            <a:srgbClr val="FFFFFF"/>
+                            <a:schemeClr val="bg1"/>
                           </a:solidFill>
-                          <a:ln w="9525">
-                            <a:solidFill>
-                              <a:schemeClr val="bg1"/>
-                            </a:solidFill>
-                            <a:miter lim="800000"/>
-                            <a:headEnd/>
-                            <a:tailEnd/>
-                          </a:ln>
-                        </wps:spPr>
-                        <wps:txbx>
-                          <w:txbxContent>
-                            <w:p>
-                              <w:r>
-                                <w:t>(1)</w:t>
-                              </w:r>
-                              <w:r>
-                                <w:br/>
-                              </w:r>
-                            </w:p>
-                            <w:p>
-                              <w:r>
-                                <w:t>(2)</w:t>
-                              </w:r>
-                              <w:r>
-                                <w:br/>
-                              </w:r>
-                            </w:p>
-                            <w:p>
-                              <w:r>
-                                <w:t>(3)</w:t>
-                              </w:r>
-                            </w:p>
-                          </w:txbxContent>
-                        </wps:txbx>
-                        <wps:bodyPr rot="0" vert="horz" wrap="square" lIns="91440" tIns="45720" rIns="91440" bIns="45720" anchor="t" anchorCtr="0">
-                          <a:noAutofit/>
-                        </wps:bodyPr>
-                      </wps:wsp>
-                    </a:graphicData>
-                  </a:graphic>
-                  <wp14:sizeRelH relativeFrom="margin">
-                    <wp14:pctWidth>0</wp14:pctWidth>
-                  </wp14:sizeRelH>
-                  <wp14:sizeRelV relativeFrom="margin">
-                    <wp14:pctHeight>0</wp14:pctHeight>
-                  </wp14:sizeRelV>
-                </wp:anchor>
-              </w:drawing>
-            </mc:Choice>
-            <mc:Fallback>
-              <w:pict>
-                <v:shapetype id="_x0000_t202" coordsize="21600,21600" o:spt="202" path="m,l,21600r21600,l21600,xe">
-                  <v:stroke joinstyle="miter"/>
-                  <v:path gradientshapeok="t" o:connecttype="rect"/>
-                </v:shapetype>
-                <v:shape id="Text Box 2" o:spid="_x0000_s1026" type="#_x0000_t202" style="position:absolute;left:0;text-align:left;margin-left:0;margin-top:12.5pt;width:32.25pt;height:115.5pt;z-index:-251657216;visibility:visible;mso-wrap-style:square;mso-width-percent:0;mso-height-percent:0;mso-wrap-distance-left:9pt;mso-wrap-distance-top:3.6pt;mso-wrap-distance-right:9pt;mso-wrap-distance-bottom:3.6pt;mso-position-horizontal:left;mso-position-horizontal-relative:right-margin-area;mso-position-vertical:absolute;mso-position-vertical-relative:text;mso-width-percent:0;mso-height-percent:0;mso-width-relative:margin;mso-height-relative:margin;v-text-anchor:top" o:gfxdata="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" strokecolor="white [3212]">
-                  <v:textbox>
-                    <w:txbxContent>
-                      <w:p>
-                        <w:r>
-                          <w:t>(1)</w:t>
-                        </w:r>
-                        <w:r>
-                          <w:br/>
-                        </w:r>
-                      </w:p>
-                      <w:p>
-                        <w:r>
-                          <w:t>(2)</w:t>
-                        </w:r>
-                        <w:r>
-                          <w:br/>
-                        </w:r>
-                      </w:p>
-                      <w:p>
-                        <w:r>
-                          <w:t>(3)</w:t>
-                        </w:r>
-                      </w:p>
-                    </w:txbxContent>
-                  </v:textbox>
-                  <w10:wrap anchorx="margin"/>
-                </v:shape>
-              </w:pict>
-            </mc:Fallback>
-          </mc:AlternateContent>
-        </m:r>
-      </m:oMath>
+                          <a:miter lim="800000"/>
+                          <a:headEnd/>
+                          <a:tailEnd/>
+                        </a:ln>
+                      </wps:spPr>
+                      <wps:txbx>
+                        <w:txbxContent>
+                          <w:p>
+                            <w:r>
+                              <w:t>(1)</w:t>
+                            </w:r>
+                            <w:r>
+                              <w:br/>
+                            </w:r>
+                          </w:p>
+                          <w:p>
+                            <w:r>
+                              <w:t>(2)</w:t>
+                            </w:r>
+                            <w:r>
+                              <w:br/>
+                            </w:r>
+                          </w:p>
+                          <w:p>
+                            <w:r>
+                              <w:t>(3)</w:t>
+                            </w:r>
+                          </w:p>
+                        </w:txbxContent>
+                      </wps:txbx>
+                      <wps:bodyPr rot="0" vert="horz" wrap="square" lIns="91440" tIns="45720" rIns="91440" bIns="45720" anchor="t" anchorCtr="0">
+                        <a:noAutofit/>
+                      </wps:bodyPr>
+                    </wps:wsp>
+                  </a:graphicData>
+                </a:graphic>
+                <wp14:sizeRelH relativeFrom="margin">
+                  <wp14:pctWidth>0</wp14:pctWidth>
+                </wp14:sizeRelH>
+                <wp14:sizeRelV relativeFrom="margin">
+                  <wp14:pctHeight>0</wp14:pctHeight>
+                </wp14:sizeRelV>
+              </wp:anchor>
+            </w:drawing>
+          </mc:Choice>
+          <mc:Fallback>
+            <w:pict>
+              <v:shapetype id="_x0000_t202" coordsize="21600,21600" o:spt="202" path="m,l,21600r21600,l21600,xe">
+                <v:stroke joinstyle="miter"/>
+                <v:path gradientshapeok="t" o:connecttype="rect"/>
+              </v:shapetype>
+              <v:shape id="Text Box 2" o:spid="_x0000_s1026" type="#_x0000_t202" style="position:absolute;left:0;text-align:left;margin-left:0;margin-top:12.5pt;width:32.25pt;height:115.5pt;z-index:-251657216;visibility:visible;mso-wrap-style:square;mso-width-percent:0;mso-height-percent:0;mso-wrap-distance-left:9pt;mso-wrap-distance-top:3.6pt;mso-wrap-distance-right:9pt;mso-wrap-distance-bottom:3.6pt;mso-position-horizontal:left;mso-position-horizontal-relative:right-margin-area;mso-position-vertical:absolute;mso-position-vertical-relative:text;mso-width-percent:0;mso-height-percent:0;mso-width-relative:margin;mso-height-relative:margin;v-text-anchor:top" o:gfxdata="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" strokecolor="white [3212]">
+                <v:textbox>
+                  <w:txbxContent>
+                    <w:p>
+                      <w:r>
+                        <w:t>(1)</w:t>
+                      </w:r>
+                      <w:r>
+                        <w:br/>
+                      </w:r>
+                    </w:p>
+                    <w:p>
+                      <w:r>
+                        <w:t>(2)</w:t>
+                      </w:r>
+                      <w:r>
+                        <w:br/>
+                      </w:r>
+                    </w:p>
+                    <w:p>
+                      <w:r>
+                        <w:t>(3)</w:t>
+                      </w:r>
+                    </w:p>
+                  </w:txbxContent>
+                </v:textbox>
+                <w10:wrap anchorx="margin"/>
+              </v:shape>
+            </w:pict>
+          </mc:Fallback>
+        </mc:AlternateContent>
+      </w:r>
     </w:p>
     <w:p>
       <w:pPr>
@@ -1391,14 +1402,7 @@
                       <w:rFonts w:ascii="Cambria Math" w:eastAsia="Times New Roman" w:hAnsi="Cambria Math" w:cs="Times New Roman"/>
                       <w:szCs w:val="20"/>
                     </w:rPr>
-                    <m:t>2</m:t>
-                  </m:r>
-                  <m:r>
-                    <w:rPr>
-                      <w:rFonts w:ascii="Cambria Math" w:eastAsia="Times New Roman" w:hAnsi="Cambria Math" w:cs="Times New Roman"/>
-                      <w:szCs w:val="20"/>
-                    </w:rPr>
-                    <m:t>ac</m:t>
+                    <m:t>2ac</m:t>
                   </m:r>
                 </m:sub>
               </m:sSub>
@@ -1622,14 +1626,7 @@
                       <w:rFonts w:ascii="Cambria Math" w:eastAsia="Times New Roman" w:hAnsi="Cambria Math" w:cs="Times New Roman"/>
                       <w:szCs w:val="20"/>
                     </w:rPr>
-                    <m:t>2</m:t>
-                  </m:r>
-                  <m:r>
-                    <w:rPr>
-                      <w:rFonts w:ascii="Cambria Math" w:eastAsia="Times New Roman" w:hAnsi="Cambria Math" w:cs="Times New Roman"/>
-                      <w:szCs w:val="20"/>
-                    </w:rPr>
-                    <m:t>s</m:t>
+                    <m:t>2s</m:t>
                   </m:r>
                 </m:sub>
               </m:sSub>
@@ -1853,14 +1850,7 @@
                       <w:rFonts w:ascii="Cambria Math" w:eastAsia="Times New Roman" w:hAnsi="Cambria Math" w:cs="Times New Roman"/>
                       <w:szCs w:val="20"/>
                     </w:rPr>
-                    <m:t>4</m:t>
-                  </m:r>
-                  <m:r>
-                    <w:rPr>
-                      <w:rFonts w:ascii="Cambria Math" w:eastAsia="Times New Roman" w:hAnsi="Cambria Math" w:cs="Times New Roman"/>
-                      <w:szCs w:val="20"/>
-                    </w:rPr>
-                    <m:t>ac</m:t>
+                    <m:t>4ac</m:t>
                   </m:r>
                 </m:sub>
               </m:sSub>
@@ -1948,21 +1938,8 @@
           <w:rFonts w:ascii="Times New Roman" w:eastAsia="Times New Roman" w:hAnsi="Times New Roman" w:cs="Times New Roman"/>
           <w:szCs w:val="20"/>
         </w:rPr>
-        <w:t xml:space="preserve">With the selected efficiencies to result in the best cycle given our constraints, a temperature vs. specific entropy plot could be graphed to visualize the difference in the cylce when components have inefficiencies compared to the ideal. The compressor, turbine and nozzle efficiencies of </w:t>
-      </w:r>
-      <w:r>
-        <w:rPr>
-          <w:rFonts w:ascii="Times New Roman" w:eastAsia="Times New Roman" w:hAnsi="Times New Roman" w:cs="Times New Roman"/>
-          <w:szCs w:val="20"/>
-        </w:rPr>
-        <w:t>90%, 72%, and 98%, respectively</w:t>
-      </w:r>
-      <w:r>
-        <w:rPr>
-          <w:rFonts w:ascii="Times New Roman" w:eastAsia="Times New Roman" w:hAnsi="Times New Roman" w:cs="Times New Roman"/>
-          <w:szCs w:val="20"/>
-        </w:rPr>
-        <w:t>, are illustrated below in Figure 1. The overall efficiency was calculated to be 50.19% with a heat transfer of 885 KJ/kg during the combustor process.</w:t>
+        <w:lastRenderedPageBreak/>
+        <w:t>With the selected efficiencies to result in the best cycle given our constraints, a temperature vs. specific entropy plot could be graphed to visualize the difference in the cylce when components have inefficiencies compared to the ideal. The compressor, turbine and nozzle efficiencies of 90%, 72%, and 98%, respectively, are illustrated below in Figure 1. The overall efficiency was calculated to be 50.19% with a heat transfer of 885 KJ/kg during the combustor process.</w:t>
       </w:r>
     </w:p>
     <w:p>
@@ -1997,7 +1974,7 @@
                     <pic:cNvPicPr/>
                   </pic:nvPicPr>
                   <pic:blipFill>
-                    <a:blip r:embed="rId8"/>
+                    <a:blip r:embed="rId9"/>
                     <a:stretch>
                       <a:fillRect/>
                     </a:stretch>
@@ -2177,6 +2154,7 @@
       <w:r>
         <w:rPr>
           <w:rFonts w:ascii="Times New Roman" w:eastAsia="Times New Roman" w:hAnsi="Times New Roman" w:cs="Times New Roman"/>
+          <w:noProof/>
           <w:szCs w:val="20"/>
         </w:rPr>
         <mc:AlternateContent>
@@ -2314,14 +2292,7 @@
               <w:rFonts w:ascii="Cambria Math" w:eastAsia="Times New Roman" w:hAnsi="Cambria Math" w:cs="Times New Roman"/>
               <w:szCs w:val="20"/>
             </w:rPr>
-            <m:t>Performance</m:t>
-          </m:r>
-          <m:r>
-            <w:rPr>
-              <w:rFonts w:ascii="Cambria Math" w:eastAsia="Times New Roman" w:hAnsi="Cambria Math" w:cs="Times New Roman"/>
-              <w:szCs w:val="20"/>
-            </w:rPr>
-            <m:t xml:space="preserve">= </m:t>
+            <m:t xml:space="preserve">Performance= </m:t>
           </m:r>
           <m:sSub>
             <m:sSubPr>
@@ -2456,14 +2427,7 @@
               <w:rFonts w:ascii="Cambria Math" w:eastAsia="Times New Roman" w:hAnsi="Cambria Math" w:cs="Times New Roman"/>
               <w:szCs w:val="20"/>
             </w:rPr>
-            <m:t>Efficiency</m:t>
-          </m:r>
-          <m:r>
-            <w:rPr>
-              <w:rFonts w:ascii="Cambria Math" w:eastAsia="Times New Roman" w:hAnsi="Cambria Math" w:cs="Times New Roman"/>
-              <w:szCs w:val="20"/>
-            </w:rPr>
-            <m:t xml:space="preserve">= </m:t>
+            <m:t xml:space="preserve">Efficiency= </m:t>
           </m:r>
           <m:f>
             <m:fPr>
@@ -2586,21 +2550,21 @@
           <w:rFonts w:ascii="Times New Roman" w:eastAsia="Times New Roman" w:hAnsi="Times New Roman" w:cs="Times New Roman"/>
           <w:szCs w:val="20"/>
         </w:rPr>
-        <w:t xml:space="preserve">where the specific enthalpy values are now for the actual cycle, as the component efficiencies have already been calculated and accounted for in the analysis. Figure 2 illustrates how maximum temperature effects the overall cycle efficiency and performance. As the combustor temperature increases, efficiency increases until it hits 1,600 K, where it begins to drop slowly as the temperature rises to 2,000 K. The performance increase </w:t>
-      </w:r>
-      <w:r>
-        <w:rPr>
-          <w:rFonts w:ascii="Times New Roman" w:eastAsia="Times New Roman" w:hAnsi="Times New Roman" w:cs="Times New Roman"/>
-          <w:szCs w:val="20"/>
-        </w:rPr>
-        <w:t xml:space="preserve">linearly </w:t>
-      </w:r>
-      <w:r>
-        <w:rPr>
-          <w:rFonts w:ascii="Times New Roman" w:eastAsia="Times New Roman" w:hAnsi="Times New Roman" w:cs="Times New Roman"/>
-          <w:szCs w:val="20"/>
-        </w:rPr>
-        <w:t>with maximum temperature, yielding a decision to have the maximum combustor temperature to be 1,600 K, with the consideration if this temperature is viable with current material technologies, which it is.</w:t>
+        <w:t xml:space="preserve">where the specific enthalpy values are now for the actual cycle, as the component efficiencies have already been calculated and accounted for in the analysis. Figure 2 illustrates how maximum temperature effects the overall cycle efficiency and performance. As the combustor temperature increases, efficiency increases until it hits 1,600 K, where it begins to drop slowly as the temperature rises to 2,000 K. The performance increase linearly </w:t>
+      </w:r>
+      <w:r>
+        <w:rPr>
+          <w:rFonts w:ascii="Times New Roman" w:eastAsia="Times New Roman" w:hAnsi="Times New Roman" w:cs="Times New Roman"/>
+          <w:szCs w:val="20"/>
+        </w:rPr>
+        <w:t xml:space="preserve">with </w:t>
+      </w:r>
+      <w:r>
+        <w:rPr>
+          <w:rFonts w:ascii="Times New Roman" w:eastAsia="Times New Roman" w:hAnsi="Times New Roman" w:cs="Times New Roman"/>
+          <w:szCs w:val="20"/>
+        </w:rPr>
+        <w:t>maximum temperature, yielding a decision to have the maximum combustor temperature to be 1,600 K, with the consideration if this temperature is viable with current material technologies, which it is.</w:t>
       </w:r>
     </w:p>
     <w:p>
@@ -2646,7 +2610,7 @@
                     <pic:cNvPicPr/>
                   </pic:nvPicPr>
                   <pic:blipFill>
-                    <a:blip r:embed="rId9"/>
+                    <a:blip r:embed="rId10"/>
                     <a:stretch>
                       <a:fillRect/>
                     </a:stretch>
@@ -2805,7 +2769,7 @@
                     <pic:cNvPicPr/>
                   </pic:nvPicPr>
                   <pic:blipFill>
-                    <a:blip r:embed="rId10">
+                    <a:blip r:embed="rId11">
                       <a:extLst>
                         <a:ext uri="{28A0092B-C50C-407E-A947-70E740481C1C}">
                           <a14:useLocalDpi xmlns:a14="http://schemas.microsoft.com/office/drawing/2010/main" val="0"/>
@@ -3097,6 +3061,7 @@
       <w:r>
         <w:rPr>
           <w:rFonts w:ascii="Times New Roman" w:eastAsia="Times New Roman" w:hAnsi="Times New Roman" w:cs="Times New Roman"/>
+          <w:noProof/>
           <w:szCs w:val="20"/>
         </w:rPr>
         <mc:AlternateContent>
@@ -3332,14 +3297,7 @@
               <w:rFonts w:ascii="Cambria Math" w:eastAsia="Times New Roman" w:hAnsi="Cambria Math" w:cs="Times New Roman"/>
               <w:szCs w:val="20"/>
             </w:rPr>
-            <m:t>Force of Lift</m:t>
-          </m:r>
-          <m:r>
-            <w:rPr>
-              <w:rFonts w:ascii="Cambria Math" w:eastAsia="Times New Roman" w:hAnsi="Cambria Math" w:cs="Times New Roman"/>
-              <w:szCs w:val="20"/>
-            </w:rPr>
-            <m:t xml:space="preserve">= </m:t>
+            <m:t xml:space="preserve">Force of Lift= </m:t>
           </m:r>
           <m:f>
             <m:fPr>
@@ -3551,14 +3509,7 @@
                   <w:rFonts w:ascii="Cambria Math" w:eastAsia="Times New Roman" w:hAnsi="Cambria Math" w:cs="Times New Roman"/>
                   <w:szCs w:val="20"/>
                 </w:rPr>
-                <m:t>D</m:t>
-              </m:r>
-              <m:r>
-                <w:rPr>
-                  <w:rFonts w:ascii="Cambria Math" w:eastAsia="Times New Roman" w:hAnsi="Cambria Math" w:cs="Times New Roman"/>
-                  <w:szCs w:val="20"/>
-                </w:rPr>
-                <m:t>rag</m:t>
+                <m:t>Drag</m:t>
               </m:r>
             </m:sub>
           </m:sSub>
@@ -3652,21 +3603,7 @@
               <w:rFonts w:ascii="Cambria Math" w:eastAsia="Times New Roman" w:hAnsi="Cambria Math" w:cs="Times New Roman"/>
               <w:szCs w:val="20"/>
             </w:rPr>
-            <m:t xml:space="preserve">Force of </m:t>
-          </m:r>
-          <m:r>
-            <w:rPr>
-              <w:rFonts w:ascii="Cambria Math" w:eastAsia="Times New Roman" w:hAnsi="Cambria Math" w:cs="Times New Roman"/>
-              <w:szCs w:val="20"/>
-            </w:rPr>
-            <m:t>Drag</m:t>
-          </m:r>
-          <m:r>
-            <w:rPr>
-              <w:rFonts w:ascii="Cambria Math" w:eastAsia="Times New Roman" w:hAnsi="Cambria Math" w:cs="Times New Roman"/>
-              <w:szCs w:val="20"/>
-            </w:rPr>
-            <m:t>=</m:t>
+            <m:t>Force of Drag=</m:t>
           </m:r>
           <m:f>
             <m:fPr>
@@ -3809,14 +3746,7 @@
               <w:rFonts w:ascii="Cambria Math" w:eastAsia="Times New Roman" w:hAnsi="Cambria Math" w:cs="Times New Roman"/>
               <w:szCs w:val="20"/>
             </w:rPr>
-            <m:t xml:space="preserve">Range </m:t>
-          </m:r>
-          <m:r>
-            <w:rPr>
-              <w:rFonts w:ascii="Cambria Math" w:eastAsia="Times New Roman" w:hAnsi="Cambria Math" w:cs="Times New Roman"/>
-              <w:szCs w:val="20"/>
-            </w:rPr>
-            <m:t xml:space="preserve">= </m:t>
+            <m:t xml:space="preserve">Range = </m:t>
           </m:r>
           <m:f>
             <m:fPr>
@@ -3984,14 +3914,7 @@
                 <w:rFonts w:ascii="Cambria Math" w:eastAsia="Times New Roman" w:hAnsi="Cambria Math" w:cs="Times New Roman"/>
                 <w:szCs w:val="20"/>
               </w:rPr>
-              <m:t>C</m:t>
-            </m:r>
-            <m:r>
-              <w:rPr>
-                <w:rFonts w:ascii="Cambria Math" w:eastAsia="Times New Roman" w:hAnsi="Cambria Math" w:cs="Times New Roman"/>
-                <w:szCs w:val="20"/>
-              </w:rPr>
-              <m:t>ycle</m:t>
+              <m:t>Cycle</m:t>
             </m:r>
           </m:sub>
         </m:sSub>
@@ -4128,14 +4051,7 @@
             <w:rFonts w:ascii="Cambria Math" w:eastAsia="Times New Roman" w:hAnsi="Cambria Math" w:cs="Times New Roman"/>
             <w:szCs w:val="20"/>
           </w:rPr>
-          <m:t>20</m:t>
-        </m:r>
-        <m:r>
-          <w:rPr>
-            <w:rFonts w:ascii="Cambria Math" w:eastAsia="Times New Roman" w:hAnsi="Cambria Math" w:cs="Times New Roman"/>
-            <w:szCs w:val="20"/>
-          </w:rPr>
-          <m:t xml:space="preserve">0 </m:t>
+          <m:t xml:space="preserve">200 </m:t>
         </m:r>
         <m:f>
           <m:fPr>
@@ -4195,14 +4111,7 @@
             <w:rFonts w:ascii="Cambria Math" w:eastAsia="Times New Roman" w:hAnsi="Cambria Math" w:cs="Times New Roman"/>
             <w:szCs w:val="20"/>
           </w:rPr>
-          <m:t>39</m:t>
-        </m:r>
-        <m:r>
-          <w:rPr>
-            <w:rFonts w:ascii="Cambria Math" w:eastAsia="Times New Roman" w:hAnsi="Cambria Math" w:cs="Times New Roman"/>
-            <w:szCs w:val="20"/>
-          </w:rPr>
-          <m:t xml:space="preserve"> </m:t>
+          <m:t xml:space="preserve">39 </m:t>
         </m:r>
         <m:f>
           <m:fPr>
@@ -4312,7 +4221,7 @@
                     </pic:cNvPicPr>
                   </pic:nvPicPr>
                   <pic:blipFill>
-                    <a:blip r:embed="rId11">
+                    <a:blip r:embed="rId12">
                       <a:extLst>
                         <a:ext uri="{28A0092B-C50C-407E-A947-70E740481C1C}">
                           <a14:useLocalDpi xmlns:a14="http://schemas.microsoft.com/office/drawing/2010/main" val="0"/>
@@ -4676,7 +4585,7 @@
                     </pic:cNvPicPr>
                   </pic:nvPicPr>
                   <pic:blipFill>
-                    <a:blip r:embed="rId12">
+                    <a:blip r:embed="rId13">
                       <a:extLst>
                         <a:ext uri="{28A0092B-C50C-407E-A947-70E740481C1C}">
                           <a14:useLocalDpi xmlns:a14="http://schemas.microsoft.com/office/drawing/2010/main" val="0"/>
@@ -5273,35 +5182,7 @@
           <w:rFonts w:ascii="Times New Roman" w:hAnsi="Times New Roman" w:cs="Times New Roman"/>
           <w:sz w:val="20"/>
         </w:rPr>
-        <w:t>Table 1</w:t>
-      </w:r>
-      <w:r>
-        <w:rPr>
-          <w:rFonts w:ascii="Times New Roman" w:hAnsi="Times New Roman" w:cs="Times New Roman"/>
-          <w:sz w:val="20"/>
-        </w:rPr>
-        <w:t xml:space="preserve"> </w:t>
-      </w:r>
-      <w:r>
-        <w:rPr>
-          <w:rFonts w:ascii="Times New Roman" w:hAnsi="Times New Roman" w:cs="Times New Roman"/>
-          <w:sz w:val="20"/>
-        </w:rPr>
-        <w:t>–</w:t>
-      </w:r>
-      <w:r>
-        <w:rPr>
-          <w:rFonts w:ascii="Times New Roman" w:hAnsi="Times New Roman" w:cs="Times New Roman"/>
-          <w:sz w:val="20"/>
-        </w:rPr>
-        <w:t xml:space="preserve"> </w:t>
-      </w:r>
-      <w:r>
-        <w:rPr>
-          <w:rFonts w:ascii="Times New Roman" w:hAnsi="Times New Roman" w:cs="Times New Roman"/>
-          <w:sz w:val="20"/>
-        </w:rPr>
-        <w:t>Different heat of formations for various potential UAV jet propulsion fuels</w:t>
+        <w:t>Table 1 – Different heat of formations for various potential UAV jet propulsion fuels</w:t>
       </w:r>
     </w:p>
     <w:p>
@@ -5393,14 +5274,7 @@
           <w:rFonts w:ascii="Times New Roman" w:eastAsia="Times New Roman" w:hAnsi="Times New Roman" w:cs="Times New Roman"/>
           <w:szCs w:val="20"/>
         </w:rPr>
-        <w:t xml:space="preserve">       </w:t>
-      </w:r>
-      <w:r>
-        <w:rPr>
-          <w:rFonts w:ascii="Times New Roman" w:eastAsia="Times New Roman" w:hAnsi="Times New Roman" w:cs="Times New Roman"/>
-          <w:szCs w:val="20"/>
-        </w:rPr>
-        <w:t xml:space="preserve">balance the stoichiometric equation                </w:t>
+        <w:t xml:space="preserve">       balance the stoichiometric equation                </w:t>
       </w:r>
       <w:r>
         <w:rPr>
@@ -5428,14 +5302,7 @@
           <w:rFonts w:ascii="Times New Roman" w:eastAsia="Times New Roman" w:hAnsi="Times New Roman" w:cs="Times New Roman"/>
           <w:szCs w:val="20"/>
         </w:rPr>
-        <w:t xml:space="preserve">Solve the thermodynamic first law and determine </w:t>
-      </w:r>
-      <w:r>
-        <w:rPr>
-          <w:rFonts w:ascii="Times New Roman" w:eastAsia="Times New Roman" w:hAnsi="Times New Roman" w:cs="Times New Roman"/>
-          <w:szCs w:val="20"/>
-        </w:rPr>
-        <w:t>Q</w:t>
+        <w:t>Solve the thermodynamic first law and determine Q</w:t>
       </w:r>
       <w:r>
         <w:rPr>
@@ -5684,14 +5551,7 @@
           <w:rFonts w:ascii="Times New Roman" w:eastAsia="Times New Roman" w:hAnsi="Times New Roman" w:cs="Times New Roman"/>
           <w:szCs w:val="20"/>
         </w:rPr>
-        <w:t xml:space="preserve"> ethanols C</w:t>
-      </w:r>
-      <w:r>
-        <w:rPr>
-          <w:rFonts w:ascii="Times New Roman" w:eastAsia="Times New Roman" w:hAnsi="Times New Roman" w:cs="Times New Roman"/>
-          <w:szCs w:val="20"/>
-        </w:rPr>
-        <w:t>O</w:t>
+        <w:t xml:space="preserve"> ethanols CO</w:t>
       </w:r>
       <w:r>
         <w:rPr>
@@ -5699,15 +5559,7 @@
           <w:szCs w:val="20"/>
           <w:vertAlign w:val="subscript"/>
         </w:rPr>
-        <w:t>2</w:t>
-      </w:r>
-      <w:r>
-        <w:rPr>
-          <w:rFonts w:ascii="Times New Roman" w:eastAsia="Times New Roman" w:hAnsi="Times New Roman" w:cs="Times New Roman"/>
-          <w:szCs w:val="20"/>
-          <w:vertAlign w:val="subscript"/>
-        </w:rPr>
-        <w:t xml:space="preserve"> </w:t>
+        <w:t xml:space="preserve">2 </w:t>
       </w:r>
       <w:r>
         <w:rPr>
@@ -5735,27 +5587,7 @@
                 <w:rFonts w:ascii="Cambria Math" w:eastAsia="Times New Roman" w:hAnsi="Cambria Math" w:cs="Times New Roman"/>
                 <w:szCs w:val="20"/>
               </w:rPr>
-              <m:t>1</m:t>
-            </m:r>
-            <m:r>
-              <m:rPr>
-                <m:sty m:val="p"/>
-              </m:rPr>
-              <w:rPr>
-                <w:rFonts w:ascii="Cambria Math" w:eastAsia="Times New Roman" w:hAnsi="Cambria Math" w:cs="Times New Roman"/>
-                <w:szCs w:val="20"/>
-              </w:rPr>
-              <m:t>15</m:t>
-            </m:r>
-            <m:r>
-              <m:rPr>
-                <m:sty m:val="p"/>
-              </m:rPr>
-              <w:rPr>
-                <w:rFonts w:ascii="Cambria Math" w:eastAsia="Times New Roman" w:hAnsi="Cambria Math" w:cs="Times New Roman"/>
-                <w:szCs w:val="20"/>
-              </w:rPr>
-              <m:t> lbs C</m:t>
+              <m:t>115 lbs C</m:t>
             </m:r>
             <m:sSub>
               <m:sSubPr>
@@ -5882,14 +5714,7 @@
           <w:rFonts w:ascii="Times New Roman" w:eastAsia="Times New Roman" w:hAnsi="Times New Roman" w:cs="Times New Roman"/>
           <w:szCs w:val="20"/>
         </w:rPr>
-        <w:t xml:space="preserve">emission. </w:t>
-      </w:r>
-      <w:r>
-        <w:rPr>
-          <w:rFonts w:ascii="Times New Roman" w:eastAsia="Times New Roman" w:hAnsi="Times New Roman" w:cs="Times New Roman"/>
-          <w:szCs w:val="20"/>
-        </w:rPr>
-        <w:t>On the other hand, TNT produces CO which is more harmful to the environment than CO</w:t>
+        <w:t>emission. On the other hand, TNT produces CO which is more harmful to the environment than CO</w:t>
       </w:r>
       <w:r>
         <w:rPr>
@@ -5951,79 +5776,7 @@
           <w:szCs w:val="20"/>
           <w:shd w:val="clear" w:color="auto" w:fill="FFFFFF"/>
         </w:rPr>
-        <w:t xml:space="preserve">The range </w:t>
-      </w:r>
-      <w:r>
-        <w:rPr>
-          <w:rFonts w:ascii="Times New Roman" w:hAnsi="Times New Roman" w:cs="Times New Roman"/>
-          <w:color w:val="000000"/>
-          <w:szCs w:val="20"/>
-          <w:shd w:val="clear" w:color="auto" w:fill="FFFFFF"/>
-        </w:rPr>
-        <w:t xml:space="preserve">and performance </w:t>
-      </w:r>
-      <w:r>
-        <w:rPr>
-          <w:rFonts w:ascii="Times New Roman" w:hAnsi="Times New Roman" w:cs="Times New Roman"/>
-          <w:color w:val="000000"/>
-          <w:szCs w:val="20"/>
-          <w:shd w:val="clear" w:color="auto" w:fill="FFFFFF"/>
-        </w:rPr>
-        <w:t xml:space="preserve">of the drone was evaluated </w:t>
-      </w:r>
-      <w:r>
-        <w:rPr>
-          <w:rFonts w:ascii="Times New Roman" w:hAnsi="Times New Roman" w:cs="Times New Roman"/>
-          <w:color w:val="000000"/>
-          <w:szCs w:val="20"/>
-          <w:shd w:val="clear" w:color="auto" w:fill="FFFFFF"/>
-        </w:rPr>
-        <w:t>as a function of altitude to determine the best height the UAV should fly at to move efficiently, and more importantly, fly further.</w:t>
-      </w:r>
-      <w:r>
-        <w:rPr>
-          <w:rFonts w:ascii="Times New Roman" w:hAnsi="Times New Roman" w:cs="Times New Roman"/>
-          <w:color w:val="000000"/>
-          <w:szCs w:val="20"/>
-          <w:shd w:val="clear" w:color="auto" w:fill="FFFFFF"/>
-        </w:rPr>
-        <w:t xml:space="preserve"> </w:t>
-      </w:r>
-      <w:r>
-        <w:rPr>
-          <w:rFonts w:ascii="Times New Roman" w:hAnsi="Times New Roman" w:cs="Times New Roman"/>
-          <w:color w:val="000000"/>
-          <w:szCs w:val="20"/>
-          <w:shd w:val="clear" w:color="auto" w:fill="FFFFFF"/>
-        </w:rPr>
-        <w:t>Selecting our cylce parameters already analyzed for most efficient results,</w:t>
-      </w:r>
-      <w:r>
-        <w:rPr>
-          <w:rFonts w:ascii="Times New Roman" w:hAnsi="Times New Roman" w:cs="Times New Roman"/>
-          <w:color w:val="000000"/>
-          <w:szCs w:val="20"/>
-          <w:shd w:val="clear" w:color="auto" w:fill="FFFFFF"/>
-        </w:rPr>
-        <w:t xml:space="preserve"> we calculated a change of performance </w:t>
-      </w:r>
-      <w:r>
-        <w:rPr>
-          <w:rFonts w:ascii="Times New Roman" w:hAnsi="Times New Roman" w:cs="Times New Roman"/>
-          <w:color w:val="000000"/>
-          <w:szCs w:val="20"/>
-          <w:shd w:val="clear" w:color="auto" w:fill="FFFFFF"/>
-        </w:rPr>
-        <w:t xml:space="preserve">and range </w:t>
-      </w:r>
-      <w:r>
-        <w:rPr>
-          <w:rFonts w:ascii="Times New Roman" w:hAnsi="Times New Roman" w:cs="Times New Roman"/>
-          <w:color w:val="000000"/>
-          <w:szCs w:val="20"/>
-          <w:shd w:val="clear" w:color="auto" w:fill="FFFFFF"/>
-        </w:rPr>
-        <w:t>with increasing altitude from sea level.  </w:t>
+        <w:t>The range and performance of the drone was evaluated as a function of altitude to determine the best height the UAV should fly at to move efficiently, and more importantly, fly further. Selecting our cylce parameters already analyzed for most efficient results, we calculated a change of performance and range with increasing altitude from sea level.  </w:t>
       </w:r>
     </w:p>
     <w:p>
@@ -6071,7 +5824,7 @@
                     </pic:cNvPicPr>
                   </pic:nvPicPr>
                   <pic:blipFill>
-                    <a:blip r:embed="rId13">
+                    <a:blip r:embed="rId14">
                       <a:extLst>
                         <a:ext uri="{28A0092B-C50C-407E-A947-70E740481C1C}">
                           <a14:useLocalDpi xmlns:a14="http://schemas.microsoft.com/office/drawing/2010/main" val="0"/>
@@ -6200,7 +5953,7 @@
           <w:szCs w:val="20"/>
           <w:shd w:val="clear" w:color="auto" w:fill="FFFFFF"/>
         </w:rPr>
-        <w:t xml:space="preserve">As seen in </w:t>
+        <w:t>As seen in Figure 5, both the range and the performance tend to increase with altitude until about 13,000m. The range increases with a linear rate from see level until 13,000m, then suddenly drops as the cycle becomes inefficient due to the low pressure and density of oxygen available. The performance analysis leads us to believe that once yo</w:t>
       </w:r>
       <w:r>
         <w:rPr>
@@ -6209,7 +5962,7 @@
           <w:szCs w:val="20"/>
           <w:shd w:val="clear" w:color="auto" w:fill="FFFFFF"/>
         </w:rPr>
-        <w:t>Figure 5, b</w:t>
+        <w:t>u reach an altitude of around 13</w:t>
       </w:r>
       <w:r>
         <w:rPr>
@@ -6218,7 +5971,7 @@
           <w:szCs w:val="20"/>
           <w:shd w:val="clear" w:color="auto" w:fill="FFFFFF"/>
         </w:rPr>
-        <w:t>oth the range and the performance tend to increase with altitude until about 13</w:t>
+        <w:t>,000m you reach a plateau</w:t>
       </w:r>
       <w:r>
         <w:rPr>
@@ -6227,7 +5980,7 @@
           <w:szCs w:val="20"/>
           <w:shd w:val="clear" w:color="auto" w:fill="FFFFFF"/>
         </w:rPr>
-        <w:t>,</w:t>
+        <w:t xml:space="preserve"> in both overall performance and range</w:t>
       </w:r>
       <w:r>
         <w:rPr>
@@ -6236,7 +5989,7 @@
           <w:szCs w:val="20"/>
           <w:shd w:val="clear" w:color="auto" w:fill="FFFFFF"/>
         </w:rPr>
-        <w:t>000m. The range increases with a linear rate from see level until 13</w:t>
+        <w:t xml:space="preserve">. Our final altitude recommendation would be to fly the UAV at a maximum altitude </w:t>
       </w:r>
       <w:r>
         <w:rPr>
@@ -6245,7 +5998,7 @@
           <w:szCs w:val="20"/>
           <w:shd w:val="clear" w:color="auto" w:fill="FFFFFF"/>
         </w:rPr>
-        <w:t>,</w:t>
+        <w:t>of 13</w:t>
       </w:r>
       <w:r>
         <w:rPr>
@@ -6254,88 +6007,7 @@
           <w:szCs w:val="20"/>
           <w:shd w:val="clear" w:color="auto" w:fill="FFFFFF"/>
         </w:rPr>
-        <w:t>000m, then suddenly drops as the cycle becomes inefficient due to the low pressure and density of oxygen available. The performance analysis leads us to believe that once you reach an altitude of around 12</w:t>
-      </w:r>
-      <w:r>
-        <w:rPr>
-          <w:rFonts w:ascii="Times New Roman" w:hAnsi="Times New Roman" w:cs="Times New Roman"/>
-          <w:color w:val="000000"/>
-          <w:szCs w:val="20"/>
-          <w:shd w:val="clear" w:color="auto" w:fill="FFFFFF"/>
-        </w:rPr>
-        <w:t>,</w:t>
-      </w:r>
-      <w:r>
-        <w:rPr>
-          <w:rFonts w:ascii="Times New Roman" w:hAnsi="Times New Roman" w:cs="Times New Roman"/>
-          <w:color w:val="000000"/>
-          <w:szCs w:val="20"/>
-          <w:shd w:val="clear" w:color="auto" w:fill="FFFFFF"/>
-        </w:rPr>
-        <w:t>000m you reach a plateau</w:t>
-      </w:r>
-      <w:r>
-        <w:rPr>
-          <w:rFonts w:ascii="Times New Roman" w:hAnsi="Times New Roman" w:cs="Times New Roman"/>
-          <w:color w:val="000000"/>
-          <w:szCs w:val="20"/>
-          <w:shd w:val="clear" w:color="auto" w:fill="FFFFFF"/>
-        </w:rPr>
-        <w:t xml:space="preserve"> in both overall performance and range</w:t>
-      </w:r>
-      <w:r>
-        <w:rPr>
-          <w:rFonts w:ascii="Times New Roman" w:hAnsi="Times New Roman" w:cs="Times New Roman"/>
-          <w:color w:val="000000"/>
-          <w:szCs w:val="20"/>
-          <w:shd w:val="clear" w:color="auto" w:fill="FFFFFF"/>
-        </w:rPr>
-        <w:t xml:space="preserve">. Our </w:t>
-      </w:r>
-      <w:r>
-        <w:rPr>
-          <w:rFonts w:ascii="Times New Roman" w:hAnsi="Times New Roman" w:cs="Times New Roman"/>
-          <w:color w:val="000000"/>
-          <w:szCs w:val="20"/>
-          <w:shd w:val="clear" w:color="auto" w:fill="FFFFFF"/>
-        </w:rPr>
-        <w:t xml:space="preserve">final altitude </w:t>
-      </w:r>
-      <w:r>
-        <w:rPr>
-          <w:rFonts w:ascii="Times New Roman" w:hAnsi="Times New Roman" w:cs="Times New Roman"/>
-          <w:color w:val="000000"/>
-          <w:szCs w:val="20"/>
-          <w:shd w:val="clear" w:color="auto" w:fill="FFFFFF"/>
-        </w:rPr>
-        <w:t xml:space="preserve">recommendation would be to fly the </w:t>
-      </w:r>
-      <w:r>
-        <w:rPr>
-          <w:rFonts w:ascii="Times New Roman" w:hAnsi="Times New Roman" w:cs="Times New Roman"/>
-          <w:color w:val="000000"/>
-          <w:szCs w:val="20"/>
-          <w:shd w:val="clear" w:color="auto" w:fill="FFFFFF"/>
-        </w:rPr>
-        <w:t>UAV</w:t>
-      </w:r>
-      <w:r>
-        <w:rPr>
-          <w:rFonts w:ascii="Times New Roman" w:hAnsi="Times New Roman" w:cs="Times New Roman"/>
-          <w:color w:val="000000"/>
-          <w:szCs w:val="20"/>
-          <w:shd w:val="clear" w:color="auto" w:fill="FFFFFF"/>
-        </w:rPr>
-        <w:t xml:space="preserve"> at a maximum altitude </w:t>
-      </w:r>
-      <w:r>
-        <w:rPr>
-          <w:rFonts w:ascii="Times New Roman" w:hAnsi="Times New Roman" w:cs="Times New Roman"/>
-          <w:color w:val="000000"/>
-          <w:szCs w:val="20"/>
-          <w:shd w:val="clear" w:color="auto" w:fill="FFFFFF"/>
-        </w:rPr>
-        <w:t>of 12,000 meters to ensure that you utilize the most efficient density of air but being cautious to not go higher with the risk of low range approximations</w:t>
+        <w:t>,000 meters to ensure that you utilize the most efficient density of air but being cautious to not go higher with the risk of low range approximations</w:t>
       </w:r>
       <w:r>
         <w:rPr>
@@ -6406,7 +6078,7 @@
           <w:szCs w:val="20"/>
           <w:shd w:val="clear" w:color="auto" w:fill="FFFFFF"/>
         </w:rPr>
-        <w:t xml:space="preserve">One affect this will have is the speed required to pick the plane up upon takeoff due to the increase in initial weight from </w:t>
+        <w:t xml:space="preserve">One affect this will have is the speed required to pick the plane up upon takeoff due to the increase in initial weight from the working fuel. </w:t>
       </w:r>
       <w:r>
         <w:rPr>
@@ -6415,8 +6087,7 @@
           <w:szCs w:val="20"/>
           <w:shd w:val="clear" w:color="auto" w:fill="FFFFFF"/>
         </w:rPr>
-        <w:lastRenderedPageBreak/>
-        <w:t xml:space="preserve">the working fuel. </w:t>
+        <w:t xml:space="preserve">With an intial fuel mass of 300 kilograms, the range the UAV is capable of traveling increases by nearly a factor of 3 with </w:t>
       </w:r>
       <w:r>
         <w:rPr>
@@ -6425,7 +6096,8 @@
           <w:szCs w:val="20"/>
           <w:shd w:val="clear" w:color="auto" w:fill="FFFFFF"/>
         </w:rPr>
-        <w:t xml:space="preserve">With an intial fuel mass of 300 kilograms, the range the UAV is capable of traveling increases by nearly a factor of 3 with respect to the </w:t>
+        <w:lastRenderedPageBreak/>
+        <w:t xml:space="preserve">respect to the </w:t>
       </w:r>
       <m:oMath>
         <m:r>
@@ -6475,128 +6147,6 @@
                 <pic:pic xmlns:pic="http://schemas.openxmlformats.org/drawingml/2006/picture">
                   <pic:nvPicPr>
                     <pic:cNvPr id="11" name="MassRange.png"/>
-                    <pic:cNvPicPr/>
-                  </pic:nvPicPr>
-                  <pic:blipFill>
-                    <a:blip r:embed="rId14">
-                      <a:extLst>
-                        <a:ext uri="{28A0092B-C50C-407E-A947-70E740481C1C}">
-                          <a14:useLocalDpi xmlns:a14="http://schemas.microsoft.com/office/drawing/2010/main" val="0"/>
-                        </a:ext>
-                      </a:extLst>
-                    </a:blip>
-                    <a:stretch>
-                      <a:fillRect/>
-                    </a:stretch>
-                  </pic:blipFill>
-                  <pic:spPr>
-                    <a:xfrm>
-                      <a:off x="0" y="0"/>
-                      <a:ext cx="3291840" cy="2468880"/>
-                    </a:xfrm>
-                    <a:prstGeom prst="rect">
-                      <a:avLst/>
-                    </a:prstGeom>
-                  </pic:spPr>
-                </pic:pic>
-              </a:graphicData>
-            </a:graphic>
-          </wp:inline>
-        </w:drawing>
-      </w:r>
-    </w:p>
-    <w:p>
-      <w:pPr>
-        <w:pStyle w:val="Caption"/>
-      </w:pPr>
-      <w:r>
-        <w:t xml:space="preserve">Figure </w:t>
-      </w:r>
-      <w:r>
-        <w:fldChar w:fldCharType="begin"/>
-      </w:r>
-      <w:r>
-        <w:instrText xml:space="preserve"> SEQ Figure \* ARABIC </w:instrText>
-      </w:r>
-      <w:r>
-        <w:fldChar w:fldCharType="separate"/>
-      </w:r>
-      <w:r>
-        <w:rPr>
-          <w:noProof/>
-        </w:rPr>
-        <w:t>7</w:t>
-      </w:r>
-      <w:r>
-        <w:fldChar w:fldCharType="end"/>
-      </w:r>
-      <w:r>
-        <w:t xml:space="preserve"> - A Two-Dimensional version of a Three-Dimensional plot to </w:t>
-      </w:r>
-      <w:r>
-        <w:t xml:space="preserve">emphasize </w:t>
-      </w:r>
-      <w:r>
-        <w:t>the effec</w:t>
-      </w:r>
-      <w:r>
-        <w:t>t of fuel mass on overall range</w:t>
-      </w:r>
-    </w:p>
-    <w:p>
-      <w:pPr>
-        <w:rPr>
-          <w:rFonts w:ascii="Times New Roman" w:hAnsi="Times New Roman" w:cs="Times New Roman"/>
-        </w:rPr>
-      </w:pPr>
-      <w:r>
-        <w:rPr>
-          <w:rFonts w:ascii="Times New Roman" w:hAnsi="Times New Roman" w:cs="Times New Roman"/>
-        </w:rPr>
-        <w:t>Figure 8 illustrates the relationship of fuel mass, range and performance in a three-dimensional graph. It provided us with the verification that as fuel mass increases, the range increases as from before, but the overall performance decreases slighly as it is pushing harder to propel more weight through the atmosphere as it travels the range it can before running out of fuel.</w:t>
-      </w:r>
-      <w:r>
-        <w:rPr>
-          <w:rFonts w:ascii="Times New Roman" w:hAnsi="Times New Roman" w:cs="Times New Roman"/>
-        </w:rPr>
-        <w:t xml:space="preserve"> From these graphs, we conclude that the more fuel the drone is capable of holding, it should take. If takeoff distance is a constraint, then further analysis would be needed to verify if the drone can reach a velocity to create the force of life to become greater then its weight. </w:t>
-      </w:r>
-    </w:p>
-    <w:p>
-      <w:pPr>
-        <w:spacing w:after="0" w:line="240" w:lineRule="auto"/>
-        <w:textAlignment w:val="baseline"/>
-        <w:rPr>
-          <w:rFonts w:ascii="Times New Roman" w:eastAsia="Times New Roman" w:hAnsi="Times New Roman" w:cs="Times New Roman"/>
-          <w:szCs w:val="20"/>
-        </w:rPr>
-      </w:pPr>
-    </w:p>
-    <w:p>
-      <w:pPr>
-        <w:keepNext/>
-        <w:spacing w:after="0" w:line="240" w:lineRule="auto"/>
-        <w:textAlignment w:val="baseline"/>
-      </w:pPr>
-      <w:r>
-        <w:rPr>
-          <w:rFonts w:ascii="Times New Roman" w:eastAsia="Times New Roman" w:hAnsi="Times New Roman" w:cs="Times New Roman"/>
-          <w:noProof/>
-          <w:szCs w:val="20"/>
-        </w:rPr>
-        <w:drawing>
-          <wp:inline distT="0" distB="0" distL="0" distR="0" wp14:anchorId="1742F290" wp14:editId="7E604A83">
-            <wp:extent cx="3291840" cy="2468880"/>
-            <wp:effectExtent l="0" t="0" r="3810" b="7620"/>
-            <wp:docPr id="10" name="Picture 10"/>
-            <wp:cNvGraphicFramePr>
-              <a:graphicFrameLocks xmlns:a="http://schemas.openxmlformats.org/drawingml/2006/main" noChangeAspect="1"/>
-            </wp:cNvGraphicFramePr>
-            <a:graphic xmlns:a="http://schemas.openxmlformats.org/drawingml/2006/main">
-              <a:graphicData uri="http://schemas.openxmlformats.org/drawingml/2006/picture">
-                <pic:pic xmlns:pic="http://schemas.openxmlformats.org/drawingml/2006/picture">
-                  <pic:nvPicPr>
-                    <pic:cNvPr id="10" name="3D.png"/>
                     <pic:cNvPicPr/>
                   </pic:nvPicPr>
                   <pic:blipFill>
@@ -6634,24 +6184,126 @@
       <w:r>
         <w:t xml:space="preserve">Figure </w:t>
       </w:r>
-      <w:r>
-        <w:fldChar w:fldCharType="begin"/>
-      </w:r>
-      <w:r>
-        <w:instrText xml:space="preserve"> SEQ Figure \* ARABIC </w:instrText>
-      </w:r>
-      <w:r>
-        <w:fldChar w:fldCharType="separate"/>
-      </w:r>
-      <w:r>
-        <w:rPr>
+      <w:fldSimple w:instr=" SEQ Figure \* ARABIC ">
+        <w:r>
+          <w:rPr>
+            <w:noProof/>
+          </w:rPr>
+          <w:t>7</w:t>
+        </w:r>
+      </w:fldSimple>
+      <w:r>
+        <w:t xml:space="preserve"> - A Two-Dimensional version of a Three-Dimensional plot to </w:t>
+      </w:r>
+      <w:r>
+        <w:t xml:space="preserve">emphasize </w:t>
+      </w:r>
+      <w:r>
+        <w:t>the effec</w:t>
+      </w:r>
+      <w:r>
+        <w:t>t of fuel mass on overall range</w:t>
+      </w:r>
+    </w:p>
+    <w:p>
+      <w:pPr>
+        <w:rPr>
+          <w:rFonts w:ascii="Times New Roman" w:hAnsi="Times New Roman" w:cs="Times New Roman"/>
+        </w:rPr>
+      </w:pPr>
+      <w:r>
+        <w:rPr>
+          <w:rFonts w:ascii="Times New Roman" w:hAnsi="Times New Roman" w:cs="Times New Roman"/>
+        </w:rPr>
+        <w:t>Figure 8 illustrates the relationship of fuel mass, range and performance in a three-dimensional graph. It provided us with the verification that as fuel mass increases, the range increases as from before, but the overall performance decreases slighly as it is pushing harder to propel more weight through the atmosphere as it travels the range it can before running out of fuel.</w:t>
+      </w:r>
+      <w:r>
+        <w:rPr>
+          <w:rFonts w:ascii="Times New Roman" w:hAnsi="Times New Roman" w:cs="Times New Roman"/>
+        </w:rPr>
+        <w:t xml:space="preserve"> From these graphs, we conclude that the more fuel the drone is capable of holding, it should take. If takeoff distance is a constraint, then further analysis would be needed to verify if the drone can reach a velocity to create the force of life to become greater then its weight. </w:t>
+      </w:r>
+    </w:p>
+    <w:p>
+      <w:pPr>
+        <w:spacing w:after="0" w:line="240" w:lineRule="auto"/>
+        <w:textAlignment w:val="baseline"/>
+        <w:rPr>
+          <w:rFonts w:ascii="Times New Roman" w:eastAsia="Times New Roman" w:hAnsi="Times New Roman" w:cs="Times New Roman"/>
+          <w:szCs w:val="20"/>
+        </w:rPr>
+      </w:pPr>
+    </w:p>
+    <w:p>
+      <w:pPr>
+        <w:keepNext/>
+        <w:spacing w:after="0" w:line="240" w:lineRule="auto"/>
+        <w:textAlignment w:val="baseline"/>
+      </w:pPr>
+      <w:r>
+        <w:rPr>
+          <w:rFonts w:ascii="Times New Roman" w:eastAsia="Times New Roman" w:hAnsi="Times New Roman" w:cs="Times New Roman"/>
           <w:noProof/>
-        </w:rPr>
-        <w:t>8</w:t>
-      </w:r>
-      <w:r>
-        <w:fldChar w:fldCharType="end"/>
-      </w:r>
+          <w:szCs w:val="20"/>
+        </w:rPr>
+        <w:drawing>
+          <wp:inline distT="0" distB="0" distL="0" distR="0" wp14:anchorId="1742F290" wp14:editId="7E604A83">
+            <wp:extent cx="3291840" cy="2468880"/>
+            <wp:effectExtent l="0" t="0" r="3810" b="7620"/>
+            <wp:docPr id="10" name="Picture 10"/>
+            <wp:cNvGraphicFramePr>
+              <a:graphicFrameLocks xmlns:a="http://schemas.openxmlformats.org/drawingml/2006/main" noChangeAspect="1"/>
+            </wp:cNvGraphicFramePr>
+            <a:graphic xmlns:a="http://schemas.openxmlformats.org/drawingml/2006/main">
+              <a:graphicData uri="http://schemas.openxmlformats.org/drawingml/2006/picture">
+                <pic:pic xmlns:pic="http://schemas.openxmlformats.org/drawingml/2006/picture">
+                  <pic:nvPicPr>
+                    <pic:cNvPr id="10" name="3D.png"/>
+                    <pic:cNvPicPr/>
+                  </pic:nvPicPr>
+                  <pic:blipFill>
+                    <a:blip r:embed="rId16">
+                      <a:extLst>
+                        <a:ext uri="{28A0092B-C50C-407E-A947-70E740481C1C}">
+                          <a14:useLocalDpi xmlns:a14="http://schemas.microsoft.com/office/drawing/2010/main" val="0"/>
+                        </a:ext>
+                      </a:extLst>
+                    </a:blip>
+                    <a:stretch>
+                      <a:fillRect/>
+                    </a:stretch>
+                  </pic:blipFill>
+                  <pic:spPr>
+                    <a:xfrm>
+                      <a:off x="0" y="0"/>
+                      <a:ext cx="3291840" cy="2468880"/>
+                    </a:xfrm>
+                    <a:prstGeom prst="rect">
+                      <a:avLst/>
+                    </a:prstGeom>
+                  </pic:spPr>
+                </pic:pic>
+              </a:graphicData>
+            </a:graphic>
+          </wp:inline>
+        </w:drawing>
+      </w:r>
+    </w:p>
+    <w:p>
+      <w:pPr>
+        <w:pStyle w:val="Caption"/>
+      </w:pPr>
+      <w:r>
+        <w:t xml:space="preserve">Figure </w:t>
+      </w:r>
+      <w:fldSimple w:instr=" SEQ Figure \* ARABIC ">
+        <w:r>
+          <w:rPr>
+            <w:noProof/>
+          </w:rPr>
+          <w:t>8</w:t>
+        </w:r>
+      </w:fldSimple>
       <w:r>
         <w:t xml:space="preserve"> - A</w:t>
       </w:r>
@@ -6705,6 +6357,121 @@
         </w:rPr>
         <w:br/>
       </w:r>
+      <w:r>
+        <w:rPr>
+          <w:color w:val="000000"/>
+          <w:shd w:val="clear" w:color="auto" w:fill="FFFFFF"/>
+        </w:rPr>
+        <w:t>The final design for our drone was determined by selecting an optimized cycle for performance and efficiency in a jet propulsion system. Through varying parameters and component efficiencies we identified ideal specifications for pressure ratio, turbine temperature, fuel, c</w:t>
+      </w:r>
+      <w:r>
+        <w:rPr>
+          <w:color w:val="000000"/>
+          <w:shd w:val="clear" w:color="auto" w:fill="FFFFFF"/>
+        </w:rPr>
+        <w:t>ruising altitude, and cruising s</w:t>
+      </w:r>
+      <w:r>
+        <w:rPr>
+          <w:color w:val="000000"/>
+          <w:shd w:val="clear" w:color="auto" w:fill="FFFFFF"/>
+        </w:rPr>
+        <w:t>peed. With these specifications we achieved a maximum range and performance. Through an analysis of effects of pressure ratio and maximum temperature we concluded a pressure ratio of 23 and a maximum temperature of 1600K. Following the pressure ratio and maximum temperature, a computational analysis of cruising speed and range was performed. This was then cross referenced with experimentally determined values to ensure an accurate recommendation. We recommend a cruising speed of </w:t>
+      </w:r>
+      <m:oMath>
+        <m:r>
+          <w:rPr>
+            <w:rFonts w:ascii="Cambria Math" w:hAnsi="Cambria Math"/>
+            <w:color w:val="000000"/>
+            <w:shd w:val="clear" w:color="auto" w:fill="FFFFFF"/>
+          </w:rPr>
+          <m:t>39</m:t>
+        </m:r>
+        <m:f>
+          <m:fPr>
+            <m:ctrlPr>
+              <w:rPr>
+                <w:rFonts w:ascii="Cambria Math" w:hAnsi="Cambria Math"/>
+                <w:i/>
+                <w:color w:val="000000"/>
+                <w:shd w:val="clear" w:color="auto" w:fill="FFFFFF"/>
+              </w:rPr>
+            </m:ctrlPr>
+          </m:fPr>
+          <m:num>
+            <m:r>
+              <w:rPr>
+                <w:rFonts w:ascii="Cambria Math" w:hAnsi="Cambria Math"/>
+                <w:color w:val="000000"/>
+                <w:shd w:val="clear" w:color="auto" w:fill="FFFFFF"/>
+              </w:rPr>
+              <m:t>m</m:t>
+            </m:r>
+          </m:num>
+          <m:den>
+            <m:r>
+              <w:rPr>
+                <w:rFonts w:ascii="Cambria Math" w:hAnsi="Cambria Math"/>
+                <w:color w:val="000000"/>
+                <w:shd w:val="clear" w:color="auto" w:fill="FFFFFF"/>
+              </w:rPr>
+              <m:t>s</m:t>
+            </m:r>
+          </m:den>
+        </m:f>
+        <m:r>
+          <w:rPr>
+            <w:rFonts w:ascii="Cambria Math" w:hAnsi="Cambria Math"/>
+            <w:color w:val="000000"/>
+            <w:shd w:val="clear" w:color="auto" w:fill="FFFFFF"/>
+          </w:rPr>
+          <m:t xml:space="preserve"> </m:t>
+        </m:r>
+      </m:oMath>
+      <w:r>
+        <w:rPr>
+          <w:color w:val="000000"/>
+          <w:shd w:val="clear" w:color="auto" w:fill="FFFFFF"/>
+        </w:rPr>
+        <w:t>to achieve an optimal range of 8,754 km. Next, we also evaluated three types of possible fuels to be used on our drone. Taking both environmental and performance considerations into effect we detemined that the best fuel is Jet Fuel (A-1 Kerosene). Kerosene is observed to have a high enthalpy of combustion while remaining low in CO</w:t>
+      </w:r>
+      <w:r>
+        <w:rPr>
+          <w:color w:val="000000"/>
+          <w:shd w:val="clear" w:color="auto" w:fill="FFFFFF"/>
+          <w:vertAlign w:val="subscript"/>
+        </w:rPr>
+        <w:t>2</w:t>
+      </w:r>
+      <w:r>
+        <w:rPr>
+          <w:color w:val="000000"/>
+          <w:shd w:val="clear" w:color="auto" w:fill="FFFFFF"/>
+          <w:vertAlign w:val="subscript"/>
+        </w:rPr>
+        <w:t xml:space="preserve"> </w:t>
+      </w:r>
+      <w:r>
+        <w:rPr>
+          <w:color w:val="000000"/>
+          <w:shd w:val="clear" w:color="auto" w:fill="FFFFFF"/>
+        </w:rPr>
+        <w:t>emissions. The final recommendation of altitude is chosen to maximize upon the advantages of flying at a higher altitude while considering the negative effects on the performance and cycle efficiency at those respective heights. Through this balancing</w:t>
+      </w:r>
+      <w:r>
+        <w:rPr>
+          <w:color w:val="000000"/>
+          <w:shd w:val="clear" w:color="auto" w:fill="FFFFFF"/>
+        </w:rPr>
+        <w:t xml:space="preserve"> we determined that flying at 13</w:t>
+      </w:r>
+      <w:r>
+        <w:rPr>
+          <w:color w:val="000000"/>
+          <w:shd w:val="clear" w:color="auto" w:fill="FFFFFF"/>
+        </w:rPr>
+        <w:t>,000m is optimal for our drone. Lastly, the most fuel that can be stored inside the drone given its limitations should be maximized until the takeoff speed increases over the amount you can achieve given the runway. Further analysis is needed to prepare a data table on what speed you can achieve to determine the maximum amount of fuel you can put on the UAV to takeoff without complications.</w:t>
+      </w:r>
     </w:p>
     <w:p>
       <w:pPr>
@@ -6752,17 +6519,10 @@
       <w:r>
         <w:rPr>
           <w:rFonts w:ascii="Times New Roman" w:eastAsia="Times New Roman" w:hAnsi="Times New Roman" w:cs="Times New Roman"/>
+          <w:b/>
           <w:szCs w:val="20"/>
         </w:rPr>
         <w:lastRenderedPageBreak/>
-        <w:t> </w:t>
-      </w:r>
-      <w:r>
-        <w:rPr>
-          <w:rFonts w:ascii="Times New Roman" w:eastAsia="Times New Roman" w:hAnsi="Times New Roman" w:cs="Times New Roman"/>
-          <w:b/>
-          <w:szCs w:val="20"/>
-        </w:rPr>
         <w:t xml:space="preserve">References </w:t>
       </w:r>
       <w:r>
@@ -6799,7 +6559,7 @@
         </w:rPr>
         <w:t>1. “Locations,” Aviation Fuels | Glossary | Mabanaft, 27 Nov-2018. [Online]. Available: </w:t>
       </w:r>
-      <w:hyperlink r:id="rId16" w:tgtFrame="_blank" w:history="1">
+      <w:hyperlink r:id="rId17" w:tgtFrame="_blank" w:history="1">
         <w:r>
           <w:rPr>
             <w:rFonts w:ascii="Times New Roman" w:eastAsia="Times New Roman" w:hAnsi="Times New Roman" w:cs="Times New Roman"/>
@@ -6831,18 +6591,9 @@
           <w:szCs w:val="20"/>
         </w:rPr>
         <w:br/>
-        <w:t>2. “Aviation fuel,” Wikipedia, 27-Nov-2018. [O</w:t>
-      </w:r>
-      <w:bookmarkStart w:id="1" w:name="_GoBack"/>
-      <w:bookmarkEnd w:id="1"/>
-      <w:r>
-        <w:rPr>
-          <w:rFonts w:ascii="Times New Roman" w:eastAsia="Times New Roman" w:hAnsi="Times New Roman" w:cs="Times New Roman"/>
-          <w:szCs w:val="20"/>
-        </w:rPr>
-        <w:t>nline]. Available: </w:t>
-      </w:r>
-      <w:hyperlink r:id="rId17" w:tgtFrame="_blank" w:history="1">
+        <w:t>2. “Aviation fuel,” Wikipedia, 27-Nov-2018. [Online]. Available: </w:t>
+      </w:r>
+      <w:hyperlink r:id="rId18" w:tgtFrame="_blank" w:history="1">
         <w:r>
           <w:rPr>
             <w:rFonts w:ascii="Times New Roman" w:eastAsia="Times New Roman" w:hAnsi="Times New Roman" w:cs="Times New Roman"/>
@@ -6883,21 +6634,7 @@
           <w:rFonts w:ascii="Times New Roman" w:eastAsia="Times New Roman" w:hAnsi="Times New Roman" w:cs="Times New Roman"/>
           <w:szCs w:val="20"/>
         </w:rPr>
-        <w:t>3.</w:t>
-      </w:r>
-      <w:r>
-        <w:rPr>
-          <w:rFonts w:ascii="Times New Roman" w:eastAsia="Times New Roman" w:hAnsi="Times New Roman" w:cs="Times New Roman"/>
-          <w:szCs w:val="20"/>
-        </w:rPr>
-        <w:t xml:space="preserve"> </w:t>
-      </w:r>
-      <w:r>
-        <w:rPr>
-          <w:rFonts w:ascii="Times New Roman" w:eastAsia="Times New Roman" w:hAnsi="Times New Roman" w:cs="Times New Roman"/>
-          <w:szCs w:val="20"/>
-        </w:rPr>
-        <w:t>“Combustion of Fuels - Carbon Dioxide Emission,” </w:t>
+        <w:t>3. “Combustion of Fuels - Carbon Dioxide Emission,” </w:t>
       </w:r>
       <w:r>
         <w:rPr>
@@ -6922,12 +6659,2401 @@
         </w:rPr>
         <w:br/>
         <w:t> </w:t>
+      </w:r>
+    </w:p>
+    <w:p>
+      <w:pPr>
+        <w:spacing w:after="0" w:line="240" w:lineRule="auto"/>
+        <w:textAlignment w:val="baseline"/>
+        <w:rPr>
+          <w:rFonts w:ascii="Times New Roman" w:eastAsia="Times New Roman" w:hAnsi="Times New Roman" w:cs="Times New Roman"/>
+          <w:szCs w:val="20"/>
+        </w:rPr>
+      </w:pPr>
+    </w:p>
+    <w:p>
+      <w:pPr>
+        <w:spacing w:after="0" w:line="240" w:lineRule="auto"/>
+        <w:textAlignment w:val="baseline"/>
+        <w:rPr>
+          <w:rFonts w:ascii="Times New Roman" w:eastAsia="Times New Roman" w:hAnsi="Times New Roman" w:cs="Times New Roman"/>
+          <w:szCs w:val="20"/>
+        </w:rPr>
+      </w:pPr>
+    </w:p>
+    <w:p>
+      <w:pPr>
+        <w:spacing w:after="0" w:line="240" w:lineRule="auto"/>
+        <w:textAlignment w:val="baseline"/>
+        <w:rPr>
+          <w:rFonts w:ascii="Times New Roman" w:eastAsia="Times New Roman" w:hAnsi="Times New Roman" w:cs="Times New Roman"/>
+          <w:szCs w:val="20"/>
+        </w:rPr>
+      </w:pPr>
+    </w:p>
+    <w:p>
+      <w:pPr>
+        <w:spacing w:after="0" w:line="240" w:lineRule="auto"/>
+        <w:textAlignment w:val="baseline"/>
+        <w:rPr>
+          <w:rFonts w:ascii="Times New Roman" w:eastAsia="Times New Roman" w:hAnsi="Times New Roman" w:cs="Times New Roman"/>
+          <w:b/>
+          <w:sz w:val="24"/>
+          <w:szCs w:val="20"/>
+        </w:rPr>
+      </w:pPr>
+      <w:r>
+        <w:rPr>
+          <w:rFonts w:ascii="Times New Roman" w:eastAsia="Times New Roman" w:hAnsi="Times New Roman" w:cs="Times New Roman"/>
+          <w:b/>
+          <w:sz w:val="24"/>
+          <w:szCs w:val="20"/>
+        </w:rPr>
+        <w:t>Appendix</w:t>
+      </w:r>
+    </w:p>
+    <w:p>
+      <w:pPr>
+        <w:spacing w:after="0" w:line="240" w:lineRule="auto"/>
+        <w:textAlignment w:val="baseline"/>
+        <w:rPr>
+          <w:rFonts w:ascii="Times New Roman" w:eastAsia="Times New Roman" w:hAnsi="Times New Roman" w:cs="Times New Roman"/>
+          <w:b/>
+          <w:sz w:val="24"/>
+          <w:szCs w:val="20"/>
+        </w:rPr>
+      </w:pPr>
+    </w:p>
+    <w:p>
+      <w:pPr>
+        <w:spacing w:after="0" w:line="240" w:lineRule="auto"/>
+        <w:textAlignment w:val="baseline"/>
+        <w:rPr>
+          <w:rFonts w:ascii="Times New Roman" w:eastAsia="Times New Roman" w:hAnsi="Times New Roman" w:cs="Times New Roman"/>
+          <w:b/>
+          <w:szCs w:val="20"/>
+        </w:rPr>
+      </w:pPr>
+      <w:r>
+        <w:rPr>
+          <w:rFonts w:ascii="Times New Roman" w:eastAsia="Times New Roman" w:hAnsi="Times New Roman" w:cs="Times New Roman"/>
+          <w:b/>
+          <w:szCs w:val="20"/>
+        </w:rPr>
+        <w:t>Percent Contributions</w:t>
+      </w:r>
+    </w:p>
+    <w:p>
+      <w:pPr>
+        <w:spacing w:after="0" w:line="240" w:lineRule="auto"/>
+        <w:textAlignment w:val="baseline"/>
+        <w:rPr>
+          <w:rFonts w:ascii="Times New Roman" w:eastAsia="Times New Roman" w:hAnsi="Times New Roman" w:cs="Times New Roman"/>
+          <w:szCs w:val="20"/>
+        </w:rPr>
+      </w:pPr>
+    </w:p>
+    <w:p>
+      <w:pPr>
+        <w:spacing w:after="0" w:line="240" w:lineRule="auto"/>
+        <w:textAlignment w:val="baseline"/>
+        <w:rPr>
+          <w:rFonts w:ascii="Times New Roman" w:eastAsia="Times New Roman" w:hAnsi="Times New Roman" w:cs="Times New Roman"/>
+          <w:szCs w:val="20"/>
+        </w:rPr>
+      </w:pPr>
+      <w:r>
+        <w:rPr>
+          <w:rFonts w:ascii="Times New Roman" w:eastAsia="Times New Roman" w:hAnsi="Times New Roman" w:cs="Times New Roman"/>
+          <w:szCs w:val="20"/>
+        </w:rPr>
+        <w:t>Charlie Nitschelm</w:t>
+      </w:r>
+      <w:r>
+        <w:rPr>
+          <w:rFonts w:ascii="Times New Roman" w:eastAsia="Times New Roman" w:hAnsi="Times New Roman" w:cs="Times New Roman"/>
+          <w:szCs w:val="20"/>
+        </w:rPr>
+        <w:t xml:space="preserve"> – 33.3 %</w:t>
+      </w:r>
+    </w:p>
+    <w:p>
+      <w:pPr>
+        <w:spacing w:after="0" w:line="240" w:lineRule="auto"/>
+        <w:textAlignment w:val="baseline"/>
+        <w:rPr>
+          <w:rFonts w:ascii="Times New Roman" w:eastAsia="Times New Roman" w:hAnsi="Times New Roman" w:cs="Times New Roman"/>
+          <w:i/>
+          <w:szCs w:val="20"/>
+        </w:rPr>
+      </w:pPr>
+      <w:r>
+        <w:rPr>
+          <w:rFonts w:ascii="Times New Roman" w:eastAsia="Times New Roman" w:hAnsi="Times New Roman" w:cs="Times New Roman"/>
+          <w:szCs w:val="20"/>
+        </w:rPr>
+        <w:tab/>
+      </w:r>
+      <w:r>
+        <w:rPr>
+          <w:rFonts w:ascii="Times New Roman" w:eastAsia="Times New Roman" w:hAnsi="Times New Roman" w:cs="Times New Roman"/>
+          <w:i/>
+          <w:szCs w:val="20"/>
+        </w:rPr>
+        <w:t>Wrote for Kevin Johnson</w:t>
+      </w:r>
+    </w:p>
+    <w:p>
+      <w:pPr>
+        <w:spacing w:after="0" w:line="240" w:lineRule="auto"/>
+        <w:textAlignment w:val="baseline"/>
+        <w:rPr>
+          <w:rFonts w:ascii="Times New Roman" w:eastAsia="Times New Roman" w:hAnsi="Times New Roman" w:cs="Times New Roman"/>
+          <w:i/>
+          <w:szCs w:val="20"/>
+        </w:rPr>
+      </w:pPr>
+    </w:p>
+    <w:p>
+      <w:pPr>
+        <w:spacing w:after="0" w:line="240" w:lineRule="auto"/>
+        <w:textAlignment w:val="baseline"/>
+        <w:rPr>
+          <w:rFonts w:ascii="Times New Roman" w:eastAsia="Times New Roman" w:hAnsi="Times New Roman" w:cs="Times New Roman"/>
+          <w:i/>
+          <w:szCs w:val="20"/>
+        </w:rPr>
+      </w:pPr>
+      <w:r>
+        <w:rPr>
+          <w:rFonts w:ascii="Times New Roman" w:eastAsia="Times New Roman" w:hAnsi="Times New Roman" w:cs="Times New Roman"/>
+          <w:i/>
+          <w:noProof/>
+          <w:szCs w:val="20"/>
+        </w:rPr>
+        <mc:AlternateContent>
+          <mc:Choice Requires="wps">
+            <w:drawing>
+              <wp:anchor distT="0" distB="0" distL="114300" distR="114300" simplePos="0" relativeHeight="251664384" behindDoc="0" locked="0" layoutInCell="1" allowOverlap="1">
+                <wp:simplePos x="0" y="0"/>
+                <wp:positionH relativeFrom="column">
+                  <wp:posOffset>1344114</wp:posOffset>
+                </wp:positionH>
+                <wp:positionV relativeFrom="paragraph">
+                  <wp:posOffset>12065</wp:posOffset>
+                </wp:positionV>
+                <wp:extent cx="997527" cy="522515"/>
+                <wp:effectExtent l="0" t="0" r="12700" b="30480"/>
+                <wp:wrapNone/>
+                <wp:docPr id="15" name="Freeform 15"/>
+                <wp:cNvGraphicFramePr/>
+                <a:graphic xmlns:a="http://schemas.openxmlformats.org/drawingml/2006/main">
+                  <a:graphicData uri="http://schemas.microsoft.com/office/word/2010/wordprocessingShape">
+                    <wps:wsp>
+                      <wps:cNvSpPr/>
+                      <wps:spPr>
+                        <a:xfrm>
+                          <a:off x="0" y="0"/>
+                          <a:ext cx="997527" cy="522515"/>
+                        </a:xfrm>
+                        <a:custGeom>
+                          <a:avLst/>
+                          <a:gdLst>
+                            <a:gd name="connsiteX0" fmla="*/ 171418 w 563304"/>
+                            <a:gd name="connsiteY0" fmla="*/ 0 h 285008"/>
+                            <a:gd name="connsiteX1" fmla="*/ 112042 w 563304"/>
+                            <a:gd name="connsiteY1" fmla="*/ 130629 h 285008"/>
+                            <a:gd name="connsiteX2" fmla="*/ 135792 w 563304"/>
+                            <a:gd name="connsiteY2" fmla="*/ 95003 h 285008"/>
+                            <a:gd name="connsiteX3" fmla="*/ 147668 w 563304"/>
+                            <a:gd name="connsiteY3" fmla="*/ 59377 h 285008"/>
+                            <a:gd name="connsiteX4" fmla="*/ 112042 w 563304"/>
+                            <a:gd name="connsiteY4" fmla="*/ 23751 h 285008"/>
+                            <a:gd name="connsiteX5" fmla="*/ 17039 w 563304"/>
+                            <a:gd name="connsiteY5" fmla="*/ 59377 h 285008"/>
+                            <a:gd name="connsiteX6" fmla="*/ 17039 w 563304"/>
+                            <a:gd name="connsiteY6" fmla="*/ 201881 h 285008"/>
+                            <a:gd name="connsiteX7" fmla="*/ 52665 w 563304"/>
+                            <a:gd name="connsiteY7" fmla="*/ 237507 h 285008"/>
+                            <a:gd name="connsiteX8" fmla="*/ 171418 w 563304"/>
+                            <a:gd name="connsiteY8" fmla="*/ 225631 h 285008"/>
+                            <a:gd name="connsiteX9" fmla="*/ 242670 w 563304"/>
+                            <a:gd name="connsiteY9" fmla="*/ 213756 h 285008"/>
+                            <a:gd name="connsiteX10" fmla="*/ 278296 w 563304"/>
+                            <a:gd name="connsiteY10" fmla="*/ 178130 h 285008"/>
+                            <a:gd name="connsiteX11" fmla="*/ 266421 w 563304"/>
+                            <a:gd name="connsiteY11" fmla="*/ 83128 h 285008"/>
+                            <a:gd name="connsiteX12" fmla="*/ 254546 w 563304"/>
+                            <a:gd name="connsiteY12" fmla="*/ 130629 h 285008"/>
+                            <a:gd name="connsiteX13" fmla="*/ 242670 w 563304"/>
+                            <a:gd name="connsiteY13" fmla="*/ 166255 h 285008"/>
+                            <a:gd name="connsiteX14" fmla="*/ 254546 w 563304"/>
+                            <a:gd name="connsiteY14" fmla="*/ 237507 h 285008"/>
+                            <a:gd name="connsiteX15" fmla="*/ 278296 w 563304"/>
+                            <a:gd name="connsiteY15" fmla="*/ 166255 h 285008"/>
+                            <a:gd name="connsiteX16" fmla="*/ 290172 w 563304"/>
+                            <a:gd name="connsiteY16" fmla="*/ 130629 h 285008"/>
+                            <a:gd name="connsiteX17" fmla="*/ 302047 w 563304"/>
+                            <a:gd name="connsiteY17" fmla="*/ 95003 h 285008"/>
+                            <a:gd name="connsiteX18" fmla="*/ 337673 w 563304"/>
+                            <a:gd name="connsiteY18" fmla="*/ 83128 h 285008"/>
+                            <a:gd name="connsiteX19" fmla="*/ 349548 w 563304"/>
+                            <a:gd name="connsiteY19" fmla="*/ 118754 h 285008"/>
+                            <a:gd name="connsiteX20" fmla="*/ 373299 w 563304"/>
+                            <a:gd name="connsiteY20" fmla="*/ 273133 h 285008"/>
+                            <a:gd name="connsiteX21" fmla="*/ 408925 w 563304"/>
+                            <a:gd name="connsiteY21" fmla="*/ 285008 h 285008"/>
+                            <a:gd name="connsiteX22" fmla="*/ 515803 w 563304"/>
+                            <a:gd name="connsiteY22" fmla="*/ 201881 h 285008"/>
+                            <a:gd name="connsiteX23" fmla="*/ 539553 w 563304"/>
+                            <a:gd name="connsiteY23" fmla="*/ 154380 h 285008"/>
+                            <a:gd name="connsiteX24" fmla="*/ 563304 w 563304"/>
+                            <a:gd name="connsiteY24" fmla="*/ 118754 h 285008"/>
+                          </a:gdLst>
+                          <a:ahLst/>
+                          <a:cxnLst>
+                            <a:cxn ang="0">
+                              <a:pos x="connsiteX0" y="connsiteY0"/>
+                            </a:cxn>
+                            <a:cxn ang="0">
+                              <a:pos x="connsiteX1" y="connsiteY1"/>
+                            </a:cxn>
+                            <a:cxn ang="0">
+                              <a:pos x="connsiteX2" y="connsiteY2"/>
+                            </a:cxn>
+                            <a:cxn ang="0">
+                              <a:pos x="connsiteX3" y="connsiteY3"/>
+                            </a:cxn>
+                            <a:cxn ang="0">
+                              <a:pos x="connsiteX4" y="connsiteY4"/>
+                            </a:cxn>
+                            <a:cxn ang="0">
+                              <a:pos x="connsiteX5" y="connsiteY5"/>
+                            </a:cxn>
+                            <a:cxn ang="0">
+                              <a:pos x="connsiteX6" y="connsiteY6"/>
+                            </a:cxn>
+                            <a:cxn ang="0">
+                              <a:pos x="connsiteX7" y="connsiteY7"/>
+                            </a:cxn>
+                            <a:cxn ang="0">
+                              <a:pos x="connsiteX8" y="connsiteY8"/>
+                            </a:cxn>
+                            <a:cxn ang="0">
+                              <a:pos x="connsiteX9" y="connsiteY9"/>
+                            </a:cxn>
+                            <a:cxn ang="0">
+                              <a:pos x="connsiteX10" y="connsiteY10"/>
+                            </a:cxn>
+                            <a:cxn ang="0">
+                              <a:pos x="connsiteX11" y="connsiteY11"/>
+                            </a:cxn>
+                            <a:cxn ang="0">
+                              <a:pos x="connsiteX12" y="connsiteY12"/>
+                            </a:cxn>
+                            <a:cxn ang="0">
+                              <a:pos x="connsiteX13" y="connsiteY13"/>
+                            </a:cxn>
+                            <a:cxn ang="0">
+                              <a:pos x="connsiteX14" y="connsiteY14"/>
+                            </a:cxn>
+                            <a:cxn ang="0">
+                              <a:pos x="connsiteX15" y="connsiteY15"/>
+                            </a:cxn>
+                            <a:cxn ang="0">
+                              <a:pos x="connsiteX16" y="connsiteY16"/>
+                            </a:cxn>
+                            <a:cxn ang="0">
+                              <a:pos x="connsiteX17" y="connsiteY17"/>
+                            </a:cxn>
+                            <a:cxn ang="0">
+                              <a:pos x="connsiteX18" y="connsiteY18"/>
+                            </a:cxn>
+                            <a:cxn ang="0">
+                              <a:pos x="connsiteX19" y="connsiteY19"/>
+                            </a:cxn>
+                            <a:cxn ang="0">
+                              <a:pos x="connsiteX20" y="connsiteY20"/>
+                            </a:cxn>
+                            <a:cxn ang="0">
+                              <a:pos x="connsiteX21" y="connsiteY21"/>
+                            </a:cxn>
+                            <a:cxn ang="0">
+                              <a:pos x="connsiteX22" y="connsiteY22"/>
+                            </a:cxn>
+                            <a:cxn ang="0">
+                              <a:pos x="connsiteX23" y="connsiteY23"/>
+                            </a:cxn>
+                            <a:cxn ang="0">
+                              <a:pos x="connsiteX24" y="connsiteY24"/>
+                            </a:cxn>
+                          </a:cxnLst>
+                          <a:rect l="l" t="t" r="r" b="b"/>
+                          <a:pathLst>
+                            <a:path w="563304" h="285008">
+                              <a:moveTo>
+                                <a:pt x="171418" y="0"/>
+                              </a:moveTo>
+                              <a:cubicBezTo>
+                                <a:pt x="153945" y="87366"/>
+                                <a:pt x="170739" y="42585"/>
+                                <a:pt x="112042" y="130629"/>
+                              </a:cubicBezTo>
+                              <a:cubicBezTo>
+                                <a:pt x="104125" y="142504"/>
+                                <a:pt x="131278" y="108543"/>
+                                <a:pt x="135792" y="95003"/>
+                              </a:cubicBezTo>
+                              <a:lnTo>
+                                <a:pt x="147668" y="59377"/>
+                              </a:lnTo>
+                              <a:cubicBezTo>
+                                <a:pt x="135793" y="47502"/>
+                                <a:pt x="128335" y="27824"/>
+                                <a:pt x="112042" y="23751"/>
+                              </a:cubicBezTo>
+                              <a:cubicBezTo>
+                                <a:pt x="74688" y="14412"/>
+                                <a:pt x="43990" y="41409"/>
+                                <a:pt x="17039" y="59377"/>
+                              </a:cubicBezTo>
+                              <a:cubicBezTo>
+                                <a:pt x="-1541" y="115119"/>
+                                <a:pt x="-9476" y="122336"/>
+                                <a:pt x="17039" y="201881"/>
+                              </a:cubicBezTo>
+                              <a:cubicBezTo>
+                                <a:pt x="22350" y="217813"/>
+                                <a:pt x="40790" y="225632"/>
+                                <a:pt x="52665" y="237507"/>
+                              </a:cubicBezTo>
+                              <a:cubicBezTo>
+                                <a:pt x="92249" y="233548"/>
+                                <a:pt x="131943" y="230565"/>
+                                <a:pt x="171418" y="225631"/>
+                              </a:cubicBezTo>
+                              <a:cubicBezTo>
+                                <a:pt x="195310" y="222644"/>
+                                <a:pt x="220667" y="223535"/>
+                                <a:pt x="242670" y="213756"/>
+                              </a:cubicBezTo>
+                              <a:cubicBezTo>
+                                <a:pt x="258017" y="206935"/>
+                                <a:pt x="266421" y="190005"/>
+                                <a:pt x="278296" y="178130"/>
+                              </a:cubicBezTo>
+                              <a:cubicBezTo>
+                                <a:pt x="274338" y="146463"/>
+                                <a:pt x="280693" y="111673"/>
+                                <a:pt x="266421" y="83128"/>
+                              </a:cubicBezTo>
+                              <a:cubicBezTo>
+                                <a:pt x="259122" y="68530"/>
+                                <a:pt x="259030" y="114936"/>
+                                <a:pt x="254546" y="130629"/>
+                              </a:cubicBezTo>
+                              <a:cubicBezTo>
+                                <a:pt x="251107" y="142665"/>
+                                <a:pt x="246629" y="154380"/>
+                                <a:pt x="242670" y="166255"/>
+                              </a:cubicBezTo>
+                              <a:cubicBezTo>
+                                <a:pt x="246629" y="190006"/>
+                                <a:pt x="230468" y="237507"/>
+                                <a:pt x="254546" y="237507"/>
+                              </a:cubicBezTo>
+                              <a:cubicBezTo>
+                                <a:pt x="279581" y="237507"/>
+                                <a:pt x="270379" y="190006"/>
+                                <a:pt x="278296" y="166255"/>
+                              </a:cubicBezTo>
+                              <a:lnTo>
+                                <a:pt x="290172" y="130629"/>
+                              </a:lnTo>
+                              <a:cubicBezTo>
+                                <a:pt x="294130" y="118754"/>
+                                <a:pt x="290172" y="98961"/>
+                                <a:pt x="302047" y="95003"/>
+                              </a:cubicBezTo>
+                              <a:lnTo>
+                                <a:pt x="337673" y="83128"/>
+                              </a:lnTo>
+                              <a:cubicBezTo>
+                                <a:pt x="341631" y="95003"/>
+                                <a:pt x="347241" y="106451"/>
+                                <a:pt x="349548" y="118754"/>
+                              </a:cubicBezTo>
+                              <a:cubicBezTo>
+                                <a:pt x="359143" y="169927"/>
+                                <a:pt x="355787" y="224101"/>
+                                <a:pt x="373299" y="273133"/>
+                              </a:cubicBezTo>
+                              <a:cubicBezTo>
+                                <a:pt x="377509" y="284921"/>
+                                <a:pt x="397050" y="281050"/>
+                                <a:pt x="408925" y="285008"/>
+                              </a:cubicBezTo>
+                              <a:cubicBezTo>
+                                <a:pt x="494151" y="228191"/>
+                                <a:pt x="459993" y="257691"/>
+                                <a:pt x="515803" y="201881"/>
+                              </a:cubicBezTo>
+                              <a:cubicBezTo>
+                                <a:pt x="523720" y="186047"/>
+                                <a:pt x="530770" y="169750"/>
+                                <a:pt x="539553" y="154380"/>
+                              </a:cubicBezTo>
+                              <a:cubicBezTo>
+                                <a:pt x="546634" y="141988"/>
+                                <a:pt x="563304" y="118754"/>
+                                <a:pt x="563304" y="118754"/>
+                              </a:cubicBezTo>
+                            </a:path>
+                          </a:pathLst>
+                        </a:custGeom>
+                        <a:noFill/>
+                      </wps:spPr>
+                      <wps:style>
+                        <a:lnRef idx="2">
+                          <a:schemeClr val="accent1">
+                            <a:shade val="50000"/>
+                          </a:schemeClr>
+                        </a:lnRef>
+                        <a:fillRef idx="1">
+                          <a:schemeClr val="accent1"/>
+                        </a:fillRef>
+                        <a:effectRef idx="0">
+                          <a:schemeClr val="accent1"/>
+                        </a:effectRef>
+                        <a:fontRef idx="minor">
+                          <a:schemeClr val="lt1"/>
+                        </a:fontRef>
+                      </wps:style>
+                      <wps:bodyPr rot="0" spcFirstLastPara="0" vertOverflow="overflow" horzOverflow="overflow" vert="horz" wrap="square" lIns="91440" tIns="45720" rIns="91440" bIns="45720" numCol="1" spcCol="0" rtlCol="0" fromWordArt="0" anchor="ctr" anchorCtr="0" forceAA="0" compatLnSpc="1">
+                        <a:prstTxWarp prst="textNoShape">
+                          <a:avLst/>
+                        </a:prstTxWarp>
+                        <a:noAutofit/>
+                      </wps:bodyPr>
+                    </wps:wsp>
+                  </a:graphicData>
+                </a:graphic>
+                <wp14:sizeRelH relativeFrom="margin">
+                  <wp14:pctWidth>0</wp14:pctWidth>
+                </wp14:sizeRelH>
+                <wp14:sizeRelV relativeFrom="margin">
+                  <wp14:pctHeight>0</wp14:pctHeight>
+                </wp14:sizeRelV>
+              </wp:anchor>
+            </w:drawing>
+          </mc:Choice>
+          <mc:Fallback>
+            <w:pict>
+              <v:shape w14:anchorId="43412B24" id="Freeform 15" o:spid="_x0000_s1026" style="position:absolute;margin-left:105.85pt;margin-top:.95pt;width:78.55pt;height:41.15pt;z-index:251664384;visibility:visible;mso-wrap-style:square;mso-width-percent:0;mso-height-percent:0;mso-wrap-distance-left:9pt;mso-wrap-distance-top:0;mso-wrap-distance-right:9pt;mso-wrap-distance-bottom:0;mso-position-horizontal:absolute;mso-position-horizontal-relative:text;mso-position-vertical:absolute;mso-position-vertical-relative:text;mso-width-percent:0;mso-height-percent:0;mso-width-relative:margin;mso-height-relative:margin;v-text-anchor:middle" coordsize="563304,285008" o:gfxdata="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" path="m171418,v-17473,87366,-679,42585,-59376,130629c104125,142504,131278,108543,135792,95003l147668,59377c135793,47502,128335,27824,112042,23751,74688,14412,43990,41409,17039,59377v-18580,55742,-26515,62959,,142504c22350,217813,40790,225632,52665,237507v39584,-3959,79278,-6942,118753,-11876c195310,222644,220667,223535,242670,213756v15347,-6821,23751,-23751,35626,-35626c274338,146463,280693,111673,266421,83128v-7299,-14598,-7391,31808,-11875,47501c251107,142665,246629,154380,242670,166255v3959,23751,-12202,71252,11876,71252c279581,237507,270379,190006,278296,166255r11876,-35626c294130,118754,290172,98961,302047,95003l337673,83128v3958,11875,9568,23323,11875,35626c359143,169927,355787,224101,373299,273133v4210,11788,23751,7917,35626,11875c494151,228191,459993,257691,515803,201881v7917,-15834,14967,-32131,23750,-47501c546634,141988,563304,118754,563304,118754e" filled="f" strokecolor="#1f3763 [1604]" strokeweight="1pt">
+                <v:stroke joinstyle="miter"/>
+                <v:path arrowok="t" o:connecttype="custom" o:connectlocs="303556,0;198410,239487;240467,174172;261498,108858;198410,43544;30174,108858;30174,370115;93262,435430;303556,413657;429732,391886;492821,326572;471792,152401;450763,239487;429732,304801;450763,435430;492821,304801;513851,239487;534880,174172;597968,152401;618997,217716;661057,500744;724145,522515;913410,370115;955468,283030;997527,217716" o:connectangles="0,0,0,0,0,0,0,0,0,0,0,0,0,0,0,0,0,0,0,0,0,0,0,0,0"/>
+              </v:shape>
+            </w:pict>
+          </mc:Fallback>
+        </mc:AlternateContent>
+      </w:r>
+      <w:r>
+        <w:rPr>
+          <w:rFonts w:ascii="Times New Roman" w:eastAsia="Times New Roman" w:hAnsi="Times New Roman" w:cs="Times New Roman"/>
+          <w:i/>
+          <w:szCs w:val="20"/>
+        </w:rPr>
+        <w:t>Electronic Signature</w:t>
+      </w:r>
+    </w:p>
+    <w:p>
+      <w:pPr>
+        <w:spacing w:after="0" w:line="240" w:lineRule="auto"/>
+        <w:textAlignment w:val="baseline"/>
+        <w:rPr>
+          <w:rFonts w:ascii="Times New Roman" w:eastAsia="Times New Roman" w:hAnsi="Times New Roman" w:cs="Times New Roman"/>
+          <w:szCs w:val="20"/>
+        </w:rPr>
+      </w:pPr>
+    </w:p>
+    <w:p>
+      <w:pPr>
+        <w:spacing w:after="0" w:line="240" w:lineRule="auto"/>
+        <w:textAlignment w:val="baseline"/>
+        <w:rPr>
+          <w:rFonts w:ascii="Times New Roman" w:eastAsia="Times New Roman" w:hAnsi="Times New Roman" w:cs="Times New Roman"/>
+          <w:szCs w:val="20"/>
+        </w:rPr>
+      </w:pPr>
+    </w:p>
+    <w:p>
+      <w:pPr>
+        <w:spacing w:after="0" w:line="240" w:lineRule="auto"/>
+        <w:textAlignment w:val="baseline"/>
+        <w:rPr>
+          <w:rFonts w:ascii="Times New Roman" w:eastAsia="Times New Roman" w:hAnsi="Times New Roman" w:cs="Times New Roman"/>
+          <w:szCs w:val="20"/>
+        </w:rPr>
+      </w:pPr>
+    </w:p>
+    <w:p>
+      <w:pPr>
+        <w:spacing w:after="0" w:line="240" w:lineRule="auto"/>
+        <w:textAlignment w:val="baseline"/>
+        <w:rPr>
+          <w:rFonts w:ascii="Times New Roman" w:eastAsia="Times New Roman" w:hAnsi="Times New Roman" w:cs="Times New Roman"/>
+          <w:szCs w:val="20"/>
+        </w:rPr>
+      </w:pPr>
+      <w:r>
+        <w:rPr>
+          <w:rFonts w:ascii="Times New Roman" w:eastAsia="Times New Roman" w:hAnsi="Times New Roman" w:cs="Times New Roman"/>
+          <w:szCs w:val="20"/>
+        </w:rPr>
+        <w:t>Joseph Williams</w:t>
+      </w:r>
+      <w:r>
+        <w:rPr>
+          <w:rFonts w:ascii="Times New Roman" w:eastAsia="Times New Roman" w:hAnsi="Times New Roman" w:cs="Times New Roman"/>
+          <w:szCs w:val="20"/>
+        </w:rPr>
+        <w:t xml:space="preserve">    – 33.3 %</w:t>
+      </w:r>
+    </w:p>
+    <w:p>
+      <w:pPr>
+        <w:spacing w:after="0" w:line="240" w:lineRule="auto"/>
+        <w:ind w:firstLine="720"/>
+        <w:textAlignment w:val="baseline"/>
+        <w:rPr>
+          <w:rFonts w:ascii="Times New Roman" w:eastAsia="Times New Roman" w:hAnsi="Times New Roman" w:cs="Times New Roman"/>
+          <w:i/>
+          <w:szCs w:val="20"/>
+        </w:rPr>
+      </w:pPr>
+      <w:r>
+        <w:rPr>
+          <w:rFonts w:ascii="Times New Roman" w:eastAsia="Times New Roman" w:hAnsi="Times New Roman" w:cs="Times New Roman"/>
+          <w:i/>
+          <w:szCs w:val="20"/>
+        </w:rPr>
+        <w:t xml:space="preserve">Wrote for </w:t>
+      </w:r>
+      <w:r>
+        <w:rPr>
+          <w:rFonts w:ascii="Times New Roman" w:eastAsia="Times New Roman" w:hAnsi="Times New Roman" w:cs="Times New Roman"/>
+          <w:i/>
+          <w:szCs w:val="20"/>
+        </w:rPr>
+        <w:t>Zachary Shelby</w:t>
+      </w:r>
+    </w:p>
+    <w:p>
+      <w:pPr>
+        <w:spacing w:after="0" w:line="240" w:lineRule="auto"/>
+        <w:textAlignment w:val="baseline"/>
+        <w:rPr>
+          <w:rFonts w:ascii="Times New Roman" w:eastAsia="Times New Roman" w:hAnsi="Times New Roman" w:cs="Times New Roman"/>
+          <w:i/>
+          <w:szCs w:val="20"/>
+        </w:rPr>
+      </w:pPr>
+    </w:p>
+    <w:p>
+      <w:pPr>
+        <w:spacing w:after="0" w:line="240" w:lineRule="auto"/>
+        <w:textAlignment w:val="baseline"/>
+        <w:rPr>
+          <w:rFonts w:ascii="Times New Roman" w:eastAsia="Times New Roman" w:hAnsi="Times New Roman" w:cs="Times New Roman"/>
+          <w:i/>
+          <w:szCs w:val="20"/>
+        </w:rPr>
+      </w:pPr>
+      <w:r>
+        <w:rPr>
+          <w:rFonts w:ascii="Times New Roman" w:eastAsia="Times New Roman" w:hAnsi="Times New Roman" w:cs="Times New Roman"/>
+          <w:i/>
+          <w:noProof/>
+          <w:szCs w:val="20"/>
+        </w:rPr>
+        <mc:AlternateContent>
+          <mc:Choice Requires="wps">
+            <w:drawing>
+              <wp:anchor distT="0" distB="0" distL="114300" distR="114300" simplePos="0" relativeHeight="251666432" behindDoc="0" locked="0" layoutInCell="1" allowOverlap="1">
+                <wp:simplePos x="0" y="0"/>
+                <wp:positionH relativeFrom="column">
+                  <wp:posOffset>1249284</wp:posOffset>
+                </wp:positionH>
+                <wp:positionV relativeFrom="paragraph">
+                  <wp:posOffset>10481</wp:posOffset>
+                </wp:positionV>
+                <wp:extent cx="495352" cy="539469"/>
+                <wp:effectExtent l="0" t="0" r="19050" b="32385"/>
+                <wp:wrapNone/>
+                <wp:docPr id="21" name="Freeform 21"/>
+                <wp:cNvGraphicFramePr/>
+                <a:graphic xmlns:a="http://schemas.openxmlformats.org/drawingml/2006/main">
+                  <a:graphicData uri="http://schemas.microsoft.com/office/word/2010/wordprocessingShape">
+                    <wps:wsp>
+                      <wps:cNvSpPr/>
+                      <wps:spPr>
+                        <a:xfrm>
+                          <a:off x="0" y="0"/>
+                          <a:ext cx="495352" cy="539469"/>
+                        </a:xfrm>
+                        <a:custGeom>
+                          <a:avLst/>
+                          <a:gdLst>
+                            <a:gd name="connsiteX0" fmla="*/ 24675 w 440311"/>
+                            <a:gd name="connsiteY0" fmla="*/ 275571 h 489327"/>
+                            <a:gd name="connsiteX1" fmla="*/ 250306 w 440311"/>
+                            <a:gd name="connsiteY1" fmla="*/ 38064 h 489327"/>
+                            <a:gd name="connsiteX2" fmla="*/ 262181 w 440311"/>
+                            <a:gd name="connsiteY2" fmla="*/ 2438 h 489327"/>
+                            <a:gd name="connsiteX3" fmla="*/ 238431 w 440311"/>
+                            <a:gd name="connsiteY3" fmla="*/ 133067 h 489327"/>
+                            <a:gd name="connsiteX4" fmla="*/ 190930 w 440311"/>
+                            <a:gd name="connsiteY4" fmla="*/ 216194 h 489327"/>
+                            <a:gd name="connsiteX5" fmla="*/ 179054 w 440311"/>
+                            <a:gd name="connsiteY5" fmla="*/ 275571 h 489327"/>
+                            <a:gd name="connsiteX6" fmla="*/ 107802 w 440311"/>
+                            <a:gd name="connsiteY6" fmla="*/ 406200 h 489327"/>
+                            <a:gd name="connsiteX7" fmla="*/ 72176 w 440311"/>
+                            <a:gd name="connsiteY7" fmla="*/ 477451 h 489327"/>
+                            <a:gd name="connsiteX8" fmla="*/ 24675 w 440311"/>
+                            <a:gd name="connsiteY8" fmla="*/ 489327 h 489327"/>
+                            <a:gd name="connsiteX9" fmla="*/ 924 w 440311"/>
+                            <a:gd name="connsiteY9" fmla="*/ 453701 h 489327"/>
+                            <a:gd name="connsiteX10" fmla="*/ 12800 w 440311"/>
+                            <a:gd name="connsiteY10" fmla="*/ 358698 h 489327"/>
+                            <a:gd name="connsiteX11" fmla="*/ 48426 w 440311"/>
+                            <a:gd name="connsiteY11" fmla="*/ 323072 h 489327"/>
+                            <a:gd name="connsiteX12" fmla="*/ 167179 w 440311"/>
+                            <a:gd name="connsiteY12" fmla="*/ 228070 h 489327"/>
+                            <a:gd name="connsiteX13" fmla="*/ 238431 w 440311"/>
+                            <a:gd name="connsiteY13" fmla="*/ 465576 h 489327"/>
+                            <a:gd name="connsiteX14" fmla="*/ 297807 w 440311"/>
+                            <a:gd name="connsiteY14" fmla="*/ 441825 h 489327"/>
+                            <a:gd name="connsiteX15" fmla="*/ 333433 w 440311"/>
+                            <a:gd name="connsiteY15" fmla="*/ 406200 h 489327"/>
+                            <a:gd name="connsiteX16" fmla="*/ 380935 w 440311"/>
+                            <a:gd name="connsiteY16" fmla="*/ 394324 h 489327"/>
+                            <a:gd name="connsiteX17" fmla="*/ 416561 w 440311"/>
+                            <a:gd name="connsiteY17" fmla="*/ 370574 h 489327"/>
+                            <a:gd name="connsiteX18" fmla="*/ 440311 w 440311"/>
+                            <a:gd name="connsiteY18" fmla="*/ 334948 h 489327"/>
+                          </a:gdLst>
+                          <a:ahLst/>
+                          <a:cxnLst>
+                            <a:cxn ang="0">
+                              <a:pos x="connsiteX0" y="connsiteY0"/>
+                            </a:cxn>
+                            <a:cxn ang="0">
+                              <a:pos x="connsiteX1" y="connsiteY1"/>
+                            </a:cxn>
+                            <a:cxn ang="0">
+                              <a:pos x="connsiteX2" y="connsiteY2"/>
+                            </a:cxn>
+                            <a:cxn ang="0">
+                              <a:pos x="connsiteX3" y="connsiteY3"/>
+                            </a:cxn>
+                            <a:cxn ang="0">
+                              <a:pos x="connsiteX4" y="connsiteY4"/>
+                            </a:cxn>
+                            <a:cxn ang="0">
+                              <a:pos x="connsiteX5" y="connsiteY5"/>
+                            </a:cxn>
+                            <a:cxn ang="0">
+                              <a:pos x="connsiteX6" y="connsiteY6"/>
+                            </a:cxn>
+                            <a:cxn ang="0">
+                              <a:pos x="connsiteX7" y="connsiteY7"/>
+                            </a:cxn>
+                            <a:cxn ang="0">
+                              <a:pos x="connsiteX8" y="connsiteY8"/>
+                            </a:cxn>
+                            <a:cxn ang="0">
+                              <a:pos x="connsiteX9" y="connsiteY9"/>
+                            </a:cxn>
+                            <a:cxn ang="0">
+                              <a:pos x="connsiteX10" y="connsiteY10"/>
+                            </a:cxn>
+                            <a:cxn ang="0">
+                              <a:pos x="connsiteX11" y="connsiteY11"/>
+                            </a:cxn>
+                            <a:cxn ang="0">
+                              <a:pos x="connsiteX12" y="connsiteY12"/>
+                            </a:cxn>
+                            <a:cxn ang="0">
+                              <a:pos x="connsiteX13" y="connsiteY13"/>
+                            </a:cxn>
+                            <a:cxn ang="0">
+                              <a:pos x="connsiteX14" y="connsiteY14"/>
+                            </a:cxn>
+                            <a:cxn ang="0">
+                              <a:pos x="connsiteX15" y="connsiteY15"/>
+                            </a:cxn>
+                            <a:cxn ang="0">
+                              <a:pos x="connsiteX16" y="connsiteY16"/>
+                            </a:cxn>
+                            <a:cxn ang="0">
+                              <a:pos x="connsiteX17" y="connsiteY17"/>
+                            </a:cxn>
+                            <a:cxn ang="0">
+                              <a:pos x="connsiteX18" y="connsiteY18"/>
+                            </a:cxn>
+                          </a:cxnLst>
+                          <a:rect l="l" t="t" r="r" b="b"/>
+                          <a:pathLst>
+                            <a:path w="440311" h="489327">
+                              <a:moveTo>
+                                <a:pt x="24675" y="275571"/>
+                              </a:moveTo>
+                              <a:cubicBezTo>
+                                <a:pt x="99885" y="196402"/>
+                                <a:pt x="178652" y="120466"/>
+                                <a:pt x="250306" y="38064"/>
+                              </a:cubicBezTo>
+                              <a:cubicBezTo>
+                                <a:pt x="258520" y="28618"/>
+                                <a:pt x="263734" y="-9983"/>
+                                <a:pt x="262181" y="2438"/>
+                              </a:cubicBezTo>
+                              <a:cubicBezTo>
+                                <a:pt x="256692" y="46353"/>
+                                <a:pt x="249834" y="90304"/>
+                                <a:pt x="238431" y="133067"/>
+                              </a:cubicBezTo>
+                              <a:cubicBezTo>
+                                <a:pt x="231736" y="158175"/>
+                                <a:pt x="205603" y="194184"/>
+                                <a:pt x="190930" y="216194"/>
+                              </a:cubicBezTo>
+                              <a:cubicBezTo>
+                                <a:pt x="186971" y="235986"/>
+                                <a:pt x="185952" y="256602"/>
+                                <a:pt x="179054" y="275571"/>
+                              </a:cubicBezTo>
+                              <a:cubicBezTo>
+                                <a:pt x="153852" y="344875"/>
+                                <a:pt x="139056" y="343692"/>
+                                <a:pt x="107802" y="406200"/>
+                              </a:cubicBezTo>
+                              <a:cubicBezTo>
+                                <a:pt x="95947" y="429910"/>
+                                <a:pt x="97702" y="460434"/>
+                                <a:pt x="72176" y="477451"/>
+                              </a:cubicBezTo>
+                              <a:cubicBezTo>
+                                <a:pt x="58596" y="486504"/>
+                                <a:pt x="40509" y="485368"/>
+                                <a:pt x="24675" y="489327"/>
+                              </a:cubicBezTo>
+                              <a:cubicBezTo>
+                                <a:pt x="16758" y="477452"/>
+                                <a:pt x="2216" y="467915"/>
+                                <a:pt x="924" y="453701"/>
+                              </a:cubicBezTo>
+                              <a:cubicBezTo>
+                                <a:pt x="-1965" y="421918"/>
+                                <a:pt x="1893" y="388691"/>
+                                <a:pt x="12800" y="358698"/>
+                              </a:cubicBezTo>
+                              <a:cubicBezTo>
+                                <a:pt x="18539" y="342915"/>
+                                <a:pt x="35943" y="334307"/>
+                                <a:pt x="48426" y="323072"/>
+                              </a:cubicBezTo>
+                              <a:cubicBezTo>
+                                <a:pt x="125133" y="254036"/>
+                                <a:pt x="107936" y="267564"/>
+                                <a:pt x="167179" y="228070"/>
+                              </a:cubicBezTo>
+                              <a:cubicBezTo>
+                                <a:pt x="289550" y="268859"/>
+                                <a:pt x="112589" y="198160"/>
+                                <a:pt x="238431" y="465576"/>
+                              </a:cubicBezTo>
+                              <a:cubicBezTo>
+                                <a:pt x="247508" y="484864"/>
+                                <a:pt x="278015" y="449742"/>
+                                <a:pt x="297807" y="441825"/>
+                              </a:cubicBezTo>
+                              <a:cubicBezTo>
+                                <a:pt x="309682" y="429950"/>
+                                <a:pt x="318852" y="414532"/>
+                                <a:pt x="333433" y="406200"/>
+                              </a:cubicBezTo>
+                              <a:cubicBezTo>
+                                <a:pt x="347604" y="398102"/>
+                                <a:pt x="365933" y="400753"/>
+                                <a:pt x="380935" y="394324"/>
+                              </a:cubicBezTo>
+                              <a:cubicBezTo>
+                                <a:pt x="394053" y="388702"/>
+                                <a:pt x="404686" y="378491"/>
+                                <a:pt x="416561" y="370574"/>
+                              </a:cubicBezTo>
+                              <a:lnTo>
+                                <a:pt x="440311" y="334948"/>
+                              </a:lnTo>
+                            </a:path>
+                          </a:pathLst>
+                        </a:custGeom>
+                        <a:noFill/>
+                      </wps:spPr>
+                      <wps:style>
+                        <a:lnRef idx="2">
+                          <a:schemeClr val="accent1">
+                            <a:shade val="50000"/>
+                          </a:schemeClr>
+                        </a:lnRef>
+                        <a:fillRef idx="1">
+                          <a:schemeClr val="accent1"/>
+                        </a:fillRef>
+                        <a:effectRef idx="0">
+                          <a:schemeClr val="accent1"/>
+                        </a:effectRef>
+                        <a:fontRef idx="minor">
+                          <a:schemeClr val="lt1"/>
+                        </a:fontRef>
+                      </wps:style>
+                      <wps:bodyPr rot="0" spcFirstLastPara="0" vertOverflow="overflow" horzOverflow="overflow" vert="horz" wrap="square" lIns="91440" tIns="45720" rIns="91440" bIns="45720" numCol="1" spcCol="0" rtlCol="0" fromWordArt="0" anchor="ctr" anchorCtr="0" forceAA="0" compatLnSpc="1">
+                        <a:prstTxWarp prst="textNoShape">
+                          <a:avLst/>
+                        </a:prstTxWarp>
+                        <a:noAutofit/>
+                      </wps:bodyPr>
+                    </wps:wsp>
+                  </a:graphicData>
+                </a:graphic>
+                <wp14:sizeRelH relativeFrom="margin">
+                  <wp14:pctWidth>0</wp14:pctWidth>
+                </wp14:sizeRelH>
+                <wp14:sizeRelV relativeFrom="margin">
+                  <wp14:pctHeight>0</wp14:pctHeight>
+                </wp14:sizeRelV>
+              </wp:anchor>
+            </w:drawing>
+          </mc:Choice>
+          <mc:Fallback>
+            <w:pict>
+              <v:shape w14:anchorId="5CC7153D" id="Freeform 21" o:spid="_x0000_s1026" style="position:absolute;margin-left:98.35pt;margin-top:.85pt;width:39pt;height:42.5pt;z-index:251666432;visibility:visible;mso-wrap-style:square;mso-width-percent:0;mso-height-percent:0;mso-wrap-distance-left:9pt;mso-wrap-distance-top:0;mso-wrap-distance-right:9pt;mso-wrap-distance-bottom:0;mso-position-horizontal:absolute;mso-position-horizontal-relative:text;mso-position-vertical:absolute;mso-position-vertical-relative:text;mso-width-percent:0;mso-height-percent:0;mso-width-relative:margin;mso-height-relative:margin;v-text-anchor:middle" coordsize="440311,489327" o:gfxdata="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" path="m24675,275571c99885,196402,178652,120466,250306,38064v8214,-9446,13428,-48047,11875,-35626c256692,46353,249834,90304,238431,133067v-6695,25108,-32828,61117,-47501,83127c186971,235986,185952,256602,179054,275571v-25202,69304,-39998,68121,-71252,130629c95947,429910,97702,460434,72176,477451v-13580,9053,-31667,7917,-47501,11876c16758,477452,2216,467915,924,453701v-2889,-31783,969,-65010,11876,-95003c18539,342915,35943,334307,48426,323072v76707,-69036,59510,-55508,118753,-95002c289550,268859,112589,198160,238431,465576v9077,19288,39584,-15834,59376,-23751c309682,429950,318852,414532,333433,406200v14171,-8098,32500,-5447,47502,-11876c394053,388702,404686,378491,416561,370574r23750,-35626e" filled="f" strokecolor="#1f3763 [1604]" strokeweight="1pt">
+                <v:stroke joinstyle="miter"/>
+                <v:path arrowok="t" o:connecttype="custom" o:connectlocs="27759,303809;281595,41964;294955,2688;268236,146703;214797,238348;201437,303809;121278,447824;81198,526376;27759,539469;1040,500192;14400,395454;54479,356178;188077,251441;268236,513284;335034,487099;375114,447824;428554,434731;468633,408547;495352,369271" o:connectangles="0,0,0,0,0,0,0,0,0,0,0,0,0,0,0,0,0,0,0"/>
+              </v:shape>
+            </w:pict>
+          </mc:Fallback>
+        </mc:AlternateContent>
+      </w:r>
+      <w:r>
+        <w:rPr>
+          <w:rFonts w:ascii="Times New Roman" w:eastAsia="Times New Roman" w:hAnsi="Times New Roman" w:cs="Times New Roman"/>
+          <w:i/>
+          <w:noProof/>
+          <w:szCs w:val="20"/>
+        </w:rPr>
+        <mc:AlternateContent>
+          <mc:Choice Requires="wps">
+            <w:drawing>
+              <wp:anchor distT="0" distB="0" distL="114300" distR="114300" simplePos="0" relativeHeight="251667456" behindDoc="0" locked="0" layoutInCell="1" allowOverlap="1">
+                <wp:simplePos x="0" y="0"/>
+                <wp:positionH relativeFrom="column">
+                  <wp:posOffset>1783674</wp:posOffset>
+                </wp:positionH>
+                <wp:positionV relativeFrom="paragraph">
+                  <wp:posOffset>10481</wp:posOffset>
+                </wp:positionV>
+                <wp:extent cx="1045028" cy="475013"/>
+                <wp:effectExtent l="0" t="0" r="22225" b="39370"/>
+                <wp:wrapNone/>
+                <wp:docPr id="22" name="Freeform 22"/>
+                <wp:cNvGraphicFramePr/>
+                <a:graphic xmlns:a="http://schemas.openxmlformats.org/drawingml/2006/main">
+                  <a:graphicData uri="http://schemas.microsoft.com/office/word/2010/wordprocessingShape">
+                    <wps:wsp>
+                      <wps:cNvSpPr/>
+                      <wps:spPr>
+                        <a:xfrm>
+                          <a:off x="0" y="0"/>
+                          <a:ext cx="1045028" cy="475013"/>
+                        </a:xfrm>
+                        <a:custGeom>
+                          <a:avLst/>
+                          <a:gdLst>
+                            <a:gd name="connsiteX0" fmla="*/ 0 w 928896"/>
+                            <a:gd name="connsiteY0" fmla="*/ 264403 h 430657"/>
+                            <a:gd name="connsiteX1" fmla="*/ 23751 w 928896"/>
+                            <a:gd name="connsiteY1" fmla="*/ 359405 h 430657"/>
+                            <a:gd name="connsiteX2" fmla="*/ 59377 w 928896"/>
+                            <a:gd name="connsiteY2" fmla="*/ 347530 h 430657"/>
+                            <a:gd name="connsiteX3" fmla="*/ 95003 w 928896"/>
+                            <a:gd name="connsiteY3" fmla="*/ 311904 h 430657"/>
+                            <a:gd name="connsiteX4" fmla="*/ 95003 w 928896"/>
+                            <a:gd name="connsiteY4" fmla="*/ 300029 h 430657"/>
+                            <a:gd name="connsiteX5" fmla="*/ 59377 w 928896"/>
+                            <a:gd name="connsiteY5" fmla="*/ 371281 h 430657"/>
+                            <a:gd name="connsiteX6" fmla="*/ 118753 w 928896"/>
+                            <a:gd name="connsiteY6" fmla="*/ 311904 h 430657"/>
+                            <a:gd name="connsiteX7" fmla="*/ 154379 w 928896"/>
+                            <a:gd name="connsiteY7" fmla="*/ 264403 h 430657"/>
+                            <a:gd name="connsiteX8" fmla="*/ 190005 w 928896"/>
+                            <a:gd name="connsiteY8" fmla="*/ 252527 h 430657"/>
+                            <a:gd name="connsiteX9" fmla="*/ 178130 w 928896"/>
+                            <a:gd name="connsiteY9" fmla="*/ 300029 h 430657"/>
+                            <a:gd name="connsiteX10" fmla="*/ 154379 w 928896"/>
+                            <a:gd name="connsiteY10" fmla="*/ 359405 h 430657"/>
+                            <a:gd name="connsiteX11" fmla="*/ 201880 w 928896"/>
+                            <a:gd name="connsiteY11" fmla="*/ 323779 h 430657"/>
+                            <a:gd name="connsiteX12" fmla="*/ 296883 w 928896"/>
+                            <a:gd name="connsiteY12" fmla="*/ 181275 h 430657"/>
+                            <a:gd name="connsiteX13" fmla="*/ 332509 w 928896"/>
+                            <a:gd name="connsiteY13" fmla="*/ 86273 h 430657"/>
+                            <a:gd name="connsiteX14" fmla="*/ 344384 w 928896"/>
+                            <a:gd name="connsiteY14" fmla="*/ 50647 h 430657"/>
+                            <a:gd name="connsiteX15" fmla="*/ 249382 w 928896"/>
+                            <a:gd name="connsiteY15" fmla="*/ 205026 h 430657"/>
+                            <a:gd name="connsiteX16" fmla="*/ 225631 w 928896"/>
+                            <a:gd name="connsiteY16" fmla="*/ 264403 h 430657"/>
+                            <a:gd name="connsiteX17" fmla="*/ 190005 w 928896"/>
+                            <a:gd name="connsiteY17" fmla="*/ 300029 h 430657"/>
+                            <a:gd name="connsiteX18" fmla="*/ 166255 w 928896"/>
+                            <a:gd name="connsiteY18" fmla="*/ 359405 h 430657"/>
+                            <a:gd name="connsiteX19" fmla="*/ 154379 w 928896"/>
+                            <a:gd name="connsiteY19" fmla="*/ 395031 h 430657"/>
+                            <a:gd name="connsiteX20" fmla="*/ 190005 w 928896"/>
+                            <a:gd name="connsiteY20" fmla="*/ 347530 h 430657"/>
+                            <a:gd name="connsiteX21" fmla="*/ 261257 w 928896"/>
+                            <a:gd name="connsiteY21" fmla="*/ 311904 h 430657"/>
+                            <a:gd name="connsiteX22" fmla="*/ 296883 w 928896"/>
+                            <a:gd name="connsiteY22" fmla="*/ 264403 h 430657"/>
+                            <a:gd name="connsiteX23" fmla="*/ 415636 w 928896"/>
+                            <a:gd name="connsiteY23" fmla="*/ 169400 h 430657"/>
+                            <a:gd name="connsiteX24" fmla="*/ 475013 w 928896"/>
+                            <a:gd name="connsiteY24" fmla="*/ 98148 h 430657"/>
+                            <a:gd name="connsiteX25" fmla="*/ 486888 w 928896"/>
+                            <a:gd name="connsiteY25" fmla="*/ 133774 h 430657"/>
+                            <a:gd name="connsiteX26" fmla="*/ 451262 w 928896"/>
+                            <a:gd name="connsiteY26" fmla="*/ 228777 h 430657"/>
+                            <a:gd name="connsiteX27" fmla="*/ 439387 w 928896"/>
+                            <a:gd name="connsiteY27" fmla="*/ 276278 h 430657"/>
+                            <a:gd name="connsiteX28" fmla="*/ 475013 w 928896"/>
+                            <a:gd name="connsiteY28" fmla="*/ 252527 h 430657"/>
+                            <a:gd name="connsiteX29" fmla="*/ 463138 w 928896"/>
+                            <a:gd name="connsiteY29" fmla="*/ 311904 h 430657"/>
+                            <a:gd name="connsiteX30" fmla="*/ 510639 w 928896"/>
+                            <a:gd name="connsiteY30" fmla="*/ 300029 h 430657"/>
+                            <a:gd name="connsiteX31" fmla="*/ 522514 w 928896"/>
+                            <a:gd name="connsiteY31" fmla="*/ 347530 h 430657"/>
+                            <a:gd name="connsiteX32" fmla="*/ 570016 w 928896"/>
+                            <a:gd name="connsiteY32" fmla="*/ 335655 h 430657"/>
+                            <a:gd name="connsiteX33" fmla="*/ 605642 w 928896"/>
+                            <a:gd name="connsiteY33" fmla="*/ 288153 h 430657"/>
+                            <a:gd name="connsiteX34" fmla="*/ 653143 w 928896"/>
+                            <a:gd name="connsiteY34" fmla="*/ 264403 h 430657"/>
+                            <a:gd name="connsiteX35" fmla="*/ 724395 w 928896"/>
+                            <a:gd name="connsiteY35" fmla="*/ 110023 h 430657"/>
+                            <a:gd name="connsiteX36" fmla="*/ 748145 w 928896"/>
+                            <a:gd name="connsiteY36" fmla="*/ 62522 h 430657"/>
+                            <a:gd name="connsiteX37" fmla="*/ 771896 w 928896"/>
+                            <a:gd name="connsiteY37" fmla="*/ 3145 h 430657"/>
+                            <a:gd name="connsiteX38" fmla="*/ 712519 w 928896"/>
+                            <a:gd name="connsiteY38" fmla="*/ 110023 h 430657"/>
+                            <a:gd name="connsiteX39" fmla="*/ 676893 w 928896"/>
+                            <a:gd name="connsiteY39" fmla="*/ 157525 h 430657"/>
+                            <a:gd name="connsiteX40" fmla="*/ 629392 w 928896"/>
+                            <a:gd name="connsiteY40" fmla="*/ 252527 h 430657"/>
+                            <a:gd name="connsiteX41" fmla="*/ 605642 w 928896"/>
+                            <a:gd name="connsiteY41" fmla="*/ 311904 h 430657"/>
+                            <a:gd name="connsiteX42" fmla="*/ 676893 w 928896"/>
+                            <a:gd name="connsiteY42" fmla="*/ 240652 h 430657"/>
+                            <a:gd name="connsiteX43" fmla="*/ 760021 w 928896"/>
+                            <a:gd name="connsiteY43" fmla="*/ 181275 h 430657"/>
+                            <a:gd name="connsiteX44" fmla="*/ 783771 w 928896"/>
+                            <a:gd name="connsiteY44" fmla="*/ 228777 h 430657"/>
+                            <a:gd name="connsiteX45" fmla="*/ 795647 w 928896"/>
+                            <a:gd name="connsiteY45" fmla="*/ 359405 h 430657"/>
+                            <a:gd name="connsiteX46" fmla="*/ 855023 w 928896"/>
+                            <a:gd name="connsiteY46" fmla="*/ 335655 h 430657"/>
+                            <a:gd name="connsiteX47" fmla="*/ 890649 w 928896"/>
+                            <a:gd name="connsiteY47" fmla="*/ 300029 h 430657"/>
+                            <a:gd name="connsiteX48" fmla="*/ 926275 w 928896"/>
+                            <a:gd name="connsiteY48" fmla="*/ 276278 h 430657"/>
+                            <a:gd name="connsiteX49" fmla="*/ 866899 w 928896"/>
+                            <a:gd name="connsiteY49" fmla="*/ 311904 h 430657"/>
+                            <a:gd name="connsiteX50" fmla="*/ 760021 w 928896"/>
+                            <a:gd name="connsiteY50" fmla="*/ 335655 h 430657"/>
+                            <a:gd name="connsiteX51" fmla="*/ 665018 w 928896"/>
+                            <a:gd name="connsiteY51" fmla="*/ 371281 h 430657"/>
+                            <a:gd name="connsiteX52" fmla="*/ 593766 w 928896"/>
+                            <a:gd name="connsiteY52" fmla="*/ 383156 h 430657"/>
+                            <a:gd name="connsiteX53" fmla="*/ 427512 w 928896"/>
+                            <a:gd name="connsiteY53" fmla="*/ 430657 h 430657"/>
+                            <a:gd name="connsiteX54" fmla="*/ 273132 w 928896"/>
+                            <a:gd name="connsiteY54" fmla="*/ 406907 h 430657"/>
+                            <a:gd name="connsiteX55" fmla="*/ 237506 w 928896"/>
+                            <a:gd name="connsiteY55" fmla="*/ 371281 h 430657"/>
+                            <a:gd name="connsiteX56" fmla="*/ 308758 w 928896"/>
+                            <a:gd name="connsiteY56" fmla="*/ 359405 h 430657"/>
+                            <a:gd name="connsiteX57" fmla="*/ 771896 w 928896"/>
+                            <a:gd name="connsiteY57" fmla="*/ 359405 h 430657"/>
+                          </a:gdLst>
+                          <a:ahLst/>
+                          <a:cxnLst>
+                            <a:cxn ang="0">
+                              <a:pos x="connsiteX0" y="connsiteY0"/>
+                            </a:cxn>
+                            <a:cxn ang="0">
+                              <a:pos x="connsiteX1" y="connsiteY1"/>
+                            </a:cxn>
+                            <a:cxn ang="0">
+                              <a:pos x="connsiteX2" y="connsiteY2"/>
+                            </a:cxn>
+                            <a:cxn ang="0">
+                              <a:pos x="connsiteX3" y="connsiteY3"/>
+                            </a:cxn>
+                            <a:cxn ang="0">
+                              <a:pos x="connsiteX4" y="connsiteY4"/>
+                            </a:cxn>
+                            <a:cxn ang="0">
+                              <a:pos x="connsiteX5" y="connsiteY5"/>
+                            </a:cxn>
+                            <a:cxn ang="0">
+                              <a:pos x="connsiteX6" y="connsiteY6"/>
+                            </a:cxn>
+                            <a:cxn ang="0">
+                              <a:pos x="connsiteX7" y="connsiteY7"/>
+                            </a:cxn>
+                            <a:cxn ang="0">
+                              <a:pos x="connsiteX8" y="connsiteY8"/>
+                            </a:cxn>
+                            <a:cxn ang="0">
+                              <a:pos x="connsiteX9" y="connsiteY9"/>
+                            </a:cxn>
+                            <a:cxn ang="0">
+                              <a:pos x="connsiteX10" y="connsiteY10"/>
+                            </a:cxn>
+                            <a:cxn ang="0">
+                              <a:pos x="connsiteX11" y="connsiteY11"/>
+                            </a:cxn>
+                            <a:cxn ang="0">
+                              <a:pos x="connsiteX12" y="connsiteY12"/>
+                            </a:cxn>
+                            <a:cxn ang="0">
+                              <a:pos x="connsiteX13" y="connsiteY13"/>
+                            </a:cxn>
+                            <a:cxn ang="0">
+                              <a:pos x="connsiteX14" y="connsiteY14"/>
+                            </a:cxn>
+                            <a:cxn ang="0">
+                              <a:pos x="connsiteX15" y="connsiteY15"/>
+                            </a:cxn>
+                            <a:cxn ang="0">
+                              <a:pos x="connsiteX16" y="connsiteY16"/>
+                            </a:cxn>
+                            <a:cxn ang="0">
+                              <a:pos x="connsiteX17" y="connsiteY17"/>
+                            </a:cxn>
+                            <a:cxn ang="0">
+                              <a:pos x="connsiteX18" y="connsiteY18"/>
+                            </a:cxn>
+                            <a:cxn ang="0">
+                              <a:pos x="connsiteX19" y="connsiteY19"/>
+                            </a:cxn>
+                            <a:cxn ang="0">
+                              <a:pos x="connsiteX20" y="connsiteY20"/>
+                            </a:cxn>
+                            <a:cxn ang="0">
+                              <a:pos x="connsiteX21" y="connsiteY21"/>
+                            </a:cxn>
+                            <a:cxn ang="0">
+                              <a:pos x="connsiteX22" y="connsiteY22"/>
+                            </a:cxn>
+                            <a:cxn ang="0">
+                              <a:pos x="connsiteX23" y="connsiteY23"/>
+                            </a:cxn>
+                            <a:cxn ang="0">
+                              <a:pos x="connsiteX24" y="connsiteY24"/>
+                            </a:cxn>
+                            <a:cxn ang="0">
+                              <a:pos x="connsiteX25" y="connsiteY25"/>
+                            </a:cxn>
+                            <a:cxn ang="0">
+                              <a:pos x="connsiteX26" y="connsiteY26"/>
+                            </a:cxn>
+                            <a:cxn ang="0">
+                              <a:pos x="connsiteX27" y="connsiteY27"/>
+                            </a:cxn>
+                            <a:cxn ang="0">
+                              <a:pos x="connsiteX28" y="connsiteY28"/>
+                            </a:cxn>
+                            <a:cxn ang="0">
+                              <a:pos x="connsiteX29" y="connsiteY29"/>
+                            </a:cxn>
+                            <a:cxn ang="0">
+                              <a:pos x="connsiteX30" y="connsiteY30"/>
+                            </a:cxn>
+                            <a:cxn ang="0">
+                              <a:pos x="connsiteX31" y="connsiteY31"/>
+                            </a:cxn>
+                            <a:cxn ang="0">
+                              <a:pos x="connsiteX32" y="connsiteY32"/>
+                            </a:cxn>
+                            <a:cxn ang="0">
+                              <a:pos x="connsiteX33" y="connsiteY33"/>
+                            </a:cxn>
+                            <a:cxn ang="0">
+                              <a:pos x="connsiteX34" y="connsiteY34"/>
+                            </a:cxn>
+                            <a:cxn ang="0">
+                              <a:pos x="connsiteX35" y="connsiteY35"/>
+                            </a:cxn>
+                            <a:cxn ang="0">
+                              <a:pos x="connsiteX36" y="connsiteY36"/>
+                            </a:cxn>
+                            <a:cxn ang="0">
+                              <a:pos x="connsiteX37" y="connsiteY37"/>
+                            </a:cxn>
+                            <a:cxn ang="0">
+                              <a:pos x="connsiteX38" y="connsiteY38"/>
+                            </a:cxn>
+                            <a:cxn ang="0">
+                              <a:pos x="connsiteX39" y="connsiteY39"/>
+                            </a:cxn>
+                            <a:cxn ang="0">
+                              <a:pos x="connsiteX40" y="connsiteY40"/>
+                            </a:cxn>
+                            <a:cxn ang="0">
+                              <a:pos x="connsiteX41" y="connsiteY41"/>
+                            </a:cxn>
+                            <a:cxn ang="0">
+                              <a:pos x="connsiteX42" y="connsiteY42"/>
+                            </a:cxn>
+                            <a:cxn ang="0">
+                              <a:pos x="connsiteX43" y="connsiteY43"/>
+                            </a:cxn>
+                            <a:cxn ang="0">
+                              <a:pos x="connsiteX44" y="connsiteY44"/>
+                            </a:cxn>
+                            <a:cxn ang="0">
+                              <a:pos x="connsiteX45" y="connsiteY45"/>
+                            </a:cxn>
+                            <a:cxn ang="0">
+                              <a:pos x="connsiteX46" y="connsiteY46"/>
+                            </a:cxn>
+                            <a:cxn ang="0">
+                              <a:pos x="connsiteX47" y="connsiteY47"/>
+                            </a:cxn>
+                            <a:cxn ang="0">
+                              <a:pos x="connsiteX48" y="connsiteY48"/>
+                            </a:cxn>
+                            <a:cxn ang="0">
+                              <a:pos x="connsiteX49" y="connsiteY49"/>
+                            </a:cxn>
+                            <a:cxn ang="0">
+                              <a:pos x="connsiteX50" y="connsiteY50"/>
+                            </a:cxn>
+                            <a:cxn ang="0">
+                              <a:pos x="connsiteX51" y="connsiteY51"/>
+                            </a:cxn>
+                            <a:cxn ang="0">
+                              <a:pos x="connsiteX52" y="connsiteY52"/>
+                            </a:cxn>
+                            <a:cxn ang="0">
+                              <a:pos x="connsiteX53" y="connsiteY53"/>
+                            </a:cxn>
+                            <a:cxn ang="0">
+                              <a:pos x="connsiteX54" y="connsiteY54"/>
+                            </a:cxn>
+                            <a:cxn ang="0">
+                              <a:pos x="connsiteX55" y="connsiteY55"/>
+                            </a:cxn>
+                            <a:cxn ang="0">
+                              <a:pos x="connsiteX56" y="connsiteY56"/>
+                            </a:cxn>
+                            <a:cxn ang="0">
+                              <a:pos x="connsiteX57" y="connsiteY57"/>
+                            </a:cxn>
+                          </a:cxnLst>
+                          <a:rect l="l" t="t" r="r" b="b"/>
+                          <a:pathLst>
+                            <a:path w="928896" h="430657">
+                              <a:moveTo>
+                                <a:pt x="0" y="264403"/>
+                              </a:moveTo>
+                              <a:cubicBezTo>
+                                <a:pt x="7917" y="296070"/>
+                                <a:pt x="4778" y="332843"/>
+                                <a:pt x="23751" y="359405"/>
+                              </a:cubicBezTo>
+                              <a:cubicBezTo>
+                                <a:pt x="31027" y="369591"/>
+                                <a:pt x="48962" y="354474"/>
+                                <a:pt x="59377" y="347530"/>
+                              </a:cubicBezTo>
+                              <a:cubicBezTo>
+                                <a:pt x="73351" y="338214"/>
+                                <a:pt x="83128" y="323779"/>
+                                <a:pt x="95003" y="311904"/>
+                              </a:cubicBezTo>
+                              <a:cubicBezTo>
+                                <a:pt x="143353" y="215201"/>
+                                <a:pt x="113885" y="279049"/>
+                                <a:pt x="95003" y="300029"/>
+                              </a:cubicBezTo>
+                              <a:cubicBezTo>
+                                <a:pt x="12550" y="391643"/>
+                                <a:pt x="-31230" y="393932"/>
+                                <a:pt x="59377" y="371281"/>
+                              </a:cubicBezTo>
+                              <a:cubicBezTo>
+                                <a:pt x="79169" y="351489"/>
+                                <a:pt x="100157" y="332824"/>
+                                <a:pt x="118753" y="311904"/>
+                              </a:cubicBezTo>
+                              <a:cubicBezTo>
+                                <a:pt x="131902" y="297111"/>
+                                <a:pt x="139174" y="277074"/>
+                                <a:pt x="154379" y="264403"/>
+                              </a:cubicBezTo>
+                              <a:cubicBezTo>
+                                <a:pt x="163995" y="256389"/>
+                                <a:pt x="178130" y="256486"/>
+                                <a:pt x="190005" y="252527"/>
+                              </a:cubicBezTo>
+                              <a:cubicBezTo>
+                                <a:pt x="186047" y="268361"/>
+                                <a:pt x="183291" y="284545"/>
+                                <a:pt x="178130" y="300029"/>
+                              </a:cubicBezTo>
+                              <a:cubicBezTo>
+                                <a:pt x="171389" y="320252"/>
+                                <a:pt x="139306" y="344332"/>
+                                <a:pt x="154379" y="359405"/>
+                              </a:cubicBezTo>
+                              <a:cubicBezTo>
+                                <a:pt x="168374" y="373400"/>
+                                <a:pt x="189516" y="339234"/>
+                                <a:pt x="201880" y="323779"/>
+                              </a:cubicBezTo>
+                              <a:cubicBezTo>
+                                <a:pt x="237544" y="279200"/>
+                                <a:pt x="296883" y="181275"/>
+                                <a:pt x="296883" y="181275"/>
+                              </a:cubicBezTo>
+                              <a:cubicBezTo>
+                                <a:pt x="318777" y="93697"/>
+                                <a:pt x="295249" y="173213"/>
+                                <a:pt x="332509" y="86273"/>
+                              </a:cubicBezTo>
+                              <a:cubicBezTo>
+                                <a:pt x="337440" y="74767"/>
+                                <a:pt x="353235" y="41796"/>
+                                <a:pt x="344384" y="50647"/>
+                              </a:cubicBezTo>
+                              <a:cubicBezTo>
+                                <a:pt x="305380" y="89651"/>
+                                <a:pt x="272314" y="154575"/>
+                                <a:pt x="249382" y="205026"/>
+                              </a:cubicBezTo>
+                              <a:cubicBezTo>
+                                <a:pt x="240561" y="224432"/>
+                                <a:pt x="236929" y="246326"/>
+                                <a:pt x="225631" y="264403"/>
+                              </a:cubicBezTo>
+                              <a:cubicBezTo>
+                                <a:pt x="216730" y="278644"/>
+                                <a:pt x="201880" y="288154"/>
+                                <a:pt x="190005" y="300029"/>
+                              </a:cubicBezTo>
+                              <a:cubicBezTo>
+                                <a:pt x="182088" y="319821"/>
+                                <a:pt x="173740" y="339446"/>
+                                <a:pt x="166255" y="359405"/>
+                              </a:cubicBezTo>
+                              <a:cubicBezTo>
+                                <a:pt x="161860" y="371126"/>
+                                <a:pt x="143183" y="400629"/>
+                                <a:pt x="154379" y="395031"/>
+                              </a:cubicBezTo>
+                              <a:cubicBezTo>
+                                <a:pt x="172082" y="386180"/>
+                                <a:pt x="174382" y="359681"/>
+                                <a:pt x="190005" y="347530"/>
+                              </a:cubicBezTo>
+                              <a:cubicBezTo>
+                                <a:pt x="210966" y="331227"/>
+                                <a:pt x="237506" y="323779"/>
+                                <a:pt x="261257" y="311904"/>
+                              </a:cubicBezTo>
+                              <a:cubicBezTo>
+                                <a:pt x="273132" y="296070"/>
+                                <a:pt x="282340" y="277828"/>
+                                <a:pt x="296883" y="264403"/>
+                              </a:cubicBezTo>
+                              <a:cubicBezTo>
+                                <a:pt x="334132" y="230019"/>
+                                <a:pt x="387516" y="211579"/>
+                                <a:pt x="415636" y="169400"/>
+                              </a:cubicBezTo>
+                              <a:cubicBezTo>
+                                <a:pt x="448703" y="119800"/>
+                                <a:pt x="429295" y="143866"/>
+                                <a:pt x="475013" y="98148"/>
+                              </a:cubicBezTo>
+                              <a:cubicBezTo>
+                                <a:pt x="478971" y="110023"/>
+                                <a:pt x="486888" y="121256"/>
+                                <a:pt x="486888" y="133774"/>
+                              </a:cubicBezTo>
+                              <a:cubicBezTo>
+                                <a:pt x="486888" y="166112"/>
+                                <a:pt x="464774" y="201752"/>
+                                <a:pt x="451262" y="228777"/>
+                              </a:cubicBezTo>
+                              <a:cubicBezTo>
+                                <a:pt x="447304" y="244611"/>
+                                <a:pt x="427846" y="264738"/>
+                                <a:pt x="439387" y="276278"/>
+                              </a:cubicBezTo>
+                              <a:cubicBezTo>
+                                <a:pt x="449479" y="286370"/>
+                                <a:pt x="467096" y="240652"/>
+                                <a:pt x="475013" y="252527"/>
+                              </a:cubicBezTo>
+                              <a:cubicBezTo>
+                                <a:pt x="486209" y="269321"/>
+                                <a:pt x="467096" y="292112"/>
+                                <a:pt x="463138" y="311904"/>
+                              </a:cubicBezTo>
+                              <a:cubicBezTo>
+                                <a:pt x="493397" y="402682"/>
+                                <a:pt x="448331" y="300029"/>
+                                <a:pt x="510639" y="300029"/>
+                              </a:cubicBezTo>
+                              <a:cubicBezTo>
+                                <a:pt x="526960" y="300029"/>
+                                <a:pt x="518556" y="331696"/>
+                                <a:pt x="522514" y="347530"/>
+                              </a:cubicBezTo>
+                              <a:cubicBezTo>
+                                <a:pt x="538348" y="343572"/>
+                                <a:pt x="556735" y="345142"/>
+                                <a:pt x="570016" y="335655"/>
+                              </a:cubicBezTo>
+                              <a:cubicBezTo>
+                                <a:pt x="586122" y="324151"/>
+                                <a:pt x="590615" y="301034"/>
+                                <a:pt x="605642" y="288153"/>
+                              </a:cubicBezTo>
+                              <a:cubicBezTo>
+                                <a:pt x="619083" y="276632"/>
+                                <a:pt x="637309" y="272320"/>
+                                <a:pt x="653143" y="264403"/>
+                              </a:cubicBezTo>
+                              <a:cubicBezTo>
+                                <a:pt x="729307" y="112075"/>
+                                <a:pt x="647592" y="278992"/>
+                                <a:pt x="724395" y="110023"/>
+                              </a:cubicBezTo>
+                              <a:cubicBezTo>
+                                <a:pt x="731720" y="93907"/>
+                                <a:pt x="740955" y="78699"/>
+                                <a:pt x="748145" y="62522"/>
+                              </a:cubicBezTo>
+                              <a:cubicBezTo>
+                                <a:pt x="756803" y="43042"/>
+                                <a:pt x="784686" y="-13909"/>
+                                <a:pt x="771896" y="3145"/>
+                              </a:cubicBezTo>
+                              <a:cubicBezTo>
+                                <a:pt x="747443" y="35749"/>
+                                <a:pt x="733878" y="75314"/>
+                                <a:pt x="712519" y="110023"/>
+                              </a:cubicBezTo>
+                              <a:cubicBezTo>
+                                <a:pt x="702146" y="126879"/>
+                                <a:pt x="688768" y="141691"/>
+                                <a:pt x="676893" y="157525"/>
+                              </a:cubicBezTo>
+                              <a:cubicBezTo>
+                                <a:pt x="651141" y="286285"/>
+                                <a:pt x="688096" y="158599"/>
+                                <a:pt x="629392" y="252527"/>
+                              </a:cubicBezTo>
+                              <a:cubicBezTo>
+                                <a:pt x="618094" y="270604"/>
+                                <a:pt x="584962" y="317074"/>
+                                <a:pt x="605642" y="311904"/>
+                              </a:cubicBezTo>
+                              <a:cubicBezTo>
+                                <a:pt x="638227" y="303758"/>
+                                <a:pt x="650022" y="260805"/>
+                                <a:pt x="676893" y="240652"/>
+                              </a:cubicBezTo>
+                              <a:cubicBezTo>
+                                <a:pt x="735813" y="196463"/>
+                                <a:pt x="707927" y="216005"/>
+                                <a:pt x="760021" y="181275"/>
+                              </a:cubicBezTo>
+                              <a:cubicBezTo>
+                                <a:pt x="767938" y="197109"/>
+                                <a:pt x="780299" y="211418"/>
+                                <a:pt x="783771" y="228777"/>
+                              </a:cubicBezTo>
+                              <a:cubicBezTo>
+                                <a:pt x="792346" y="271650"/>
+                                <a:pt x="771394" y="323026"/>
+                                <a:pt x="795647" y="359405"/>
+                              </a:cubicBezTo>
+                              <a:cubicBezTo>
+                                <a:pt x="807471" y="377141"/>
+                                <a:pt x="835231" y="343572"/>
+                                <a:pt x="855023" y="335655"/>
+                              </a:cubicBezTo>
+                              <a:cubicBezTo>
+                                <a:pt x="866898" y="323780"/>
+                                <a:pt x="877747" y="310780"/>
+                                <a:pt x="890649" y="300029"/>
+                              </a:cubicBezTo>
+                              <a:cubicBezTo>
+                                <a:pt x="901613" y="290892"/>
+                                <a:pt x="939041" y="269895"/>
+                                <a:pt x="926275" y="276278"/>
+                              </a:cubicBezTo>
+                              <a:cubicBezTo>
+                                <a:pt x="905630" y="286600"/>
+                                <a:pt x="887544" y="301582"/>
+                                <a:pt x="866899" y="311904"/>
+                              </a:cubicBezTo>
+                              <a:cubicBezTo>
+                                <a:pt x="837667" y="326520"/>
+                                <a:pt x="787382" y="331095"/>
+                                <a:pt x="760021" y="335655"/>
+                              </a:cubicBezTo>
+                              <a:cubicBezTo>
+                                <a:pt x="728353" y="347530"/>
+                                <a:pt x="697538" y="361990"/>
+                                <a:pt x="665018" y="371281"/>
+                              </a:cubicBezTo>
+                              <a:cubicBezTo>
+                                <a:pt x="641866" y="377896"/>
+                                <a:pt x="616918" y="376541"/>
+                                <a:pt x="593766" y="383156"/>
+                              </a:cubicBezTo>
+                              <a:cubicBezTo>
+                                <a:pt x="388058" y="441930"/>
+                                <a:pt x="594890" y="402761"/>
+                                <a:pt x="427512" y="430657"/>
+                              </a:cubicBezTo>
+                              <a:cubicBezTo>
+                                <a:pt x="376052" y="422740"/>
+                                <a:pt x="322827" y="422437"/>
+                                <a:pt x="273132" y="406907"/>
+                              </a:cubicBezTo>
+                              <a:cubicBezTo>
+                                <a:pt x="257102" y="401898"/>
+                                <a:pt x="227430" y="384716"/>
+                                <a:pt x="237506" y="371281"/>
+                              </a:cubicBezTo>
+                              <a:cubicBezTo>
+                                <a:pt x="251953" y="352018"/>
+                                <a:pt x="284686" y="359940"/>
+                                <a:pt x="308758" y="359405"/>
+                              </a:cubicBezTo>
+                              <a:cubicBezTo>
+                                <a:pt x="463099" y="355975"/>
+                                <a:pt x="617517" y="359405"/>
+                                <a:pt x="771896" y="359405"/>
+                              </a:cubicBezTo>
+                            </a:path>
+                          </a:pathLst>
+                        </a:custGeom>
+                        <a:noFill/>
+                      </wps:spPr>
+                      <wps:style>
+                        <a:lnRef idx="2">
+                          <a:schemeClr val="accent1">
+                            <a:shade val="50000"/>
+                          </a:schemeClr>
+                        </a:lnRef>
+                        <a:fillRef idx="1">
+                          <a:schemeClr val="accent1"/>
+                        </a:fillRef>
+                        <a:effectRef idx="0">
+                          <a:schemeClr val="accent1"/>
+                        </a:effectRef>
+                        <a:fontRef idx="minor">
+                          <a:schemeClr val="lt1"/>
+                        </a:fontRef>
+                      </wps:style>
+                      <wps:bodyPr rot="0" spcFirstLastPara="0" vertOverflow="overflow" horzOverflow="overflow" vert="horz" wrap="square" lIns="91440" tIns="45720" rIns="91440" bIns="45720" numCol="1" spcCol="0" rtlCol="0" fromWordArt="0" anchor="ctr" anchorCtr="0" forceAA="0" compatLnSpc="1">
+                        <a:prstTxWarp prst="textNoShape">
+                          <a:avLst/>
+                        </a:prstTxWarp>
+                        <a:noAutofit/>
+                      </wps:bodyPr>
+                    </wps:wsp>
+                  </a:graphicData>
+                </a:graphic>
+                <wp14:sizeRelH relativeFrom="margin">
+                  <wp14:pctWidth>0</wp14:pctWidth>
+                </wp14:sizeRelH>
+                <wp14:sizeRelV relativeFrom="margin">
+                  <wp14:pctHeight>0</wp14:pctHeight>
+                </wp14:sizeRelV>
+              </wp:anchor>
+            </w:drawing>
+          </mc:Choice>
+          <mc:Fallback>
+            <w:pict>
+              <v:shape w14:anchorId="6111A816" id="Freeform 22" o:spid="_x0000_s1026" style="position:absolute;margin-left:140.45pt;margin-top:.85pt;width:82.3pt;height:37.4pt;z-index:251667456;visibility:visible;mso-wrap-style:square;mso-width-percent:0;mso-height-percent:0;mso-wrap-distance-left:9pt;mso-wrap-distance-top:0;mso-wrap-distance-right:9pt;mso-wrap-distance-bottom:0;mso-position-horizontal:absolute;mso-position-horizontal-relative:text;mso-position-vertical:absolute;mso-position-vertical-relative:text;mso-width-percent:0;mso-height-percent:0;mso-width-relative:margin;mso-height-relative:margin;v-text-anchor:middle" coordsize="928896,430657" o:gfxdata="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" path="m,264403v7917,31667,4778,68440,23751,95002c31027,369591,48962,354474,59377,347530v13974,-9316,23751,-23751,35626,-35626c143353,215201,113885,279049,95003,300029,12550,391643,-31230,393932,59377,371281v19792,-19792,40780,-38457,59376,-59377c131902,297111,139174,277074,154379,264403v9616,-8014,23751,-7917,35626,-11876c186047,268361,183291,284545,178130,300029v-6741,20223,-38824,44303,-23751,59376c168374,373400,189516,339234,201880,323779v35664,-44579,95003,-142504,95003,-142504c318777,93697,295249,173213,332509,86273v4931,-11506,20726,-44477,11875,-35626c305380,89651,272314,154575,249382,205026v-8821,19406,-12453,41300,-23751,59377c216730,278644,201880,288154,190005,300029v-7917,19792,-16265,39417,-23750,59376c161860,371126,143183,400629,154379,395031v17703,-8851,20003,-35350,35626,-47501c210966,331227,237506,323779,261257,311904v11875,-15834,21083,-34076,35626,-47501c334132,230019,387516,211579,415636,169400v33067,-49600,13659,-25534,59377,-71252c478971,110023,486888,121256,486888,133774v,32338,-22114,67978,-35626,95003c447304,244611,427846,264738,439387,276278v10092,10092,27709,-35626,35626,-23751c486209,269321,467096,292112,463138,311904v30259,90778,-14807,-11875,47501,-11875c526960,300029,518556,331696,522514,347530v15834,-3958,34221,-2388,47502,-11875c586122,324151,590615,301034,605642,288153v13441,-11521,31667,-15833,47501,-23750c729307,112075,647592,278992,724395,110023v7325,-16116,16560,-31324,23750,-47501c756803,43042,784686,-13909,771896,3145,747443,35749,733878,75314,712519,110023v-10373,16856,-23751,31668,-35626,47502c651141,286285,688096,158599,629392,252527v-11298,18077,-44430,64547,-23750,59377c638227,303758,650022,260805,676893,240652v58920,-44189,31034,-24647,83128,-59377c767938,197109,780299,211418,783771,228777v8575,42873,-12377,94249,11876,130628c807471,377141,835231,343572,855023,335655v11875,-11875,22724,-24875,35626,-35626c901613,290892,939041,269895,926275,276278v-20645,10322,-38731,25304,-59376,35626c837667,326520,787382,331095,760021,335655v-31668,11875,-62483,26335,-95003,35626c641866,377896,616918,376541,593766,383156v-205708,58774,1124,19605,-166254,47501c376052,422740,322827,422437,273132,406907v-16030,-5009,-45702,-22191,-35626,-35626c251953,352018,284686,359940,308758,359405v154341,-3430,308759,,463138,e" filled="f" strokecolor="#1f3763 [1604]" strokeweight="1pt">
+                <v:stroke joinstyle="miter"/>
+                <v:path arrowok="t" o:connecttype="custom" o:connectlocs="0,291635;26720,396422;66800,383324;106880,344029;106880,330931;66800,409522;133600,344029;173680,291635;213760,278536;200400,330931;173680,396422;227119,357127;334000,199946;374080,95159;387439,55863;280560,226143;253840,291635;213760,330931;187040,396422;173680,435718;213760,383324;293920,344029;334000,291635;467599,186848;534400,108257;547759,147552;507679,252340;494320,304734;534400,278536;521040,344029;574480,330931;587840,383324;641280,370226;681360,317832;734800,291635;814960,121355;841679,68962;868400,3469;801599,121355;761519,173749;708080,278536;681360,344029;761519,265438;855040,199946;881759,252340;895120,396422;961919,370226;1001999,330931;1042079,304734;975280,344029;855040,370226;748160,409522;668000,422620;480960,475013;307279,448817;267199,409522;347359,396422;868400,396422" o:connectangles="0,0,0,0,0,0,0,0,0,0,0,0,0,0,0,0,0,0,0,0,0,0,0,0,0,0,0,0,0,0,0,0,0,0,0,0,0,0,0,0,0,0,0,0,0,0,0,0,0,0,0,0,0,0,0,0,0,0"/>
+              </v:shape>
+            </w:pict>
+          </mc:Fallback>
+        </mc:AlternateContent>
+      </w:r>
+      <w:r>
+        <w:rPr>
+          <w:rFonts w:ascii="Times New Roman" w:eastAsia="Times New Roman" w:hAnsi="Times New Roman" w:cs="Times New Roman"/>
+          <w:i/>
+          <w:szCs w:val="20"/>
+        </w:rPr>
+        <w:t>Electronic Signatur</w:t>
+      </w:r>
+    </w:p>
+    <w:p>
+      <w:pPr>
+        <w:spacing w:after="0" w:line="240" w:lineRule="auto"/>
+        <w:ind w:firstLine="720"/>
+        <w:textAlignment w:val="baseline"/>
+        <w:rPr>
+          <w:rFonts w:ascii="Times New Roman" w:eastAsia="Times New Roman" w:hAnsi="Times New Roman" w:cs="Times New Roman"/>
+          <w:szCs w:val="20"/>
+        </w:rPr>
+      </w:pPr>
+    </w:p>
+    <w:p>
+      <w:pPr>
+        <w:spacing w:after="0" w:line="240" w:lineRule="auto"/>
+        <w:ind w:firstLine="720"/>
+        <w:textAlignment w:val="baseline"/>
+        <w:rPr>
+          <w:rFonts w:ascii="Times New Roman" w:eastAsia="Times New Roman" w:hAnsi="Times New Roman" w:cs="Times New Roman"/>
+          <w:szCs w:val="20"/>
+        </w:rPr>
+      </w:pPr>
+    </w:p>
+    <w:p>
+      <w:pPr>
+        <w:spacing w:after="0" w:line="240" w:lineRule="auto"/>
+        <w:textAlignment w:val="baseline"/>
+        <w:rPr>
+          <w:rFonts w:ascii="Times New Roman" w:eastAsia="Times New Roman" w:hAnsi="Times New Roman" w:cs="Times New Roman"/>
+          <w:szCs w:val="20"/>
+        </w:rPr>
+      </w:pPr>
+    </w:p>
+    <w:p>
+      <w:pPr>
+        <w:spacing w:after="0" w:line="240" w:lineRule="auto"/>
+        <w:textAlignment w:val="baseline"/>
+        <w:rPr>
+          <w:rFonts w:ascii="Times New Roman" w:eastAsia="Times New Roman" w:hAnsi="Times New Roman" w:cs="Times New Roman"/>
+          <w:szCs w:val="20"/>
+        </w:rPr>
+      </w:pPr>
+      <w:r>
+        <w:rPr>
+          <w:rFonts w:ascii="Times New Roman" w:eastAsia="Times New Roman" w:hAnsi="Times New Roman" w:cs="Times New Roman"/>
+          <w:szCs w:val="20"/>
+        </w:rPr>
+        <w:t>Thomas Collins</w:t>
+      </w:r>
+      <w:r>
+        <w:rPr>
+          <w:rFonts w:ascii="Times New Roman" w:eastAsia="Times New Roman" w:hAnsi="Times New Roman" w:cs="Times New Roman"/>
+          <w:szCs w:val="20"/>
+        </w:rPr>
+        <w:t xml:space="preserve">     – 33.3 %</w:t>
+      </w:r>
+    </w:p>
+    <w:p>
+      <w:pPr>
+        <w:spacing w:after="0" w:line="240" w:lineRule="auto"/>
+        <w:textAlignment w:val="baseline"/>
+        <w:rPr>
+          <w:rFonts w:ascii="Times New Roman" w:eastAsia="Times New Roman" w:hAnsi="Times New Roman" w:cs="Times New Roman"/>
+          <w:i/>
+          <w:szCs w:val="20"/>
+        </w:rPr>
+      </w:pPr>
+      <w:r>
+        <w:rPr>
+          <w:rFonts w:ascii="Times New Roman" w:eastAsia="Times New Roman" w:hAnsi="Times New Roman" w:cs="Times New Roman"/>
+          <w:b/>
+          <w:szCs w:val="20"/>
+        </w:rPr>
+        <w:tab/>
+      </w:r>
+      <w:r>
+        <w:rPr>
+          <w:rFonts w:ascii="Times New Roman" w:eastAsia="Times New Roman" w:hAnsi="Times New Roman" w:cs="Times New Roman"/>
+          <w:i/>
+          <w:szCs w:val="20"/>
+        </w:rPr>
+        <w:t>Wrote for Jonathan Stahl</w:t>
+      </w:r>
+    </w:p>
+    <w:p>
+      <w:pPr>
+        <w:spacing w:after="0" w:line="240" w:lineRule="auto"/>
+        <w:textAlignment w:val="baseline"/>
+        <w:rPr>
+          <w:rFonts w:ascii="Times New Roman" w:eastAsia="Times New Roman" w:hAnsi="Times New Roman" w:cs="Times New Roman"/>
+          <w:i/>
+          <w:szCs w:val="20"/>
+        </w:rPr>
+      </w:pPr>
+    </w:p>
+    <w:p>
+      <w:pPr>
+        <w:spacing w:after="0" w:line="240" w:lineRule="auto"/>
+        <w:textAlignment w:val="baseline"/>
+        <w:rPr>
+          <w:rFonts w:ascii="Times New Roman" w:eastAsia="Times New Roman" w:hAnsi="Times New Roman" w:cs="Times New Roman"/>
+          <w:i/>
+          <w:szCs w:val="20"/>
+        </w:rPr>
+      </w:pPr>
+      <w:r>
+        <w:rPr>
+          <w:rFonts w:ascii="Times New Roman" w:eastAsia="Times New Roman" w:hAnsi="Times New Roman" w:cs="Times New Roman"/>
+          <w:i/>
+          <w:noProof/>
+          <w:szCs w:val="20"/>
+        </w:rPr>
+        <mc:AlternateContent>
+          <mc:Choice Requires="wps">
+            <w:drawing>
+              <wp:anchor distT="0" distB="0" distL="114300" distR="114300" simplePos="0" relativeHeight="251665408" behindDoc="0" locked="0" layoutInCell="1" allowOverlap="1">
+                <wp:simplePos x="0" y="0"/>
+                <wp:positionH relativeFrom="column">
+                  <wp:posOffset>1367988</wp:posOffset>
+                </wp:positionH>
+                <wp:positionV relativeFrom="paragraph">
+                  <wp:posOffset>37523</wp:posOffset>
+                </wp:positionV>
+                <wp:extent cx="1543793" cy="463138"/>
+                <wp:effectExtent l="19050" t="19050" r="37465" b="13335"/>
+                <wp:wrapNone/>
+                <wp:docPr id="19" name="Freeform 19"/>
+                <wp:cNvGraphicFramePr/>
+                <a:graphic xmlns:a="http://schemas.openxmlformats.org/drawingml/2006/main">
+                  <a:graphicData uri="http://schemas.microsoft.com/office/word/2010/wordprocessingShape">
+                    <wps:wsp>
+                      <wps:cNvSpPr/>
+                      <wps:spPr>
+                        <a:xfrm>
+                          <a:off x="0" y="0"/>
+                          <a:ext cx="1543793" cy="463138"/>
+                        </a:xfrm>
+                        <a:custGeom>
+                          <a:avLst/>
+                          <a:gdLst>
+                            <a:gd name="connsiteX0" fmla="*/ 190006 w 1246910"/>
+                            <a:gd name="connsiteY0" fmla="*/ 11875 h 261517"/>
+                            <a:gd name="connsiteX1" fmla="*/ 35626 w 1246910"/>
+                            <a:gd name="connsiteY1" fmla="*/ 95003 h 261517"/>
+                            <a:gd name="connsiteX2" fmla="*/ 23751 w 1246910"/>
+                            <a:gd name="connsiteY2" fmla="*/ 130629 h 261517"/>
+                            <a:gd name="connsiteX3" fmla="*/ 0 w 1246910"/>
+                            <a:gd name="connsiteY3" fmla="*/ 166255 h 261517"/>
+                            <a:gd name="connsiteX4" fmla="*/ 166255 w 1246910"/>
+                            <a:gd name="connsiteY4" fmla="*/ 166255 h 261517"/>
+                            <a:gd name="connsiteX5" fmla="*/ 439387 w 1246910"/>
+                            <a:gd name="connsiteY5" fmla="*/ 95003 h 261517"/>
+                            <a:gd name="connsiteX6" fmla="*/ 463138 w 1246910"/>
+                            <a:gd name="connsiteY6" fmla="*/ 59377 h 261517"/>
+                            <a:gd name="connsiteX7" fmla="*/ 498764 w 1246910"/>
+                            <a:gd name="connsiteY7" fmla="*/ 35626 h 261517"/>
+                            <a:gd name="connsiteX8" fmla="*/ 451263 w 1246910"/>
+                            <a:gd name="connsiteY8" fmla="*/ 59377 h 261517"/>
+                            <a:gd name="connsiteX9" fmla="*/ 403762 w 1246910"/>
+                            <a:gd name="connsiteY9" fmla="*/ 95003 h 261517"/>
+                            <a:gd name="connsiteX10" fmla="*/ 368136 w 1246910"/>
+                            <a:gd name="connsiteY10" fmla="*/ 118753 h 261517"/>
+                            <a:gd name="connsiteX11" fmla="*/ 308759 w 1246910"/>
+                            <a:gd name="connsiteY11" fmla="*/ 166255 h 261517"/>
+                            <a:gd name="connsiteX12" fmla="*/ 249382 w 1246910"/>
+                            <a:gd name="connsiteY12" fmla="*/ 190005 h 261517"/>
+                            <a:gd name="connsiteX13" fmla="*/ 213756 w 1246910"/>
+                            <a:gd name="connsiteY13" fmla="*/ 213756 h 261517"/>
+                            <a:gd name="connsiteX14" fmla="*/ 142504 w 1246910"/>
+                            <a:gd name="connsiteY14" fmla="*/ 237507 h 261517"/>
+                            <a:gd name="connsiteX15" fmla="*/ 225632 w 1246910"/>
+                            <a:gd name="connsiteY15" fmla="*/ 225631 h 261517"/>
+                            <a:gd name="connsiteX16" fmla="*/ 356260 w 1246910"/>
+                            <a:gd name="connsiteY16" fmla="*/ 201881 h 261517"/>
+                            <a:gd name="connsiteX17" fmla="*/ 486889 w 1246910"/>
+                            <a:gd name="connsiteY17" fmla="*/ 154379 h 261517"/>
+                            <a:gd name="connsiteX18" fmla="*/ 534390 w 1246910"/>
+                            <a:gd name="connsiteY18" fmla="*/ 142504 h 261517"/>
+                            <a:gd name="connsiteX19" fmla="*/ 498764 w 1246910"/>
+                            <a:gd name="connsiteY19" fmla="*/ 178130 h 261517"/>
+                            <a:gd name="connsiteX20" fmla="*/ 463138 w 1246910"/>
+                            <a:gd name="connsiteY20" fmla="*/ 190005 h 261517"/>
+                            <a:gd name="connsiteX21" fmla="*/ 403762 w 1246910"/>
+                            <a:gd name="connsiteY21" fmla="*/ 225631 h 261517"/>
+                            <a:gd name="connsiteX22" fmla="*/ 368136 w 1246910"/>
+                            <a:gd name="connsiteY22" fmla="*/ 261257 h 261517"/>
+                            <a:gd name="connsiteX23" fmla="*/ 463138 w 1246910"/>
+                            <a:gd name="connsiteY23" fmla="*/ 213756 h 261517"/>
+                            <a:gd name="connsiteX24" fmla="*/ 498764 w 1246910"/>
+                            <a:gd name="connsiteY24" fmla="*/ 190005 h 261517"/>
+                            <a:gd name="connsiteX25" fmla="*/ 558141 w 1246910"/>
+                            <a:gd name="connsiteY25" fmla="*/ 154379 h 261517"/>
+                            <a:gd name="connsiteX26" fmla="*/ 641268 w 1246910"/>
+                            <a:gd name="connsiteY26" fmla="*/ 95003 h 261517"/>
+                            <a:gd name="connsiteX27" fmla="*/ 581891 w 1246910"/>
+                            <a:gd name="connsiteY27" fmla="*/ 166255 h 261517"/>
+                            <a:gd name="connsiteX28" fmla="*/ 617517 w 1246910"/>
+                            <a:gd name="connsiteY28" fmla="*/ 190005 h 261517"/>
+                            <a:gd name="connsiteX29" fmla="*/ 736271 w 1246910"/>
+                            <a:gd name="connsiteY29" fmla="*/ 142504 h 261517"/>
+                            <a:gd name="connsiteX30" fmla="*/ 771897 w 1246910"/>
+                            <a:gd name="connsiteY30" fmla="*/ 118753 h 261517"/>
+                            <a:gd name="connsiteX31" fmla="*/ 831273 w 1246910"/>
+                            <a:gd name="connsiteY31" fmla="*/ 106878 h 261517"/>
+                            <a:gd name="connsiteX32" fmla="*/ 866899 w 1246910"/>
+                            <a:gd name="connsiteY32" fmla="*/ 83127 h 261517"/>
+                            <a:gd name="connsiteX33" fmla="*/ 831273 w 1246910"/>
+                            <a:gd name="connsiteY33" fmla="*/ 71252 h 261517"/>
+                            <a:gd name="connsiteX34" fmla="*/ 783772 w 1246910"/>
+                            <a:gd name="connsiteY34" fmla="*/ 118753 h 261517"/>
+                            <a:gd name="connsiteX35" fmla="*/ 736271 w 1246910"/>
+                            <a:gd name="connsiteY35" fmla="*/ 142504 h 261517"/>
+                            <a:gd name="connsiteX36" fmla="*/ 700645 w 1246910"/>
+                            <a:gd name="connsiteY36" fmla="*/ 178130 h 261517"/>
+                            <a:gd name="connsiteX37" fmla="*/ 783772 w 1246910"/>
+                            <a:gd name="connsiteY37" fmla="*/ 166255 h 261517"/>
+                            <a:gd name="connsiteX38" fmla="*/ 938151 w 1246910"/>
+                            <a:gd name="connsiteY38" fmla="*/ 83127 h 261517"/>
+                            <a:gd name="connsiteX39" fmla="*/ 1045029 w 1246910"/>
+                            <a:gd name="connsiteY39" fmla="*/ 0 h 261517"/>
+                            <a:gd name="connsiteX40" fmla="*/ 1056904 w 1246910"/>
+                            <a:gd name="connsiteY40" fmla="*/ 35626 h 261517"/>
+                            <a:gd name="connsiteX41" fmla="*/ 973777 w 1246910"/>
+                            <a:gd name="connsiteY41" fmla="*/ 118753 h 261517"/>
+                            <a:gd name="connsiteX42" fmla="*/ 1045029 w 1246910"/>
+                            <a:gd name="connsiteY42" fmla="*/ 142504 h 261517"/>
+                            <a:gd name="connsiteX43" fmla="*/ 1080655 w 1246910"/>
+                            <a:gd name="connsiteY43" fmla="*/ 118753 h 261517"/>
+                            <a:gd name="connsiteX44" fmla="*/ 1246910 w 1246910"/>
+                            <a:gd name="connsiteY44" fmla="*/ 23751 h 261517"/>
+                            <a:gd name="connsiteX45" fmla="*/ 1235034 w 1246910"/>
+                            <a:gd name="connsiteY45" fmla="*/ 71252 h 261517"/>
+                            <a:gd name="connsiteX46" fmla="*/ 1128156 w 1246910"/>
+                            <a:gd name="connsiteY46" fmla="*/ 166255 h 261517"/>
+                            <a:gd name="connsiteX47" fmla="*/ 1092530 w 1246910"/>
+                            <a:gd name="connsiteY47" fmla="*/ 178130 h 261517"/>
+                            <a:gd name="connsiteX48" fmla="*/ 1021278 w 1246910"/>
+                            <a:gd name="connsiteY48" fmla="*/ 213756 h 261517"/>
+                            <a:gd name="connsiteX49" fmla="*/ 890650 w 1246910"/>
+                            <a:gd name="connsiteY49" fmla="*/ 237507 h 261517"/>
+                            <a:gd name="connsiteX50" fmla="*/ 593767 w 1246910"/>
+                            <a:gd name="connsiteY50" fmla="*/ 190005 h 261517"/>
+                            <a:gd name="connsiteX51" fmla="*/ 534390 w 1246910"/>
+                            <a:gd name="connsiteY51" fmla="*/ 166255 h 261517"/>
+                            <a:gd name="connsiteX52" fmla="*/ 451263 w 1246910"/>
+                            <a:gd name="connsiteY52" fmla="*/ 142504 h 261517"/>
+                            <a:gd name="connsiteX53" fmla="*/ 391886 w 1246910"/>
+                            <a:gd name="connsiteY53" fmla="*/ 106878 h 261517"/>
+                            <a:gd name="connsiteX54" fmla="*/ 332510 w 1246910"/>
+                            <a:gd name="connsiteY54" fmla="*/ 83127 h 261517"/>
+                            <a:gd name="connsiteX55" fmla="*/ 534390 w 1246910"/>
+                            <a:gd name="connsiteY55" fmla="*/ 106878 h 261517"/>
+                            <a:gd name="connsiteX56" fmla="*/ 783772 w 1246910"/>
+                            <a:gd name="connsiteY56" fmla="*/ 130629 h 261517"/>
+                            <a:gd name="connsiteX57" fmla="*/ 1128156 w 1246910"/>
+                            <a:gd name="connsiteY57" fmla="*/ 130629 h 261517"/>
+                          </a:gdLst>
+                          <a:ahLst/>
+                          <a:cxnLst>
+                            <a:cxn ang="0">
+                              <a:pos x="connsiteX0" y="connsiteY0"/>
+                            </a:cxn>
+                            <a:cxn ang="0">
+                              <a:pos x="connsiteX1" y="connsiteY1"/>
+                            </a:cxn>
+                            <a:cxn ang="0">
+                              <a:pos x="connsiteX2" y="connsiteY2"/>
+                            </a:cxn>
+                            <a:cxn ang="0">
+                              <a:pos x="connsiteX3" y="connsiteY3"/>
+                            </a:cxn>
+                            <a:cxn ang="0">
+                              <a:pos x="connsiteX4" y="connsiteY4"/>
+                            </a:cxn>
+                            <a:cxn ang="0">
+                              <a:pos x="connsiteX5" y="connsiteY5"/>
+                            </a:cxn>
+                            <a:cxn ang="0">
+                              <a:pos x="connsiteX6" y="connsiteY6"/>
+                            </a:cxn>
+                            <a:cxn ang="0">
+                              <a:pos x="connsiteX7" y="connsiteY7"/>
+                            </a:cxn>
+                            <a:cxn ang="0">
+                              <a:pos x="connsiteX8" y="connsiteY8"/>
+                            </a:cxn>
+                            <a:cxn ang="0">
+                              <a:pos x="connsiteX9" y="connsiteY9"/>
+                            </a:cxn>
+                            <a:cxn ang="0">
+                              <a:pos x="connsiteX10" y="connsiteY10"/>
+                            </a:cxn>
+                            <a:cxn ang="0">
+                              <a:pos x="connsiteX11" y="connsiteY11"/>
+                            </a:cxn>
+                            <a:cxn ang="0">
+                              <a:pos x="connsiteX12" y="connsiteY12"/>
+                            </a:cxn>
+                            <a:cxn ang="0">
+                              <a:pos x="connsiteX13" y="connsiteY13"/>
+                            </a:cxn>
+                            <a:cxn ang="0">
+                              <a:pos x="connsiteX14" y="connsiteY14"/>
+                            </a:cxn>
+                            <a:cxn ang="0">
+                              <a:pos x="connsiteX15" y="connsiteY15"/>
+                            </a:cxn>
+                            <a:cxn ang="0">
+                              <a:pos x="connsiteX16" y="connsiteY16"/>
+                            </a:cxn>
+                            <a:cxn ang="0">
+                              <a:pos x="connsiteX17" y="connsiteY17"/>
+                            </a:cxn>
+                            <a:cxn ang="0">
+                              <a:pos x="connsiteX18" y="connsiteY18"/>
+                            </a:cxn>
+                            <a:cxn ang="0">
+                              <a:pos x="connsiteX19" y="connsiteY19"/>
+                            </a:cxn>
+                            <a:cxn ang="0">
+                              <a:pos x="connsiteX20" y="connsiteY20"/>
+                            </a:cxn>
+                            <a:cxn ang="0">
+                              <a:pos x="connsiteX21" y="connsiteY21"/>
+                            </a:cxn>
+                            <a:cxn ang="0">
+                              <a:pos x="connsiteX22" y="connsiteY22"/>
+                            </a:cxn>
+                            <a:cxn ang="0">
+                              <a:pos x="connsiteX23" y="connsiteY23"/>
+                            </a:cxn>
+                            <a:cxn ang="0">
+                              <a:pos x="connsiteX24" y="connsiteY24"/>
+                            </a:cxn>
+                            <a:cxn ang="0">
+                              <a:pos x="connsiteX25" y="connsiteY25"/>
+                            </a:cxn>
+                            <a:cxn ang="0">
+                              <a:pos x="connsiteX26" y="connsiteY26"/>
+                            </a:cxn>
+                            <a:cxn ang="0">
+                              <a:pos x="connsiteX27" y="connsiteY27"/>
+                            </a:cxn>
+                            <a:cxn ang="0">
+                              <a:pos x="connsiteX28" y="connsiteY28"/>
+                            </a:cxn>
+                            <a:cxn ang="0">
+                              <a:pos x="connsiteX29" y="connsiteY29"/>
+                            </a:cxn>
+                            <a:cxn ang="0">
+                              <a:pos x="connsiteX30" y="connsiteY30"/>
+                            </a:cxn>
+                            <a:cxn ang="0">
+                              <a:pos x="connsiteX31" y="connsiteY31"/>
+                            </a:cxn>
+                            <a:cxn ang="0">
+                              <a:pos x="connsiteX32" y="connsiteY32"/>
+                            </a:cxn>
+                            <a:cxn ang="0">
+                              <a:pos x="connsiteX33" y="connsiteY33"/>
+                            </a:cxn>
+                            <a:cxn ang="0">
+                              <a:pos x="connsiteX34" y="connsiteY34"/>
+                            </a:cxn>
+                            <a:cxn ang="0">
+                              <a:pos x="connsiteX35" y="connsiteY35"/>
+                            </a:cxn>
+                            <a:cxn ang="0">
+                              <a:pos x="connsiteX36" y="connsiteY36"/>
+                            </a:cxn>
+                            <a:cxn ang="0">
+                              <a:pos x="connsiteX37" y="connsiteY37"/>
+                            </a:cxn>
+                            <a:cxn ang="0">
+                              <a:pos x="connsiteX38" y="connsiteY38"/>
+                            </a:cxn>
+                            <a:cxn ang="0">
+                              <a:pos x="connsiteX39" y="connsiteY39"/>
+                            </a:cxn>
+                            <a:cxn ang="0">
+                              <a:pos x="connsiteX40" y="connsiteY40"/>
+                            </a:cxn>
+                            <a:cxn ang="0">
+                              <a:pos x="connsiteX41" y="connsiteY41"/>
+                            </a:cxn>
+                            <a:cxn ang="0">
+                              <a:pos x="connsiteX42" y="connsiteY42"/>
+                            </a:cxn>
+                            <a:cxn ang="0">
+                              <a:pos x="connsiteX43" y="connsiteY43"/>
+                            </a:cxn>
+                            <a:cxn ang="0">
+                              <a:pos x="connsiteX44" y="connsiteY44"/>
+                            </a:cxn>
+                            <a:cxn ang="0">
+                              <a:pos x="connsiteX45" y="connsiteY45"/>
+                            </a:cxn>
+                            <a:cxn ang="0">
+                              <a:pos x="connsiteX46" y="connsiteY46"/>
+                            </a:cxn>
+                            <a:cxn ang="0">
+                              <a:pos x="connsiteX47" y="connsiteY47"/>
+                            </a:cxn>
+                            <a:cxn ang="0">
+                              <a:pos x="connsiteX48" y="connsiteY48"/>
+                            </a:cxn>
+                            <a:cxn ang="0">
+                              <a:pos x="connsiteX49" y="connsiteY49"/>
+                            </a:cxn>
+                            <a:cxn ang="0">
+                              <a:pos x="connsiteX50" y="connsiteY50"/>
+                            </a:cxn>
+                            <a:cxn ang="0">
+                              <a:pos x="connsiteX51" y="connsiteY51"/>
+                            </a:cxn>
+                            <a:cxn ang="0">
+                              <a:pos x="connsiteX52" y="connsiteY52"/>
+                            </a:cxn>
+                            <a:cxn ang="0">
+                              <a:pos x="connsiteX53" y="connsiteY53"/>
+                            </a:cxn>
+                            <a:cxn ang="0">
+                              <a:pos x="connsiteX54" y="connsiteY54"/>
+                            </a:cxn>
+                            <a:cxn ang="0">
+                              <a:pos x="connsiteX55" y="connsiteY55"/>
+                            </a:cxn>
+                            <a:cxn ang="0">
+                              <a:pos x="connsiteX56" y="connsiteY56"/>
+                            </a:cxn>
+                            <a:cxn ang="0">
+                              <a:pos x="connsiteX57" y="connsiteY57"/>
+                            </a:cxn>
+                          </a:cxnLst>
+                          <a:rect l="l" t="t" r="r" b="b"/>
+                          <a:pathLst>
+                            <a:path w="1246910" h="261517">
+                              <a:moveTo>
+                                <a:pt x="190006" y="11875"/>
+                              </a:moveTo>
+                              <a:cubicBezTo>
+                                <a:pt x="138546" y="39584"/>
+                                <a:pt x="83185" y="61032"/>
+                                <a:pt x="35626" y="95003"/>
+                              </a:cubicBezTo>
+                              <a:cubicBezTo>
+                                <a:pt x="25440" y="102279"/>
+                                <a:pt x="29349" y="119433"/>
+                                <a:pt x="23751" y="130629"/>
+                              </a:cubicBezTo>
+                              <a:cubicBezTo>
+                                <a:pt x="17368" y="143395"/>
+                                <a:pt x="7917" y="154380"/>
+                                <a:pt x="0" y="166255"/>
+                              </a:cubicBezTo>
+                              <a:cubicBezTo>
+                                <a:pt x="77486" y="204996"/>
+                                <a:pt x="44104" y="200457"/>
+                                <a:pt x="166255" y="166255"/>
+                              </a:cubicBezTo>
+                              <a:cubicBezTo>
+                                <a:pt x="446373" y="87822"/>
+                                <a:pt x="245714" y="119212"/>
+                                <a:pt x="439387" y="95003"/>
+                              </a:cubicBezTo>
+                              <a:cubicBezTo>
+                                <a:pt x="447304" y="83128"/>
+                                <a:pt x="453046" y="69469"/>
+                                <a:pt x="463138" y="59377"/>
+                              </a:cubicBezTo>
+                              <a:cubicBezTo>
+                                <a:pt x="473230" y="49285"/>
+                                <a:pt x="513036" y="35626"/>
+                                <a:pt x="498764" y="35626"/>
+                              </a:cubicBezTo>
+                              <a:cubicBezTo>
+                                <a:pt x="481061" y="35626"/>
+                                <a:pt x="466275" y="49995"/>
+                                <a:pt x="451263" y="59377"/>
+                              </a:cubicBezTo>
+                              <a:cubicBezTo>
+                                <a:pt x="434479" y="69867"/>
+                                <a:pt x="419868" y="83499"/>
+                                <a:pt x="403762" y="95003"/>
+                              </a:cubicBezTo>
+                              <a:cubicBezTo>
+                                <a:pt x="392148" y="103299"/>
+                                <a:pt x="379554" y="110190"/>
+                                <a:pt x="368136" y="118753"/>
+                              </a:cubicBezTo>
+                              <a:cubicBezTo>
+                                <a:pt x="347859" y="133961"/>
+                                <a:pt x="330494" y="153214"/>
+                                <a:pt x="308759" y="166255"/>
+                              </a:cubicBezTo>
+                              <a:cubicBezTo>
+                                <a:pt x="290480" y="177222"/>
+                                <a:pt x="268448" y="180472"/>
+                                <a:pt x="249382" y="190005"/>
+                              </a:cubicBezTo>
+                              <a:cubicBezTo>
+                                <a:pt x="236616" y="196388"/>
+                                <a:pt x="226798" y="207959"/>
+                                <a:pt x="213756" y="213756"/>
+                              </a:cubicBezTo>
+                              <a:cubicBezTo>
+                                <a:pt x="190878" y="223924"/>
+                                <a:pt x="124801" y="219805"/>
+                                <a:pt x="142504" y="237507"/>
+                              </a:cubicBezTo>
+                              <a:cubicBezTo>
+                                <a:pt x="162297" y="257299"/>
+                                <a:pt x="197967" y="229887"/>
+                                <a:pt x="225632" y="225631"/>
+                              </a:cubicBezTo>
+                              <a:cubicBezTo>
+                                <a:pt x="246399" y="222436"/>
+                                <a:pt x="332282" y="208420"/>
+                                <a:pt x="356260" y="201881"/>
+                              </a:cubicBezTo>
+                              <a:cubicBezTo>
+                                <a:pt x="462998" y="172770"/>
+                                <a:pt x="391271" y="186252"/>
+                                <a:pt x="486889" y="154379"/>
+                              </a:cubicBezTo>
+                              <a:cubicBezTo>
+                                <a:pt x="502372" y="149218"/>
+                                <a:pt x="518556" y="146462"/>
+                                <a:pt x="534390" y="142504"/>
+                              </a:cubicBezTo>
+                              <a:cubicBezTo>
+                                <a:pt x="522515" y="154379"/>
+                                <a:pt x="512738" y="168814"/>
+                                <a:pt x="498764" y="178130"/>
+                              </a:cubicBezTo>
+                              <a:cubicBezTo>
+                                <a:pt x="488349" y="185074"/>
+                                <a:pt x="474334" y="184407"/>
+                                <a:pt x="463138" y="190005"/>
+                              </a:cubicBezTo>
+                              <a:cubicBezTo>
+                                <a:pt x="442493" y="200327"/>
+                                <a:pt x="422227" y="211782"/>
+                                <a:pt x="403762" y="225631"/>
+                              </a:cubicBezTo>
+                              <a:cubicBezTo>
+                                <a:pt x="390327" y="235708"/>
+                                <a:pt x="351668" y="264551"/>
+                                <a:pt x="368136" y="261257"/>
+                              </a:cubicBezTo>
+                              <a:cubicBezTo>
+                                <a:pt x="402854" y="254314"/>
+                                <a:pt x="432056" y="230710"/>
+                                <a:pt x="463138" y="213756"/>
+                              </a:cubicBezTo>
+                              <a:cubicBezTo>
+                                <a:pt x="475668" y="206922"/>
+                                <a:pt x="486661" y="197569"/>
+                                <a:pt x="498764" y="190005"/>
+                              </a:cubicBezTo>
+                              <a:cubicBezTo>
+                                <a:pt x="518337" y="177772"/>
+                                <a:pt x="539676" y="168228"/>
+                                <a:pt x="558141" y="154379"/>
+                              </a:cubicBezTo>
+                              <a:cubicBezTo>
+                                <a:pt x="654427" y="82165"/>
+                                <a:pt x="528000" y="151636"/>
+                                <a:pt x="641268" y="95003"/>
+                              </a:cubicBezTo>
+                              <a:cubicBezTo>
+                                <a:pt x="637702" y="98569"/>
+                                <a:pt x="579136" y="152478"/>
+                                <a:pt x="581891" y="166255"/>
+                              </a:cubicBezTo>
+                              <a:cubicBezTo>
+                                <a:pt x="584690" y="180250"/>
+                                <a:pt x="605642" y="182088"/>
+                                <a:pt x="617517" y="190005"/>
+                              </a:cubicBezTo>
+                              <a:cubicBezTo>
+                                <a:pt x="675911" y="170541"/>
+                                <a:pt x="687345" y="170462"/>
+                                <a:pt x="736271" y="142504"/>
+                              </a:cubicBezTo>
+                              <a:cubicBezTo>
+                                <a:pt x="748663" y="135423"/>
+                                <a:pt x="758533" y="123764"/>
+                                <a:pt x="771897" y="118753"/>
+                              </a:cubicBezTo>
+                              <a:cubicBezTo>
+                                <a:pt x="790796" y="111666"/>
+                                <a:pt x="811481" y="110836"/>
+                                <a:pt x="831273" y="106878"/>
+                              </a:cubicBezTo>
+                              <a:cubicBezTo>
+                                <a:pt x="843148" y="98961"/>
+                                <a:pt x="866899" y="97399"/>
+                                <a:pt x="866899" y="83127"/>
+                              </a:cubicBezTo>
+                              <a:cubicBezTo>
+                                <a:pt x="866899" y="70609"/>
+                                <a:pt x="842779" y="66321"/>
+                                <a:pt x="831273" y="71252"/>
+                              </a:cubicBezTo>
+                              <a:cubicBezTo>
+                                <a:pt x="810691" y="80073"/>
+                                <a:pt x="801686" y="105318"/>
+                                <a:pt x="783772" y="118753"/>
+                              </a:cubicBezTo>
+                              <a:cubicBezTo>
+                                <a:pt x="769610" y="129375"/>
+                                <a:pt x="750676" y="132214"/>
+                                <a:pt x="736271" y="142504"/>
+                              </a:cubicBezTo>
+                              <a:cubicBezTo>
+                                <a:pt x="722605" y="152266"/>
+                                <a:pt x="685624" y="170619"/>
+                                <a:pt x="700645" y="178130"/>
+                              </a:cubicBezTo>
+                              <a:cubicBezTo>
+                                <a:pt x="725680" y="190648"/>
+                                <a:pt x="756063" y="170213"/>
+                                <a:pt x="783772" y="166255"/>
+                              </a:cubicBezTo>
+                              <a:cubicBezTo>
+                                <a:pt x="888487" y="87718"/>
+                                <a:pt x="761923" y="177116"/>
+                                <a:pt x="938151" y="83127"/>
+                              </a:cubicBezTo>
+                              <a:cubicBezTo>
+                                <a:pt x="999028" y="50659"/>
+                                <a:pt x="1003545" y="41484"/>
+                                <a:pt x="1045029" y="0"/>
+                              </a:cubicBezTo>
+                              <a:cubicBezTo>
+                                <a:pt x="1048987" y="11875"/>
+                                <a:pt x="1063344" y="24892"/>
+                                <a:pt x="1056904" y="35626"/>
+                              </a:cubicBezTo>
+                              <a:cubicBezTo>
+                                <a:pt x="1036743" y="69228"/>
+                                <a:pt x="973777" y="118753"/>
+                                <a:pt x="973777" y="118753"/>
+                              </a:cubicBezTo>
+                              <a:cubicBezTo>
+                                <a:pt x="997528" y="126670"/>
+                                <a:pt x="1019994" y="142504"/>
+                                <a:pt x="1045029" y="142504"/>
+                              </a:cubicBezTo>
+                              <a:cubicBezTo>
+                                <a:pt x="1059301" y="142504"/>
+                                <a:pt x="1068500" y="126233"/>
+                                <a:pt x="1080655" y="118753"/>
+                              </a:cubicBezTo>
+                              <a:cubicBezTo>
+                                <a:pt x="1196732" y="47321"/>
+                                <a:pt x="1164966" y="64721"/>
+                                <a:pt x="1246910" y="23751"/>
+                              </a:cubicBezTo>
+                              <a:cubicBezTo>
+                                <a:pt x="1242951" y="39585"/>
+                                <a:pt x="1242333" y="56654"/>
+                                <a:pt x="1235034" y="71252"/>
+                              </a:cubicBezTo>
+                              <a:cubicBezTo>
+                                <a:pt x="1215547" y="110225"/>
+                                <a:pt x="1167899" y="153008"/>
+                                <a:pt x="1128156" y="166255"/>
+                              </a:cubicBezTo>
+                              <a:cubicBezTo>
+                                <a:pt x="1116281" y="170213"/>
+                                <a:pt x="1103969" y="173046"/>
+                                <a:pt x="1092530" y="178130"/>
+                              </a:cubicBezTo>
+                              <a:cubicBezTo>
+                                <a:pt x="1068265" y="188915"/>
+                                <a:pt x="1045933" y="203894"/>
+                                <a:pt x="1021278" y="213756"/>
+                              </a:cubicBezTo>
+                              <a:cubicBezTo>
+                                <a:pt x="990174" y="226197"/>
+                                <a:pt x="915243" y="233994"/>
+                                <a:pt x="890650" y="237507"/>
+                              </a:cubicBezTo>
+                              <a:cubicBezTo>
+                                <a:pt x="791689" y="221673"/>
+                                <a:pt x="692041" y="209660"/>
+                                <a:pt x="593767" y="190005"/>
+                              </a:cubicBezTo>
+                              <a:cubicBezTo>
+                                <a:pt x="572864" y="185824"/>
+                                <a:pt x="554613" y="172996"/>
+                                <a:pt x="534390" y="166255"/>
+                              </a:cubicBezTo>
+                              <a:cubicBezTo>
+                                <a:pt x="507051" y="157142"/>
+                                <a:pt x="478972" y="150421"/>
+                                <a:pt x="451263" y="142504"/>
+                              </a:cubicBezTo>
+                              <a:cubicBezTo>
+                                <a:pt x="431471" y="130629"/>
+                                <a:pt x="412531" y="117200"/>
+                                <a:pt x="391886" y="106878"/>
+                              </a:cubicBezTo>
+                              <a:cubicBezTo>
+                                <a:pt x="372820" y="97345"/>
+                                <a:pt x="311193" y="83127"/>
+                                <a:pt x="332510" y="83127"/>
+                              </a:cubicBezTo>
+                              <a:cubicBezTo>
+                                <a:pt x="400267" y="83127"/>
+                                <a:pt x="467005" y="99785"/>
+                                <a:pt x="534390" y="106878"/>
+                              </a:cubicBezTo>
+                              <a:cubicBezTo>
+                                <a:pt x="617435" y="115620"/>
+                                <a:pt x="700335" y="127291"/>
+                                <a:pt x="783772" y="130629"/>
+                              </a:cubicBezTo>
+                              <a:cubicBezTo>
+                                <a:pt x="898475" y="135217"/>
+                                <a:pt x="1013361" y="130629"/>
+                                <a:pt x="1128156" y="130629"/>
+                              </a:cubicBezTo>
+                            </a:path>
+                          </a:pathLst>
+                        </a:custGeom>
+                        <a:noFill/>
+                      </wps:spPr>
+                      <wps:style>
+                        <a:lnRef idx="2">
+                          <a:schemeClr val="accent1">
+                            <a:shade val="50000"/>
+                          </a:schemeClr>
+                        </a:lnRef>
+                        <a:fillRef idx="1">
+                          <a:schemeClr val="accent1"/>
+                        </a:fillRef>
+                        <a:effectRef idx="0">
+                          <a:schemeClr val="accent1"/>
+                        </a:effectRef>
+                        <a:fontRef idx="minor">
+                          <a:schemeClr val="lt1"/>
+                        </a:fontRef>
+                      </wps:style>
+                      <wps:bodyPr rot="0" spcFirstLastPara="0" vertOverflow="overflow" horzOverflow="overflow" vert="horz" wrap="square" lIns="91440" tIns="45720" rIns="91440" bIns="45720" numCol="1" spcCol="0" rtlCol="0" fromWordArt="0" anchor="ctr" anchorCtr="0" forceAA="0" compatLnSpc="1">
+                        <a:prstTxWarp prst="textNoShape">
+                          <a:avLst/>
+                        </a:prstTxWarp>
+                        <a:noAutofit/>
+                      </wps:bodyPr>
+                    </wps:wsp>
+                  </a:graphicData>
+                </a:graphic>
+                <wp14:sizeRelH relativeFrom="margin">
+                  <wp14:pctWidth>0</wp14:pctWidth>
+                </wp14:sizeRelH>
+                <wp14:sizeRelV relativeFrom="margin">
+                  <wp14:pctHeight>0</wp14:pctHeight>
+                </wp14:sizeRelV>
+              </wp:anchor>
+            </w:drawing>
+          </mc:Choice>
+          <mc:Fallback>
+            <w:pict>
+              <v:shape w14:anchorId="01292EEF" id="Freeform 19" o:spid="_x0000_s1026" style="position:absolute;margin-left:107.7pt;margin-top:2.95pt;width:121.55pt;height:36.45pt;z-index:251665408;visibility:visible;mso-wrap-style:square;mso-width-percent:0;mso-height-percent:0;mso-wrap-distance-left:9pt;mso-wrap-distance-top:0;mso-wrap-distance-right:9pt;mso-wrap-distance-bottom:0;mso-position-horizontal:absolute;mso-position-horizontal-relative:text;mso-position-vertical:absolute;mso-position-vertical-relative:text;mso-width-percent:0;mso-height-percent:0;mso-width-relative:margin;mso-height-relative:margin;v-text-anchor:middle" coordsize="1246910,261517" o:gfxdata="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" path="m190006,11875c138546,39584,83185,61032,35626,95003v-10186,7276,-6277,24430,-11875,35626c17368,143395,7917,154380,,166255v77486,38741,44104,34202,166255,c446373,87822,245714,119212,439387,95003v7917,-11875,13659,-25534,23751,-35626c473230,49285,513036,35626,498764,35626v-17703,,-32489,14369,-47501,23751c434479,69867,419868,83499,403762,95003v-11614,8296,-24208,15187,-35626,23750c347859,133961,330494,153214,308759,166255v-18279,10967,-40311,14217,-59377,23750c236616,196388,226798,207959,213756,213756v-22878,10168,-88955,6049,-71252,23751c162297,257299,197967,229887,225632,225631v20767,-3195,106650,-17211,130628,-23750c462998,172770,391271,186252,486889,154379v15483,-5161,31667,-7917,47501,-11875c522515,154379,512738,168814,498764,178130v-10415,6944,-24430,6277,-35626,11875c442493,200327,422227,211782,403762,225631v-13435,10077,-52094,38920,-35626,35626c402854,254314,432056,230710,463138,213756v12530,-6834,23523,-16187,35626,-23751c518337,177772,539676,168228,558141,154379v96286,-72214,-30141,-2743,83127,-59376c637702,98569,579136,152478,581891,166255v2799,13995,23751,15833,35626,23750c675911,170541,687345,170462,736271,142504v12392,-7081,22262,-18740,35626,-23751c790796,111666,811481,110836,831273,106878v11875,-7917,35626,-9479,35626,-23751c866899,70609,842779,66321,831273,71252v-20582,8821,-29587,34066,-47501,47501c769610,129375,750676,132214,736271,142504v-13666,9762,-50647,28115,-35626,35626c725680,190648,756063,170213,783772,166255,888487,87718,761923,177116,938151,83127,999028,50659,1003545,41484,1045029,v3958,11875,18315,24892,11875,35626c1036743,69228,973777,118753,973777,118753v23751,7917,46217,23751,71252,23751c1059301,142504,1068500,126233,1080655,118753v116077,-71432,84311,-54032,166255,-95002c1242951,39585,1242333,56654,1235034,71252v-19487,38973,-67135,81756,-106878,95003c1116281,170213,1103969,173046,1092530,178130v-24265,10785,-46597,25764,-71252,35626c990174,226197,915243,233994,890650,237507,791689,221673,692041,209660,593767,190005v-20903,-4181,-39154,-17009,-59377,-23750c507051,157142,478972,150421,451263,142504,431471,130629,412531,117200,391886,106878,372820,97345,311193,83127,332510,83127v67757,,134495,16658,201880,23751c617435,115620,700335,127291,783772,130629v114703,4588,229589,,344384,e" filled="f" strokecolor="#1f3763 [1604]" strokeweight="1pt">
+                <v:stroke joinstyle="miter"/>
+                <v:path arrowok="t" o:connecttype="custom" o:connectlocs="235245,21030;44108,168247;29406,231340;0,294432;205839,294432;544003,168247;573409,105155;617517,63092;558706,105155;499896,168247;455787,210308;382273,294432;308759,336493;264650,378555;176433,420617;279354,399585;441084,357525;602815,273400;661626,252370;617517,315462;573409,336493;499896,399585;455787,462678;573409,378555;617517,336493;691032,273400;793951,168247;720436,294432;764545,336493;911573,252370;955682,210308;1029195,189277;1073303,147215;1029195,126185;970384,210308;911573,252370;867465,315462;970384,294432;1161520,147215;1293845,0;1308548,63092;1205628,210308;1293845,252370;1337954,210308;1543793,42062;1529089,126185;1396764,294432;1352656,315462;1264439,378555;1102709,420617;735140,336493;661626,294432;558706,252370;485192,189277;411679,147215;661626,189277;970384,231340;1396764,231340" o:connectangles="0,0,0,0,0,0,0,0,0,0,0,0,0,0,0,0,0,0,0,0,0,0,0,0,0,0,0,0,0,0,0,0,0,0,0,0,0,0,0,0,0,0,0,0,0,0,0,0,0,0,0,0,0,0,0,0,0,0"/>
+              </v:shape>
+            </w:pict>
+          </mc:Fallback>
+        </mc:AlternateContent>
+      </w:r>
+      <w:r>
+        <w:rPr>
+          <w:rFonts w:ascii="Times New Roman" w:eastAsia="Times New Roman" w:hAnsi="Times New Roman" w:cs="Times New Roman"/>
+          <w:i/>
+          <w:szCs w:val="20"/>
+        </w:rPr>
+        <w:t>Electronic Signature</w:t>
+      </w:r>
+    </w:p>
+    <w:p>
+      <w:pPr>
+        <w:spacing w:after="0" w:line="240" w:lineRule="auto"/>
+        <w:textAlignment w:val="baseline"/>
+        <w:rPr>
+          <w:rFonts w:ascii="Times New Roman" w:eastAsia="Times New Roman" w:hAnsi="Times New Roman" w:cs="Times New Roman"/>
+          <w:b/>
+          <w:sz w:val="24"/>
+          <w:szCs w:val="20"/>
+        </w:rPr>
+      </w:pPr>
+    </w:p>
+    <w:p>
+      <w:pPr>
+        <w:spacing w:after="0" w:line="240" w:lineRule="auto"/>
+        <w:textAlignment w:val="baseline"/>
+        <w:rPr>
+          <w:rFonts w:ascii="Times New Roman" w:eastAsia="Times New Roman" w:hAnsi="Times New Roman" w:cs="Times New Roman"/>
+          <w:b/>
+          <w:szCs w:val="20"/>
+        </w:rPr>
+      </w:pPr>
+    </w:p>
+    <w:p>
+      <w:pPr>
+        <w:spacing w:after="0" w:line="240" w:lineRule="auto"/>
+        <w:textAlignment w:val="baseline"/>
+        <w:rPr>
+          <w:rFonts w:ascii="Times New Roman" w:eastAsia="Times New Roman" w:hAnsi="Times New Roman" w:cs="Times New Roman"/>
+          <w:b/>
+          <w:szCs w:val="20"/>
+        </w:rPr>
+      </w:pPr>
+      <w:bookmarkStart w:id="1" w:name="_GoBack"/>
+      <w:bookmarkEnd w:id="1"/>
+      <w:r>
+        <w:rPr>
+          <w:rFonts w:ascii="Times New Roman" w:eastAsia="Times New Roman" w:hAnsi="Times New Roman" w:cs="Times New Roman"/>
+          <w:b/>
+          <w:szCs w:val="20"/>
+        </w:rPr>
+        <w:br w:type="column"/>
       </w:r>
     </w:p>
     <w:sectPr>
       <w:type w:val="continuous"/>
       <w:pgSz w:w="12240" w:h="15840"/>
-      <w:pgMar w:top="720" w:right="720" w:bottom="720" w:left="720" w:header="720" w:footer="720" w:gutter="0"/>
+      <w:pgMar w:top="576" w:right="576" w:bottom="576" w:left="576" w:header="720" w:footer="720" w:gutter="0"/>
       <w:cols w:num="2" w:space="720"/>
       <w:docGrid w:linePitch="360"/>
     </w:sectPr>
@@ -6958,6 +9084,16 @@
     </w:p>
   </w:endnote>
 </w:endnotes>
+</file>
+
+<file path=word/footer1.xml><?xml version="1.0" encoding="utf-8"?>
+<w:ftr xmlns:wpc="http://schemas.microsoft.com/office/word/2010/wordprocessingCanvas" xmlns:cx="http://schemas.microsoft.com/office/drawing/2014/chartex" xmlns:cx1="http://schemas.microsoft.com/office/drawing/2015/9/8/chartex" xmlns:mc="http://schemas.openxmlformats.org/markup-compatibility/2006" xmlns:o="urn:schemas-microsoft-com:office:office" xmlns:r="http://schemas.openxmlformats.org/officeDocument/2006/relationships" xmlns:m="http://schemas.openxmlformats.org/officeDocument/2006/math" xmlns:v="urn:schemas-microsoft-com:vml" xmlns:wp14="http://schemas.microsoft.com/office/word/2010/wordprocessingDrawing" xmlns:wp="http://schemas.openxmlformats.org/drawingml/2006/wordprocessingDrawing" xmlns:w10="urn:schemas-microsoft-com:office:word" xmlns:w="http://schemas.openxmlformats.org/wordprocessingml/2006/main" xmlns:w14="http://schemas.microsoft.com/office/word/2010/wordml" xmlns:w15="http://schemas.microsoft.com/office/word/2012/wordml" xmlns:w16se="http://schemas.microsoft.com/office/word/2015/wordml/symex" xmlns:wpg="http://schemas.microsoft.com/office/word/2010/wordprocessingGroup" xmlns:wpi="http://schemas.microsoft.com/office/word/2010/wordprocessingInk" xmlns:wne="http://schemas.microsoft.com/office/word/2006/wordml" xmlns:wps="http://schemas.microsoft.com/office/word/2010/wordprocessingShape" mc:Ignorable="w14 w15 w16se wp14">
+  <w:p>
+    <w:pPr>
+      <w:pStyle w:val="Footer"/>
+    </w:pPr>
+  </w:p>
+</w:ftr>
 </file>
 
 <file path=word/footnotes.xml><?xml version="1.0" encoding="utf-8"?>
@@ -8192,7 +10328,7 @@
 </file>
 
 <file path=customXml/itemProps1.xml><?xml version="1.0" encoding="utf-8"?>
-<ds:datastoreItem xmlns:ds="http://schemas.openxmlformats.org/officeDocument/2006/customXml" ds:itemID="{81FEBF11-7905-4463-9DA0-D04852600874}">
+<ds:datastoreItem xmlns:ds="http://schemas.openxmlformats.org/officeDocument/2006/customXml" ds:itemID="{53F676B7-6650-4A42-BB2A-26FEF8D5FBD1}">
   <ds:schemaRefs>
     <ds:schemaRef ds:uri="http://schemas.openxmlformats.org/officeDocument/2006/bibliography"/>
   </ds:schemaRefs>

</xml_diff>

<commit_message>
update to thermal and organization
</commit_message>
<xml_diff>
--- a/Fall 2018/Thermal Systems/Project 2B/Project2B_Final.docx
+++ b/Fall 2018/Thermal Systems/Project 2B/Project2B_Final.docx
@@ -562,21 +562,21 @@
           <w:rFonts w:ascii="Times New Roman" w:eastAsia="Times New Roman" w:hAnsi="Times New Roman" w:cs="Times New Roman"/>
           <w:szCs w:val="20"/>
         </w:rPr>
-        <w:t xml:space="preserve">With these initial weights, the plane is calculated to weigh 1,700 kg upon </w:t>
-      </w:r>
-      <w:r>
-        <w:rPr>
-          <w:rFonts w:ascii="Times New Roman" w:eastAsia="Times New Roman" w:hAnsi="Times New Roman" w:cs="Times New Roman"/>
-          <w:szCs w:val="20"/>
-        </w:rPr>
-        <w:t xml:space="preserve"> </w:t>
-      </w:r>
-      <w:r>
-        <w:rPr>
-          <w:rFonts w:ascii="Times New Roman" w:eastAsia="Times New Roman" w:hAnsi="Times New Roman" w:cs="Times New Roman"/>
-          <w:szCs w:val="20"/>
-        </w:rPr>
-        <w:t>takeoff. The t</w:t>
+        <w:t xml:space="preserve">With these initial weights, the plane is calculated to weigh 1,700 kg </w:t>
+      </w:r>
+      <w:r>
+        <w:rPr>
+          <w:rFonts w:ascii="Times New Roman" w:eastAsia="Times New Roman" w:hAnsi="Times New Roman" w:cs="Times New Roman"/>
+          <w:szCs w:val="20"/>
+        </w:rPr>
+        <w:t>upon takeoff</w:t>
+      </w:r>
+      <w:r>
+        <w:rPr>
+          <w:rFonts w:ascii="Times New Roman" w:eastAsia="Times New Roman" w:hAnsi="Times New Roman" w:cs="Times New Roman"/>
+          <w:szCs w:val="20"/>
+        </w:rPr>
+        <w:t>. The t</w:t>
       </w:r>
       <w:r>
         <w:rPr>
@@ -653,7 +653,21 @@
           <w:rFonts w:ascii="Times New Roman" w:eastAsia="Times New Roman" w:hAnsi="Times New Roman" w:cs="Times New Roman"/>
           <w:szCs w:val="20"/>
         </w:rPr>
-        <w:t xml:space="preserve">. From our analysis we determined that the optimal efficiencies for the compressor, turbine, and nozzle </w:t>
+        <w:t xml:space="preserve">. From our </w:t>
+      </w:r>
+      <w:r>
+        <w:rPr>
+          <w:rFonts w:ascii="Times New Roman" w:eastAsia="Times New Roman" w:hAnsi="Times New Roman" w:cs="Times New Roman"/>
+          <w:szCs w:val="20"/>
+        </w:rPr>
+        <w:t>analysis,</w:t>
+      </w:r>
+      <w:r>
+        <w:rPr>
+          <w:rFonts w:ascii="Times New Roman" w:eastAsia="Times New Roman" w:hAnsi="Times New Roman" w:cs="Times New Roman"/>
+          <w:szCs w:val="20"/>
+        </w:rPr>
+        <w:t xml:space="preserve"> we determined that the optimal efficiencies for the compressor, turbine, and nozzle </w:t>
       </w:r>
       <w:r>
         <w:rPr>
@@ -802,7 +816,14 @@
           <w:rFonts w:ascii="Times New Roman" w:eastAsia="Times New Roman" w:hAnsi="Times New Roman" w:cs="Times New Roman"/>
           <w:szCs w:val="20"/>
         </w:rPr>
-        <w:t xml:space="preserve">855km when traveling at 39m/s, as any velocity greater than 39m/s contributed to a decrease in range. We also determined that the optimal cruising </w:t>
+        <w:t xml:space="preserve">855km when traveling at 39m/s, as any velocity greater than 39m/s contributed to a decrease </w:t>
+      </w:r>
+      <w:r>
+        <w:rPr>
+          <w:rFonts w:ascii="Times New Roman" w:eastAsia="Times New Roman" w:hAnsi="Times New Roman" w:cs="Times New Roman"/>
+          <w:szCs w:val="20"/>
+        </w:rPr>
+        <w:t xml:space="preserve">in range. We also determined that the optimal cruising </w:t>
       </w:r>
       <w:r>
         <w:rPr>
@@ -917,7 +938,63 @@
           <w:rFonts w:ascii="Times New Roman" w:eastAsia="Times New Roman" w:hAnsi="Times New Roman" w:cs="Times New Roman"/>
           <w:szCs w:val="20"/>
         </w:rPr>
-        <w:t xml:space="preserve"> was also calculated using stoicheometry to determine the effect of this drones use on the environment. Once the cycle efficiencies, cycle parameters, fuel choice and optimal crusing altitude and speed was chosen, a final anlysis on all of these factors can narrow in on the amount of fuel that should be chosen for takeoff to maximize its range while still picking itself off of the ground.</w:t>
+        <w:t xml:space="preserve"> was also calculated using </w:t>
+      </w:r>
+      <w:r>
+        <w:rPr>
+          <w:rFonts w:ascii="Times New Roman" w:eastAsia="Times New Roman" w:hAnsi="Times New Roman" w:cs="Times New Roman"/>
+          <w:szCs w:val="20"/>
+        </w:rPr>
+        <w:t>stoichiometry</w:t>
+      </w:r>
+      <w:r>
+        <w:rPr>
+          <w:rFonts w:ascii="Times New Roman" w:eastAsia="Times New Roman" w:hAnsi="Times New Roman" w:cs="Times New Roman"/>
+          <w:szCs w:val="20"/>
+        </w:rPr>
+        <w:t xml:space="preserve"> to determine the effect of this drones use on the environment. Once the cycle efficiencies, cycle parameters, fuel choice and optimal </w:t>
+      </w:r>
+      <w:r>
+        <w:rPr>
+          <w:rFonts w:ascii="Times New Roman" w:eastAsia="Times New Roman" w:hAnsi="Times New Roman" w:cs="Times New Roman"/>
+          <w:szCs w:val="20"/>
+        </w:rPr>
+        <w:t>cruising</w:t>
+      </w:r>
+      <w:r>
+        <w:rPr>
+          <w:rFonts w:ascii="Times New Roman" w:eastAsia="Times New Roman" w:hAnsi="Times New Roman" w:cs="Times New Roman"/>
+          <w:szCs w:val="20"/>
+        </w:rPr>
+        <w:t xml:space="preserve"> altitude and speed was chosen, a final </w:t>
+      </w:r>
+      <w:r>
+        <w:rPr>
+          <w:rFonts w:ascii="Times New Roman" w:eastAsia="Times New Roman" w:hAnsi="Times New Roman" w:cs="Times New Roman"/>
+          <w:szCs w:val="20"/>
+        </w:rPr>
+        <w:t>analysis</w:t>
+      </w:r>
+      <w:r>
+        <w:rPr>
+          <w:rFonts w:ascii="Times New Roman" w:eastAsia="Times New Roman" w:hAnsi="Times New Roman" w:cs="Times New Roman"/>
+          <w:szCs w:val="20"/>
+        </w:rPr>
+        <w:t xml:space="preserve"> on all of these factors can narrow in on the amount of fuel that should be chosen for takeoff to maximize its range while still picking itself </w:t>
+      </w:r>
+      <w:r>
+        <w:rPr>
+          <w:rFonts w:ascii="Times New Roman" w:eastAsia="Times New Roman" w:hAnsi="Times New Roman" w:cs="Times New Roman"/>
+          <w:szCs w:val="20"/>
+        </w:rPr>
+        <w:t>off</w:t>
+      </w:r>
+      <w:r>
+        <w:rPr>
+          <w:rFonts w:ascii="Times New Roman" w:eastAsia="Times New Roman" w:hAnsi="Times New Roman" w:cs="Times New Roman"/>
+          <w:szCs w:val="20"/>
+        </w:rPr>
+        <w:t xml:space="preserve"> the ground.</w:t>
       </w:r>
     </w:p>
     <w:p>
@@ -1095,7 +1172,21 @@
           <w:rFonts w:ascii="Times New Roman" w:eastAsia="Times New Roman" w:hAnsi="Times New Roman" w:cs="Times New Roman"/>
           <w:szCs w:val="20"/>
         </w:rPr>
-        <w:t xml:space="preserve"> This was completed with the equations relating the ideal to actual specific enthalpys to the actual efficiencies of each device seen below.</w:t>
+        <w:t xml:space="preserve"> This was completed with the equations relating the ideal to actual specific </w:t>
+      </w:r>
+      <w:r>
+        <w:rPr>
+          <w:rFonts w:ascii="Times New Roman" w:eastAsia="Times New Roman" w:hAnsi="Times New Roman" w:cs="Times New Roman"/>
+          <w:szCs w:val="20"/>
+        </w:rPr>
+        <w:t>enthalpies</w:t>
+      </w:r>
+      <w:r>
+        <w:rPr>
+          <w:rFonts w:ascii="Times New Roman" w:eastAsia="Times New Roman" w:hAnsi="Times New Roman" w:cs="Times New Roman"/>
+          <w:szCs w:val="20"/>
+        </w:rPr>
+        <w:t xml:space="preserve"> to the actual efficiencies of each device seen below.</w:t>
       </w:r>
     </w:p>
     <w:p>
@@ -1938,8 +2029,21 @@
           <w:rFonts w:ascii="Times New Roman" w:eastAsia="Times New Roman" w:hAnsi="Times New Roman" w:cs="Times New Roman"/>
           <w:szCs w:val="20"/>
         </w:rPr>
-        <w:lastRenderedPageBreak/>
-        <w:t>With the selected efficiencies to result in the best cycle given our constraints, a temperature vs. specific entropy plot could be graphed to visualize the difference in the cylce when components have inefficiencies compared to the ideal. The compressor, turbine and nozzle efficiencies of 90%, 72%, and 98%, respectively, are illustrated below in Figure 1. The overall efficiency was calculated to be 50.19% with a heat transfer of 885 KJ/kg during the combustor process.</w:t>
+        <w:t xml:space="preserve">With the selected efficiencies to result in the best cycle given our constraints, a temperature vs. specific entropy plot could be graphed to visualize the difference in the </w:t>
+      </w:r>
+      <w:r>
+        <w:rPr>
+          <w:rFonts w:ascii="Times New Roman" w:eastAsia="Times New Roman" w:hAnsi="Times New Roman" w:cs="Times New Roman"/>
+          <w:szCs w:val="20"/>
+        </w:rPr>
+        <w:t>cycle</w:t>
+      </w:r>
+      <w:r>
+        <w:rPr>
+          <w:rFonts w:ascii="Times New Roman" w:eastAsia="Times New Roman" w:hAnsi="Times New Roman" w:cs="Times New Roman"/>
+          <w:szCs w:val="20"/>
+        </w:rPr>
+        <w:t xml:space="preserve"> when components have inefficiencies compared to the ideal. The compressor, turbine and nozzle efficiencies of 90%, 72%, and 98%, respectively, are illustrated below in Figure 1. The overall efficiency was calculated to be 50.19% with a heat transfer of 885 KJ/kg during the combustor process.</w:t>
       </w:r>
     </w:p>
     <w:p>
@@ -2071,7 +2175,21 @@
           <w:rFonts w:ascii="Times New Roman" w:hAnsi="Times New Roman" w:cs="Times New Roman"/>
           <w:sz w:val="20"/>
         </w:rPr>
-        <w:t>- Ideal and actual cycle of the UAV jet propulstion system</w:t>
+        <w:t xml:space="preserve">- Ideal and actual cycle of the UAV jet </w:t>
+      </w:r>
+      <w:r>
+        <w:rPr>
+          <w:rFonts w:ascii="Times New Roman" w:hAnsi="Times New Roman" w:cs="Times New Roman"/>
+          <w:sz w:val="20"/>
+        </w:rPr>
+        <w:t>propulsion</w:t>
+      </w:r>
+      <w:r>
+        <w:rPr>
+          <w:rFonts w:ascii="Times New Roman" w:hAnsi="Times New Roman" w:cs="Times New Roman"/>
+          <w:sz w:val="20"/>
+        </w:rPr>
+        <w:t xml:space="preserve"> system</w:t>
       </w:r>
     </w:p>
     <w:p>
@@ -2104,7 +2222,25 @@
           <w:bCs/>
           <w:sz w:val="24"/>
         </w:rPr>
-        <w:t>The Effects of  Pressure Ratio and Maximum T</w:t>
+        <w:t xml:space="preserve">The Effects </w:t>
+      </w:r>
+      <w:r>
+        <w:rPr>
+          <w:rFonts w:ascii="Times New Roman" w:eastAsia="Times New Roman" w:hAnsi="Times New Roman" w:cs="Times New Roman"/>
+          <w:b/>
+          <w:bCs/>
+          <w:sz w:val="24"/>
+        </w:rPr>
+        <w:t>of Pressure</w:t>
+      </w:r>
+      <w:r>
+        <w:rPr>
+          <w:rFonts w:ascii="Times New Roman" w:eastAsia="Times New Roman" w:hAnsi="Times New Roman" w:cs="Times New Roman"/>
+          <w:b/>
+          <w:bCs/>
+          <w:sz w:val="24"/>
+        </w:rPr>
+        <w:t xml:space="preserve"> Ratio and Maximum T</w:t>
       </w:r>
       <w:r>
         <w:rPr>
@@ -2550,21 +2686,21 @@
           <w:rFonts w:ascii="Times New Roman" w:eastAsia="Times New Roman" w:hAnsi="Times New Roman" w:cs="Times New Roman"/>
           <w:szCs w:val="20"/>
         </w:rPr>
-        <w:t xml:space="preserve">where the specific enthalpy values are now for the actual cycle, as the component efficiencies have already been calculated and accounted for in the analysis. Figure 2 illustrates how maximum temperature effects the overall cycle efficiency and performance. As the combustor temperature increases, efficiency increases until it hits 1,600 K, where it begins to drop slowly as the temperature rises to 2,000 K. The performance increase linearly </w:t>
-      </w:r>
-      <w:r>
-        <w:rPr>
-          <w:rFonts w:ascii="Times New Roman" w:eastAsia="Times New Roman" w:hAnsi="Times New Roman" w:cs="Times New Roman"/>
-          <w:szCs w:val="20"/>
-        </w:rPr>
-        <w:t xml:space="preserve">with </w:t>
-      </w:r>
-      <w:r>
-        <w:rPr>
-          <w:rFonts w:ascii="Times New Roman" w:eastAsia="Times New Roman" w:hAnsi="Times New Roman" w:cs="Times New Roman"/>
-          <w:szCs w:val="20"/>
-        </w:rPr>
-        <w:t>maximum temperature, yielding a decision to have the maximum combustor temperature to be 1,600 K, with the consideration if this temperature is viable with current material technologies, which it is.</w:t>
+        <w:t xml:space="preserve">where the specific enthalpy values are now for the actual cycle, as the component efficiencies have already been calculated and accounted for in the analysis. Figure 2 illustrates how maximum temperature effects the overall cycle efficiency and performance. As the combustor temperature increases, efficiency increases until it hits 1,600 K, where it begins to drop slowly as the </w:t>
+      </w:r>
+      <w:r>
+        <w:rPr>
+          <w:rFonts w:ascii="Times New Roman" w:eastAsia="Times New Roman" w:hAnsi="Times New Roman" w:cs="Times New Roman"/>
+          <w:szCs w:val="20"/>
+        </w:rPr>
+        <w:t xml:space="preserve">temperature rises to 2,000 K. The performance increase linearly </w:t>
+      </w:r>
+      <w:r>
+        <w:rPr>
+          <w:rFonts w:ascii="Times New Roman" w:eastAsia="Times New Roman" w:hAnsi="Times New Roman" w:cs="Times New Roman"/>
+          <w:szCs w:val="20"/>
+        </w:rPr>
+        <w:t>with maximum temperature, yielding a decision to have the maximum combustor temperature to be 1,600 K, with the consideration if this temperature is viable with current material technologies, which it is.</w:t>
       </w:r>
     </w:p>
     <w:p>
@@ -2707,7 +2843,19 @@
         <w:rPr>
           <w:rFonts w:ascii="Times New Roman" w:hAnsi="Times New Roman" w:cs="Times New Roman"/>
         </w:rPr>
-        <w:t>The last parameter to determine for the cycle is the compressor pressure ratio. Figure 3 illustrates the relationship of this parameter to the cycle efficiency and performance. As pressure ratio increases, the efficiency rises logarithmically converging at an overall ifficency of ~0.6, and the performance peaks at a pressure ratio of 15 and falls slowly as pressure ratio continues to increase. From the graphical representation of the data, we decided that a pressure ratio of 23 is a reasonable pressure ratio to select to compromise between the best p</w:t>
+        <w:t xml:space="preserve">The last parameter to determine for the cycle is the compressor pressure ratio. Figure 3 illustrates the relationship of this parameter to the cycle efficiency and performance. As pressure ratio increases, the efficiency rises logarithmically converging at an overall </w:t>
+      </w:r>
+      <w:r>
+        <w:rPr>
+          <w:rFonts w:ascii="Times New Roman" w:hAnsi="Times New Roman" w:cs="Times New Roman"/>
+        </w:rPr>
+        <w:t>efficiency</w:t>
+      </w:r>
+      <w:r>
+        <w:rPr>
+          <w:rFonts w:ascii="Times New Roman" w:hAnsi="Times New Roman" w:cs="Times New Roman"/>
+        </w:rPr>
+        <w:t xml:space="preserve"> of ~0.6, and the performance peaks at a pressure ratio of 15 and falls slowly as pressure ratio continues to increase. From the graphical representation of the data, we decided that a pressure ratio of 23 is a reasonable pressure ratio to select to compromise between the best p</w:t>
       </w:r>
       <w:r>
         <w:rPr>
@@ -2919,7 +3067,21 @@
           <w:rFonts w:ascii="Times New Roman" w:eastAsia="Times New Roman" w:hAnsi="Times New Roman" w:cs="Times New Roman"/>
           <w:szCs w:val="20"/>
         </w:rPr>
-        <w:t xml:space="preserve">on the range of the UAV, we start with how velocity affects its overall performance. The UAV implements a NACA 0015 airfoil which defines it life and drag with respect to its angle of attack. </w:t>
+        <w:t xml:space="preserve">on the range of the UAV, we start with how velocity affects its overall performance. The UAV implements a NACA 0015 </w:t>
+      </w:r>
+      <w:r>
+        <w:rPr>
+          <w:rFonts w:ascii="Times New Roman" w:eastAsia="Times New Roman" w:hAnsi="Times New Roman" w:cs="Times New Roman"/>
+          <w:szCs w:val="20"/>
+        </w:rPr>
+        <w:t>airfoil, which</w:t>
+      </w:r>
+      <w:r>
+        <w:rPr>
+          <w:rFonts w:ascii="Times New Roman" w:eastAsia="Times New Roman" w:hAnsi="Times New Roman" w:cs="Times New Roman"/>
+          <w:szCs w:val="20"/>
+        </w:rPr>
+        <w:t xml:space="preserve"> defines it life and drag with respect to its angle of attack. </w:t>
       </w:r>
       <w:r>
         <w:rPr>
@@ -3039,7 +3201,21 @@
           <w:rFonts w:ascii="Times New Roman" w:eastAsia="Times New Roman" w:hAnsi="Times New Roman" w:cs="Times New Roman"/>
           <w:szCs w:val="20"/>
         </w:rPr>
-        <w:t xml:space="preserve">For the drone to takeoff, its force of lift must be greater then its weight. Using an iterative process calculating the effect of 1 kg of fuel with an initial fuel of 100 kg, we were able to calculate the total range the drone can fly before running </w:t>
+        <w:t xml:space="preserve">For the drone to takeoff, its force of lift must be greater </w:t>
+      </w:r>
+      <w:r>
+        <w:rPr>
+          <w:rFonts w:ascii="Times New Roman" w:eastAsia="Times New Roman" w:hAnsi="Times New Roman" w:cs="Times New Roman"/>
+          <w:szCs w:val="20"/>
+        </w:rPr>
+        <w:t>than</w:t>
+      </w:r>
+      <w:r>
+        <w:rPr>
+          <w:rFonts w:ascii="Times New Roman" w:eastAsia="Times New Roman" w:hAnsi="Times New Roman" w:cs="Times New Roman"/>
+          <w:szCs w:val="20"/>
+        </w:rPr>
+        <w:t xml:space="preserve"> its weight. Using an iterative process calculating the effect of 1 kg of fuel with an initial fuel of 100 kg, we were able to calculate the total range the drone can fly before running </w:t>
       </w:r>
       <w:r>
         <w:rPr>
@@ -3840,7 +4016,21 @@
           <w:rFonts w:ascii="Times New Roman" w:eastAsia="Times New Roman" w:hAnsi="Times New Roman" w:cs="Times New Roman"/>
           <w:szCs w:val="20"/>
         </w:rPr>
-        <w:t xml:space="preserve">and </w:t>
+        <w:t>a</w:t>
+      </w:r>
+      <w:r>
+        <w:rPr>
+          <w:rFonts w:ascii="Times New Roman" w:eastAsia="Times New Roman" w:hAnsi="Times New Roman" w:cs="Times New Roman"/>
+          <w:szCs w:val="20"/>
+        </w:rPr>
+        <w:t>nd</w:t>
+      </w:r>
+      <w:r>
+        <w:rPr>
+          <w:rFonts w:ascii="Times New Roman" w:eastAsia="Times New Roman" w:hAnsi="Times New Roman" w:cs="Times New Roman"/>
+          <w:szCs w:val="20"/>
+        </w:rPr>
+        <w:t xml:space="preserve"> </w:t>
       </w:r>
       <m:oMath>
         <m:r>
@@ -4096,7 +4286,21 @@
           <w:rFonts w:ascii="Times New Roman" w:eastAsia="Times New Roman" w:hAnsi="Times New Roman" w:cs="Times New Roman"/>
           <w:szCs w:val="20"/>
         </w:rPr>
-        <w:t xml:space="preserve"> as its trend from the graph maes those speeds not efficient compared to the lower speeds</w:t>
+        <w:t xml:space="preserve"> as its trend from the graph </w:t>
+      </w:r>
+      <w:r>
+        <w:rPr>
+          <w:rFonts w:ascii="Times New Roman" w:eastAsia="Times New Roman" w:hAnsi="Times New Roman" w:cs="Times New Roman"/>
+          <w:szCs w:val="20"/>
+        </w:rPr>
+        <w:t>makes</w:t>
+      </w:r>
+      <w:r>
+        <w:rPr>
+          <w:rFonts w:ascii="Times New Roman" w:eastAsia="Times New Roman" w:hAnsi="Times New Roman" w:cs="Times New Roman"/>
+          <w:szCs w:val="20"/>
+        </w:rPr>
+        <w:t xml:space="preserve"> those speeds not efficient compared to the lower speeds</w:t>
       </w:r>
       <w:r>
         <w:rPr>
@@ -4764,7 +4968,23 @@
           <w:color w:val="222222"/>
           <w:szCs w:val="20"/>
         </w:rPr>
-        <w:t xml:space="preserve"> with respect to its achieveable theoretical range.</w:t>
+        <w:t xml:space="preserve"> with respect to its </w:t>
+      </w:r>
+      <w:r>
+        <w:rPr>
+          <w:rFonts w:ascii="Times New Roman" w:eastAsia="Times New Roman" w:hAnsi="Times New Roman" w:cs="Times New Roman"/>
+          <w:color w:val="222222"/>
+          <w:szCs w:val="20"/>
+        </w:rPr>
+        <w:t>achievable</w:t>
+      </w:r>
+      <w:r>
+        <w:rPr>
+          <w:rFonts w:ascii="Times New Roman" w:eastAsia="Times New Roman" w:hAnsi="Times New Roman" w:cs="Times New Roman"/>
+          <w:color w:val="222222"/>
+          <w:szCs w:val="20"/>
+        </w:rPr>
+        <w:t xml:space="preserve"> theoretical range.</w:t>
       </w:r>
     </w:p>
     <w:p>
@@ -4779,7 +4999,7 @@
     </w:p>
     <w:tbl>
       <w:tblPr>
-        <w:tblW w:w="4492" w:type="dxa"/>
+        <w:tblW w:w="4852" w:type="dxa"/>
         <w:tblBorders>
           <w:top w:val="outset" w:sz="6" w:space="0" w:color="auto"/>
           <w:left w:val="outset" w:sz="6" w:space="0" w:color="auto"/>
@@ -4794,15 +5014,15 @@
         <w:tblLook w:val="04A0" w:firstRow="1" w:lastRow="0" w:firstColumn="1" w:lastColumn="0" w:noHBand="0" w:noVBand="1"/>
       </w:tblPr>
       <w:tblGrid>
-        <w:gridCol w:w="802"/>
-        <w:gridCol w:w="1080"/>
+        <w:gridCol w:w="892"/>
         <w:gridCol w:w="1170"/>
-        <w:gridCol w:w="1440"/>
+        <w:gridCol w:w="1170"/>
+        <w:gridCol w:w="1620"/>
       </w:tblGrid>
       <w:tr>
         <w:tc>
           <w:tcPr>
-            <w:tcW w:w="802" w:type="dxa"/>
+            <w:tcW w:w="892" w:type="dxa"/>
             <w:tcBorders>
               <w:top w:val="single" w:sz="6" w:space="0" w:color="000000"/>
               <w:left w:val="single" w:sz="6" w:space="0" w:color="000000"/>
@@ -4832,7 +5052,7 @@
         </w:tc>
         <w:tc>
           <w:tcPr>
-            <w:tcW w:w="1080" w:type="dxa"/>
+            <w:tcW w:w="1170" w:type="dxa"/>
             <w:tcBorders>
               <w:top w:val="single" w:sz="6" w:space="0" w:color="000000"/>
               <w:left w:val="nil"/>
@@ -4908,7 +5128,7 @@
         </w:tc>
         <w:tc>
           <w:tcPr>
-            <w:tcW w:w="1440" w:type="dxa"/>
+            <w:tcW w:w="1620" w:type="dxa"/>
             <w:tcBorders>
               <w:top w:val="single" w:sz="6" w:space="0" w:color="000000"/>
               <w:left w:val="nil"/>
@@ -4951,7 +5171,7 @@
         </w:trPr>
         <w:tc>
           <w:tcPr>
-            <w:tcW w:w="802" w:type="dxa"/>
+            <w:tcW w:w="892" w:type="dxa"/>
             <w:tcBorders>
               <w:top w:val="nil"/>
               <w:left w:val="single" w:sz="6" w:space="0" w:color="000000"/>
@@ -5042,7 +5262,7 @@
         </w:tc>
         <w:tc>
           <w:tcPr>
-            <w:tcW w:w="1080" w:type="dxa"/>
+            <w:tcW w:w="1170" w:type="dxa"/>
             <w:tcBorders>
               <w:top w:val="nil"/>
               <w:left w:val="nil"/>
@@ -5118,7 +5338,7 @@
         </w:tc>
         <w:tc>
           <w:tcPr>
-            <w:tcW w:w="1440" w:type="dxa"/>
+            <w:tcW w:w="1620" w:type="dxa"/>
             <w:tcBorders>
               <w:top w:val="nil"/>
               <w:left w:val="nil"/>
@@ -5714,7 +5934,21 @@
           <w:rFonts w:ascii="Times New Roman" w:eastAsia="Times New Roman" w:hAnsi="Times New Roman" w:cs="Times New Roman"/>
           <w:szCs w:val="20"/>
         </w:rPr>
-        <w:t>emission. On the other hand, TNT produces CO which is more harmful to the environment than CO</w:t>
+        <w:t xml:space="preserve">emission. On the other hand, TNT produces </w:t>
+      </w:r>
+      <w:r>
+        <w:rPr>
+          <w:rFonts w:ascii="Times New Roman" w:eastAsia="Times New Roman" w:hAnsi="Times New Roman" w:cs="Times New Roman"/>
+          <w:szCs w:val="20"/>
+        </w:rPr>
+        <w:t>CO, which</w:t>
+      </w:r>
+      <w:r>
+        <w:rPr>
+          <w:rFonts w:ascii="Times New Roman" w:eastAsia="Times New Roman" w:hAnsi="Times New Roman" w:cs="Times New Roman"/>
+          <w:szCs w:val="20"/>
+        </w:rPr>
+        <w:t xml:space="preserve"> is more harmful to the environment than CO</w:t>
       </w:r>
       <w:r>
         <w:rPr>
@@ -5776,7 +6010,25 @@
           <w:szCs w:val="20"/>
           <w:shd w:val="clear" w:color="auto" w:fill="FFFFFF"/>
         </w:rPr>
-        <w:t>The range and performance of the drone was evaluated as a function of altitude to determine the best height the UAV should fly at to move efficiently, and more importantly, fly further. Selecting our cylce parameters already analyzed for most efficient results, we calculated a change of performance and range with increasing altitude from sea level.  </w:t>
+        <w:t xml:space="preserve">The range and performance of the drone was evaluated as a function of altitude to determine the best height the UAV should fly at to move efficiently, and more importantly, fly further. Selecting our </w:t>
+      </w:r>
+      <w:r>
+        <w:rPr>
+          <w:rFonts w:ascii="Times New Roman" w:hAnsi="Times New Roman" w:cs="Times New Roman"/>
+          <w:color w:val="000000"/>
+          <w:szCs w:val="20"/>
+          <w:shd w:val="clear" w:color="auto" w:fill="FFFFFF"/>
+        </w:rPr>
+        <w:t>cycle</w:t>
+      </w:r>
+      <w:r>
+        <w:rPr>
+          <w:rFonts w:ascii="Times New Roman" w:hAnsi="Times New Roman" w:cs="Times New Roman"/>
+          <w:color w:val="000000"/>
+          <w:szCs w:val="20"/>
+          <w:shd w:val="clear" w:color="auto" w:fill="FFFFFF"/>
+        </w:rPr>
+        <w:t xml:space="preserve"> parameters already analyzed for most efficient results, we calculated a change of performance and range with increasing altitude from sea level.  </w:t>
       </w:r>
     </w:p>
     <w:p>
@@ -6053,7 +6305,29 @@
           <w:szCs w:val="20"/>
           <w:shd w:val="clear" w:color="auto" w:fill="FFFFFF"/>
         </w:rPr>
-        <w:t>The Affect of Various Fuel Tanks on Range and Performance</w:t>
+        <w:t xml:space="preserve">The </w:t>
+      </w:r>
+      <w:r>
+        <w:rPr>
+          <w:rFonts w:ascii="Times New Roman" w:hAnsi="Times New Roman" w:cs="Times New Roman"/>
+          <w:b/>
+          <w:color w:val="000000"/>
+          <w:sz w:val="24"/>
+          <w:szCs w:val="20"/>
+          <w:shd w:val="clear" w:color="auto" w:fill="FFFFFF"/>
+        </w:rPr>
+        <w:t>Effect</w:t>
+      </w:r>
+      <w:r>
+        <w:rPr>
+          <w:rFonts w:ascii="Times New Roman" w:hAnsi="Times New Roman" w:cs="Times New Roman"/>
+          <w:b/>
+          <w:color w:val="000000"/>
+          <w:sz w:val="24"/>
+          <w:szCs w:val="20"/>
+          <w:shd w:val="clear" w:color="auto" w:fill="FFFFFF"/>
+        </w:rPr>
+        <w:t xml:space="preserve"> of Various Fuel Tanks on Range and Performance</w:t>
       </w:r>
     </w:p>
     <w:p>
@@ -6069,7 +6343,7 @@
           <w:szCs w:val="20"/>
           <w:shd w:val="clear" w:color="auto" w:fill="FFFFFF"/>
         </w:rPr>
-        <w:t xml:space="preserve">The first assumption we made when calcuating range was the intial amount of fuel the UAV could hold upon liftoff. To recondier this assumption, we would like to definitivly decide what amount of fuel the drone can hold to achieve the greatest range and keep optimal performance. Figure 7 below details that as fuel mass increases, range increases nearly linearly.  </w:t>
+        <w:t xml:space="preserve">The first assumption we made when </w:t>
       </w:r>
       <w:r>
         <w:rPr>
@@ -6078,6 +6352,78 @@
           <w:szCs w:val="20"/>
           <w:shd w:val="clear" w:color="auto" w:fill="FFFFFF"/>
         </w:rPr>
+        <w:t>calculating</w:t>
+      </w:r>
+      <w:r>
+        <w:rPr>
+          <w:rFonts w:ascii="Times New Roman" w:hAnsi="Times New Roman" w:cs="Times New Roman"/>
+          <w:color w:val="000000"/>
+          <w:szCs w:val="20"/>
+          <w:shd w:val="clear" w:color="auto" w:fill="FFFFFF"/>
+        </w:rPr>
+        <w:t xml:space="preserve"> range was the </w:t>
+      </w:r>
+      <w:r>
+        <w:rPr>
+          <w:rFonts w:ascii="Times New Roman" w:hAnsi="Times New Roman" w:cs="Times New Roman"/>
+          <w:color w:val="000000"/>
+          <w:szCs w:val="20"/>
+          <w:shd w:val="clear" w:color="auto" w:fill="FFFFFF"/>
+        </w:rPr>
+        <w:t>initial</w:t>
+      </w:r>
+      <w:r>
+        <w:rPr>
+          <w:rFonts w:ascii="Times New Roman" w:hAnsi="Times New Roman" w:cs="Times New Roman"/>
+          <w:color w:val="000000"/>
+          <w:szCs w:val="20"/>
+          <w:shd w:val="clear" w:color="auto" w:fill="FFFFFF"/>
+        </w:rPr>
+        <w:t xml:space="preserve"> amount of fuel the UAV could hold upon liftoff. To </w:t>
+      </w:r>
+      <w:r>
+        <w:rPr>
+          <w:rFonts w:ascii="Times New Roman" w:hAnsi="Times New Roman" w:cs="Times New Roman"/>
+          <w:color w:val="000000"/>
+          <w:szCs w:val="20"/>
+          <w:shd w:val="clear" w:color="auto" w:fill="FFFFFF"/>
+        </w:rPr>
+        <w:t>reconsider</w:t>
+      </w:r>
+      <w:r>
+        <w:rPr>
+          <w:rFonts w:ascii="Times New Roman" w:hAnsi="Times New Roman" w:cs="Times New Roman"/>
+          <w:color w:val="000000"/>
+          <w:szCs w:val="20"/>
+          <w:shd w:val="clear" w:color="auto" w:fill="FFFFFF"/>
+        </w:rPr>
+        <w:t xml:space="preserve"> this assumption, we would like to </w:t>
+      </w:r>
+      <w:r>
+        <w:rPr>
+          <w:rFonts w:ascii="Times New Roman" w:hAnsi="Times New Roman" w:cs="Times New Roman"/>
+          <w:color w:val="000000"/>
+          <w:szCs w:val="20"/>
+          <w:shd w:val="clear" w:color="auto" w:fill="FFFFFF"/>
+        </w:rPr>
+        <w:t>definitively</w:t>
+      </w:r>
+      <w:r>
+        <w:rPr>
+          <w:rFonts w:ascii="Times New Roman" w:hAnsi="Times New Roman" w:cs="Times New Roman"/>
+          <w:color w:val="000000"/>
+          <w:szCs w:val="20"/>
+          <w:shd w:val="clear" w:color="auto" w:fill="FFFFFF"/>
+        </w:rPr>
+        <w:t xml:space="preserve"> decide what amount of fuel the drone can hold to achieve the greatest range and keep optimal performance. Figure 7 below details that as fuel mass increases, range increases nearly linearly.  </w:t>
+      </w:r>
+      <w:r>
+        <w:rPr>
+          <w:rFonts w:ascii="Times New Roman" w:hAnsi="Times New Roman" w:cs="Times New Roman"/>
+          <w:color w:val="000000"/>
+          <w:szCs w:val="20"/>
+          <w:shd w:val="clear" w:color="auto" w:fill="FFFFFF"/>
+        </w:rPr>
         <w:t xml:space="preserve">One affect this will have is the speed required to pick the plane up upon takeoff due to the increase in initial weight from the working fuel. </w:t>
       </w:r>
       <w:r>
@@ -6087,7 +6433,7 @@
           <w:szCs w:val="20"/>
           <w:shd w:val="clear" w:color="auto" w:fill="FFFFFF"/>
         </w:rPr>
-        <w:t xml:space="preserve">With an intial fuel mass of 300 kilograms, the range the UAV is capable of traveling increases by nearly a factor of 3 with </w:t>
+        <w:t xml:space="preserve">With an </w:t>
       </w:r>
       <w:r>
         <w:rPr>
@@ -6096,8 +6442,26 @@
           <w:szCs w:val="20"/>
           <w:shd w:val="clear" w:color="auto" w:fill="FFFFFF"/>
         </w:rPr>
+        <w:t>initial</w:t>
+      </w:r>
+      <w:r>
+        <w:rPr>
+          <w:rFonts w:ascii="Times New Roman" w:hAnsi="Times New Roman" w:cs="Times New Roman"/>
+          <w:color w:val="000000"/>
+          <w:szCs w:val="20"/>
+          <w:shd w:val="clear" w:color="auto" w:fill="FFFFFF"/>
+        </w:rPr>
+        <w:t xml:space="preserve"> fuel mass of 300 </w:t>
+      </w:r>
+      <w:r>
+        <w:rPr>
+          <w:rFonts w:ascii="Times New Roman" w:hAnsi="Times New Roman" w:cs="Times New Roman"/>
+          <w:color w:val="000000"/>
+          <w:szCs w:val="20"/>
+          <w:shd w:val="clear" w:color="auto" w:fill="FFFFFF"/>
+        </w:rPr>
         <w:lastRenderedPageBreak/>
-        <w:t xml:space="preserve">respect to the </w:t>
+        <w:t xml:space="preserve">kilograms, the range the UAV is capable of traveling increases by nearly a factor of 3 with respect to the </w:t>
       </w:r>
       <m:oMath>
         <m:r>
@@ -6184,14 +6548,36 @@
       <w:r>
         <w:t xml:space="preserve">Figure </w:t>
       </w:r>
-      <w:fldSimple w:instr=" SEQ Figure \* ARABIC ">
-        <w:r>
-          <w:rPr>
-            <w:noProof/>
-          </w:rPr>
-          <w:t>7</w:t>
-        </w:r>
-      </w:fldSimple>
+      <w:r>
+        <w:rPr>
+          <w:noProof/>
+        </w:rPr>
+        <w:fldChar w:fldCharType="begin"/>
+      </w:r>
+      <w:r>
+        <w:rPr>
+          <w:noProof/>
+        </w:rPr>
+        <w:instrText xml:space="preserve"> SEQ Figure \* ARABIC </w:instrText>
+      </w:r>
+      <w:r>
+        <w:rPr>
+          <w:noProof/>
+        </w:rPr>
+        <w:fldChar w:fldCharType="separate"/>
+      </w:r>
+      <w:r>
+        <w:rPr>
+          <w:noProof/>
+        </w:rPr>
+        <w:t>7</w:t>
+      </w:r>
+      <w:r>
+        <w:rPr>
+          <w:noProof/>
+        </w:rPr>
+        <w:fldChar w:fldCharType="end"/>
+      </w:r>
       <w:r>
         <w:t xml:space="preserve"> - A Two-Dimensional version of a Three-Dimensional plot to </w:t>
       </w:r>
@@ -6215,13 +6601,61 @@
         <w:rPr>
           <w:rFonts w:ascii="Times New Roman" w:hAnsi="Times New Roman" w:cs="Times New Roman"/>
         </w:rPr>
-        <w:t>Figure 8 illustrates the relationship of fuel mass, range and performance in a three-dimensional graph. It provided us with the verification that as fuel mass increases, the range increases as from before, but the overall performance decreases slighly as it is pushing harder to propel more weight through the atmosphere as it travels the range it can before running out of fuel.</w:t>
-      </w:r>
-      <w:r>
-        <w:rPr>
-          <w:rFonts w:ascii="Times New Roman" w:hAnsi="Times New Roman" w:cs="Times New Roman"/>
-        </w:rPr>
-        <w:t xml:space="preserve"> From these graphs, we conclude that the more fuel the drone is capable of holding, it should take. If takeoff distance is a constraint, then further analysis would be needed to verify if the drone can reach a velocity to create the force of life to become greater then its weight. </w:t>
+        <w:t xml:space="preserve">Figure 8 illustrates the relationship of fuel mass, range and performance in a three-dimensional graph. It provided us with the verification that as fuel mass increases, the range increases as from before, but the overall performance decreases </w:t>
+      </w:r>
+      <w:r>
+        <w:rPr>
+          <w:rFonts w:ascii="Times New Roman" w:hAnsi="Times New Roman" w:cs="Times New Roman"/>
+        </w:rPr>
+        <w:t>slightly</w:t>
+      </w:r>
+      <w:r>
+        <w:rPr>
+          <w:rFonts w:ascii="Times New Roman" w:hAnsi="Times New Roman" w:cs="Times New Roman"/>
+        </w:rPr>
+        <w:t xml:space="preserve"> as it is pushing harder to propel more weight through the atmosphere as it travels the range it can before running out of fuel.</w:t>
+      </w:r>
+      <w:r>
+        <w:rPr>
+          <w:rFonts w:ascii="Times New Roman" w:hAnsi="Times New Roman" w:cs="Times New Roman"/>
+        </w:rPr>
+        <w:t xml:space="preserve"> From these graphs, we conclude that the more fuel the drone is capable of holding, it should take. If takeoff distance </w:t>
+      </w:r>
+      <w:r>
+        <w:rPr>
+          <w:rFonts w:ascii="Times New Roman" w:hAnsi="Times New Roman" w:cs="Times New Roman"/>
+        </w:rPr>
+        <w:t>were</w:t>
+      </w:r>
+      <w:r>
+        <w:rPr>
+          <w:rFonts w:ascii="Times New Roman" w:hAnsi="Times New Roman" w:cs="Times New Roman"/>
+        </w:rPr>
+        <w:t xml:space="preserve"> a constraint, then further analysis would be needed to verify if the drone </w:t>
+      </w:r>
+      <w:r>
+        <w:rPr>
+          <w:rFonts w:ascii="Times New Roman" w:hAnsi="Times New Roman" w:cs="Times New Roman"/>
+        </w:rPr>
+        <w:t>could</w:t>
+      </w:r>
+      <w:r>
+        <w:rPr>
+          <w:rFonts w:ascii="Times New Roman" w:hAnsi="Times New Roman" w:cs="Times New Roman"/>
+        </w:rPr>
+        <w:t xml:space="preserve"> reach a velocity to create the force of life to become greater </w:t>
+      </w:r>
+      <w:r>
+        <w:rPr>
+          <w:rFonts w:ascii="Times New Roman" w:hAnsi="Times New Roman" w:cs="Times New Roman"/>
+        </w:rPr>
+        <w:t>than</w:t>
+      </w:r>
+      <w:r>
+        <w:rPr>
+          <w:rFonts w:ascii="Times New Roman" w:hAnsi="Times New Roman" w:cs="Times New Roman"/>
+        </w:rPr>
+        <w:t xml:space="preserve"> its weight. </w:t>
       </w:r>
     </w:p>
     <w:p>
@@ -6296,14 +6730,36 @@
       <w:r>
         <w:t xml:space="preserve">Figure </w:t>
       </w:r>
-      <w:fldSimple w:instr=" SEQ Figure \* ARABIC ">
-        <w:r>
-          <w:rPr>
-            <w:noProof/>
-          </w:rPr>
-          <w:t>8</w:t>
-        </w:r>
-      </w:fldSimple>
+      <w:r>
+        <w:rPr>
+          <w:noProof/>
+        </w:rPr>
+        <w:fldChar w:fldCharType="begin"/>
+      </w:r>
+      <w:r>
+        <w:rPr>
+          <w:noProof/>
+        </w:rPr>
+        <w:instrText xml:space="preserve"> SEQ Figure \* ARABIC </w:instrText>
+      </w:r>
+      <w:r>
+        <w:rPr>
+          <w:noProof/>
+        </w:rPr>
+        <w:fldChar w:fldCharType="separate"/>
+      </w:r>
+      <w:r>
+        <w:rPr>
+          <w:noProof/>
+        </w:rPr>
+        <w:t>8</w:t>
+      </w:r>
+      <w:r>
+        <w:rPr>
+          <w:noProof/>
+        </w:rPr>
+        <w:fldChar w:fldCharType="end"/>
+      </w:r>
       <w:r>
         <w:t xml:space="preserve"> - A</w:t>
       </w:r>
@@ -6338,17 +6794,6 @@
         </w:rPr>
         <w:t>Final Recommendations and Suggestions</w:t>
       </w:r>
-    </w:p>
-    <w:p>
-      <w:pPr>
-        <w:spacing w:after="0" w:line="240" w:lineRule="auto"/>
-        <w:textAlignment w:val="baseline"/>
-        <w:rPr>
-          <w:rFonts w:ascii="Times New Roman" w:eastAsia="Times New Roman" w:hAnsi="Times New Roman" w:cs="Times New Roman"/>
-          <w:b/>
-          <w:szCs w:val="20"/>
-        </w:rPr>
-      </w:pPr>
       <w:r>
         <w:rPr>
           <w:rFonts w:ascii="Times New Roman" w:eastAsia="Times New Roman" w:hAnsi="Times New Roman" w:cs="Times New Roman"/>
@@ -6362,21 +6807,72 @@
           <w:color w:val="000000"/>
           <w:shd w:val="clear" w:color="auto" w:fill="FFFFFF"/>
         </w:rPr>
-        <w:t>The final design for our drone was determined by selecting an optimized cycle for performance and efficiency in a jet propulsion system. Through varying parameters and component efficiencies we identified ideal specifications for pressure ratio, turbine temperature, fuel, c</w:t>
+        <w:t xml:space="preserve">The final design for our drone was determined by selecting an optimized cycle for performance and efficiency in a jet propulsion system. Through varying parameters and component </w:t>
       </w:r>
       <w:r>
         <w:rPr>
           <w:color w:val="000000"/>
           <w:shd w:val="clear" w:color="auto" w:fill="FFFFFF"/>
         </w:rPr>
-        <w:t>ruising altitude, and cruising s</w:t>
+        <w:t>efficiencies,</w:t>
       </w:r>
       <w:r>
         <w:rPr>
           <w:color w:val="000000"/>
           <w:shd w:val="clear" w:color="auto" w:fill="FFFFFF"/>
         </w:rPr>
-        <w:t>peed. With these specifications we achieved a maximum range and performance. Through an analysis of effects of pressure ratio and maximum temperature we concluded a pressure ratio of 23 and a maximum temperature of 1600K. Following the pressure ratio and maximum temperature, a computational analysis of cruising speed and range was performed. This was then cross referenced with experimentally determined values to ensure an accurate recommendation. We recommend a cruising speed of </w:t>
+        <w:t xml:space="preserve"> we identified ideal specifications for pressure ratio, turbine temperature, fuel, cruising altitude, and cruising speed. With these </w:t>
+      </w:r>
+      <w:r>
+        <w:rPr>
+          <w:color w:val="000000"/>
+          <w:shd w:val="clear" w:color="auto" w:fill="FFFFFF"/>
+        </w:rPr>
+        <w:t>specifications,</w:t>
+      </w:r>
+      <w:r>
+        <w:rPr>
+          <w:color w:val="000000"/>
+          <w:shd w:val="clear" w:color="auto" w:fill="FFFFFF"/>
+        </w:rPr>
+        <w:t xml:space="preserve"> we achieved a maximum range and performance. Through an analysis of effects of pressure ratio and maximum </w:t>
+      </w:r>
+      <w:r>
+        <w:rPr>
+          <w:color w:val="000000"/>
+          <w:shd w:val="clear" w:color="auto" w:fill="FFFFFF"/>
+        </w:rPr>
+        <w:t>temperature,</w:t>
+      </w:r>
+      <w:r>
+        <w:rPr>
+          <w:color w:val="000000"/>
+          <w:shd w:val="clear" w:color="auto" w:fill="FFFFFF"/>
+        </w:rPr>
+        <w:t xml:space="preserve"> we concluded a pressure ratio of 23 and a maximum temperature of 1600K. Following </w:t>
+      </w:r>
+      <w:bookmarkStart w:id="1" w:name="_GoBack"/>
+      <w:bookmarkEnd w:id="1"/>
+      <w:r>
+        <w:rPr>
+          <w:color w:val="000000"/>
+          <w:shd w:val="clear" w:color="auto" w:fill="FFFFFF"/>
+        </w:rPr>
+        <w:t xml:space="preserve">the pressure ratio and maximum temperature, a computational analysis of cruising speed and range was performed. This was then </w:t>
+      </w:r>
+      <w:r>
+        <w:rPr>
+          <w:color w:val="000000"/>
+          <w:shd w:val="clear" w:color="auto" w:fill="FFFFFF"/>
+        </w:rPr>
+        <w:t>cross-referenced</w:t>
+      </w:r>
+      <w:r>
+        <w:rPr>
+          <w:color w:val="000000"/>
+          <w:shd w:val="clear" w:color="auto" w:fill="FFFFFF"/>
+        </w:rPr>
+        <w:t xml:space="preserve"> with experimentally determined values to ensure an accurate recommendation. We recommend a cruising speed of </w:t>
       </w:r>
       <m:oMath>
         <m:r>
@@ -6433,7 +6929,21 @@
           <w:color w:val="000000"/>
           <w:shd w:val="clear" w:color="auto" w:fill="FFFFFF"/>
         </w:rPr>
-        <w:t>to achieve an optimal range of 8,754 km. Next, we also evaluated three types of possible fuels to be used on our drone. Taking both environmental and performance considerations into effect we detemined that the best fuel is Jet Fuel (A-1 Kerosene). Kerosene is observed to have a high enthalpy of combustion while remaining low in CO</w:t>
+        <w:t xml:space="preserve">to achieve an optimal range of 8,754 km. Next, we also evaluated three types of possible fuels to be used on our drone. Taking both environmental and performance considerations into effect we </w:t>
+      </w:r>
+      <w:r>
+        <w:rPr>
+          <w:color w:val="000000"/>
+          <w:shd w:val="clear" w:color="auto" w:fill="FFFFFF"/>
+        </w:rPr>
+        <w:t>determined</w:t>
+      </w:r>
+      <w:r>
+        <w:rPr>
+          <w:color w:val="000000"/>
+          <w:shd w:val="clear" w:color="auto" w:fill="FFFFFF"/>
+        </w:rPr>
+        <w:t xml:space="preserve"> that the best fuel is Jet Fuel (A-1 Kerosene). Kerosene is observed to have a high enthalpy of combustion while remaining low in CO</w:t>
       </w:r>
       <w:r>
         <w:rPr>
@@ -6441,22 +6951,21 @@
           <w:shd w:val="clear" w:color="auto" w:fill="FFFFFF"/>
           <w:vertAlign w:val="subscript"/>
         </w:rPr>
-        <w:t>2</w:t>
+        <w:t xml:space="preserve">2 </w:t>
       </w:r>
       <w:r>
         <w:rPr>
           <w:color w:val="000000"/>
           <w:shd w:val="clear" w:color="auto" w:fill="FFFFFF"/>
-          <w:vertAlign w:val="subscript"/>
-        </w:rPr>
-        <w:t xml:space="preserve"> </w:t>
+        </w:rPr>
+        <w:t xml:space="preserve">emissions. The final recommendation of altitude is chosen to maximize upon the advantages of flying at a higher altitude while considering the negative effects on the performance and cycle efficiency at those respective heights. Through this </w:t>
       </w:r>
       <w:r>
         <w:rPr>
           <w:color w:val="000000"/>
           <w:shd w:val="clear" w:color="auto" w:fill="FFFFFF"/>
         </w:rPr>
-        <w:t>emissions. The final recommendation of altitude is chosen to maximize upon the advantages of flying at a higher altitude while considering the negative effects on the performance and cycle efficiency at those respective heights. Through this balancing</w:t>
+        <w:t>balancing,</w:t>
       </w:r>
       <w:r>
         <w:rPr>
@@ -6532,16 +7041,6 @@
         </w:rPr>
         <w:t>   </w:t>
       </w:r>
-    </w:p>
-    <w:p>
-      <w:pPr>
-        <w:spacing w:after="0" w:line="240" w:lineRule="auto"/>
-        <w:textAlignment w:val="baseline"/>
-        <w:rPr>
-          <w:rFonts w:ascii="Times New Roman" w:eastAsia="Times New Roman" w:hAnsi="Times New Roman" w:cs="Times New Roman"/>
-          <w:szCs w:val="20"/>
-        </w:rPr>
-      </w:pPr>
     </w:p>
     <w:p>
       <w:pPr>
@@ -7185,6 +7684,33 @@
           <w:szCs w:val="20"/>
         </w:rPr>
       </w:pPr>
+    </w:p>
+    <w:p>
+      <w:pPr>
+        <w:spacing w:after="0" w:line="240" w:lineRule="auto"/>
+        <w:textAlignment w:val="baseline"/>
+        <w:rPr>
+          <w:rFonts w:ascii="Times New Roman" w:eastAsia="Times New Roman" w:hAnsi="Times New Roman" w:cs="Times New Roman"/>
+          <w:szCs w:val="20"/>
+        </w:rPr>
+      </w:pPr>
+    </w:p>
+    <w:p>
+      <w:pPr>
+        <w:spacing w:after="0" w:line="240" w:lineRule="auto"/>
+        <w:textAlignment w:val="baseline"/>
+        <w:rPr>
+          <w:rFonts w:ascii="Times New Roman" w:eastAsia="Times New Roman" w:hAnsi="Times New Roman" w:cs="Times New Roman"/>
+          <w:szCs w:val="20"/>
+        </w:rPr>
+      </w:pPr>
+      <w:r>
+        <w:rPr>
+          <w:rFonts w:ascii="Times New Roman" w:eastAsia="Times New Roman" w:hAnsi="Times New Roman" w:cs="Times New Roman"/>
+          <w:szCs w:val="20"/>
+        </w:rPr>
+        <w:t>_________________________________________</w:t>
+      </w:r>
     </w:p>
     <w:p>
       <w:pPr>
@@ -8221,7 +8747,15 @@
           <w:i/>
           <w:szCs w:val="20"/>
         </w:rPr>
-        <w:t>Electronic Signatur</w:t>
+        <w:t xml:space="preserve">Electronic </w:t>
+      </w:r>
+      <w:r>
+        <w:rPr>
+          <w:rFonts w:ascii="Times New Roman" w:eastAsia="Times New Roman" w:hAnsi="Times New Roman" w:cs="Times New Roman"/>
+          <w:i/>
+          <w:szCs w:val="20"/>
+        </w:rPr>
+        <w:t>Signature</w:t>
       </w:r>
     </w:p>
     <w:p>
@@ -8245,6 +8779,34 @@
           <w:szCs w:val="20"/>
         </w:rPr>
       </w:pPr>
+    </w:p>
+    <w:p>
+      <w:pPr>
+        <w:spacing w:after="0" w:line="240" w:lineRule="auto"/>
+        <w:ind w:firstLine="720"/>
+        <w:textAlignment w:val="baseline"/>
+        <w:rPr>
+          <w:rFonts w:ascii="Times New Roman" w:eastAsia="Times New Roman" w:hAnsi="Times New Roman" w:cs="Times New Roman"/>
+          <w:szCs w:val="20"/>
+        </w:rPr>
+      </w:pPr>
+    </w:p>
+    <w:p>
+      <w:pPr>
+        <w:spacing w:after="0" w:line="240" w:lineRule="auto"/>
+        <w:textAlignment w:val="baseline"/>
+        <w:rPr>
+          <w:rFonts w:ascii="Times New Roman" w:eastAsia="Times New Roman" w:hAnsi="Times New Roman" w:cs="Times New Roman"/>
+          <w:szCs w:val="20"/>
+        </w:rPr>
+      </w:pPr>
+      <w:r>
+        <w:rPr>
+          <w:rFonts w:ascii="Times New Roman" w:eastAsia="Times New Roman" w:hAnsi="Times New Roman" w:cs="Times New Roman"/>
+          <w:szCs w:val="20"/>
+        </w:rPr>
+        <w:t>_________________________________________</w:t>
+      </w:r>
     </w:p>
     <w:p>
       <w:pPr>
@@ -9039,8 +9601,6 @@
           <w:szCs w:val="20"/>
         </w:rPr>
       </w:pPr>
-      <w:bookmarkStart w:id="1" w:name="_GoBack"/>
-      <w:bookmarkEnd w:id="1"/>
       <w:r>
         <w:rPr>
           <w:rFonts w:ascii="Times New Roman" w:eastAsia="Times New Roman" w:hAnsi="Times New Roman" w:cs="Times New Roman"/>
@@ -9053,7 +9613,7 @@
     <w:sectPr>
       <w:type w:val="continuous"/>
       <w:pgSz w:w="12240" w:h="15840"/>
-      <w:pgMar w:top="576" w:right="576" w:bottom="576" w:left="576" w:header="720" w:footer="720" w:gutter="0"/>
+      <w:pgMar w:top="720" w:right="720" w:bottom="720" w:left="720" w:header="720" w:footer="720" w:gutter="0"/>
       <w:cols w:num="2" w:space="720"/>
       <w:docGrid w:linePitch="360"/>
     </w:sectPr>
@@ -10328,7 +10888,7 @@
 </file>
 
 <file path=customXml/itemProps1.xml><?xml version="1.0" encoding="utf-8"?>
-<ds:datastoreItem xmlns:ds="http://schemas.openxmlformats.org/officeDocument/2006/customXml" ds:itemID="{53F676B7-6650-4A42-BB2A-26FEF8D5FBD1}">
+<ds:datastoreItem xmlns:ds="http://schemas.openxmlformats.org/officeDocument/2006/customXml" ds:itemID="{8E69BE85-218F-4DEC-B1E1-ED41D20089C0}">
   <ds:schemaRefs>
     <ds:schemaRef ds:uri="http://schemas.openxmlformats.org/officeDocument/2006/bibliography"/>
   </ds:schemaRefs>

</xml_diff>

<commit_message>
update to thermal and hw5
</commit_message>
<xml_diff>
--- a/Fall 2018/Thermal Systems/Project 2B/Project2B_Final.docx
+++ b/Fall 2018/Thermal Systems/Project 2B/Project2B_Final.docx
@@ -287,6 +287,7 @@
                 <w:rFonts w:ascii="Times New Roman" w:hAnsi="Times New Roman"/>
                 <w:b w:val="0"/>
                 <w:sz w:val="24"/>
+                <w:szCs w:val="24"/>
               </w:rPr>
             </w:pPr>
             <w:r>
@@ -294,6 +295,7 @@
                 <w:rFonts w:ascii="Times New Roman" w:hAnsi="Times New Roman"/>
                 <w:b w:val="0"/>
                 <w:sz w:val="24"/>
+                <w:szCs w:val="24"/>
               </w:rPr>
               <w:t xml:space="preserve">University of New Hampshire </w:t>
             </w:r>
@@ -393,363 +395,311 @@
         <w:textAlignment w:val="baseline"/>
         <w:rPr>
           <w:rFonts w:ascii="Times New Roman" w:eastAsia="Times New Roman" w:hAnsi="Times New Roman" w:cs="Times New Roman"/>
-          <w:szCs w:val="20"/>
-        </w:rPr>
-      </w:pPr>
-      <w:r>
-        <w:rPr>
-          <w:rFonts w:ascii="Times New Roman" w:eastAsia="Times New Roman" w:hAnsi="Times New Roman" w:cs="Times New Roman"/>
-          <w:szCs w:val="20"/>
+        </w:rPr>
+      </w:pPr>
+      <w:r>
+        <w:rPr>
+          <w:rFonts w:ascii="Times New Roman" w:eastAsia="Times New Roman" w:hAnsi="Times New Roman" w:cs="Times New Roman"/>
         </w:rPr>
         <w:t>Through modern advances in technology</w:t>
       </w:r>
       <w:r>
         <w:rPr>
           <w:rFonts w:ascii="Times New Roman" w:eastAsia="Times New Roman" w:hAnsi="Times New Roman" w:cs="Times New Roman"/>
-          <w:szCs w:val="20"/>
         </w:rPr>
         <w:t>,</w:t>
       </w:r>
       <w:r>
         <w:rPr>
           <w:rFonts w:ascii="Times New Roman" w:eastAsia="Times New Roman" w:hAnsi="Times New Roman" w:cs="Times New Roman"/>
-          <w:szCs w:val="20"/>
         </w:rPr>
         <w:t xml:space="preserve"> drones have become increasingly versatile, with uses ranging from commercial package delivery to military </w:t>
       </w:r>
       <w:r>
         <w:rPr>
           <w:rFonts w:ascii="Times New Roman" w:eastAsia="Times New Roman" w:hAnsi="Times New Roman" w:cs="Times New Roman"/>
-          <w:szCs w:val="20"/>
         </w:rPr>
         <w:t>reconnaissance. D</w:t>
       </w:r>
       <w:r>
         <w:rPr>
           <w:rFonts w:ascii="Times New Roman" w:eastAsia="Times New Roman" w:hAnsi="Times New Roman" w:cs="Times New Roman"/>
-          <w:szCs w:val="20"/>
         </w:rPr>
         <w:t xml:space="preserve">rones have become more popular </w:t>
       </w:r>
       <w:r>
         <w:rPr>
           <w:rFonts w:ascii="Times New Roman" w:eastAsia="Times New Roman" w:hAnsi="Times New Roman" w:cs="Times New Roman"/>
-          <w:szCs w:val="20"/>
-        </w:rPr>
-        <w:t>and more feasible then anytime in the past.</w:t>
-      </w:r>
-      <w:r>
-        <w:rPr>
-          <w:rFonts w:ascii="Times New Roman" w:eastAsia="Times New Roman" w:hAnsi="Times New Roman" w:cs="Times New Roman"/>
-          <w:szCs w:val="20"/>
+        </w:rPr>
+        <w:t>and more cost effective than ever before.</w:t>
+      </w:r>
+      <w:r>
+        <w:rPr>
+          <w:rFonts w:ascii="Times New Roman" w:eastAsia="Times New Roman" w:hAnsi="Times New Roman" w:cs="Times New Roman"/>
         </w:rPr>
         <w:t xml:space="preserve"> With the rise in popularity</w:t>
       </w:r>
       <w:r>
         <w:rPr>
           <w:rFonts w:ascii="Times New Roman" w:eastAsia="Times New Roman" w:hAnsi="Times New Roman" w:cs="Times New Roman"/>
-          <w:szCs w:val="20"/>
         </w:rPr>
         <w:t>,</w:t>
       </w:r>
       <w:r>
         <w:rPr>
           <w:rFonts w:ascii="Times New Roman" w:eastAsia="Times New Roman" w:hAnsi="Times New Roman" w:cs="Times New Roman"/>
-          <w:szCs w:val="20"/>
         </w:rPr>
         <w:t xml:space="preserve"> we were commissioned </w:t>
       </w:r>
       <w:r>
         <w:rPr>
           <w:rFonts w:ascii="Times New Roman" w:eastAsia="Times New Roman" w:hAnsi="Times New Roman" w:cs="Times New Roman"/>
-          <w:szCs w:val="20"/>
         </w:rPr>
         <w:t xml:space="preserve">by Dr. Allard </w:t>
       </w:r>
       <w:r>
         <w:rPr>
           <w:rFonts w:ascii="Times New Roman" w:eastAsia="Times New Roman" w:hAnsi="Times New Roman" w:cs="Times New Roman"/>
-          <w:szCs w:val="20"/>
         </w:rPr>
         <w:t xml:space="preserve">to design </w:t>
       </w:r>
       <w:r>
         <w:rPr>
           <w:rFonts w:ascii="Times New Roman" w:eastAsia="Times New Roman" w:hAnsi="Times New Roman" w:cs="Times New Roman"/>
-          <w:szCs w:val="20"/>
         </w:rPr>
         <w:t>a</w:t>
       </w:r>
       <w:r>
         <w:rPr>
           <w:rFonts w:ascii="Times New Roman" w:eastAsia="Times New Roman" w:hAnsi="Times New Roman" w:cs="Times New Roman"/>
-          <w:szCs w:val="20"/>
         </w:rPr>
         <w:t xml:space="preserve"> jet-engine propulsion system for a new generation, high performance Unmanned Aerial Vehicles (UAV).  </w:t>
       </w:r>
       <w:r>
         <w:rPr>
           <w:rFonts w:ascii="Times New Roman" w:eastAsia="Times New Roman" w:hAnsi="Times New Roman" w:cs="Times New Roman"/>
-          <w:szCs w:val="20"/>
         </w:rPr>
         <w:t>The</w:t>
       </w:r>
       <w:r>
         <w:rPr>
           <w:rFonts w:ascii="Times New Roman" w:eastAsia="Times New Roman" w:hAnsi="Times New Roman" w:cs="Times New Roman"/>
-          <w:szCs w:val="20"/>
         </w:rPr>
         <w:t xml:space="preserve"> UAV </w:t>
       </w:r>
       <w:r>
         <w:rPr>
           <w:rFonts w:ascii="Times New Roman" w:eastAsia="Times New Roman" w:hAnsi="Times New Roman" w:cs="Times New Roman"/>
-          <w:szCs w:val="20"/>
         </w:rPr>
         <w:t xml:space="preserve">will carry </w:t>
       </w:r>
       <w:r>
         <w:rPr>
           <w:rFonts w:ascii="Times New Roman" w:eastAsia="Times New Roman" w:hAnsi="Times New Roman" w:cs="Times New Roman"/>
-          <w:szCs w:val="20"/>
         </w:rPr>
         <w:t>100</w:t>
       </w:r>
       <w:r>
         <w:rPr>
           <w:rFonts w:ascii="Times New Roman" w:eastAsia="Times New Roman" w:hAnsi="Times New Roman" w:cs="Times New Roman"/>
-          <w:szCs w:val="20"/>
         </w:rPr>
         <w:t xml:space="preserve"> kg of fuel and 10</w:t>
       </w:r>
       <w:r>
         <w:rPr>
           <w:rFonts w:ascii="Times New Roman" w:eastAsia="Times New Roman" w:hAnsi="Times New Roman" w:cs="Times New Roman"/>
-          <w:szCs w:val="20"/>
         </w:rPr>
         <w:t>0</w:t>
       </w:r>
       <w:r>
         <w:rPr>
           <w:rFonts w:ascii="Times New Roman" w:eastAsia="Times New Roman" w:hAnsi="Times New Roman" w:cs="Times New Roman"/>
-          <w:szCs w:val="20"/>
         </w:rPr>
         <w:t xml:space="preserve"> </w:t>
       </w:r>
       <w:r>
         <w:rPr>
           <w:rFonts w:ascii="Times New Roman" w:eastAsia="Times New Roman" w:hAnsi="Times New Roman" w:cs="Times New Roman"/>
-          <w:szCs w:val="20"/>
         </w:rPr>
         <w:t>kg of equipment</w:t>
       </w:r>
       <w:r>
         <w:rPr>
           <w:rFonts w:ascii="Times New Roman" w:eastAsia="Times New Roman" w:hAnsi="Times New Roman" w:cs="Times New Roman"/>
-          <w:szCs w:val="20"/>
         </w:rPr>
         <w:t xml:space="preserve"> needed for its assumed mission</w:t>
       </w:r>
       <w:r>
         <w:rPr>
           <w:rFonts w:ascii="Times New Roman" w:eastAsia="Times New Roman" w:hAnsi="Times New Roman" w:cs="Times New Roman"/>
-          <w:szCs w:val="20"/>
         </w:rPr>
         <w:t xml:space="preserve">. </w:t>
       </w:r>
       <w:r>
         <w:rPr>
           <w:rFonts w:ascii="Times New Roman" w:eastAsia="Times New Roman" w:hAnsi="Times New Roman" w:cs="Times New Roman"/>
-          <w:szCs w:val="20"/>
         </w:rPr>
         <w:t xml:space="preserve">With these initial weights, the plane is calculated to weigh 1,700 kg </w:t>
       </w:r>
       <w:r>
         <w:rPr>
           <w:rFonts w:ascii="Times New Roman" w:eastAsia="Times New Roman" w:hAnsi="Times New Roman" w:cs="Times New Roman"/>
-          <w:szCs w:val="20"/>
         </w:rPr>
         <w:t>upon takeoff</w:t>
       </w:r>
       <w:r>
         <w:rPr>
           <w:rFonts w:ascii="Times New Roman" w:eastAsia="Times New Roman" w:hAnsi="Times New Roman" w:cs="Times New Roman"/>
-          <w:szCs w:val="20"/>
         </w:rPr>
         <w:t>. The t</w:t>
       </w:r>
       <w:r>
         <w:rPr>
           <w:rFonts w:ascii="Times New Roman" w:eastAsia="Times New Roman" w:hAnsi="Times New Roman" w:cs="Times New Roman"/>
-          <w:szCs w:val="20"/>
         </w:rPr>
         <w:t xml:space="preserve">otal efficiency of </w:t>
       </w:r>
       <w:r>
         <w:rPr>
           <w:rFonts w:ascii="Times New Roman" w:eastAsia="Times New Roman" w:hAnsi="Times New Roman" w:cs="Times New Roman"/>
-          <w:szCs w:val="20"/>
         </w:rPr>
         <w:t xml:space="preserve">the UAV’s propulsion system, including the compressor, turbine and nozzle, cannot exceed </w:t>
       </w:r>
       <w:r>
         <w:rPr>
           <w:rFonts w:ascii="Times New Roman" w:eastAsia="Times New Roman" w:hAnsi="Times New Roman" w:cs="Times New Roman"/>
-          <w:szCs w:val="20"/>
         </w:rPr>
         <w:t>260%</w:t>
       </w:r>
       <w:r>
         <w:rPr>
           <w:rFonts w:ascii="Times New Roman" w:eastAsia="Times New Roman" w:hAnsi="Times New Roman" w:cs="Times New Roman"/>
-          <w:szCs w:val="20"/>
         </w:rPr>
         <w:t>. T</w:t>
       </w:r>
       <w:r>
         <w:rPr>
           <w:rFonts w:ascii="Times New Roman" w:eastAsia="Times New Roman" w:hAnsi="Times New Roman" w:cs="Times New Roman"/>
-          <w:szCs w:val="20"/>
         </w:rPr>
         <w:t xml:space="preserve">he </w:t>
       </w:r>
       <w:r>
         <w:rPr>
           <w:rFonts w:ascii="Times New Roman" w:eastAsia="Times New Roman" w:hAnsi="Times New Roman" w:cs="Times New Roman"/>
-          <w:szCs w:val="20"/>
         </w:rPr>
         <w:t xml:space="preserve">actual </w:t>
       </w:r>
       <w:r>
         <w:rPr>
           <w:rFonts w:ascii="Times New Roman" w:eastAsia="Times New Roman" w:hAnsi="Times New Roman" w:cs="Times New Roman"/>
-          <w:szCs w:val="20"/>
         </w:rPr>
         <w:t xml:space="preserve">jet-engine cycle </w:t>
       </w:r>
       <w:r>
         <w:rPr>
           <w:rFonts w:ascii="Times New Roman" w:eastAsia="Times New Roman" w:hAnsi="Times New Roman" w:cs="Times New Roman"/>
-          <w:szCs w:val="20"/>
         </w:rPr>
         <w:t xml:space="preserve">with assumed inefficiencies were compared </w:t>
       </w:r>
       <w:r>
         <w:rPr>
           <w:rFonts w:ascii="Times New Roman" w:eastAsia="Times New Roman" w:hAnsi="Times New Roman" w:cs="Times New Roman"/>
-          <w:szCs w:val="20"/>
         </w:rPr>
         <w:t>with the ideal jet-engine cycle</w:t>
       </w:r>
       <w:r>
         <w:rPr>
           <w:rFonts w:ascii="Times New Roman" w:eastAsia="Times New Roman" w:hAnsi="Times New Roman" w:cs="Times New Roman"/>
-          <w:szCs w:val="20"/>
         </w:rPr>
         <w:t xml:space="preserve"> to determine the best system to deliver the highest maximum overall efficiency</w:t>
       </w:r>
       <w:r>
         <w:rPr>
           <w:rFonts w:ascii="Times New Roman" w:eastAsia="Times New Roman" w:hAnsi="Times New Roman" w:cs="Times New Roman"/>
-          <w:szCs w:val="20"/>
         </w:rPr>
         <w:t xml:space="preserve">. From our </w:t>
       </w:r>
       <w:r>
         <w:rPr>
           <w:rFonts w:ascii="Times New Roman" w:eastAsia="Times New Roman" w:hAnsi="Times New Roman" w:cs="Times New Roman"/>
-          <w:szCs w:val="20"/>
         </w:rPr>
         <w:t>analysis,</w:t>
       </w:r>
       <w:r>
         <w:rPr>
           <w:rFonts w:ascii="Times New Roman" w:eastAsia="Times New Roman" w:hAnsi="Times New Roman" w:cs="Times New Roman"/>
-          <w:szCs w:val="20"/>
         </w:rPr>
         <w:t xml:space="preserve"> we determined that the optimal efficiencies for the compressor, turbine, and nozzle </w:t>
       </w:r>
       <w:r>
         <w:rPr>
           <w:rFonts w:ascii="Times New Roman" w:eastAsia="Times New Roman" w:hAnsi="Times New Roman" w:cs="Times New Roman"/>
-          <w:szCs w:val="20"/>
         </w:rPr>
         <w:t>are</w:t>
       </w:r>
       <w:r>
         <w:rPr>
           <w:rFonts w:ascii="Times New Roman" w:eastAsia="Times New Roman" w:hAnsi="Times New Roman" w:cs="Times New Roman"/>
-          <w:szCs w:val="20"/>
         </w:rPr>
         <w:t xml:space="preserve"> 90%, 72%, and 98%</w:t>
       </w:r>
       <w:r>
         <w:rPr>
           <w:rFonts w:ascii="Times New Roman" w:eastAsia="Times New Roman" w:hAnsi="Times New Roman" w:cs="Times New Roman"/>
-          <w:szCs w:val="20"/>
         </w:rPr>
         <w:t>,</w:t>
       </w:r>
       <w:r>
         <w:rPr>
           <w:rFonts w:ascii="Times New Roman" w:eastAsia="Times New Roman" w:hAnsi="Times New Roman" w:cs="Times New Roman"/>
-          <w:szCs w:val="20"/>
         </w:rPr>
         <w:t xml:space="preserve"> respectively, resulting in a</w:t>
       </w:r>
       <w:r>
         <w:rPr>
           <w:rFonts w:ascii="Times New Roman" w:eastAsia="Times New Roman" w:hAnsi="Times New Roman" w:cs="Times New Roman"/>
-          <w:szCs w:val="20"/>
         </w:rPr>
         <w:t>n overall cycle efficiency of 52.7</w:t>
       </w:r>
       <w:r>
         <w:rPr>
           <w:rFonts w:ascii="Times New Roman" w:eastAsia="Times New Roman" w:hAnsi="Times New Roman" w:cs="Times New Roman"/>
-          <w:szCs w:val="20"/>
         </w:rPr>
         <w:t xml:space="preserve">%. </w:t>
       </w:r>
       <w:r>
         <w:rPr>
           <w:rFonts w:ascii="Times New Roman" w:eastAsia="Times New Roman" w:hAnsi="Times New Roman" w:cs="Times New Roman"/>
-          <w:szCs w:val="20"/>
-        </w:rPr>
-        <w:t>When we examined the effect of pressure ratio and maximum temperature, as these parameters increase, so do the efficiency and performance of the cycle. With this relationship in mind, we concluded that a pressure ratio of 23 and a maximum combustion temperature of 1,600 resulted in the best cycle with the consideration of what the compressor and combustor could actually handle.</w:t>
-      </w:r>
-      <w:r>
-        <w:rPr>
-          <w:rFonts w:ascii="Times New Roman" w:eastAsia="Times New Roman" w:hAnsi="Times New Roman" w:cs="Times New Roman"/>
-          <w:szCs w:val="20"/>
+        </w:rPr>
+        <w:t>When we examined the effect of pressure ratio and maximum temperature, we found that as these parameters increase, both the efficiency and performance of the cycle increase as well. With this relationship in mind, we concluded that a pressure ratio of 23 and a maximum combustion temperature of 1,600 K resulted in the best cycle with the consideration of what the compressor and combustor could realistically withstand.</w:t>
+      </w:r>
+      <w:r>
+        <w:rPr>
+          <w:rFonts w:ascii="Times New Roman" w:eastAsia="Times New Roman" w:hAnsi="Times New Roman" w:cs="Times New Roman"/>
         </w:rPr>
         <w:t xml:space="preserve"> Using </w:t>
       </w:r>
       <w:r>
         <w:rPr>
           <w:rFonts w:ascii="Times New Roman" w:eastAsia="Times New Roman" w:hAnsi="Times New Roman" w:cs="Times New Roman"/>
-          <w:szCs w:val="20"/>
         </w:rPr>
         <w:t>actual cycle parameters</w:t>
       </w:r>
       <w:r>
         <w:rPr>
           <w:rFonts w:ascii="Times New Roman" w:eastAsia="Times New Roman" w:hAnsi="Times New Roman" w:cs="Times New Roman"/>
-          <w:szCs w:val="20"/>
         </w:rPr>
         <w:t xml:space="preserve">, the heat of formation of our </w:t>
       </w:r>
       <w:r>
         <w:rPr>
           <w:rFonts w:ascii="Times New Roman" w:eastAsia="Times New Roman" w:hAnsi="Times New Roman" w:cs="Times New Roman"/>
-          <w:szCs w:val="20"/>
         </w:rPr>
         <w:t>potential</w:t>
       </w:r>
       <w:r>
         <w:rPr>
           <w:rFonts w:ascii="Times New Roman" w:eastAsia="Times New Roman" w:hAnsi="Times New Roman" w:cs="Times New Roman"/>
-          <w:szCs w:val="20"/>
         </w:rPr>
         <w:t xml:space="preserve"> jet fuels (Kerosene, Methanol, and </w:t>
       </w:r>
@@ -757,7 +707,6 @@
         <w:rPr>
           <w:rFonts w:ascii="Times New Roman" w:eastAsia="Times New Roman" w:hAnsi="Times New Roman" w:cs="Times New Roman"/>
           <w:color w:val="222222"/>
-          <w:szCs w:val="20"/>
         </w:rPr>
         <w:t>Trinitrotoluen</w:t>
       </w:r>
@@ -766,134 +715,117 @@
           <w:rFonts w:ascii="Times New Roman" w:eastAsia="Times New Roman" w:hAnsi="Times New Roman" w:cs="Times New Roman"/>
           <w:color w:val="222222"/>
           <w:sz w:val="24"/>
+          <w:szCs w:val="24"/>
         </w:rPr>
         <w:t>e</w:t>
       </w:r>
       <w:r>
         <w:rPr>
           <w:rFonts w:ascii="Times New Roman" w:eastAsia="Times New Roman" w:hAnsi="Times New Roman" w:cs="Times New Roman"/>
-          <w:szCs w:val="20"/>
         </w:rPr>
         <w:t xml:space="preserve">), and our </w:t>
       </w:r>
       <w:r>
         <w:rPr>
           <w:rFonts w:ascii="Times New Roman" w:eastAsia="Times New Roman" w:hAnsi="Times New Roman" w:cs="Times New Roman"/>
-          <w:szCs w:val="20"/>
         </w:rPr>
         <w:t>calculated drag force, we found the</w:t>
       </w:r>
       <w:r>
         <w:rPr>
           <w:rFonts w:ascii="Times New Roman" w:eastAsia="Times New Roman" w:hAnsi="Times New Roman" w:cs="Times New Roman"/>
-          <w:szCs w:val="20"/>
         </w:rPr>
         <w:t xml:space="preserve"> UAV yielded </w:t>
       </w:r>
       <w:r>
         <w:rPr>
           <w:rFonts w:ascii="Times New Roman" w:eastAsia="Times New Roman" w:hAnsi="Times New Roman" w:cs="Times New Roman"/>
-          <w:szCs w:val="20"/>
-        </w:rPr>
-        <w:t xml:space="preserve">a maximum </w:t>
-      </w:r>
-      <w:r>
-        <w:rPr>
-          <w:rFonts w:ascii="Times New Roman" w:eastAsia="Times New Roman" w:hAnsi="Times New Roman" w:cs="Times New Roman"/>
-          <w:szCs w:val="20"/>
-        </w:rPr>
-        <w:t xml:space="preserve"> range of 8</w:t>
-      </w:r>
-      <w:r>
-        <w:rPr>
-          <w:rFonts w:ascii="Times New Roman" w:eastAsia="Times New Roman" w:hAnsi="Times New Roman" w:cs="Times New Roman"/>
-          <w:szCs w:val="20"/>
+        </w:rPr>
+        <w:t>a maximum range</w:t>
+      </w:r>
+      <w:r>
+        <w:rPr>
+          <w:rFonts w:ascii="Times New Roman" w:eastAsia="Times New Roman" w:hAnsi="Times New Roman" w:cs="Times New Roman"/>
+        </w:rPr>
+        <w:t xml:space="preserve"> of 8</w:t>
+      </w:r>
+      <w:r>
+        <w:rPr>
+          <w:rFonts w:ascii="Times New Roman" w:eastAsia="Times New Roman" w:hAnsi="Times New Roman" w:cs="Times New Roman"/>
+        </w:rPr>
+        <w:t>,754</w:t>
+      </w:r>
+      <w:r>
+        <w:rPr>
+          <w:rFonts w:ascii="Times New Roman" w:eastAsia="Times New Roman" w:hAnsi="Times New Roman" w:cs="Times New Roman"/>
+        </w:rPr>
+        <w:t xml:space="preserve">km when traveling at 39m/s, as any velocity </w:t>
+      </w:r>
+      <w:r>
+        <w:rPr>
+          <w:rFonts w:ascii="Times New Roman" w:eastAsia="Times New Roman" w:hAnsi="Times New Roman" w:cs="Times New Roman"/>
+        </w:rPr>
+        <w:t xml:space="preserve">greater than 39m/s contributed to a decrease in range. We also determined that the optimal cruising </w:t>
+      </w:r>
+      <w:r>
+        <w:rPr>
+          <w:rFonts w:ascii="Times New Roman" w:eastAsia="Times New Roman" w:hAnsi="Times New Roman" w:cs="Times New Roman"/>
+        </w:rPr>
+        <w:t>altitude for the UAV to be at 13</w:t>
+      </w:r>
+      <w:r>
+        <w:rPr>
+          <w:rFonts w:ascii="Times New Roman" w:eastAsia="Times New Roman" w:hAnsi="Times New Roman" w:cs="Times New Roman"/>
         </w:rPr>
         <w:t>,</w:t>
       </w:r>
       <w:r>
         <w:rPr>
           <w:rFonts w:ascii="Times New Roman" w:eastAsia="Times New Roman" w:hAnsi="Times New Roman" w:cs="Times New Roman"/>
-          <w:szCs w:val="20"/>
-        </w:rPr>
-        <w:t xml:space="preserve">855km when traveling at 39m/s, as any velocity greater than 39m/s contributed to a decrease </w:t>
-      </w:r>
-      <w:r>
-        <w:rPr>
-          <w:rFonts w:ascii="Times New Roman" w:eastAsia="Times New Roman" w:hAnsi="Times New Roman" w:cs="Times New Roman"/>
-          <w:szCs w:val="20"/>
-        </w:rPr>
-        <w:t xml:space="preserve">in range. We also determined that the optimal cruising </w:t>
-      </w:r>
-      <w:r>
-        <w:rPr>
-          <w:rFonts w:ascii="Times New Roman" w:eastAsia="Times New Roman" w:hAnsi="Times New Roman" w:cs="Times New Roman"/>
-          <w:szCs w:val="20"/>
-        </w:rPr>
-        <w:t>altitude for the UAV to be at 13</w:t>
-      </w:r>
-      <w:r>
-        <w:rPr>
-          <w:rFonts w:ascii="Times New Roman" w:eastAsia="Times New Roman" w:hAnsi="Times New Roman" w:cs="Times New Roman"/>
-          <w:szCs w:val="20"/>
-        </w:rPr>
-        <w:t>,</w:t>
-      </w:r>
-      <w:r>
-        <w:rPr>
-          <w:rFonts w:ascii="Times New Roman" w:eastAsia="Times New Roman" w:hAnsi="Times New Roman" w:cs="Times New Roman"/>
-          <w:szCs w:val="20"/>
         </w:rPr>
         <w:t>000</w:t>
       </w:r>
       <w:r>
         <w:rPr>
           <w:rFonts w:ascii="Times New Roman" w:eastAsia="Times New Roman" w:hAnsi="Times New Roman" w:cs="Times New Roman"/>
-          <w:szCs w:val="20"/>
         </w:rPr>
         <w:t xml:space="preserve"> </w:t>
       </w:r>
       <w:r>
         <w:rPr>
           <w:rFonts w:ascii="Times New Roman" w:eastAsia="Times New Roman" w:hAnsi="Times New Roman" w:cs="Times New Roman"/>
-          <w:szCs w:val="20"/>
         </w:rPr>
         <w:t>m</w:t>
       </w:r>
       <w:r>
         <w:rPr>
           <w:rFonts w:ascii="Times New Roman" w:eastAsia="Times New Roman" w:hAnsi="Times New Roman" w:cs="Times New Roman"/>
-          <w:szCs w:val="20"/>
         </w:rPr>
         <w:t>eters</w:t>
       </w:r>
       <w:r>
         <w:rPr>
           <w:rFonts w:ascii="Times New Roman" w:eastAsia="Times New Roman" w:hAnsi="Times New Roman" w:cs="Times New Roman"/>
-          <w:szCs w:val="20"/>
         </w:rPr>
         <w:t xml:space="preserve"> with a performance of 584</w:t>
       </w:r>
       <w:r>
         <w:rPr>
           <w:rFonts w:ascii="Times New Roman" w:eastAsia="Times New Roman" w:hAnsi="Times New Roman" w:cs="Times New Roman"/>
-          <w:szCs w:val="20"/>
         </w:rPr>
         <w:t xml:space="preserve"> </w:t>
       </w:r>
       <w:r>
         <w:rPr>
           <w:rFonts w:ascii="Times New Roman" w:eastAsia="Times New Roman" w:hAnsi="Times New Roman" w:cs="Times New Roman"/>
-          <w:szCs w:val="20"/>
-        </w:rPr>
-        <w:t>KJ/kg. </w:t>
-      </w:r>
-      <w:r>
-        <w:rPr>
-          <w:rFonts w:ascii="Times New Roman" w:eastAsia="Times New Roman" w:hAnsi="Times New Roman" w:cs="Times New Roman"/>
-          <w:szCs w:val="20"/>
-        </w:rPr>
-        <w:t xml:space="preserve">The exhaust of </w:t>
+        </w:rPr>
+        <w:t>KJ/kg. Finally, t</w:t>
+      </w:r>
+      <w:r>
+        <w:rPr>
+          <w:rFonts w:ascii="Times New Roman" w:eastAsia="Times New Roman" w:hAnsi="Times New Roman" w:cs="Times New Roman"/>
+        </w:rPr>
+        <w:t xml:space="preserve">he exhaust of </w:t>
       </w:r>
       <m:oMath>
         <m:r>
@@ -936,65 +868,44 @@
       <w:r>
         <w:rPr>
           <w:rFonts w:ascii="Times New Roman" w:eastAsia="Times New Roman" w:hAnsi="Times New Roman" w:cs="Times New Roman"/>
-          <w:szCs w:val="20"/>
-        </w:rPr>
-        <w:t xml:space="preserve"> was also calculated using </w:t>
-      </w:r>
-      <w:r>
-        <w:rPr>
-          <w:rFonts w:ascii="Times New Roman" w:eastAsia="Times New Roman" w:hAnsi="Times New Roman" w:cs="Times New Roman"/>
-          <w:szCs w:val="20"/>
+        </w:rPr>
+        <w:t xml:space="preserve"> was calculated using </w:t>
+      </w:r>
+      <w:r>
+        <w:rPr>
+          <w:rFonts w:ascii="Times New Roman" w:eastAsia="Times New Roman" w:hAnsi="Times New Roman" w:cs="Times New Roman"/>
         </w:rPr>
         <w:t>stoichiometry</w:t>
       </w:r>
       <w:r>
         <w:rPr>
           <w:rFonts w:ascii="Times New Roman" w:eastAsia="Times New Roman" w:hAnsi="Times New Roman" w:cs="Times New Roman"/>
-          <w:szCs w:val="20"/>
-        </w:rPr>
-        <w:t xml:space="preserve"> to determine the effect of this drones use on the environment. Once the cycle efficiencies, cycle parameters, fuel choice and optimal </w:t>
-      </w:r>
-      <w:r>
-        <w:rPr>
-          <w:rFonts w:ascii="Times New Roman" w:eastAsia="Times New Roman" w:hAnsi="Times New Roman" w:cs="Times New Roman"/>
-          <w:szCs w:val="20"/>
+        </w:rPr>
+        <w:t xml:space="preserve"> to determine the effect of this drones use on the environment. Once the cycle efficiencies, cycle parameters, fuel choice, optimal </w:t>
+      </w:r>
+      <w:r>
+        <w:rPr>
+          <w:rFonts w:ascii="Times New Roman" w:eastAsia="Times New Roman" w:hAnsi="Times New Roman" w:cs="Times New Roman"/>
         </w:rPr>
         <w:t>cruising</w:t>
       </w:r>
       <w:r>
         <w:rPr>
           <w:rFonts w:ascii="Times New Roman" w:eastAsia="Times New Roman" w:hAnsi="Times New Roman" w:cs="Times New Roman"/>
-          <w:szCs w:val="20"/>
-        </w:rPr>
-        <w:t xml:space="preserve"> altitude and speed was chosen, a final </w:t>
-      </w:r>
-      <w:r>
-        <w:rPr>
-          <w:rFonts w:ascii="Times New Roman" w:eastAsia="Times New Roman" w:hAnsi="Times New Roman" w:cs="Times New Roman"/>
-          <w:szCs w:val="20"/>
+        </w:rPr>
+        <w:t xml:space="preserve"> altitude and speed had been chosen, a final </w:t>
+      </w:r>
+      <w:r>
+        <w:rPr>
+          <w:rFonts w:ascii="Times New Roman" w:eastAsia="Times New Roman" w:hAnsi="Times New Roman" w:cs="Times New Roman"/>
         </w:rPr>
         <w:t>analysis</w:t>
       </w:r>
       <w:r>
         <w:rPr>
           <w:rFonts w:ascii="Times New Roman" w:eastAsia="Times New Roman" w:hAnsi="Times New Roman" w:cs="Times New Roman"/>
-          <w:szCs w:val="20"/>
-        </w:rPr>
-        <w:t xml:space="preserve"> on all of these factors can narrow in on the amount of fuel that should be chosen for takeoff to maximize its range while still picking itself </w:t>
-      </w:r>
-      <w:r>
-        <w:rPr>
-          <w:rFonts w:ascii="Times New Roman" w:eastAsia="Times New Roman" w:hAnsi="Times New Roman" w:cs="Times New Roman"/>
-          <w:szCs w:val="20"/>
-        </w:rPr>
-        <w:t>off</w:t>
-      </w:r>
-      <w:r>
-        <w:rPr>
-          <w:rFonts w:ascii="Times New Roman" w:eastAsia="Times New Roman" w:hAnsi="Times New Roman" w:cs="Times New Roman"/>
-          <w:szCs w:val="20"/>
-        </w:rPr>
-        <w:t xml:space="preserve"> the ground.</w:t>
+        </w:rPr>
+        <w:t xml:space="preserve"> of all these factors would determine the amount of fuel necessary to maximize its range while still allowing for an efficient takeoff.</w:t>
       </w:r>
     </w:p>
     <w:p>
@@ -1045,148 +956,21 @@
         <w:textAlignment w:val="baseline"/>
         <w:rPr>
           <w:rFonts w:ascii="Times New Roman" w:eastAsia="Times New Roman" w:hAnsi="Times New Roman" w:cs="Times New Roman"/>
-          <w:szCs w:val="20"/>
         </w:rPr>
       </w:pPr>
       <w:r>
         <w:rPr>
           <w:rFonts w:ascii="Times New Roman" w:eastAsia="Times New Roman" w:hAnsi="Times New Roman" w:cs="Times New Roman"/>
           <w:sz w:val="24"/>
+          <w:szCs w:val="24"/>
         </w:rPr>
         <w:t> </w:t>
       </w:r>
       <w:r>
         <w:rPr>
           <w:rFonts w:ascii="Times New Roman" w:eastAsia="Times New Roman" w:hAnsi="Times New Roman" w:cs="Times New Roman"/>
-          <w:szCs w:val="20"/>
-        </w:rPr>
-        <w:t>To begin designing a new optimized jet-engine propulsion system</w:t>
-      </w:r>
-      <w:r>
-        <w:rPr>
-          <w:rFonts w:ascii="Times New Roman" w:eastAsia="Times New Roman" w:hAnsi="Times New Roman" w:cs="Times New Roman"/>
-          <w:szCs w:val="20"/>
-        </w:rPr>
-        <w:t>,</w:t>
-      </w:r>
-      <w:r>
-        <w:rPr>
-          <w:rFonts w:ascii="Times New Roman" w:eastAsia="Times New Roman" w:hAnsi="Times New Roman" w:cs="Times New Roman"/>
-          <w:szCs w:val="20"/>
-        </w:rPr>
-        <w:t xml:space="preserve"> we had to start with optimizing the jet-engine cycle with our </w:t>
-      </w:r>
-      <w:r>
-        <w:rPr>
-          <w:rFonts w:ascii="Times New Roman" w:eastAsia="Times New Roman" w:hAnsi="Times New Roman" w:cs="Times New Roman"/>
-          <w:szCs w:val="20"/>
-        </w:rPr>
-        <w:t>assumed</w:t>
-      </w:r>
-      <w:r>
-        <w:rPr>
-          <w:rFonts w:ascii="Times New Roman" w:eastAsia="Times New Roman" w:hAnsi="Times New Roman" w:cs="Times New Roman"/>
-          <w:szCs w:val="20"/>
-        </w:rPr>
-        <w:t xml:space="preserve"> parameters. </w:t>
-      </w:r>
-      <w:r>
-        <w:rPr>
-          <w:rFonts w:ascii="Times New Roman" w:eastAsia="Times New Roman" w:hAnsi="Times New Roman" w:cs="Times New Roman"/>
-          <w:szCs w:val="20"/>
-        </w:rPr>
-        <w:t xml:space="preserve">The </w:t>
-      </w:r>
-      <w:r>
-        <w:rPr>
-          <w:rFonts w:ascii="Times New Roman" w:eastAsia="Times New Roman" w:hAnsi="Times New Roman" w:cs="Times New Roman"/>
-          <w:szCs w:val="20"/>
-        </w:rPr>
-        <w:t xml:space="preserve">compressor and turbine cannot exceed 90% efficiency </w:t>
-      </w:r>
-      <w:r>
-        <w:rPr>
-          <w:rFonts w:ascii="Times New Roman" w:eastAsia="Times New Roman" w:hAnsi="Times New Roman" w:cs="Times New Roman"/>
-          <w:szCs w:val="20"/>
-        </w:rPr>
-        <w:t>and</w:t>
-      </w:r>
-      <w:r>
-        <w:rPr>
-          <w:rFonts w:ascii="Times New Roman" w:eastAsia="Times New Roman" w:hAnsi="Times New Roman" w:cs="Times New Roman"/>
-          <w:szCs w:val="20"/>
-        </w:rPr>
-        <w:t xml:space="preserve"> the nozzle cannot exceed 98%</w:t>
-      </w:r>
-      <w:r>
-        <w:rPr>
-          <w:rFonts w:ascii="Times New Roman" w:eastAsia="Times New Roman" w:hAnsi="Times New Roman" w:cs="Times New Roman"/>
-          <w:szCs w:val="20"/>
-        </w:rPr>
-        <w:t>.</w:t>
-      </w:r>
-      <w:r>
-        <w:rPr>
-          <w:rFonts w:ascii="Times New Roman" w:eastAsia="Times New Roman" w:hAnsi="Times New Roman" w:cs="Times New Roman"/>
-          <w:szCs w:val="20"/>
-        </w:rPr>
-        <w:t> </w:t>
-      </w:r>
-      <w:r>
-        <w:rPr>
-          <w:rFonts w:ascii="Times New Roman" w:eastAsia="Times New Roman" w:hAnsi="Times New Roman" w:cs="Times New Roman"/>
-          <w:szCs w:val="20"/>
-        </w:rPr>
-        <w:t xml:space="preserve">With a combined limit for efficiency of  </w:t>
-      </w:r>
-      <w:r>
-        <w:rPr>
-          <w:rFonts w:ascii="Times New Roman" w:eastAsia="Times New Roman" w:hAnsi="Times New Roman" w:cs="Times New Roman"/>
-          <w:szCs w:val="20"/>
-        </w:rPr>
-        <w:t xml:space="preserve">260%, we implemented these specifications into our </w:t>
-      </w:r>
-      <w:r>
-        <w:rPr>
-          <w:rFonts w:ascii="Times New Roman" w:eastAsia="Times New Roman" w:hAnsi="Times New Roman" w:cs="Times New Roman"/>
-          <w:szCs w:val="20"/>
-        </w:rPr>
-        <w:t>overall efficiency calculator</w:t>
-      </w:r>
-      <w:r>
-        <w:rPr>
-          <w:rFonts w:ascii="Times New Roman" w:eastAsia="Times New Roman" w:hAnsi="Times New Roman" w:cs="Times New Roman"/>
-          <w:szCs w:val="20"/>
-        </w:rPr>
-        <w:t xml:space="preserve"> until it resulted in the highest efficiency </w:t>
-      </w:r>
-      <w:r>
-        <w:rPr>
-          <w:rFonts w:ascii="Times New Roman" w:eastAsia="Times New Roman" w:hAnsi="Times New Roman" w:cs="Times New Roman"/>
-          <w:szCs w:val="20"/>
-        </w:rPr>
-        <w:t>overall for the cycle.</w:t>
-      </w:r>
-      <w:r>
-        <w:rPr>
-          <w:rFonts w:ascii="Times New Roman" w:eastAsia="Times New Roman" w:hAnsi="Times New Roman" w:cs="Times New Roman"/>
-          <w:szCs w:val="20"/>
-        </w:rPr>
-        <w:t xml:space="preserve"> This was completed with the equations relating the ideal to actual specific </w:t>
-      </w:r>
-      <w:r>
-        <w:rPr>
-          <w:rFonts w:ascii="Times New Roman" w:eastAsia="Times New Roman" w:hAnsi="Times New Roman" w:cs="Times New Roman"/>
-          <w:szCs w:val="20"/>
-        </w:rPr>
-        <w:t>enthalpies</w:t>
-      </w:r>
-      <w:r>
-        <w:rPr>
-          <w:rFonts w:ascii="Times New Roman" w:eastAsia="Times New Roman" w:hAnsi="Times New Roman" w:cs="Times New Roman"/>
-          <w:szCs w:val="20"/>
-        </w:rPr>
-        <w:t xml:space="preserve"> to the actual efficiencies of each device seen below.</w:t>
+        </w:rPr>
+        <w:t>To begin designing a new optimized jet-engine propulsion system, we had to start with optimizing the jet-engine cycle with our assumed parameters. The compressor and turbine cannot exceed 90% efficiency and the nozzle cannot exceed 98%. With a combined limit for efficiency of 260%, we implemented these specifications into our overall efficiency calculator until it resulted in the highest efficiency overall for the cycle. This was completed with the equations relating the ideal to actual specific enthalpies to the actual efficiencies of each device seen below.</w:t>
       </w:r>
     </w:p>
     <w:p>
@@ -1209,7 +993,7 @@
         <mc:AlternateContent>
           <mc:Choice Requires="wps">
             <w:drawing>
-              <wp:anchor distT="45720" distB="45720" distL="114300" distR="114300" simplePos="0" relativeHeight="251659264" behindDoc="1" locked="0" layoutInCell="1" allowOverlap="1">
+              <wp:anchor distT="45720" distB="45720" distL="114300" distR="114300" simplePos="0" relativeHeight="251659264" behindDoc="1" locked="0" layoutInCell="1" allowOverlap="1" wp14:anchorId="2563683E" wp14:editId="07777777">
                 <wp:simplePos x="0" y="0"/>
                 <wp:positionH relativeFrom="rightMargin">
                   <wp:align>left</wp:align>
@@ -1290,16 +1074,16 @@
               </wp:anchor>
             </w:drawing>
           </mc:Choice>
-          <mc:Fallback>
-            <w:pict>
+          <mc:Fallback xmlns:a="http://schemas.openxmlformats.org/drawingml/2006/main" xmlns:pic="http://schemas.openxmlformats.org/drawingml/2006/picture" xmlns:a14="http://schemas.microsoft.com/office/drawing/2010/main" xmlns:wp14="http://schemas.microsoft.com/office/word/2010/wordml">
+            <w:pict w14:anchorId="17E5D6CA">
               <v:shapetype id="_x0000_t202" coordsize="21600,21600" o:spt="202" path="m,l,21600r21600,l21600,xe">
                 <v:stroke joinstyle="miter"/>
                 <v:path gradientshapeok="t" o:connecttype="rect"/>
               </v:shapetype>
-              <v:shape id="Text Box 2" o:spid="_x0000_s1026" type="#_x0000_t202" style="position:absolute;left:0;text-align:left;margin-left:0;margin-top:12.5pt;width:32.25pt;height:115.5pt;z-index:-251657216;visibility:visible;mso-wrap-style:square;mso-width-percent:0;mso-height-percent:0;mso-wrap-distance-left:9pt;mso-wrap-distance-top:3.6pt;mso-wrap-distance-right:9pt;mso-wrap-distance-bottom:3.6pt;mso-position-horizontal:left;mso-position-horizontal-relative:right-margin-area;mso-position-vertical:absolute;mso-position-vertical-relative:text;mso-width-percent:0;mso-height-percent:0;mso-width-relative:margin;mso-height-relative:margin;v-text-anchor:top" o:gfxdata="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" strokecolor="white [3212]">
+              <v:shape id="Text Box 2" style="position:absolute;left:0;text-align:left;margin-left:0;margin-top:12.5pt;width:32.25pt;height:115.5pt;z-index:-251657216;visibility:visible;mso-wrap-style:square;mso-width-percent:0;mso-height-percent:0;mso-wrap-distance-left:9pt;mso-wrap-distance-top:3.6pt;mso-wrap-distance-right:9pt;mso-wrap-distance-bottom:3.6pt;mso-position-horizontal:left;mso-position-horizontal-relative:right-margin-area;mso-position-vertical:absolute;mso-position-vertical-relative:text;mso-width-percent:0;mso-height-percent:0;mso-width-relative:margin;mso-height-relative:margin;v-text-anchor:top" o:spid="_x0000_s1026" strokecolor="white [3212]" type="#_x0000_t202" o:gfxdata="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">
                 <v:textbox>
                   <w:txbxContent>
-                    <w:p>
+                    <w:p wp14:textId="77777777">
                       <w:r>
                         <w:t>(1)</w:t>
                       </w:r>
@@ -1307,7 +1091,7 @@
                         <w:br/>
                       </w:r>
                     </w:p>
-                    <w:p>
+                    <w:p wp14:textId="77777777">
                       <w:r>
                         <w:t>(2)</w:t>
                       </w:r>
@@ -1315,7 +1099,7 @@
                         <w:br/>
                       </w:r>
                     </w:p>
-                    <w:p>
+                    <w:p wp14:textId="77777777">
                       <w:r>
                         <w:t>(3)</w:t>
                       </w:r>
@@ -2021,29 +1805,13 @@
         <w:textAlignment w:val="baseline"/>
         <w:rPr>
           <w:rFonts w:ascii="Times New Roman" w:eastAsia="Times New Roman" w:hAnsi="Times New Roman" w:cs="Times New Roman"/>
-          <w:szCs w:val="20"/>
-        </w:rPr>
-      </w:pPr>
-      <w:r>
-        <w:rPr>
-          <w:rFonts w:ascii="Times New Roman" w:eastAsia="Times New Roman" w:hAnsi="Times New Roman" w:cs="Times New Roman"/>
-          <w:szCs w:val="20"/>
-        </w:rPr>
-        <w:t xml:space="preserve">With the selected efficiencies to result in the best cycle given our constraints, a temperature vs. specific entropy plot could be graphed to visualize the difference in the </w:t>
-      </w:r>
-      <w:r>
-        <w:rPr>
-          <w:rFonts w:ascii="Times New Roman" w:eastAsia="Times New Roman" w:hAnsi="Times New Roman" w:cs="Times New Roman"/>
-          <w:szCs w:val="20"/>
-        </w:rPr>
-        <w:t>cycle</w:t>
-      </w:r>
-      <w:r>
-        <w:rPr>
-          <w:rFonts w:ascii="Times New Roman" w:eastAsia="Times New Roman" w:hAnsi="Times New Roman" w:cs="Times New Roman"/>
-          <w:szCs w:val="20"/>
-        </w:rPr>
-        <w:t xml:space="preserve"> when components have inefficiencies compared to the ideal. The compressor, turbine and nozzle efficiencies of 90%, 72%, and 98%, respectively, are illustrated below in Figure 1. The overall efficiency was calculated to be 50.19% with a heat transfer of 885 KJ/kg during the combustor process.</w:t>
+        </w:rPr>
+      </w:pPr>
+      <w:r>
+        <w:rPr>
+          <w:rFonts w:ascii="Times New Roman" w:eastAsia="Times New Roman" w:hAnsi="Times New Roman" w:cs="Times New Roman"/>
+        </w:rPr>
+        <w:t>With the selected efficiencies to result in the best cycle given our constraints, a temperature vs. specific entropy plot could be graphed to visualize the difference in the cycle when components have inefficiencies compared to the ideal. The compressor, turbine and nozzle efficiencies of 90%, 72%, and 98%, respectively, are illustrated below in Figure 1. The overall efficiency was calculated to be 52.7% with a heat transfer of 885 KJ/kg during the combustor process.</w:t>
       </w:r>
     </w:p>
     <w:p>
@@ -2267,15 +2035,13 @@
         <w:textAlignment w:val="baseline"/>
         <w:rPr>
           <w:rFonts w:ascii="Times New Roman" w:eastAsia="Times New Roman" w:hAnsi="Times New Roman" w:cs="Times New Roman"/>
-          <w:bCs/>
-        </w:rPr>
-      </w:pPr>
-      <w:r>
-        <w:rPr>
-          <w:rFonts w:ascii="Times New Roman" w:eastAsia="Times New Roman" w:hAnsi="Times New Roman" w:cs="Times New Roman"/>
-          <w:bCs/>
-        </w:rPr>
-        <w:t>Furthermore, the next analysis needed to be completed was the desired pressure ratio and maximum temperature for the UAV jet propulsion cycle. The efficiency and performance of the cycle were calculated to allow us to peer into what parameters should be selected to further optimize the propulsion system. The performance of the cycle was calculated by the equation</w:t>
+        </w:rPr>
+      </w:pPr>
+      <w:r>
+        <w:rPr>
+          <w:rFonts w:ascii="Times New Roman" w:eastAsia="Times New Roman" w:hAnsi="Times New Roman" w:cs="Times New Roman"/>
+        </w:rPr>
+        <w:t>The next analysis was the desired pressure ratio and maximum temperature for the UAV jet propulsion cycle. The efficiency and performance of the cycle were calculated to allow us to peer into what parameters should be selected to further optimize the propulsion system. The performance of the cycle was calculated using the equation:</w:t>
       </w:r>
     </w:p>
     <w:p>
@@ -2375,12 +2141,12 @@
               </wp:anchor>
             </w:drawing>
           </mc:Choice>
-          <mc:Fallback>
-            <w:pict>
-              <v:shape w14:anchorId="43FD3981" id="_x0000_s1027" type="#_x0000_t202" style="position:absolute;margin-left:-333.75pt;margin-top:8.55pt;width:32.25pt;height:76.5pt;z-index:-251655168;visibility:visible;mso-wrap-style:square;mso-width-percent:0;mso-height-percent:0;mso-wrap-distance-left:9pt;mso-wrap-distance-top:3.6pt;mso-wrap-distance-right:9pt;mso-wrap-distance-bottom:3.6pt;mso-position-horizontal:absolute;mso-position-horizontal-relative:right-margin-area;mso-position-vertical:absolute;mso-position-vertical-relative:text;mso-width-percent:0;mso-height-percent:0;mso-width-relative:margin;mso-height-relative:margin;v-text-anchor:top" o:gfxdata="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" strokecolor="white [3212]">
+          <mc:Fallback xmlns:a="http://schemas.openxmlformats.org/drawingml/2006/main" xmlns:pic="http://schemas.openxmlformats.org/drawingml/2006/picture" xmlns:a14="http://schemas.microsoft.com/office/drawing/2010/main" xmlns:wp14="http://schemas.microsoft.com/office/word/2010/wordml">
+            <w:pict w14:anchorId="18CA7247">
+              <v:shape id="_x0000_s1027" style="position:absolute;margin-left:-333.75pt;margin-top:8.55pt;width:32.25pt;height:76.5pt;z-index:-251655168;visibility:visible;mso-wrap-style:square;mso-width-percent:0;mso-height-percent:0;mso-wrap-distance-left:9pt;mso-wrap-distance-top:3.6pt;mso-wrap-distance-right:9pt;mso-wrap-distance-bottom:3.6pt;mso-position-horizontal:absolute;mso-position-horizontal-relative:right-margin-area;mso-position-vertical:absolute;mso-position-vertical-relative:text;mso-width-percent:0;mso-height-percent:0;mso-width-relative:margin;mso-height-relative:margin;v-text-anchor:top" strokecolor="white [3212]" type="#_x0000_t202" o:gfxdata="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" w14:anchorId="43FD3981">
                 <v:textbox>
                   <w:txbxContent>
-                    <w:p>
+                    <w:p wp14:textId="77777777">
                       <w:r>
                         <w:t>(4</w:t>
                       </w:r>
@@ -2394,7 +2160,7 @@
                         <w:br/>
                       </w:r>
                     </w:p>
-                    <w:p>
+                    <w:p wp14:textId="77777777">
                       <w:r>
                         <w:t>(5)</w:t>
                       </w:r>
@@ -2522,15 +2288,13 @@
         <w:textAlignment w:val="baseline"/>
         <w:rPr>
           <w:rFonts w:ascii="Times New Roman" w:eastAsia="Times New Roman" w:hAnsi="Times New Roman" w:cs="Times New Roman"/>
-          <w:szCs w:val="20"/>
-        </w:rPr>
-      </w:pPr>
-      <w:r>
-        <w:rPr>
-          <w:rFonts w:ascii="Times New Roman" w:eastAsia="Times New Roman" w:hAnsi="Times New Roman" w:cs="Times New Roman"/>
-          <w:szCs w:val="20"/>
-        </w:rPr>
-        <w:t>and the efficiency of the cycle was calculated by the equation</w:t>
+        </w:rPr>
+      </w:pPr>
+      <w:r>
+        <w:rPr>
+          <w:rFonts w:ascii="Times New Roman" w:eastAsia="Times New Roman" w:hAnsi="Times New Roman" w:cs="Times New Roman"/>
+        </w:rPr>
+        <w:t>and the efficiency of the cycle was calculated by the equation:</w:t>
       </w:r>
     </w:p>
     <w:p>
@@ -2678,29 +2442,19 @@
         <w:textAlignment w:val="baseline"/>
         <w:rPr>
           <w:rFonts w:ascii="Times New Roman" w:eastAsia="Times New Roman" w:hAnsi="Times New Roman" w:cs="Times New Roman"/>
-          <w:szCs w:val="20"/>
-        </w:rPr>
-      </w:pPr>
-      <w:r>
-        <w:rPr>
-          <w:rFonts w:ascii="Times New Roman" w:eastAsia="Times New Roman" w:hAnsi="Times New Roman" w:cs="Times New Roman"/>
-          <w:szCs w:val="20"/>
-        </w:rPr>
-        <w:t xml:space="preserve">where the specific enthalpy values are now for the actual cycle, as the component efficiencies have already been calculated and accounted for in the analysis. Figure 2 illustrates how maximum temperature effects the overall cycle efficiency and performance. As the combustor temperature increases, efficiency increases until it hits 1,600 K, where it begins to drop slowly as the </w:t>
-      </w:r>
-      <w:r>
-        <w:rPr>
-          <w:rFonts w:ascii="Times New Roman" w:eastAsia="Times New Roman" w:hAnsi="Times New Roman" w:cs="Times New Roman"/>
-          <w:szCs w:val="20"/>
-        </w:rPr>
-        <w:t xml:space="preserve">temperature rises to 2,000 K. The performance increase linearly </w:t>
-      </w:r>
-      <w:r>
-        <w:rPr>
-          <w:rFonts w:ascii="Times New Roman" w:eastAsia="Times New Roman" w:hAnsi="Times New Roman" w:cs="Times New Roman"/>
-          <w:szCs w:val="20"/>
-        </w:rPr>
-        <w:t>with maximum temperature, yielding a decision to have the maximum combustor temperature to be 1,600 K, with the consideration if this temperature is viable with current material technologies, which it is.</w:t>
+        </w:rPr>
+      </w:pPr>
+      <w:r>
+        <w:rPr>
+          <w:rFonts w:ascii="Times New Roman" w:eastAsia="Times New Roman" w:hAnsi="Times New Roman" w:cs="Times New Roman"/>
+        </w:rPr>
+        <w:t xml:space="preserve">where the specific enthalpy values are now for the actual cycle, as the component efficiencies have already been calculated and accounted for in the analysis. Figure 2 illustrates how maximum temperature effects the overall cycle efficiency and performance. As the combustor temperature increases, efficiency increases until it hits </w:t>
+      </w:r>
+      <w:r>
+        <w:rPr>
+          <w:rFonts w:ascii="Times New Roman" w:eastAsia="Times New Roman" w:hAnsi="Times New Roman" w:cs="Times New Roman"/>
+        </w:rPr>
+        <w:t>1,600 K, where it begins to drop slowly as the temperature rises to 2,000 K. The performance increase linearly with maximum temperature, yielding a decision to have the maximum combustor temperature to be 1,600 K.</w:t>
       </w:r>
     </w:p>
     <w:p>
@@ -2843,31 +2597,7 @@
         <w:rPr>
           <w:rFonts w:ascii="Times New Roman" w:hAnsi="Times New Roman" w:cs="Times New Roman"/>
         </w:rPr>
-        <w:t xml:space="preserve">The last parameter to determine for the cycle is the compressor pressure ratio. Figure 3 illustrates the relationship of this parameter to the cycle efficiency and performance. As pressure ratio increases, the efficiency rises logarithmically converging at an overall </w:t>
-      </w:r>
-      <w:r>
-        <w:rPr>
-          <w:rFonts w:ascii="Times New Roman" w:hAnsi="Times New Roman" w:cs="Times New Roman"/>
-        </w:rPr>
-        <w:t>efficiency</w:t>
-      </w:r>
-      <w:r>
-        <w:rPr>
-          <w:rFonts w:ascii="Times New Roman" w:hAnsi="Times New Roman" w:cs="Times New Roman"/>
-        </w:rPr>
-        <w:t xml:space="preserve"> of ~0.6, and the performance peaks at a pressure ratio of 15 and falls slowly as pressure ratio continues to increase. From the graphical representation of the data, we decided that a pressure ratio of 23 is a reasonable pressure ratio to select to compromise between the best p</w:t>
-      </w:r>
-      <w:r>
-        <w:rPr>
-          <w:rFonts w:ascii="Times New Roman" w:hAnsi="Times New Roman" w:cs="Times New Roman"/>
-        </w:rPr>
-        <w:t xml:space="preserve">erformance and best efficiency. The combination of pressure ratio and maximum temperature yielded a final, optimized efficiency and performance of .527 and 450 KJ/kg, respectively. </w:t>
-      </w:r>
-      <w:r>
-        <w:rPr>
-          <w:rFonts w:ascii="Times New Roman" w:hAnsi="Times New Roman" w:cs="Times New Roman"/>
-        </w:rPr>
-        <w:t>With the maximum combustion temperature and compressor pressure ratio, we can move forward to predict the drone range with its jet propulsion system defined.</w:t>
+        <w:t>The last parameter to determine for the cycle was the compressor pressure ratio. Figure 3 illustrates the relationship of this parameter to the cycle efficiency and performance. As the pressure ratio increases, the efficiency rises logarithmically converging at an overall efficiency of ~0.6, and the performance peaks at a pressure ratio of 15 and falls slowly as pressure ratio continues to increase. From the graphical representation of the data, we decided that a pressure ratio of 23 is a reasonable pressure ratio to select to compromise between the best performance and best efficiency. The combination of pressure ratio and maximum temperature yielded a final, optimized efficiency and performance of .527 and 450 KJ/kg, respectively. With the maximum combustion temperature and compressor pressure ratio, we can move forward to predict the drone range with its jet propulsion system defined.</w:t>
       </w:r>
     </w:p>
     <w:p>
@@ -2902,7 +2632,7 @@
         </w:rPr>
         <w:lastRenderedPageBreak/>
         <w:drawing>
-          <wp:inline distT="0" distB="0" distL="0" distR="0">
+          <wp:inline distT="0" distB="0" distL="0" distR="0" wp14:anchorId="47C8E444" wp14:editId="07777777">
             <wp:extent cx="3291840" cy="2468880"/>
             <wp:effectExtent l="0" t="0" r="3810" b="7620"/>
             <wp:docPr id="8" name="Picture 8"/>
@@ -3045,48 +2775,41 @@
         <w:textAlignment w:val="baseline"/>
         <w:rPr>
           <w:rFonts w:ascii="Times New Roman" w:eastAsia="Times New Roman" w:hAnsi="Times New Roman" w:cs="Times New Roman"/>
-          <w:szCs w:val="20"/>
-        </w:rPr>
-      </w:pPr>
-      <w:r>
-        <w:rPr>
-          <w:rFonts w:ascii="Times New Roman" w:eastAsia="Times New Roman" w:hAnsi="Times New Roman" w:cs="Times New Roman"/>
-          <w:szCs w:val="20"/>
+        </w:rPr>
+      </w:pPr>
+      <w:r>
+        <w:rPr>
+          <w:rFonts w:ascii="Times New Roman" w:eastAsia="Times New Roman" w:hAnsi="Times New Roman" w:cs="Times New Roman"/>
         </w:rPr>
         <w:t>To begin</w:t>
       </w:r>
       <w:r>
         <w:rPr>
           <w:rFonts w:ascii="Times New Roman" w:eastAsia="Times New Roman" w:hAnsi="Times New Roman" w:cs="Times New Roman"/>
-          <w:szCs w:val="20"/>
         </w:rPr>
         <w:t xml:space="preserve"> our investigation </w:t>
       </w:r>
       <w:r>
         <w:rPr>
           <w:rFonts w:ascii="Times New Roman" w:eastAsia="Times New Roman" w:hAnsi="Times New Roman" w:cs="Times New Roman"/>
-          <w:szCs w:val="20"/>
-        </w:rPr>
-        <w:t xml:space="preserve">on the range of the UAV, we start with how velocity affects its overall performance. The UAV implements a NACA 0015 </w:t>
-      </w:r>
-      <w:r>
-        <w:rPr>
-          <w:rFonts w:ascii="Times New Roman" w:eastAsia="Times New Roman" w:hAnsi="Times New Roman" w:cs="Times New Roman"/>
-          <w:szCs w:val="20"/>
+        </w:rPr>
+        <w:t xml:space="preserve">on the range of the UAV, we started with how velocity affects its overall performance. The UAV implements a NACA 0015 </w:t>
+      </w:r>
+      <w:r>
+        <w:rPr>
+          <w:rFonts w:ascii="Times New Roman" w:eastAsia="Times New Roman" w:hAnsi="Times New Roman" w:cs="Times New Roman"/>
         </w:rPr>
         <w:t>airfoil, which</w:t>
       </w:r>
       <w:r>
         <w:rPr>
           <w:rFonts w:ascii="Times New Roman" w:eastAsia="Times New Roman" w:hAnsi="Times New Roman" w:cs="Times New Roman"/>
-          <w:szCs w:val="20"/>
-        </w:rPr>
-        <w:t xml:space="preserve"> defines it life and drag with respect to its angle of attack. </w:t>
-      </w:r>
-      <w:r>
-        <w:rPr>
-          <w:rFonts w:ascii="Times New Roman" w:eastAsia="Times New Roman" w:hAnsi="Times New Roman" w:cs="Times New Roman"/>
-          <w:szCs w:val="20"/>
+        </w:rPr>
+        <w:t xml:space="preserve"> defines it lift and drag with respect to its angle of attack. </w:t>
+      </w:r>
+      <w:r>
+        <w:rPr>
+          <w:rFonts w:ascii="Times New Roman" w:eastAsia="Times New Roman" w:hAnsi="Times New Roman" w:cs="Times New Roman"/>
         </w:rPr>
         <w:t xml:space="preserve">A constant density of </w:t>
       </w:r>
@@ -3131,7 +2854,6 @@
       <w:r>
         <w:rPr>
           <w:rFonts w:ascii="Times New Roman" w:eastAsia="Times New Roman" w:hAnsi="Times New Roman" w:cs="Times New Roman"/>
-          <w:szCs w:val="20"/>
         </w:rPr>
         <w:t xml:space="preserve"> was assumed for simplicity during this analysis. A platform area of </w:t>
       </w:r>
@@ -3176,9 +2898,8 @@
       <w:r>
         <w:rPr>
           <w:rFonts w:ascii="Times New Roman" w:eastAsia="Times New Roman" w:hAnsi="Times New Roman" w:cs="Times New Roman"/>
-          <w:szCs w:val="20"/>
-        </w:rPr>
-        <w:t xml:space="preserve"> was chosen from the infromation we could obtain on its overall shape. A mass of </w:t>
+        </w:rPr>
+        <w:t xml:space="preserve"> was chosen from the information we could obtain on its overall shape. A mass of </w:t>
       </w:r>
       <m:oMath>
         <m:r>
@@ -3192,37 +2913,32 @@
       <w:r>
         <w:rPr>
           <w:rFonts w:ascii="Times New Roman" w:eastAsia="Times New Roman" w:hAnsi="Times New Roman" w:cs="Times New Roman"/>
-          <w:szCs w:val="20"/>
-        </w:rPr>
-        <w:t xml:space="preserve"> was chosen as these values are close to other drones researched. </w:t>
-      </w:r>
-      <w:r>
-        <w:rPr>
-          <w:rFonts w:ascii="Times New Roman" w:eastAsia="Times New Roman" w:hAnsi="Times New Roman" w:cs="Times New Roman"/>
-          <w:szCs w:val="20"/>
+        </w:rPr>
+        <w:t xml:space="preserve"> was chosen as these values are reminiscent of other drones researched. </w:t>
+      </w:r>
+      <w:r>
+        <w:rPr>
+          <w:rFonts w:ascii="Times New Roman" w:eastAsia="Times New Roman" w:hAnsi="Times New Roman" w:cs="Times New Roman"/>
         </w:rPr>
         <w:t xml:space="preserve">For the drone to takeoff, its force of lift must be greater </w:t>
       </w:r>
       <w:r>
         <w:rPr>
           <w:rFonts w:ascii="Times New Roman" w:eastAsia="Times New Roman" w:hAnsi="Times New Roman" w:cs="Times New Roman"/>
-          <w:szCs w:val="20"/>
         </w:rPr>
         <w:t>than</w:t>
       </w:r>
       <w:r>
         <w:rPr>
           <w:rFonts w:ascii="Times New Roman" w:eastAsia="Times New Roman" w:hAnsi="Times New Roman" w:cs="Times New Roman"/>
-          <w:szCs w:val="20"/>
         </w:rPr>
         <w:t xml:space="preserve"> its weight. Using an iterative process calculating the effect of 1 kg of fuel with an initial fuel of 100 kg, we were able to calculate the total range the drone can fly before running </w:t>
       </w:r>
       <w:r>
         <w:rPr>
           <w:rFonts w:ascii="Times New Roman" w:eastAsia="Times New Roman" w:hAnsi="Times New Roman" w:cs="Times New Roman"/>
-          <w:szCs w:val="20"/>
-        </w:rPr>
-        <w:t xml:space="preserve">out. This was determined by calculating the coefficient of lift, its respective coefficient of drag, and use those values to calculate its distance flown. The equations below illustrate this exact process to iteratively calculate the total range where </w:t>
+        </w:rPr>
+        <w:t xml:space="preserve">out of fuel. This was determined by calculating the coefficient of lift, its respective coefficient of drag, and use those values to calculate its distance flown. The equations below illustrate this exact process to iteratively calculate the total range where </w:t>
       </w:r>
     </w:p>
     <w:p>
@@ -3371,12 +3087,12 @@
               </wp:anchor>
             </w:drawing>
           </mc:Choice>
-          <mc:Fallback>
-            <w:pict>
-              <v:shape w14:anchorId="4F8E7522" id="_x0000_s1028" type="#_x0000_t202" style="position:absolute;margin-left:-313.1pt;margin-top:14.1pt;width:38.5pt;height:203.45pt;z-index:-251653120;visibility:visible;mso-wrap-style:square;mso-width-percent:0;mso-height-percent:0;mso-wrap-distance-left:9pt;mso-wrap-distance-top:3.6pt;mso-wrap-distance-right:9pt;mso-wrap-distance-bottom:3.6pt;mso-position-horizontal:absolute;mso-position-horizontal-relative:right-margin-area;mso-position-vertical:absolute;mso-position-vertical-relative:text;mso-width-percent:0;mso-height-percent:0;mso-width-relative:margin;mso-height-relative:margin;v-text-anchor:top" o:gfxdata="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" strokecolor="white [3212]">
+          <mc:Fallback xmlns:a="http://schemas.openxmlformats.org/drawingml/2006/main" xmlns:pic="http://schemas.openxmlformats.org/drawingml/2006/picture" xmlns:a14="http://schemas.microsoft.com/office/drawing/2010/main" xmlns:wp14="http://schemas.microsoft.com/office/word/2010/wordml">
+            <w:pict w14:anchorId="2B4184D1">
+              <v:shape id="_x0000_s1028" style="position:absolute;margin-left:-313.1pt;margin-top:14.1pt;width:38.5pt;height:203.45pt;z-index:-251653120;visibility:visible;mso-wrap-style:square;mso-width-percent:0;mso-height-percent:0;mso-wrap-distance-left:9pt;mso-wrap-distance-top:3.6pt;mso-wrap-distance-right:9pt;mso-wrap-distance-bottom:3.6pt;mso-position-horizontal:absolute;mso-position-horizontal-relative:right-margin-area;mso-position-vertical:absolute;mso-position-vertical-relative:text;mso-width-percent:0;mso-height-percent:0;mso-width-relative:margin;mso-height-relative:margin;v-text-anchor:top" strokecolor="white [3212]" type="#_x0000_t202" o:gfxdata="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" w14:anchorId="4F8E7522">
                 <v:textbox>
                   <w:txbxContent>
-                    <w:p>
+                    <w:p wp14:textId="77777777">
                       <w:r>
                         <w:t xml:space="preserve"> </w:t>
                       </w:r>
@@ -3384,14 +3100,14 @@
                         <w:t>(6)</w:t>
                       </w:r>
                     </w:p>
-                    <w:p>
+                    <w:p wp14:textId="77777777">
                       <w:pPr>
                         <w:rPr>
                           <w:sz w:val="2"/>
                         </w:rPr>
                       </w:pPr>
                     </w:p>
-                    <w:p>
+                    <w:p wp14:textId="77777777">
                       <w:r>
                         <w:t xml:space="preserve"> </w:t>
                       </w:r>
@@ -3399,14 +3115,14 @@
                         <w:t>(7)</w:t>
                       </w:r>
                     </w:p>
-                    <w:p>
+                    <w:p wp14:textId="77777777">
                       <w:pPr>
                         <w:rPr>
                           <w:sz w:val="2"/>
                         </w:rPr>
                       </w:pPr>
                     </w:p>
-                    <w:p>
+                    <w:p wp14:textId="77777777">
                       <w:r>
                         <w:t xml:space="preserve"> </w:t>
                       </w:r>
@@ -3417,14 +3133,14 @@
                         <w:t>)</w:t>
                       </w:r>
                     </w:p>
-                    <w:p>
+                    <w:p wp14:textId="77777777">
                       <w:pPr>
                         <w:rPr>
                           <w:sz w:val="8"/>
                         </w:rPr>
                       </w:pPr>
                     </w:p>
-                    <w:p>
+                    <w:p wp14:textId="77777777">
                       <w:r>
                         <w:t xml:space="preserve"> </w:t>
                       </w:r>
@@ -3432,14 +3148,14 @@
                         <w:t>(9)</w:t>
                       </w:r>
                     </w:p>
-                    <w:p>
+                    <w:p wp14:textId="77777777">
                       <w:pPr>
                         <w:rPr>
                           <w:sz w:val="4"/>
                         </w:rPr>
                       </w:pPr>
                     </w:p>
-                    <w:p>
+                    <w:p wp14:textId="77777777">
                       <w:r>
                         <w:t>(10)</w:t>
                       </w:r>
@@ -4144,27 +3860,23 @@
         <w:rPr>
           <w:rFonts w:ascii="Times New Roman" w:hAnsi="Times New Roman" w:cs="Times New Roman"/>
           <w:noProof/>
-          <w:szCs w:val="20"/>
-        </w:rPr>
-      </w:pPr>
-      <w:r>
-        <w:rPr>
-          <w:rFonts w:ascii="Times New Roman" w:eastAsia="Times New Roman" w:hAnsi="Times New Roman" w:cs="Times New Roman"/>
-          <w:szCs w:val="20"/>
+        </w:rPr>
+      </w:pPr>
+      <w:r>
+        <w:rPr>
+          <w:rFonts w:ascii="Times New Roman" w:eastAsia="Times New Roman" w:hAnsi="Times New Roman" w:cs="Times New Roman"/>
         </w:rPr>
         <w:t>Initial conditions mu</w:t>
       </w:r>
       <w:r>
         <w:rPr>
           <w:rFonts w:ascii="Times New Roman" w:eastAsia="Times New Roman" w:hAnsi="Times New Roman" w:cs="Times New Roman"/>
-          <w:szCs w:val="20"/>
         </w:rPr>
         <w:t>st be taken into consideration to achieve flight.</w:t>
       </w:r>
       <w:r>
         <w:rPr>
           <w:rFonts w:ascii="Times New Roman" w:eastAsia="Times New Roman" w:hAnsi="Times New Roman" w:cs="Times New Roman"/>
-          <w:szCs w:val="20"/>
         </w:rPr>
         <w:t xml:space="preserve"> </w:t>
       </w:r>
@@ -4217,21 +3929,18 @@
       <w:r>
         <w:rPr>
           <w:rFonts w:ascii="Times New Roman" w:eastAsia="Times New Roman" w:hAnsi="Times New Roman" w:cs="Times New Roman"/>
-          <w:szCs w:val="20"/>
         </w:rPr>
         <w:t>is the minimum velocity needed to fly neglecting ground effect</w:t>
       </w:r>
       <w:r>
         <w:rPr>
           <w:rFonts w:ascii="Times New Roman" w:eastAsia="Times New Roman" w:hAnsi="Times New Roman" w:cs="Times New Roman"/>
-          <w:szCs w:val="20"/>
-        </w:rPr>
-        <w:t xml:space="preserve"> to optimally pick the drone off the ground by creating enough life to overpower its weight. V</w:t>
-      </w:r>
-      <w:r>
-        <w:rPr>
-          <w:rFonts w:ascii="Times New Roman" w:eastAsia="Times New Roman" w:hAnsi="Times New Roman" w:cs="Times New Roman"/>
-          <w:szCs w:val="20"/>
+        </w:rPr>
+        <w:t xml:space="preserve"> to creating enough lift to overcome its weight. V</w:t>
+      </w:r>
+      <w:r>
+        <w:rPr>
+          <w:rFonts w:ascii="Times New Roman" w:eastAsia="Times New Roman" w:hAnsi="Times New Roman" w:cs="Times New Roman"/>
         </w:rPr>
         <w:t xml:space="preserve">elocities greater than </w:t>
       </w:r>
@@ -4277,35 +3986,18 @@
       <w:r>
         <w:rPr>
           <w:rFonts w:ascii="Times New Roman" w:eastAsia="Times New Roman" w:hAnsi="Times New Roman" w:cs="Times New Roman"/>
-          <w:szCs w:val="20"/>
         </w:rPr>
         <w:t xml:space="preserve"> were neglected</w:t>
       </w:r>
       <w:r>
         <w:rPr>
           <w:rFonts w:ascii="Times New Roman" w:eastAsia="Times New Roman" w:hAnsi="Times New Roman" w:cs="Times New Roman"/>
-          <w:szCs w:val="20"/>
-        </w:rPr>
-        <w:t xml:space="preserve"> as its trend from the graph </w:t>
-      </w:r>
-      <w:r>
-        <w:rPr>
-          <w:rFonts w:ascii="Times New Roman" w:eastAsia="Times New Roman" w:hAnsi="Times New Roman" w:cs="Times New Roman"/>
-          <w:szCs w:val="20"/>
-        </w:rPr>
-        <w:t>makes</w:t>
-      </w:r>
-      <w:r>
-        <w:rPr>
-          <w:rFonts w:ascii="Times New Roman" w:eastAsia="Times New Roman" w:hAnsi="Times New Roman" w:cs="Times New Roman"/>
-          <w:szCs w:val="20"/>
-        </w:rPr>
-        <w:t xml:space="preserve"> those speeds not efficient compared to the lower speeds</w:t>
-      </w:r>
-      <w:r>
-        <w:rPr>
-          <w:rFonts w:ascii="Times New Roman" w:eastAsia="Times New Roman" w:hAnsi="Times New Roman" w:cs="Times New Roman"/>
-          <w:szCs w:val="20"/>
+        </w:rPr>
+        <w:t xml:space="preserve"> as they were not as efficient as lower speeds which can be seen in figure 4</w:t>
+      </w:r>
+      <w:r>
+        <w:rPr>
+          <w:rFonts w:ascii="Times New Roman" w:eastAsia="Times New Roman" w:hAnsi="Times New Roman" w:cs="Times New Roman"/>
         </w:rPr>
         <w:t xml:space="preserve">. An optimal cruising speed of </w:t>
       </w:r>
@@ -4358,28 +4050,24 @@
       <w:r>
         <w:rPr>
           <w:rFonts w:ascii="Times New Roman" w:eastAsia="Times New Roman" w:hAnsi="Times New Roman" w:cs="Times New Roman"/>
-          <w:szCs w:val="20"/>
         </w:rPr>
         <w:t>was determined to achieve a maximum range of 8</w:t>
       </w:r>
       <w:r>
         <w:rPr>
           <w:rFonts w:ascii="Times New Roman" w:eastAsia="Times New Roman" w:hAnsi="Times New Roman" w:cs="Times New Roman"/>
-          <w:szCs w:val="20"/>
         </w:rPr>
         <w:t>,</w:t>
       </w:r>
       <w:r>
         <w:rPr>
           <w:rFonts w:ascii="Times New Roman" w:eastAsia="Times New Roman" w:hAnsi="Times New Roman" w:cs="Times New Roman"/>
-          <w:szCs w:val="20"/>
         </w:rPr>
         <w:t>754</w:t>
       </w:r>
       <w:r>
         <w:rPr>
           <w:rFonts w:ascii="Times New Roman" w:eastAsia="Times New Roman" w:hAnsi="Times New Roman" w:cs="Times New Roman"/>
-          <w:szCs w:val="20"/>
         </w:rPr>
         <w:t xml:space="preserve"> km.</w:t>
       </w:r>
@@ -4387,7 +4075,6 @@
         <w:rPr>
           <w:rFonts w:ascii="Times New Roman" w:hAnsi="Times New Roman" w:cs="Times New Roman"/>
           <w:noProof/>
-          <w:szCs w:val="20"/>
         </w:rPr>
         <w:t xml:space="preserve"> </w:t>
       </w:r>
@@ -5582,34 +5269,29 @@
         <w:textAlignment w:val="baseline"/>
         <w:rPr>
           <w:rFonts w:ascii="Times New Roman" w:eastAsia="Times New Roman" w:hAnsi="Times New Roman" w:cs="Times New Roman"/>
-          <w:szCs w:val="20"/>
-        </w:rPr>
-      </w:pPr>
-      <w:r>
-        <w:rPr>
-          <w:rFonts w:ascii="Times New Roman" w:eastAsia="Times New Roman" w:hAnsi="Times New Roman" w:cs="Times New Roman"/>
-          <w:szCs w:val="20"/>
+        </w:rPr>
+      </w:pPr>
+      <w:r>
+        <w:rPr>
+          <w:rFonts w:ascii="Times New Roman" w:eastAsia="Times New Roman" w:hAnsi="Times New Roman" w:cs="Times New Roman"/>
         </w:rPr>
         <w:t>Next, we took experimentally determined values to analy</w:t>
       </w:r>
       <w:r>
         <w:rPr>
           <w:rFonts w:ascii="Times New Roman" w:eastAsia="Times New Roman" w:hAnsi="Times New Roman" w:cs="Times New Roman"/>
-          <w:szCs w:val="20"/>
         </w:rPr>
         <w:t xml:space="preserve">ze </w:t>
       </w:r>
       <w:r>
         <w:rPr>
           <w:rFonts w:ascii="Times New Roman" w:eastAsia="Times New Roman" w:hAnsi="Times New Roman" w:cs="Times New Roman"/>
-          <w:szCs w:val="20"/>
         </w:rPr>
         <w:t>the CO</w:t>
       </w:r>
       <w:r>
         <w:rPr>
           <w:rFonts w:ascii="Times New Roman" w:eastAsia="Times New Roman" w:hAnsi="Times New Roman" w:cs="Times New Roman"/>
-          <w:szCs w:val="20"/>
           <w:vertAlign w:val="subscript"/>
         </w:rPr>
         <w:t>2 </w:t>
@@ -5617,28 +5299,24 @@
       <w:r>
         <w:rPr>
           <w:rFonts w:ascii="Times New Roman" w:eastAsia="Times New Roman" w:hAnsi="Times New Roman" w:cs="Times New Roman"/>
-          <w:szCs w:val="20"/>
         </w:rPr>
         <w:t xml:space="preserve">emission </w:t>
       </w:r>
       <w:r>
         <w:rPr>
           <w:rFonts w:ascii="Times New Roman" w:eastAsia="Times New Roman" w:hAnsi="Times New Roman" w:cs="Times New Roman"/>
-          <w:szCs w:val="20"/>
         </w:rPr>
         <w:t xml:space="preserve">of the </w:t>
       </w:r>
       <w:r>
         <w:rPr>
           <w:rFonts w:ascii="Times New Roman" w:eastAsia="Times New Roman" w:hAnsi="Times New Roman" w:cs="Times New Roman"/>
-          <w:szCs w:val="20"/>
         </w:rPr>
         <w:t>selected fuels. Kerosene has a CO</w:t>
       </w:r>
       <w:r>
         <w:rPr>
           <w:rFonts w:ascii="Times New Roman" w:eastAsia="Times New Roman" w:hAnsi="Times New Roman" w:cs="Times New Roman"/>
-          <w:szCs w:val="20"/>
           <w:vertAlign w:val="subscript"/>
         </w:rPr>
         <w:t>2 </w:t>
@@ -5646,7 +5324,6 @@
       <w:r>
         <w:rPr>
           <w:rFonts w:ascii="Times New Roman" w:eastAsia="Times New Roman" w:hAnsi="Times New Roman" w:cs="Times New Roman"/>
-          <w:szCs w:val="20"/>
         </w:rPr>
         <w:t xml:space="preserve">emission of  </w:t>
       </w:r>
@@ -5769,14 +5446,12 @@
       <w:r>
         <w:rPr>
           <w:rFonts w:ascii="Times New Roman" w:eastAsia="Times New Roman" w:hAnsi="Times New Roman" w:cs="Times New Roman"/>
-          <w:szCs w:val="20"/>
-        </w:rPr>
-        <w:t xml:space="preserve"> ethanols CO</w:t>
-      </w:r>
-      <w:r>
-        <w:rPr>
-          <w:rFonts w:ascii="Times New Roman" w:eastAsia="Times New Roman" w:hAnsi="Times New Roman" w:cs="Times New Roman"/>
-          <w:szCs w:val="20"/>
+        </w:rPr>
+        <w:t xml:space="preserve"> and ethanol’s CO</w:t>
+      </w:r>
+      <w:r>
+        <w:rPr>
+          <w:rFonts w:ascii="Times New Roman" w:eastAsia="Times New Roman" w:hAnsi="Times New Roman" w:cs="Times New Roman"/>
           <w:vertAlign w:val="subscript"/>
         </w:rPr>
         <w:t xml:space="preserve">2 </w:t>
@@ -5784,7 +5459,6 @@
       <w:r>
         <w:rPr>
           <w:rFonts w:ascii="Times New Roman" w:eastAsia="Times New Roman" w:hAnsi="Times New Roman" w:cs="Times New Roman"/>
-          <w:szCs w:val="20"/>
         </w:rPr>
         <w:t xml:space="preserve">emission is about 66% that of Kerosene with around </w:t>
       </w:r>
@@ -5917,14 +5591,12 @@
       <w:r>
         <w:rPr>
           <w:rFonts w:ascii="Times New Roman" w:eastAsia="Times New Roman" w:hAnsi="Times New Roman" w:cs="Times New Roman"/>
-          <w:szCs w:val="20"/>
         </w:rPr>
         <w:t xml:space="preserve"> Lastly, starting from TNT’s stoichiometric balanced equation we see that it has no CO</w:t>
       </w:r>
       <w:r>
         <w:rPr>
           <w:rFonts w:ascii="Times New Roman" w:eastAsia="Times New Roman" w:hAnsi="Times New Roman" w:cs="Times New Roman"/>
-          <w:szCs w:val="20"/>
           <w:vertAlign w:val="subscript"/>
         </w:rPr>
         <w:t>2 </w:t>
@@ -5932,28 +5604,24 @@
       <w:r>
         <w:rPr>
           <w:rFonts w:ascii="Times New Roman" w:eastAsia="Times New Roman" w:hAnsi="Times New Roman" w:cs="Times New Roman"/>
-          <w:szCs w:val="20"/>
         </w:rPr>
         <w:t xml:space="preserve">emission. On the other hand, TNT produces </w:t>
       </w:r>
       <w:r>
         <w:rPr>
           <w:rFonts w:ascii="Times New Roman" w:eastAsia="Times New Roman" w:hAnsi="Times New Roman" w:cs="Times New Roman"/>
-          <w:szCs w:val="20"/>
         </w:rPr>
         <w:t>CO, which</w:t>
       </w:r>
       <w:r>
         <w:rPr>
           <w:rFonts w:ascii="Times New Roman" w:eastAsia="Times New Roman" w:hAnsi="Times New Roman" w:cs="Times New Roman"/>
-          <w:szCs w:val="20"/>
         </w:rPr>
         <w:t xml:space="preserve"> is more harmful to the environment than CO</w:t>
       </w:r>
       <w:r>
         <w:rPr>
           <w:rFonts w:ascii="Times New Roman" w:eastAsia="Times New Roman" w:hAnsi="Times New Roman" w:cs="Times New Roman"/>
-          <w:szCs w:val="20"/>
           <w:vertAlign w:val="subscript"/>
         </w:rPr>
         <w:t>2.</w:t>
@@ -6340,7 +6008,6 @@
         <w:rPr>
           <w:rFonts w:ascii="Times New Roman" w:hAnsi="Times New Roman" w:cs="Times New Roman"/>
           <w:color w:val="000000"/>
-          <w:szCs w:val="20"/>
           <w:shd w:val="clear" w:color="auto" w:fill="FFFFFF"/>
         </w:rPr>
         <w:t xml:space="preserve">The first assumption we made when </w:t>
@@ -6349,7 +6016,6 @@
         <w:rPr>
           <w:rFonts w:ascii="Times New Roman" w:hAnsi="Times New Roman" w:cs="Times New Roman"/>
           <w:color w:val="000000"/>
-          <w:szCs w:val="20"/>
           <w:shd w:val="clear" w:color="auto" w:fill="FFFFFF"/>
         </w:rPr>
         <w:t>calculating</w:t>
@@ -6358,7 +6024,6 @@
         <w:rPr>
           <w:rFonts w:ascii="Times New Roman" w:hAnsi="Times New Roman" w:cs="Times New Roman"/>
           <w:color w:val="000000"/>
-          <w:szCs w:val="20"/>
           <w:shd w:val="clear" w:color="auto" w:fill="FFFFFF"/>
         </w:rPr>
         <w:t xml:space="preserve"> range was the </w:t>
@@ -6367,7 +6032,6 @@
         <w:rPr>
           <w:rFonts w:ascii="Times New Roman" w:hAnsi="Times New Roman" w:cs="Times New Roman"/>
           <w:color w:val="000000"/>
-          <w:szCs w:val="20"/>
           <w:shd w:val="clear" w:color="auto" w:fill="FFFFFF"/>
         </w:rPr>
         <w:t>initial</w:t>
@@ -6376,7 +6040,6 @@
         <w:rPr>
           <w:rFonts w:ascii="Times New Roman" w:hAnsi="Times New Roman" w:cs="Times New Roman"/>
           <w:color w:val="000000"/>
-          <w:szCs w:val="20"/>
           <w:shd w:val="clear" w:color="auto" w:fill="FFFFFF"/>
         </w:rPr>
         <w:t xml:space="preserve"> amount of fuel the UAV could hold upon liftoff. To </w:t>
@@ -6385,7 +6048,6 @@
         <w:rPr>
           <w:rFonts w:ascii="Times New Roman" w:hAnsi="Times New Roman" w:cs="Times New Roman"/>
           <w:color w:val="000000"/>
-          <w:szCs w:val="20"/>
           <w:shd w:val="clear" w:color="auto" w:fill="FFFFFF"/>
         </w:rPr>
         <w:t>reconsider</w:t>
@@ -6394,7 +6056,6 @@
         <w:rPr>
           <w:rFonts w:ascii="Times New Roman" w:hAnsi="Times New Roman" w:cs="Times New Roman"/>
           <w:color w:val="000000"/>
-          <w:szCs w:val="20"/>
           <w:shd w:val="clear" w:color="auto" w:fill="FFFFFF"/>
         </w:rPr>
         <w:t xml:space="preserve"> this assumption, we would like to </w:t>
@@ -6403,7 +6064,6 @@
         <w:rPr>
           <w:rFonts w:ascii="Times New Roman" w:hAnsi="Times New Roman" w:cs="Times New Roman"/>
           <w:color w:val="000000"/>
-          <w:szCs w:val="20"/>
           <w:shd w:val="clear" w:color="auto" w:fill="FFFFFF"/>
         </w:rPr>
         <w:t>definitively</w:t>
@@ -6412,7 +6072,6 @@
         <w:rPr>
           <w:rFonts w:ascii="Times New Roman" w:hAnsi="Times New Roman" w:cs="Times New Roman"/>
           <w:color w:val="000000"/>
-          <w:szCs w:val="20"/>
           <w:shd w:val="clear" w:color="auto" w:fill="FFFFFF"/>
         </w:rPr>
         <w:t xml:space="preserve"> decide what amount of fuel the drone can hold to achieve the greatest range and keep optimal performance. Figure 7 below details that as fuel mass increases, range increases nearly linearly.  </w:t>
@@ -6421,16 +6080,14 @@
         <w:rPr>
           <w:rFonts w:ascii="Times New Roman" w:hAnsi="Times New Roman" w:cs="Times New Roman"/>
           <w:color w:val="000000"/>
-          <w:szCs w:val="20"/>
           <w:shd w:val="clear" w:color="auto" w:fill="FFFFFF"/>
         </w:rPr>
-        <w:t xml:space="preserve">One affect this will have is the speed required to pick the plane up upon takeoff due to the increase in initial weight from the working fuel. </w:t>
+        <w:t xml:space="preserve">One affect is the speed required to pick the plane up upon takeoff due to the increase in initial weight from the working fuel. </w:t>
       </w:r>
       <w:r>
         <w:rPr>
           <w:rFonts w:ascii="Times New Roman" w:hAnsi="Times New Roman" w:cs="Times New Roman"/>
           <w:color w:val="000000"/>
-          <w:szCs w:val="20"/>
           <w:shd w:val="clear" w:color="auto" w:fill="FFFFFF"/>
         </w:rPr>
         <w:t xml:space="preserve">With an </w:t>
@@ -6439,7 +6096,6 @@
         <w:rPr>
           <w:rFonts w:ascii="Times New Roman" w:hAnsi="Times New Roman" w:cs="Times New Roman"/>
           <w:color w:val="000000"/>
-          <w:szCs w:val="20"/>
           <w:shd w:val="clear" w:color="auto" w:fill="FFFFFF"/>
         </w:rPr>
         <w:t>initial</w:t>
@@ -6448,20 +6104,18 @@
         <w:rPr>
           <w:rFonts w:ascii="Times New Roman" w:hAnsi="Times New Roman" w:cs="Times New Roman"/>
           <w:color w:val="000000"/>
-          <w:szCs w:val="20"/>
           <w:shd w:val="clear" w:color="auto" w:fill="FFFFFF"/>
         </w:rPr>
-        <w:t xml:space="preserve"> fuel mass of 300 </w:t>
+        <w:t xml:space="preserve"> fuel mass of 300 kilograms, the range the </w:t>
       </w:r>
       <w:r>
         <w:rPr>
           <w:rFonts w:ascii="Times New Roman" w:hAnsi="Times New Roman" w:cs="Times New Roman"/>
           <w:color w:val="000000"/>
-          <w:szCs w:val="20"/>
           <w:shd w:val="clear" w:color="auto" w:fill="FFFFFF"/>
         </w:rPr>
         <w:lastRenderedPageBreak/>
-        <w:t xml:space="preserve">kilograms, the range the UAV is capable of traveling increases by nearly a factor of 3 with respect to the </w:t>
+        <w:t xml:space="preserve">UAV is capable of traveling increases by nearly a factor of 3 with respect to the </w:t>
       </w:r>
       <m:oMath>
         <m:r>
@@ -6478,16 +6132,14 @@
         <w:rPr>
           <w:rFonts w:ascii="Times New Roman" w:eastAsiaTheme="minorEastAsia" w:hAnsi="Times New Roman" w:cs="Times New Roman"/>
           <w:color w:val="000000"/>
-          <w:szCs w:val="20"/>
           <w:shd w:val="clear" w:color="auto" w:fill="FFFFFF"/>
         </w:rPr>
-        <w:t xml:space="preserve"> of fuel assumed previously. It is slightly smaller then an exact factor of three due to an increase in mass, yielding a less efficient path to maintain constant altitude. </w:t>
+        <w:t xml:space="preserve"> of fuel assumed previously. It is slightly smaller than an exact factor of three due to an increase in mass, yielding a less efficient path to maintain constant altitude. </w:t>
       </w:r>
       <w:r>
         <w:rPr>
           <w:rFonts w:ascii="Times New Roman" w:hAnsi="Times New Roman" w:cs="Times New Roman"/>
           <w:color w:val="000000"/>
-          <w:szCs w:val="20"/>
           <w:shd w:val="clear" w:color="auto" w:fill="FFFFFF"/>
         </w:rPr>
         <w:t xml:space="preserve"> </w:t>
@@ -6499,7 +6151,7 @@
           <w:szCs w:val="20"/>
         </w:rPr>
         <w:drawing>
-          <wp:inline distT="0" distB="0" distL="0" distR="0">
+          <wp:inline distT="0" distB="0" distL="0" distR="0" wp14:anchorId="5043DD58" wp14:editId="07777777">
             <wp:extent cx="3291840" cy="2468880"/>
             <wp:effectExtent l="0" t="0" r="3810" b="7620"/>
             <wp:docPr id="11" name="Picture 11"/>
@@ -6601,61 +6253,7 @@
         <w:rPr>
           <w:rFonts w:ascii="Times New Roman" w:hAnsi="Times New Roman" w:cs="Times New Roman"/>
         </w:rPr>
-        <w:t xml:space="preserve">Figure 8 illustrates the relationship of fuel mass, range and performance in a three-dimensional graph. It provided us with the verification that as fuel mass increases, the range increases as from before, but the overall performance decreases </w:t>
-      </w:r>
-      <w:r>
-        <w:rPr>
-          <w:rFonts w:ascii="Times New Roman" w:hAnsi="Times New Roman" w:cs="Times New Roman"/>
-        </w:rPr>
-        <w:t>slightly</w:t>
-      </w:r>
-      <w:r>
-        <w:rPr>
-          <w:rFonts w:ascii="Times New Roman" w:hAnsi="Times New Roman" w:cs="Times New Roman"/>
-        </w:rPr>
-        <w:t xml:space="preserve"> as it is pushing harder to propel more weight through the atmosphere as it travels the range it can before running out of fuel.</w:t>
-      </w:r>
-      <w:r>
-        <w:rPr>
-          <w:rFonts w:ascii="Times New Roman" w:hAnsi="Times New Roman" w:cs="Times New Roman"/>
-        </w:rPr>
-        <w:t xml:space="preserve"> From these graphs, we conclude that the more fuel the drone is capable of holding, it should take. If takeoff distance </w:t>
-      </w:r>
-      <w:r>
-        <w:rPr>
-          <w:rFonts w:ascii="Times New Roman" w:hAnsi="Times New Roman" w:cs="Times New Roman"/>
-        </w:rPr>
-        <w:t>were</w:t>
-      </w:r>
-      <w:r>
-        <w:rPr>
-          <w:rFonts w:ascii="Times New Roman" w:hAnsi="Times New Roman" w:cs="Times New Roman"/>
-        </w:rPr>
-        <w:t xml:space="preserve"> a constraint, then further analysis would be needed to verify if the drone </w:t>
-      </w:r>
-      <w:r>
-        <w:rPr>
-          <w:rFonts w:ascii="Times New Roman" w:hAnsi="Times New Roman" w:cs="Times New Roman"/>
-        </w:rPr>
-        <w:t>could</w:t>
-      </w:r>
-      <w:r>
-        <w:rPr>
-          <w:rFonts w:ascii="Times New Roman" w:hAnsi="Times New Roman" w:cs="Times New Roman"/>
-        </w:rPr>
-        <w:t xml:space="preserve"> reach a velocity to create the force of life to become greater </w:t>
-      </w:r>
-      <w:r>
-        <w:rPr>
-          <w:rFonts w:ascii="Times New Roman" w:hAnsi="Times New Roman" w:cs="Times New Roman"/>
-        </w:rPr>
-        <w:t>than</w:t>
-      </w:r>
-      <w:r>
-        <w:rPr>
-          <w:rFonts w:ascii="Times New Roman" w:hAnsi="Times New Roman" w:cs="Times New Roman"/>
-        </w:rPr>
-        <w:t xml:space="preserve"> its weight. </w:t>
+        <w:t xml:space="preserve">Figure 8 illustrates the relationship of fuel mass, range and performance in a three-dimensional graph. It provided us with the verification that as fuel mass increases, the range increases as from before, but the overall performance decreases slightly as it is pushing harder to propel more weight through the atmosphere as it travels the range it can before running out of fuel. From these graphs, we conclude that the drone should take as much fuel as it can hold. If takeoff distance were a constraint, then further analysis would be needed to verify if the drone could reach a velocity to create the force of life to become greater than its weight. </w:t>
       </w:r>
     </w:p>
     <w:p>
@@ -6804,6 +6402,7 @@
       </w:r>
       <w:r>
         <w:rPr>
+          <w:rFonts w:ascii="Times New Roman" w:hAnsi="Times New Roman" w:cs="Times New Roman"/>
           <w:color w:val="000000"/>
           <w:shd w:val="clear" w:color="auto" w:fill="FFFFFF"/>
         </w:rPr>
@@ -6811,6 +6410,7 @@
       </w:r>
       <w:r>
         <w:rPr>
+          <w:rFonts w:ascii="Times New Roman" w:hAnsi="Times New Roman" w:cs="Times New Roman"/>
           <w:color w:val="000000"/>
           <w:shd w:val="clear" w:color="auto" w:fill="FFFFFF"/>
         </w:rPr>
@@ -6818,6 +6418,7 @@
       </w:r>
       <w:r>
         <w:rPr>
+          <w:rFonts w:ascii="Times New Roman" w:hAnsi="Times New Roman" w:cs="Times New Roman"/>
           <w:color w:val="000000"/>
           <w:shd w:val="clear" w:color="auto" w:fill="FFFFFF"/>
         </w:rPr>
@@ -6825,6 +6426,7 @@
       </w:r>
       <w:r>
         <w:rPr>
+          <w:rFonts w:ascii="Times New Roman" w:hAnsi="Times New Roman" w:cs="Times New Roman"/>
           <w:color w:val="000000"/>
           <w:shd w:val="clear" w:color="auto" w:fill="FFFFFF"/>
         </w:rPr>
@@ -6832,36 +6434,41 @@
       </w:r>
       <w:r>
         <w:rPr>
+          <w:rFonts w:ascii="Times New Roman" w:hAnsi="Times New Roman" w:cs="Times New Roman"/>
           <w:color w:val="000000"/>
           <w:shd w:val="clear" w:color="auto" w:fill="FFFFFF"/>
         </w:rPr>
-        <w:t xml:space="preserve"> we achieved a maximum range and performance. Through an analysis of effects of pressure ratio and maximum </w:t>
-      </w:r>
-      <w:r>
-        <w:rPr>
+        <w:t xml:space="preserve"> we achieved a maximum range and performance. Through an analysis of effects of pressure ratio and ma</w:t>
+      </w:r>
+      <w:bookmarkStart w:id="1" w:name="_GoBack"/>
+      <w:bookmarkEnd w:id="1"/>
+      <w:r>
+        <w:rPr>
+          <w:rFonts w:ascii="Times New Roman" w:hAnsi="Times New Roman" w:cs="Times New Roman"/>
           <w:color w:val="000000"/>
           <w:shd w:val="clear" w:color="auto" w:fill="FFFFFF"/>
         </w:rPr>
-        <w:t>temperature,</w:t>
-      </w:r>
-      <w:r>
-        <w:rPr>
+        <w:t xml:space="preserve">ximum </w:t>
+      </w:r>
+      <w:r>
+        <w:rPr>
+          <w:rFonts w:ascii="Times New Roman" w:hAnsi="Times New Roman" w:cs="Times New Roman"/>
           <w:color w:val="000000"/>
           <w:shd w:val="clear" w:color="auto" w:fill="FFFFFF"/>
         </w:rPr>
-        <w:t xml:space="preserve"> we concluded a pressure ratio of 23 and a maximum temperature of 1600K. Following </w:t>
-      </w:r>
-      <w:bookmarkStart w:id="1" w:name="_GoBack"/>
-      <w:bookmarkEnd w:id="1"/>
-      <w:r>
-        <w:rPr>
+        <w:t>temperature,</w:t>
+      </w:r>
+      <w:r>
+        <w:rPr>
+          <w:rFonts w:ascii="Times New Roman" w:hAnsi="Times New Roman" w:cs="Times New Roman"/>
           <w:color w:val="000000"/>
           <w:shd w:val="clear" w:color="auto" w:fill="FFFFFF"/>
         </w:rPr>
-        <w:t xml:space="preserve">the pressure ratio and maximum temperature, a computational analysis of cruising speed and range was performed. This was then </w:t>
-      </w:r>
-      <w:r>
-        <w:rPr>
+        <w:t xml:space="preserve"> we concluded a pressure ratio of 23 and a maximum temperature of 1600K. Following the pressure ratio and maximum temperature, a computational analysis of cruising speed and range was performed. This was then </w:t>
+      </w:r>
+      <w:r>
+        <w:rPr>
+          <w:rFonts w:ascii="Times New Roman" w:hAnsi="Times New Roman" w:cs="Times New Roman"/>
           <w:color w:val="000000"/>
           <w:shd w:val="clear" w:color="auto" w:fill="FFFFFF"/>
         </w:rPr>
@@ -6869,6 +6476,7 @@
       </w:r>
       <w:r>
         <w:rPr>
+          <w:rFonts w:ascii="Times New Roman" w:hAnsi="Times New Roman" w:cs="Times New Roman"/>
           <w:color w:val="000000"/>
           <w:shd w:val="clear" w:color="auto" w:fill="FFFFFF"/>
         </w:rPr>
@@ -6877,7 +6485,7 @@
       <m:oMath>
         <m:r>
           <w:rPr>
-            <w:rFonts w:ascii="Cambria Math" w:hAnsi="Cambria Math"/>
+            <w:rFonts w:ascii="Cambria Math" w:hAnsi="Cambria Math" w:cs="Times New Roman"/>
             <w:color w:val="000000"/>
             <w:shd w:val="clear" w:color="auto" w:fill="FFFFFF"/>
           </w:rPr>
@@ -6887,7 +6495,7 @@
           <m:fPr>
             <m:ctrlPr>
               <w:rPr>
-                <w:rFonts w:ascii="Cambria Math" w:hAnsi="Cambria Math"/>
+                <w:rFonts w:ascii="Cambria Math" w:hAnsi="Cambria Math" w:cs="Times New Roman"/>
                 <w:i/>
                 <w:color w:val="000000"/>
                 <w:shd w:val="clear" w:color="auto" w:fill="FFFFFF"/>
@@ -6897,7 +6505,7 @@
           <m:num>
             <m:r>
               <w:rPr>
-                <w:rFonts w:ascii="Cambria Math" w:hAnsi="Cambria Math"/>
+                <w:rFonts w:ascii="Cambria Math" w:hAnsi="Cambria Math" w:cs="Times New Roman"/>
                 <w:color w:val="000000"/>
                 <w:shd w:val="clear" w:color="auto" w:fill="FFFFFF"/>
               </w:rPr>
@@ -6907,7 +6515,7 @@
           <m:den>
             <m:r>
               <w:rPr>
-                <w:rFonts w:ascii="Cambria Math" w:hAnsi="Cambria Math"/>
+                <w:rFonts w:ascii="Cambria Math" w:hAnsi="Cambria Math" w:cs="Times New Roman"/>
                 <w:color w:val="000000"/>
                 <w:shd w:val="clear" w:color="auto" w:fill="FFFFFF"/>
               </w:rPr>
@@ -6917,7 +6525,7 @@
         </m:f>
         <m:r>
           <w:rPr>
-            <w:rFonts w:ascii="Cambria Math" w:hAnsi="Cambria Math"/>
+            <w:rFonts w:ascii="Cambria Math" w:hAnsi="Cambria Math" w:cs="Times New Roman"/>
             <w:color w:val="000000"/>
             <w:shd w:val="clear" w:color="auto" w:fill="FFFFFF"/>
           </w:rPr>
@@ -6926,6 +6534,7 @@
       </m:oMath>
       <w:r>
         <w:rPr>
+          <w:rFonts w:ascii="Times New Roman" w:hAnsi="Times New Roman" w:cs="Times New Roman"/>
           <w:color w:val="000000"/>
           <w:shd w:val="clear" w:color="auto" w:fill="FFFFFF"/>
         </w:rPr>
@@ -6933,6 +6542,7 @@
       </w:r>
       <w:r>
         <w:rPr>
+          <w:rFonts w:ascii="Times New Roman" w:hAnsi="Times New Roman" w:cs="Times New Roman"/>
           <w:color w:val="000000"/>
           <w:shd w:val="clear" w:color="auto" w:fill="FFFFFF"/>
         </w:rPr>
@@ -6940,6 +6550,7 @@
       </w:r>
       <w:r>
         <w:rPr>
+          <w:rFonts w:ascii="Times New Roman" w:hAnsi="Times New Roman" w:cs="Times New Roman"/>
           <w:color w:val="000000"/>
           <w:shd w:val="clear" w:color="auto" w:fill="FFFFFF"/>
         </w:rPr>
@@ -6947,6 +6558,7 @@
       </w:r>
       <w:r>
         <w:rPr>
+          <w:rFonts w:ascii="Times New Roman" w:hAnsi="Times New Roman" w:cs="Times New Roman"/>
           <w:color w:val="000000"/>
           <w:shd w:val="clear" w:color="auto" w:fill="FFFFFF"/>
           <w:vertAlign w:val="subscript"/>
@@ -6955,6 +6567,7 @@
       </w:r>
       <w:r>
         <w:rPr>
+          <w:rFonts w:ascii="Times New Roman" w:hAnsi="Times New Roman" w:cs="Times New Roman"/>
           <w:color w:val="000000"/>
           <w:shd w:val="clear" w:color="auto" w:fill="FFFFFF"/>
         </w:rPr>
@@ -6962,6 +6575,7 @@
       </w:r>
       <w:r>
         <w:rPr>
+          <w:rFonts w:ascii="Times New Roman" w:hAnsi="Times New Roman" w:cs="Times New Roman"/>
           <w:color w:val="000000"/>
           <w:shd w:val="clear" w:color="auto" w:fill="FFFFFF"/>
         </w:rPr>
@@ -6969,6 +6583,7 @@
       </w:r>
       <w:r>
         <w:rPr>
+          <w:rFonts w:ascii="Times New Roman" w:hAnsi="Times New Roman" w:cs="Times New Roman"/>
           <w:color w:val="000000"/>
           <w:shd w:val="clear" w:color="auto" w:fill="FFFFFF"/>
         </w:rPr>
@@ -6976,6 +6591,7 @@
       </w:r>
       <w:r>
         <w:rPr>
+          <w:rFonts w:ascii="Times New Roman" w:hAnsi="Times New Roman" w:cs="Times New Roman"/>
           <w:color w:val="000000"/>
           <w:shd w:val="clear" w:color="auto" w:fill="FFFFFF"/>
         </w:rPr>
@@ -7333,7 +6949,7 @@
         <mc:AlternateContent>
           <mc:Choice Requires="wps">
             <w:drawing>
-              <wp:anchor distT="0" distB="0" distL="114300" distR="114300" simplePos="0" relativeHeight="251664384" behindDoc="0" locked="0" layoutInCell="1" allowOverlap="1">
+              <wp:anchor distT="0" distB="0" distL="114300" distR="114300" simplePos="0" relativeHeight="251664384" behindDoc="0" locked="0" layoutInCell="1" allowOverlap="1" wp14:anchorId="49AC56E7" wp14:editId="07777777">
                 <wp:simplePos x="0" y="0"/>
                 <wp:positionH relativeFrom="column">
                   <wp:posOffset>1344114</wp:posOffset>
@@ -7646,9 +7262,9 @@
               </wp:anchor>
             </w:drawing>
           </mc:Choice>
-          <mc:Fallback>
-            <w:pict>
-              <v:shape w14:anchorId="43412B24" id="Freeform 15" o:spid="_x0000_s1026" style="position:absolute;margin-left:105.85pt;margin-top:.95pt;width:78.55pt;height:41.15pt;z-index:251664384;visibility:visible;mso-wrap-style:square;mso-width-percent:0;mso-height-percent:0;mso-wrap-distance-left:9pt;mso-wrap-distance-top:0;mso-wrap-distance-right:9pt;mso-wrap-distance-bottom:0;mso-position-horizontal:absolute;mso-position-horizontal-relative:text;mso-position-vertical:absolute;mso-position-vertical-relative:text;mso-width-percent:0;mso-height-percent:0;mso-width-relative:margin;mso-height-relative:margin;v-text-anchor:middle" coordsize="563304,285008" o:gfxdata="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" path="m171418,v-17473,87366,-679,42585,-59376,130629c104125,142504,131278,108543,135792,95003l147668,59377c135793,47502,128335,27824,112042,23751,74688,14412,43990,41409,17039,59377v-18580,55742,-26515,62959,,142504c22350,217813,40790,225632,52665,237507v39584,-3959,79278,-6942,118753,-11876c195310,222644,220667,223535,242670,213756v15347,-6821,23751,-23751,35626,-35626c274338,146463,280693,111673,266421,83128v-7299,-14598,-7391,31808,-11875,47501c251107,142665,246629,154380,242670,166255v3959,23751,-12202,71252,11876,71252c279581,237507,270379,190006,278296,166255r11876,-35626c294130,118754,290172,98961,302047,95003l337673,83128v3958,11875,9568,23323,11875,35626c359143,169927,355787,224101,373299,273133v4210,11788,23751,7917,35626,11875c494151,228191,459993,257691,515803,201881v7917,-15834,14967,-32131,23750,-47501c546634,141988,563304,118754,563304,118754e" filled="f" strokecolor="#1f3763 [1604]" strokeweight="1pt">
+          <mc:Fallback xmlns:a="http://schemas.openxmlformats.org/drawingml/2006/main" xmlns:pic="http://schemas.openxmlformats.org/drawingml/2006/picture" xmlns:a14="http://schemas.microsoft.com/office/drawing/2010/main" xmlns:wp14="http://schemas.microsoft.com/office/word/2010/wordml">
+            <w:pict w14:anchorId="5A009F0D">
+              <v:shape id="Freeform 15" style="position:absolute;margin-left:105.85pt;margin-top:.95pt;width:78.55pt;height:41.15pt;z-index:251664384;visibility:visible;mso-wrap-style:square;mso-width-percent:0;mso-height-percent:0;mso-wrap-distance-left:9pt;mso-wrap-distance-top:0;mso-wrap-distance-right:9pt;mso-wrap-distance-bottom:0;mso-position-horizontal:absolute;mso-position-horizontal-relative:text;mso-position-vertical:absolute;mso-position-vertical-relative:text;mso-width-percent:0;mso-height-percent:0;mso-width-relative:margin;mso-height-relative:margin;v-text-anchor:middle" coordsize="563304,285008" o:spid="_x0000_s1026" filled="f" strokecolor="#1f3763 [1604]" strokeweight="1pt" path="m171418,v-17473,87366,-679,42585,-59376,130629c104125,142504,131278,108543,135792,95003l147668,59377c135793,47502,128335,27824,112042,23751,74688,14412,43990,41409,17039,59377v-18580,55742,-26515,62959,,142504c22350,217813,40790,225632,52665,237507v39584,-3959,79278,-6942,118753,-11876c195310,222644,220667,223535,242670,213756v15347,-6821,23751,-23751,35626,-35626c274338,146463,280693,111673,266421,83128v-7299,-14598,-7391,31808,-11875,47501c251107,142665,246629,154380,242670,166255v3959,23751,-12202,71252,11876,71252c279581,237507,270379,190006,278296,166255r11876,-35626c294130,118754,290172,98961,302047,95003l337673,83128v3958,11875,9568,23323,11875,35626c359143,169927,355787,224101,373299,273133v4210,11788,23751,7917,35626,11875c494151,228191,459993,257691,515803,201881v7917,-15834,14967,-32131,23750,-47501c546634,141988,563304,118754,563304,118754e" o:gfxdata="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" w14:anchorId="43412B24">
                 <v:stroke joinstyle="miter"/>
                 <v:path arrowok="t" o:connecttype="custom" o:connectlocs="303556,0;198410,239487;240467,174172;261498,108858;198410,43544;30174,108858;30174,370115;93262,435430;303556,413657;429732,391886;492821,326572;471792,152401;450763,239487;429732,304801;450763,435430;492821,304801;513851,239487;534880,174172;597968,152401;618997,217716;661057,500744;724145,522515;913410,370115;955468,283030;997527,217716" o:connectangles="0,0,0,0,0,0,0,0,0,0,0,0,0,0,0,0,0,0,0,0,0,0,0,0,0"/>
               </v:shape>
@@ -7805,7 +7421,7 @@
         <mc:AlternateContent>
           <mc:Choice Requires="wps">
             <w:drawing>
-              <wp:anchor distT="0" distB="0" distL="114300" distR="114300" simplePos="0" relativeHeight="251666432" behindDoc="0" locked="0" layoutInCell="1" allowOverlap="1">
+              <wp:anchor distT="0" distB="0" distL="114300" distR="114300" simplePos="0" relativeHeight="251666432" behindDoc="0" locked="0" layoutInCell="1" allowOverlap="1" wp14:anchorId="008A2776" wp14:editId="07777777">
                 <wp:simplePos x="0" y="0"/>
                 <wp:positionH relativeFrom="column">
                   <wp:posOffset>1249284</wp:posOffset>
@@ -8062,9 +7678,9 @@
               </wp:anchor>
             </w:drawing>
           </mc:Choice>
-          <mc:Fallback>
-            <w:pict>
-              <v:shape w14:anchorId="5CC7153D" id="Freeform 21" o:spid="_x0000_s1026" style="position:absolute;margin-left:98.35pt;margin-top:.85pt;width:39pt;height:42.5pt;z-index:251666432;visibility:visible;mso-wrap-style:square;mso-width-percent:0;mso-height-percent:0;mso-wrap-distance-left:9pt;mso-wrap-distance-top:0;mso-wrap-distance-right:9pt;mso-wrap-distance-bottom:0;mso-position-horizontal:absolute;mso-position-horizontal-relative:text;mso-position-vertical:absolute;mso-position-vertical-relative:text;mso-width-percent:0;mso-height-percent:0;mso-width-relative:margin;mso-height-relative:margin;v-text-anchor:middle" coordsize="440311,489327" o:gfxdata="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" path="m24675,275571c99885,196402,178652,120466,250306,38064v8214,-9446,13428,-48047,11875,-35626c256692,46353,249834,90304,238431,133067v-6695,25108,-32828,61117,-47501,83127c186971,235986,185952,256602,179054,275571v-25202,69304,-39998,68121,-71252,130629c95947,429910,97702,460434,72176,477451v-13580,9053,-31667,7917,-47501,11876c16758,477452,2216,467915,924,453701v-2889,-31783,969,-65010,11876,-95003c18539,342915,35943,334307,48426,323072v76707,-69036,59510,-55508,118753,-95002c289550,268859,112589,198160,238431,465576v9077,19288,39584,-15834,59376,-23751c309682,429950,318852,414532,333433,406200v14171,-8098,32500,-5447,47502,-11876c394053,388702,404686,378491,416561,370574r23750,-35626e" filled="f" strokecolor="#1f3763 [1604]" strokeweight="1pt">
+          <mc:Fallback xmlns:a="http://schemas.openxmlformats.org/drawingml/2006/main" xmlns:pic="http://schemas.openxmlformats.org/drawingml/2006/picture" xmlns:a14="http://schemas.microsoft.com/office/drawing/2010/main" xmlns:wp14="http://schemas.microsoft.com/office/word/2010/wordml">
+            <w:pict w14:anchorId="58A1B7BF">
+              <v:shape id="Freeform 21" style="position:absolute;margin-left:98.35pt;margin-top:.85pt;width:39pt;height:42.5pt;z-index:251666432;visibility:visible;mso-wrap-style:square;mso-width-percent:0;mso-height-percent:0;mso-wrap-distance-left:9pt;mso-wrap-distance-top:0;mso-wrap-distance-right:9pt;mso-wrap-distance-bottom:0;mso-position-horizontal:absolute;mso-position-horizontal-relative:text;mso-position-vertical:absolute;mso-position-vertical-relative:text;mso-width-percent:0;mso-height-percent:0;mso-width-relative:margin;mso-height-relative:margin;v-text-anchor:middle" coordsize="440311,489327" o:spid="_x0000_s1026" filled="f" strokecolor="#1f3763 [1604]" strokeweight="1pt" path="m24675,275571c99885,196402,178652,120466,250306,38064v8214,-9446,13428,-48047,11875,-35626c256692,46353,249834,90304,238431,133067v-6695,25108,-32828,61117,-47501,83127c186971,235986,185952,256602,179054,275571v-25202,69304,-39998,68121,-71252,130629c95947,429910,97702,460434,72176,477451v-13580,9053,-31667,7917,-47501,11876c16758,477452,2216,467915,924,453701v-2889,-31783,969,-65010,11876,-95003c18539,342915,35943,334307,48426,323072v76707,-69036,59510,-55508,118753,-95002c289550,268859,112589,198160,238431,465576v9077,19288,39584,-15834,59376,-23751c309682,429950,318852,414532,333433,406200v14171,-8098,32500,-5447,47502,-11876c394053,388702,404686,378491,416561,370574r23750,-35626e" o:gfxdata="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" w14:anchorId="5CC7153D">
                 <v:stroke joinstyle="miter"/>
                 <v:path arrowok="t" o:connecttype="custom" o:connectlocs="27759,303809;281595,41964;294955,2688;268236,146703;214797,238348;201437,303809;121278,447824;81198,526376;27759,539469;1040,500192;14400,395454;54479,356178;188077,251441;268236,513284;335034,487099;375114,447824;428554,434731;468633,408547;495352,369271" o:connectangles="0,0,0,0,0,0,0,0,0,0,0,0,0,0,0,0,0,0,0"/>
               </v:shape>
@@ -8082,7 +7698,7 @@
         <mc:AlternateContent>
           <mc:Choice Requires="wps">
             <w:drawing>
-              <wp:anchor distT="0" distB="0" distL="114300" distR="114300" simplePos="0" relativeHeight="251667456" behindDoc="0" locked="0" layoutInCell="1" allowOverlap="1">
+              <wp:anchor distT="0" distB="0" distL="114300" distR="114300" simplePos="0" relativeHeight="251667456" behindDoc="0" locked="0" layoutInCell="1" allowOverlap="1" wp14:anchorId="5E90398F" wp14:editId="07777777">
                 <wp:simplePos x="0" y="0"/>
                 <wp:positionH relativeFrom="column">
                   <wp:posOffset>1783674</wp:posOffset>
@@ -8731,9 +8347,9 @@
               </wp:anchor>
             </w:drawing>
           </mc:Choice>
-          <mc:Fallback>
-            <w:pict>
-              <v:shape w14:anchorId="6111A816" id="Freeform 22" o:spid="_x0000_s1026" style="position:absolute;margin-left:140.45pt;margin-top:.85pt;width:82.3pt;height:37.4pt;z-index:251667456;visibility:visible;mso-wrap-style:square;mso-width-percent:0;mso-height-percent:0;mso-wrap-distance-left:9pt;mso-wrap-distance-top:0;mso-wrap-distance-right:9pt;mso-wrap-distance-bottom:0;mso-position-horizontal:absolute;mso-position-horizontal-relative:text;mso-position-vertical:absolute;mso-position-vertical-relative:text;mso-width-percent:0;mso-height-percent:0;mso-width-relative:margin;mso-height-relative:margin;v-text-anchor:middle" coordsize="928896,430657" o:gfxdata="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" path="m,264403v7917,31667,4778,68440,23751,95002c31027,369591,48962,354474,59377,347530v13974,-9316,23751,-23751,35626,-35626c143353,215201,113885,279049,95003,300029,12550,391643,-31230,393932,59377,371281v19792,-19792,40780,-38457,59376,-59377c131902,297111,139174,277074,154379,264403v9616,-8014,23751,-7917,35626,-11876c186047,268361,183291,284545,178130,300029v-6741,20223,-38824,44303,-23751,59376c168374,373400,189516,339234,201880,323779v35664,-44579,95003,-142504,95003,-142504c318777,93697,295249,173213,332509,86273v4931,-11506,20726,-44477,11875,-35626c305380,89651,272314,154575,249382,205026v-8821,19406,-12453,41300,-23751,59377c216730,278644,201880,288154,190005,300029v-7917,19792,-16265,39417,-23750,59376c161860,371126,143183,400629,154379,395031v17703,-8851,20003,-35350,35626,-47501c210966,331227,237506,323779,261257,311904v11875,-15834,21083,-34076,35626,-47501c334132,230019,387516,211579,415636,169400v33067,-49600,13659,-25534,59377,-71252c478971,110023,486888,121256,486888,133774v,32338,-22114,67978,-35626,95003c447304,244611,427846,264738,439387,276278v10092,10092,27709,-35626,35626,-23751c486209,269321,467096,292112,463138,311904v30259,90778,-14807,-11875,47501,-11875c526960,300029,518556,331696,522514,347530v15834,-3958,34221,-2388,47502,-11875c586122,324151,590615,301034,605642,288153v13441,-11521,31667,-15833,47501,-23750c729307,112075,647592,278992,724395,110023v7325,-16116,16560,-31324,23750,-47501c756803,43042,784686,-13909,771896,3145,747443,35749,733878,75314,712519,110023v-10373,16856,-23751,31668,-35626,47502c651141,286285,688096,158599,629392,252527v-11298,18077,-44430,64547,-23750,59377c638227,303758,650022,260805,676893,240652v58920,-44189,31034,-24647,83128,-59377c767938,197109,780299,211418,783771,228777v8575,42873,-12377,94249,11876,130628c807471,377141,835231,343572,855023,335655v11875,-11875,22724,-24875,35626,-35626c901613,290892,939041,269895,926275,276278v-20645,10322,-38731,25304,-59376,35626c837667,326520,787382,331095,760021,335655v-31668,11875,-62483,26335,-95003,35626c641866,377896,616918,376541,593766,383156v-205708,58774,1124,19605,-166254,47501c376052,422740,322827,422437,273132,406907v-16030,-5009,-45702,-22191,-35626,-35626c251953,352018,284686,359940,308758,359405v154341,-3430,308759,,463138,e" filled="f" strokecolor="#1f3763 [1604]" strokeweight="1pt">
+          <mc:Fallback xmlns:a="http://schemas.openxmlformats.org/drawingml/2006/main" xmlns:pic="http://schemas.openxmlformats.org/drawingml/2006/picture" xmlns:a14="http://schemas.microsoft.com/office/drawing/2010/main" xmlns:wp14="http://schemas.microsoft.com/office/word/2010/wordml">
+            <w:pict w14:anchorId="2555BC6D">
+              <v:shape id="Freeform 22" style="position:absolute;margin-left:140.45pt;margin-top:.85pt;width:82.3pt;height:37.4pt;z-index:251667456;visibility:visible;mso-wrap-style:square;mso-width-percent:0;mso-height-percent:0;mso-wrap-distance-left:9pt;mso-wrap-distance-top:0;mso-wrap-distance-right:9pt;mso-wrap-distance-bottom:0;mso-position-horizontal:absolute;mso-position-horizontal-relative:text;mso-position-vertical:absolute;mso-position-vertical-relative:text;mso-width-percent:0;mso-height-percent:0;mso-width-relative:margin;mso-height-relative:margin;v-text-anchor:middle" coordsize="928896,430657" o:spid="_x0000_s1026" filled="f" strokecolor="#1f3763 [1604]" strokeweight="1pt" path="m,264403v7917,31667,4778,68440,23751,95002c31027,369591,48962,354474,59377,347530v13974,-9316,23751,-23751,35626,-35626c143353,215201,113885,279049,95003,300029,12550,391643,-31230,393932,59377,371281v19792,-19792,40780,-38457,59376,-59377c131902,297111,139174,277074,154379,264403v9616,-8014,23751,-7917,35626,-11876c186047,268361,183291,284545,178130,300029v-6741,20223,-38824,44303,-23751,59376c168374,373400,189516,339234,201880,323779v35664,-44579,95003,-142504,95003,-142504c318777,93697,295249,173213,332509,86273v4931,-11506,20726,-44477,11875,-35626c305380,89651,272314,154575,249382,205026v-8821,19406,-12453,41300,-23751,59377c216730,278644,201880,288154,190005,300029v-7917,19792,-16265,39417,-23750,59376c161860,371126,143183,400629,154379,395031v17703,-8851,20003,-35350,35626,-47501c210966,331227,237506,323779,261257,311904v11875,-15834,21083,-34076,35626,-47501c334132,230019,387516,211579,415636,169400v33067,-49600,13659,-25534,59377,-71252c478971,110023,486888,121256,486888,133774v,32338,-22114,67978,-35626,95003c447304,244611,427846,264738,439387,276278v10092,10092,27709,-35626,35626,-23751c486209,269321,467096,292112,463138,311904v30259,90778,-14807,-11875,47501,-11875c526960,300029,518556,331696,522514,347530v15834,-3958,34221,-2388,47502,-11875c586122,324151,590615,301034,605642,288153v13441,-11521,31667,-15833,47501,-23750c729307,112075,647592,278992,724395,110023v7325,-16116,16560,-31324,23750,-47501c756803,43042,784686,-13909,771896,3145,747443,35749,733878,75314,712519,110023v-10373,16856,-23751,31668,-35626,47502c651141,286285,688096,158599,629392,252527v-11298,18077,-44430,64547,-23750,59377c638227,303758,650022,260805,676893,240652v58920,-44189,31034,-24647,83128,-59377c767938,197109,780299,211418,783771,228777v8575,42873,-12377,94249,11876,130628c807471,377141,835231,343572,855023,335655v11875,-11875,22724,-24875,35626,-35626c901613,290892,939041,269895,926275,276278v-20645,10322,-38731,25304,-59376,35626c837667,326520,787382,331095,760021,335655v-31668,11875,-62483,26335,-95003,35626c641866,377896,616918,376541,593766,383156v-205708,58774,1124,19605,-166254,47501c376052,422740,322827,422437,273132,406907v-16030,-5009,-45702,-22191,-35626,-35626c251953,352018,284686,359940,308758,359405v154341,-3430,308759,,463138,e" o:gfxdata="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" w14:anchorId="6111A816">
                 <v:stroke joinstyle="miter"/>
                 <v:path arrowok="t" o:connecttype="custom" o:connectlocs="0,291635;26720,396422;66800,383324;106880,344029;106880,330931;66800,409522;133600,344029;173680,291635;213760,278536;200400,330931;173680,396422;227119,357127;334000,199946;374080,95159;387439,55863;280560,226143;253840,291635;213760,330931;187040,396422;173680,435718;213760,383324;293920,344029;334000,291635;467599,186848;534400,108257;547759,147552;507679,252340;494320,304734;534400,278536;521040,344029;574480,330931;587840,383324;641280,370226;681360,317832;734800,291635;814960,121355;841679,68962;868400,3469;801599,121355;761519,173749;708080,278536;681360,344029;761519,265438;855040,199946;881759,252340;895120,396422;961919,370226;1001999,330931;1042079,304734;975280,344029;855040,370226;748160,409522;668000,422620;480960,475013;307279,448817;267199,409522;347359,396422;868400,396422" o:connectangles="0,0,0,0,0,0,0,0,0,0,0,0,0,0,0,0,0,0,0,0,0,0,0,0,0,0,0,0,0,0,0,0,0,0,0,0,0,0,0,0,0,0,0,0,0,0,0,0,0,0,0,0,0,0,0,0,0,0"/>
               </v:shape>
@@ -8900,7 +8516,7 @@
         <mc:AlternateContent>
           <mc:Choice Requires="wps">
             <w:drawing>
-              <wp:anchor distT="0" distB="0" distL="114300" distR="114300" simplePos="0" relativeHeight="251665408" behindDoc="0" locked="0" layoutInCell="1" allowOverlap="1">
+              <wp:anchor distT="0" distB="0" distL="114300" distR="114300" simplePos="0" relativeHeight="251665408" behindDoc="0" locked="0" layoutInCell="1" allowOverlap="1" wp14:anchorId="71E9C704" wp14:editId="07777777">
                 <wp:simplePos x="0" y="0"/>
                 <wp:positionH relativeFrom="column">
                   <wp:posOffset>1367988</wp:posOffset>
@@ -9549,9 +9165,9 @@
               </wp:anchor>
             </w:drawing>
           </mc:Choice>
-          <mc:Fallback>
-            <w:pict>
-              <v:shape w14:anchorId="01292EEF" id="Freeform 19" o:spid="_x0000_s1026" style="position:absolute;margin-left:107.7pt;margin-top:2.95pt;width:121.55pt;height:36.45pt;z-index:251665408;visibility:visible;mso-wrap-style:square;mso-width-percent:0;mso-height-percent:0;mso-wrap-distance-left:9pt;mso-wrap-distance-top:0;mso-wrap-distance-right:9pt;mso-wrap-distance-bottom:0;mso-position-horizontal:absolute;mso-position-horizontal-relative:text;mso-position-vertical:absolute;mso-position-vertical-relative:text;mso-width-percent:0;mso-height-percent:0;mso-width-relative:margin;mso-height-relative:margin;v-text-anchor:middle" coordsize="1246910,261517" o:gfxdata="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" path="m190006,11875c138546,39584,83185,61032,35626,95003v-10186,7276,-6277,24430,-11875,35626c17368,143395,7917,154380,,166255v77486,38741,44104,34202,166255,c446373,87822,245714,119212,439387,95003v7917,-11875,13659,-25534,23751,-35626c473230,49285,513036,35626,498764,35626v-17703,,-32489,14369,-47501,23751c434479,69867,419868,83499,403762,95003v-11614,8296,-24208,15187,-35626,23750c347859,133961,330494,153214,308759,166255v-18279,10967,-40311,14217,-59377,23750c236616,196388,226798,207959,213756,213756v-22878,10168,-88955,6049,-71252,23751c162297,257299,197967,229887,225632,225631v20767,-3195,106650,-17211,130628,-23750c462998,172770,391271,186252,486889,154379v15483,-5161,31667,-7917,47501,-11875c522515,154379,512738,168814,498764,178130v-10415,6944,-24430,6277,-35626,11875c442493,200327,422227,211782,403762,225631v-13435,10077,-52094,38920,-35626,35626c402854,254314,432056,230710,463138,213756v12530,-6834,23523,-16187,35626,-23751c518337,177772,539676,168228,558141,154379v96286,-72214,-30141,-2743,83127,-59376c637702,98569,579136,152478,581891,166255v2799,13995,23751,15833,35626,23750c675911,170541,687345,170462,736271,142504v12392,-7081,22262,-18740,35626,-23751c790796,111666,811481,110836,831273,106878v11875,-7917,35626,-9479,35626,-23751c866899,70609,842779,66321,831273,71252v-20582,8821,-29587,34066,-47501,47501c769610,129375,750676,132214,736271,142504v-13666,9762,-50647,28115,-35626,35626c725680,190648,756063,170213,783772,166255,888487,87718,761923,177116,938151,83127,999028,50659,1003545,41484,1045029,v3958,11875,18315,24892,11875,35626c1036743,69228,973777,118753,973777,118753v23751,7917,46217,23751,71252,23751c1059301,142504,1068500,126233,1080655,118753v116077,-71432,84311,-54032,166255,-95002c1242951,39585,1242333,56654,1235034,71252v-19487,38973,-67135,81756,-106878,95003c1116281,170213,1103969,173046,1092530,178130v-24265,10785,-46597,25764,-71252,35626c990174,226197,915243,233994,890650,237507,791689,221673,692041,209660,593767,190005v-20903,-4181,-39154,-17009,-59377,-23750c507051,157142,478972,150421,451263,142504,431471,130629,412531,117200,391886,106878,372820,97345,311193,83127,332510,83127v67757,,134495,16658,201880,23751c617435,115620,700335,127291,783772,130629v114703,4588,229589,,344384,e" filled="f" strokecolor="#1f3763 [1604]" strokeweight="1pt">
+          <mc:Fallback xmlns:a="http://schemas.openxmlformats.org/drawingml/2006/main" xmlns:pic="http://schemas.openxmlformats.org/drawingml/2006/picture" xmlns:a14="http://schemas.microsoft.com/office/drawing/2010/main" xmlns:wp14="http://schemas.microsoft.com/office/word/2010/wordml">
+            <w:pict w14:anchorId="7BE97F0D">
+              <v:shape id="Freeform 19" style="position:absolute;margin-left:107.7pt;margin-top:2.95pt;width:121.55pt;height:36.45pt;z-index:251665408;visibility:visible;mso-wrap-style:square;mso-width-percent:0;mso-height-percent:0;mso-wrap-distance-left:9pt;mso-wrap-distance-top:0;mso-wrap-distance-right:9pt;mso-wrap-distance-bottom:0;mso-position-horizontal:absolute;mso-position-horizontal-relative:text;mso-position-vertical:absolute;mso-position-vertical-relative:text;mso-width-percent:0;mso-height-percent:0;mso-width-relative:margin;mso-height-relative:margin;v-text-anchor:middle" coordsize="1246910,261517" o:spid="_x0000_s1026" filled="f" strokecolor="#1f3763 [1604]" strokeweight="1pt" path="m190006,11875c138546,39584,83185,61032,35626,95003v-10186,7276,-6277,24430,-11875,35626c17368,143395,7917,154380,,166255v77486,38741,44104,34202,166255,c446373,87822,245714,119212,439387,95003v7917,-11875,13659,-25534,23751,-35626c473230,49285,513036,35626,498764,35626v-17703,,-32489,14369,-47501,23751c434479,69867,419868,83499,403762,95003v-11614,8296,-24208,15187,-35626,23750c347859,133961,330494,153214,308759,166255v-18279,10967,-40311,14217,-59377,23750c236616,196388,226798,207959,213756,213756v-22878,10168,-88955,6049,-71252,23751c162297,257299,197967,229887,225632,225631v20767,-3195,106650,-17211,130628,-23750c462998,172770,391271,186252,486889,154379v15483,-5161,31667,-7917,47501,-11875c522515,154379,512738,168814,498764,178130v-10415,6944,-24430,6277,-35626,11875c442493,200327,422227,211782,403762,225631v-13435,10077,-52094,38920,-35626,35626c402854,254314,432056,230710,463138,213756v12530,-6834,23523,-16187,35626,-23751c518337,177772,539676,168228,558141,154379v96286,-72214,-30141,-2743,83127,-59376c637702,98569,579136,152478,581891,166255v2799,13995,23751,15833,35626,23750c675911,170541,687345,170462,736271,142504v12392,-7081,22262,-18740,35626,-23751c790796,111666,811481,110836,831273,106878v11875,-7917,35626,-9479,35626,-23751c866899,70609,842779,66321,831273,71252v-20582,8821,-29587,34066,-47501,47501c769610,129375,750676,132214,736271,142504v-13666,9762,-50647,28115,-35626,35626c725680,190648,756063,170213,783772,166255,888487,87718,761923,177116,938151,83127,999028,50659,1003545,41484,1045029,v3958,11875,18315,24892,11875,35626c1036743,69228,973777,118753,973777,118753v23751,7917,46217,23751,71252,23751c1059301,142504,1068500,126233,1080655,118753v116077,-71432,84311,-54032,166255,-95002c1242951,39585,1242333,56654,1235034,71252v-19487,38973,-67135,81756,-106878,95003c1116281,170213,1103969,173046,1092530,178130v-24265,10785,-46597,25764,-71252,35626c990174,226197,915243,233994,890650,237507,791689,221673,692041,209660,593767,190005v-20903,-4181,-39154,-17009,-59377,-23750c507051,157142,478972,150421,451263,142504,431471,130629,412531,117200,391886,106878,372820,97345,311193,83127,332510,83127v67757,,134495,16658,201880,23751c617435,115620,700335,127291,783772,130629v114703,4588,229589,,344384,e" o:gfxdata="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" w14:anchorId="01292EEF">
                 <v:stroke joinstyle="miter"/>
                 <v:path arrowok="t" o:connecttype="custom" o:connectlocs="235245,21030;44108,168247;29406,231340;0,294432;205839,294432;544003,168247;573409,105155;617517,63092;558706,105155;499896,168247;455787,210308;382273,294432;308759,336493;264650,378555;176433,420617;279354,399585;441084,357525;602815,273400;661626,252370;617517,315462;573409,336493;499896,399585;455787,462678;573409,378555;617517,336493;691032,273400;793951,168247;720436,294432;764545,336493;911573,252370;955682,210308;1029195,189277;1073303,147215;1029195,126185;970384,210308;911573,252370;867465,315462;970384,294432;1161520,147215;1293845,0;1308548,63092;1205628,210308;1293845,252370;1337954,210308;1543793,42062;1529089,126185;1396764,294432;1352656,315462;1264439,378555;1102709,420617;735140,336493;661626,294432;558706,252370;485192,189277;411679,147215;661626,189277;970384,231340;1396764,231340" o:connectangles="0,0,0,0,0,0,0,0,0,0,0,0,0,0,0,0,0,0,0,0,0,0,0,0,0,0,0,0,0,0,0,0,0,0,0,0,0,0,0,0,0,0,0,0,0,0,0,0,0,0,0,0,0,0,0,0,0,0"/>
               </v:shape>
@@ -10888,7 +10504,7 @@
 </file>
 
 <file path=customXml/itemProps1.xml><?xml version="1.0" encoding="utf-8"?>
-<ds:datastoreItem xmlns:ds="http://schemas.openxmlformats.org/officeDocument/2006/customXml" ds:itemID="{8E69BE85-218F-4DEC-B1E1-ED41D20089C0}">
+<ds:datastoreItem xmlns:ds="http://schemas.openxmlformats.org/officeDocument/2006/customXml" ds:itemID="{732FDACF-8213-494F-9C83-E253886AA422}">
   <ds:schemaRefs>
     <ds:schemaRef ds:uri="http://schemas.openxmlformats.org/officeDocument/2006/bibliography"/>
   </ds:schemaRefs>

</xml_diff>